<commit_message>
1. Add exception design to Kabeta Design doc. 2. Update detailed block diagram.
</commit_message>
<xml_diff>
--- a/doc/Kabeta Design.docx
+++ b/doc/Kabeta Design.docx
@@ -57,9 +57,6 @@
     <w:p>
       <w:pPr>
         <w:spacing w:before="156" w:after="156"/>
-        <w:rPr>
-          <w:rFonts w:hint="eastAsia"/>
-        </w:rPr>
       </w:pPr>
     </w:p>
     <w:tbl>
@@ -116,7 +113,21 @@
                 <w:sz w:val="36"/>
                 <w:szCs w:val="36"/>
               </w:rPr>
-              <w:t>April 8, 2018</w:t>
+              <w:t xml:space="preserve">April </w:t>
+            </w:r>
+            <w:r>
+              <w:rPr>
+                <w:sz w:val="36"/>
+                <w:szCs w:val="36"/>
+              </w:rPr>
+              <w:t>9</w:t>
+            </w:r>
+            <w:r>
+              <w:rPr>
+                <w:sz w:val="36"/>
+                <w:szCs w:val="36"/>
+              </w:rPr>
+              <w:t>, 2018</w:t>
             </w:r>
           </w:p>
         </w:tc>
@@ -174,6 +185,8 @@
               </w:rPr>
               <w:t>reliminary</w:t>
             </w:r>
+            <w:bookmarkStart w:id="0" w:name="_GoBack"/>
+            <w:bookmarkEnd w:id="0"/>
           </w:p>
         </w:tc>
       </w:tr>
@@ -237,10 +250,38 @@
             <w:pPr>
               <w:spacing w:before="156" w:after="156"/>
               <w:rPr>
+                <w:sz w:val="36"/>
+                <w:szCs w:val="36"/>
+              </w:rPr>
+            </w:pPr>
+            <w:r>
+              <w:rPr>
                 <w:rFonts w:hint="eastAsia"/>
                 <w:sz w:val="36"/>
                 <w:szCs w:val="36"/>
               </w:rPr>
+              <w:t>R</w:t>
+            </w:r>
+            <w:r>
+              <w:rPr>
+                <w:sz w:val="36"/>
+                <w:szCs w:val="36"/>
+              </w:rPr>
+              <w:t>eviewer:</w:t>
+            </w:r>
+          </w:p>
+        </w:tc>
+        <w:tc>
+          <w:tcPr>
+            <w:tcW w:w="4148" w:type="dxa"/>
+          </w:tcPr>
+          <w:p>
+            <w:pPr>
+              <w:spacing w:before="156" w:after="156"/>
+              <w:rPr>
+                <w:sz w:val="36"/>
+                <w:szCs w:val="36"/>
+              </w:rPr>
             </w:pPr>
             <w:r>
               <w:rPr>
@@ -248,42 +289,13 @@
                 <w:sz w:val="36"/>
                 <w:szCs w:val="36"/>
               </w:rPr>
-              <w:t>R</w:t>
+              <w:t>(</w:t>
             </w:r>
             <w:r>
               <w:rPr>
                 <w:sz w:val="36"/>
                 <w:szCs w:val="36"/>
               </w:rPr>
-              <w:t>eviewer:</w:t>
-            </w:r>
-          </w:p>
-        </w:tc>
-        <w:tc>
-          <w:tcPr>
-            <w:tcW w:w="4148" w:type="dxa"/>
-          </w:tcPr>
-          <w:p>
-            <w:pPr>
-              <w:spacing w:before="156" w:after="156"/>
-              <w:rPr>
-                <w:sz w:val="36"/>
-                <w:szCs w:val="36"/>
-              </w:rPr>
-            </w:pPr>
-            <w:r>
-              <w:rPr>
-                <w:rFonts w:hint="eastAsia"/>
-                <w:sz w:val="36"/>
-                <w:szCs w:val="36"/>
-              </w:rPr>
-              <w:t>(</w:t>
-            </w:r>
-            <w:r>
-              <w:rPr>
-                <w:sz w:val="36"/>
-                <w:szCs w:val="36"/>
-              </w:rPr>
               <w:t>N/A)</w:t>
             </w:r>
           </w:p>
@@ -300,9 +312,6 @@
       <w:pPr>
         <w:widowControl/>
         <w:jc w:val="left"/>
-        <w:rPr>
-          <w:rFonts w:hint="eastAsia"/>
-        </w:rPr>
       </w:pPr>
     </w:p>
     <w:p>
@@ -455,11 +464,6 @@
       </w:r>
     </w:p>
     <w:p>
-      <w:pPr>
-        <w:rPr>
-          <w:rFonts w:hint="eastAsia"/>
-        </w:rPr>
-      </w:pPr>
       <w:r>
         <w:rPr>
           <w:rFonts w:hint="eastAsia"/>
@@ -509,11 +513,6 @@
       </w:r>
     </w:p>
     <w:p>
-      <w:pPr>
-        <w:rPr>
-          <w:rFonts w:hint="eastAsia"/>
-        </w:rPr>
-      </w:pPr>
       <w:proofErr w:type="spellStart"/>
       <w:r>
         <w:rPr>
@@ -591,11 +590,6 @@
       </w:hyperlink>
     </w:p>
     <w:p>
-      <w:pPr>
-        <w:rPr>
-          <w:rFonts w:hint="eastAsia"/>
-        </w:rPr>
-      </w:pPr>
       <w:r>
         <w:rPr>
           <w:rFonts w:hint="eastAsia"/>
@@ -612,6 +606,16 @@
       <w:r>
         <w:t xml:space="preserve"> </w:t>
       </w:r>
+    </w:p>
+    <w:p>
+      <w:pPr>
+        <w:pStyle w:val="a6"/>
+        <w:numPr>
+          <w:ilvl w:val="0"/>
+          <w:numId w:val="16"/>
+        </w:numPr>
+        <w:ind w:firstLineChars="0"/>
+      </w:pPr>
       <w:r>
         <w:t xml:space="preserve">ALU </w:t>
       </w:r>
@@ -629,6 +633,28 @@
       </w:r>
       <w:r>
         <w:t>.</w:t>
+      </w:r>
+    </w:p>
+    <w:p>
+      <w:pPr>
+        <w:pStyle w:val="a6"/>
+        <w:numPr>
+          <w:ilvl w:val="0"/>
+          <w:numId w:val="16"/>
+        </w:numPr>
+        <w:ind w:firstLineChars="0"/>
+      </w:pPr>
+      <w:r>
+        <w:t xml:space="preserve">Read-while-write behavior of Register File should be </w:t>
+      </w:r>
+      <w:r>
+        <w:rPr>
+          <w:b/>
+        </w:rPr>
+        <w:t>write-through</w:t>
+      </w:r>
+      <w:r>
+        <w:t>, i.e. the output data should be the data to be written.</w:t>
       </w:r>
     </w:p>
     <w:p>
@@ -816,6 +842,544 @@
           <w:bCs/>
         </w:rPr>
         <w:t>)</w:t>
+      </w:r>
+    </w:p>
+    <w:p>
+      <w:pPr>
+        <w:pStyle w:val="1"/>
+        <w:spacing w:before="156" w:after="156"/>
+      </w:pPr>
+      <w:r>
+        <w:rPr>
+          <w:rFonts w:hint="eastAsia"/>
+        </w:rPr>
+        <w:t>I</w:t>
+      </w:r>
+      <w:r>
+        <w:t>nstruction Extension</w:t>
+      </w:r>
+    </w:p>
+    <w:p>
+      <w:pPr>
+        <w:pStyle w:val="2"/>
+      </w:pPr>
+      <w:r>
+        <w:t xml:space="preserve">No Operation Instruction -- </w:t>
+      </w:r>
+      <w:r>
+        <w:rPr>
+          <w:rFonts w:hint="eastAsia"/>
+        </w:rPr>
+        <w:t>N</w:t>
+      </w:r>
+      <w:r>
+        <w:t>OP</w:t>
+      </w:r>
+      <w:r>
+        <w:t xml:space="preserve"> (1A)</w:t>
+      </w:r>
+    </w:p>
+    <w:tbl>
+      <w:tblPr>
+        <w:tblStyle w:val="a5"/>
+        <w:tblW w:w="0" w:type="auto"/>
+        <w:tblLook w:val="04A0" w:firstRow="1" w:lastRow="0" w:firstColumn="1" w:lastColumn="0" w:noHBand="0" w:noVBand="1"/>
+      </w:tblPr>
+      <w:tblGrid>
+        <w:gridCol w:w="1382"/>
+        <w:gridCol w:w="1382"/>
+        <w:gridCol w:w="1383"/>
+        <w:gridCol w:w="2090"/>
+        <w:gridCol w:w="343"/>
+      </w:tblGrid>
+      <w:tr>
+        <w:trPr>
+          <w:trHeight w:val="427"/>
+        </w:trPr>
+        <w:tc>
+          <w:tcPr>
+            <w:tcW w:w="1382" w:type="dxa"/>
+            <w:tcBorders>
+              <w:top w:val="nil"/>
+              <w:left w:val="nil"/>
+              <w:right w:val="nil"/>
+            </w:tcBorders>
+          </w:tcPr>
+          <w:p>
+            <w:r>
+              <w:rPr>
+                <w:rFonts w:hint="eastAsia"/>
+              </w:rPr>
+              <w:t>3</w:t>
+            </w:r>
+            <w:r>
+              <w:t xml:space="preserve">1   </w:t>
+            </w:r>
+            <w:r>
+              <w:t xml:space="preserve"> </w:t>
+            </w:r>
+            <w:r>
+              <w:t>26</w:t>
+            </w:r>
+          </w:p>
+        </w:tc>
+        <w:tc>
+          <w:tcPr>
+            <w:tcW w:w="1382" w:type="dxa"/>
+            <w:tcBorders>
+              <w:top w:val="nil"/>
+              <w:left w:val="nil"/>
+              <w:right w:val="nil"/>
+            </w:tcBorders>
+          </w:tcPr>
+          <w:p>
+            <w:r>
+              <w:rPr>
+                <w:rFonts w:hint="eastAsia"/>
+              </w:rPr>
+              <w:t>2</w:t>
+            </w:r>
+            <w:r>
+              <w:t>5     21</w:t>
+            </w:r>
+          </w:p>
+        </w:tc>
+        <w:tc>
+          <w:tcPr>
+            <w:tcW w:w="1383" w:type="dxa"/>
+            <w:tcBorders>
+              <w:top w:val="nil"/>
+              <w:left w:val="nil"/>
+              <w:right w:val="nil"/>
+            </w:tcBorders>
+          </w:tcPr>
+          <w:p>
+            <w:r>
+              <w:rPr>
+                <w:rFonts w:hint="eastAsia"/>
+              </w:rPr>
+              <w:t>2</w:t>
+            </w:r>
+            <w:r>
+              <w:t>0     16</w:t>
+            </w:r>
+          </w:p>
+        </w:tc>
+        <w:tc>
+          <w:tcPr>
+            <w:tcW w:w="2090" w:type="dxa"/>
+            <w:tcBorders>
+              <w:top w:val="nil"/>
+              <w:left w:val="nil"/>
+              <w:right w:val="nil"/>
+            </w:tcBorders>
+          </w:tcPr>
+          <w:p>
+            <w:r>
+              <w:rPr>
+                <w:rFonts w:hint="eastAsia"/>
+              </w:rPr>
+              <w:t>1</w:t>
+            </w:r>
+            <w:r>
+              <w:t xml:space="preserve">5      </w:t>
+            </w:r>
+            <w:r>
+              <w:t xml:space="preserve">      1</w:t>
+            </w:r>
+          </w:p>
+        </w:tc>
+        <w:tc>
+          <w:tcPr>
+            <w:tcW w:w="343" w:type="dxa"/>
+            <w:tcBorders>
+              <w:top w:val="nil"/>
+              <w:left w:val="nil"/>
+              <w:right w:val="nil"/>
+            </w:tcBorders>
+          </w:tcPr>
+          <w:p>
+            <w:r>
+              <w:rPr>
+                <w:rFonts w:hint="eastAsia"/>
+              </w:rPr>
+              <w:t>0</w:t>
+            </w:r>
+          </w:p>
+        </w:tc>
+      </w:tr>
+      <w:tr>
+        <w:tc>
+          <w:tcPr>
+            <w:tcW w:w="1382" w:type="dxa"/>
+          </w:tcPr>
+          <w:p>
+            <w:pPr>
+              <w:jc w:val="center"/>
+            </w:pPr>
+            <w:r>
+              <w:rPr>
+                <w:rFonts w:hint="eastAsia"/>
+                <w:b/>
+              </w:rPr>
+              <w:t>0</w:t>
+            </w:r>
+            <w:r>
+              <w:rPr>
+                <w:b/>
+              </w:rPr>
+              <w:t>1</w:t>
+            </w:r>
+            <w:r>
+              <w:t>1010</w:t>
+            </w:r>
+          </w:p>
+        </w:tc>
+        <w:tc>
+          <w:tcPr>
+            <w:tcW w:w="1382" w:type="dxa"/>
+          </w:tcPr>
+          <w:p>
+            <w:pPr>
+              <w:jc w:val="center"/>
+            </w:pPr>
+            <w:r>
+              <w:rPr>
+                <w:rFonts w:hint="eastAsia"/>
+              </w:rPr>
+              <w:t>0</w:t>
+            </w:r>
+            <w:r>
+              <w:t>0000</w:t>
+            </w:r>
+          </w:p>
+        </w:tc>
+        <w:tc>
+          <w:tcPr>
+            <w:tcW w:w="1383" w:type="dxa"/>
+          </w:tcPr>
+          <w:p>
+            <w:pPr>
+              <w:jc w:val="center"/>
+            </w:pPr>
+            <w:r>
+              <w:rPr>
+                <w:rFonts w:hint="eastAsia"/>
+              </w:rPr>
+              <w:t>0</w:t>
+            </w:r>
+            <w:r>
+              <w:t>0000</w:t>
+            </w:r>
+          </w:p>
+        </w:tc>
+        <w:tc>
+          <w:tcPr>
+            <w:tcW w:w="2090" w:type="dxa"/>
+          </w:tcPr>
+          <w:p>
+            <w:pPr>
+              <w:jc w:val="center"/>
+            </w:pPr>
+            <w:r>
+              <w:t>0000</w:t>
+            </w:r>
+            <w:r>
+              <w:t>0000000</w:t>
+            </w:r>
+          </w:p>
+        </w:tc>
+        <w:tc>
+          <w:tcPr>
+            <w:tcW w:w="343" w:type="dxa"/>
+          </w:tcPr>
+          <w:p>
+            <w:pPr>
+              <w:jc w:val="center"/>
+            </w:pPr>
+            <w:r>
+              <w:rPr>
+                <w:rFonts w:hint="eastAsia"/>
+              </w:rPr>
+              <w:t>E</w:t>
+            </w:r>
+          </w:p>
+        </w:tc>
+      </w:tr>
+    </w:tbl>
+    <w:p>
+      <w:r>
+        <w:rPr>
+          <w:rFonts w:hint="eastAsia"/>
+        </w:rPr>
+        <w:t>E</w:t>
+      </w:r>
+      <w:r>
+        <w:t>: Exception Status</w:t>
+      </w:r>
+      <w:r>
+        <w:t xml:space="preserve">, </w:t>
+      </w:r>
+    </w:p>
+    <w:p>
+      <w:pPr>
+        <w:ind w:firstLineChars="100" w:firstLine="240"/>
+      </w:pPr>
+      <w:r>
+        <w:t xml:space="preserve">0 – </w:t>
+      </w:r>
+      <w:r>
+        <w:t>Normal</w:t>
+      </w:r>
+    </w:p>
+    <w:p>
+      <w:pPr>
+        <w:ind w:firstLineChars="100" w:firstLine="240"/>
+      </w:pPr>
+      <w:r>
+        <w:t xml:space="preserve">1 – </w:t>
+      </w:r>
+      <w:r>
+        <w:t>Exceptional</w:t>
+      </w:r>
+    </w:p>
+    <w:p>
+      <w:r>
+        <w:rPr>
+          <w:b/>
+        </w:rPr>
+        <w:t>NOTE:</w:t>
+      </w:r>
+      <w:r>
+        <w:t xml:space="preserve"> NOP instruction </w:t>
+      </w:r>
+      <w:r>
+        <w:rPr>
+          <w:b/>
+        </w:rPr>
+        <w:t>does not</w:t>
+      </w:r>
+      <w:r>
+        <w:t xml:space="preserve"> cause exceptions.</w:t>
+      </w:r>
+    </w:p>
+    <w:p>
+      <w:pPr>
+        <w:pStyle w:val="2"/>
+      </w:pPr>
+      <w:r>
+        <w:rPr>
+          <w:rFonts w:hint="eastAsia"/>
+        </w:rPr>
+        <w:lastRenderedPageBreak/>
+        <w:t>S</w:t>
+      </w:r>
+      <w:r>
+        <w:t xml:space="preserve">ystem Service Instruction -- </w:t>
+      </w:r>
+      <w:r>
+        <w:t>SVC</w:t>
+      </w:r>
+      <w:r>
+        <w:t xml:space="preserve"> (1C)</w:t>
+      </w:r>
+    </w:p>
+    <w:tbl>
+      <w:tblPr>
+        <w:tblStyle w:val="a5"/>
+        <w:tblW w:w="0" w:type="auto"/>
+        <w:tblLook w:val="04A0" w:firstRow="1" w:lastRow="0" w:firstColumn="1" w:lastColumn="0" w:noHBand="0" w:noVBand="1"/>
+      </w:tblPr>
+      <w:tblGrid>
+        <w:gridCol w:w="1382"/>
+        <w:gridCol w:w="1382"/>
+        <w:gridCol w:w="1383"/>
+        <w:gridCol w:w="2374"/>
+      </w:tblGrid>
+      <w:tr>
+        <w:trPr>
+          <w:trHeight w:val="427"/>
+        </w:trPr>
+        <w:tc>
+          <w:tcPr>
+            <w:tcW w:w="1382" w:type="dxa"/>
+            <w:tcBorders>
+              <w:top w:val="nil"/>
+              <w:left w:val="nil"/>
+              <w:right w:val="nil"/>
+            </w:tcBorders>
+          </w:tcPr>
+          <w:p>
+            <w:r>
+              <w:rPr>
+                <w:rFonts w:hint="eastAsia"/>
+              </w:rPr>
+              <w:t>3</w:t>
+            </w:r>
+            <w:r>
+              <w:t>1    26</w:t>
+            </w:r>
+          </w:p>
+        </w:tc>
+        <w:tc>
+          <w:tcPr>
+            <w:tcW w:w="1382" w:type="dxa"/>
+            <w:tcBorders>
+              <w:top w:val="nil"/>
+              <w:left w:val="nil"/>
+              <w:right w:val="nil"/>
+            </w:tcBorders>
+          </w:tcPr>
+          <w:p>
+            <w:r>
+              <w:rPr>
+                <w:rFonts w:hint="eastAsia"/>
+              </w:rPr>
+              <w:t>2</w:t>
+            </w:r>
+            <w:r>
+              <w:t>5     21</w:t>
+            </w:r>
+          </w:p>
+        </w:tc>
+        <w:tc>
+          <w:tcPr>
+            <w:tcW w:w="1383" w:type="dxa"/>
+            <w:tcBorders>
+              <w:top w:val="nil"/>
+              <w:left w:val="nil"/>
+              <w:right w:val="nil"/>
+            </w:tcBorders>
+          </w:tcPr>
+          <w:p>
+            <w:r>
+              <w:rPr>
+                <w:rFonts w:hint="eastAsia"/>
+              </w:rPr>
+              <w:t>2</w:t>
+            </w:r>
+            <w:r>
+              <w:t>0     16</w:t>
+            </w:r>
+          </w:p>
+        </w:tc>
+        <w:tc>
+          <w:tcPr>
+            <w:tcW w:w="2374" w:type="dxa"/>
+            <w:tcBorders>
+              <w:top w:val="nil"/>
+              <w:left w:val="nil"/>
+              <w:right w:val="nil"/>
+            </w:tcBorders>
+          </w:tcPr>
+          <w:p>
+            <w:r>
+              <w:rPr>
+                <w:rFonts w:hint="eastAsia"/>
+              </w:rPr>
+              <w:t>1</w:t>
+            </w:r>
+            <w:r>
+              <w:t xml:space="preserve">5            </w:t>
+            </w:r>
+            <w:r>
+              <w:t xml:space="preserve">  </w:t>
+            </w:r>
+            <w:r>
+              <w:t>0</w:t>
+            </w:r>
+          </w:p>
+        </w:tc>
+      </w:tr>
+      <w:tr>
+        <w:tc>
+          <w:tcPr>
+            <w:tcW w:w="1382" w:type="dxa"/>
+          </w:tcPr>
+          <w:p>
+            <w:pPr>
+              <w:jc w:val="center"/>
+            </w:pPr>
+            <w:r>
+              <w:rPr>
+                <w:rFonts w:hint="eastAsia"/>
+                <w:b/>
+              </w:rPr>
+              <w:t>0</w:t>
+            </w:r>
+            <w:r>
+              <w:rPr>
+                <w:b/>
+              </w:rPr>
+              <w:t>1</w:t>
+            </w:r>
+            <w:r>
+              <w:t>1100</w:t>
+            </w:r>
+          </w:p>
+        </w:tc>
+        <w:tc>
+          <w:tcPr>
+            <w:tcW w:w="1382" w:type="dxa"/>
+          </w:tcPr>
+          <w:p>
+            <w:pPr>
+              <w:jc w:val="center"/>
+            </w:pPr>
+            <w:r>
+              <w:rPr>
+                <w:rFonts w:hint="eastAsia"/>
+              </w:rPr>
+              <w:t>0</w:t>
+            </w:r>
+            <w:r>
+              <w:t>0000</w:t>
+            </w:r>
+          </w:p>
+        </w:tc>
+        <w:tc>
+          <w:tcPr>
+            <w:tcW w:w="1383" w:type="dxa"/>
+          </w:tcPr>
+          <w:p>
+            <w:pPr>
+              <w:jc w:val="center"/>
+            </w:pPr>
+            <w:r>
+              <w:rPr>
+                <w:rFonts w:hint="eastAsia"/>
+              </w:rPr>
+              <w:t>0</w:t>
+            </w:r>
+            <w:r>
+              <w:t>0000</w:t>
+            </w:r>
+          </w:p>
+        </w:tc>
+        <w:tc>
+          <w:tcPr>
+            <w:tcW w:w="2374" w:type="dxa"/>
+          </w:tcPr>
+          <w:p>
+            <w:pPr>
+              <w:jc w:val="center"/>
+            </w:pPr>
+            <w:r>
+              <w:t>000000000000</w:t>
+            </w:r>
+          </w:p>
+        </w:tc>
+      </w:tr>
+    </w:tbl>
+    <w:p>
+      <w:r>
+        <w:rPr>
+          <w:rFonts w:hint="eastAsia"/>
+        </w:rPr>
+        <w:t>T</w:t>
+      </w:r>
+      <w:r>
+        <w:t>his instruction will cause System Service Exception.</w:t>
       </w:r>
     </w:p>
     <w:p>
@@ -953,46 +1517,29 @@
       </w:r>
     </w:p>
     <w:p>
-      <w:pPr>
+      <w:r>
         <w:rPr>
           <w:rFonts w:hint="eastAsia"/>
         </w:rPr>
-      </w:pPr>
-      <w:r>
-        <w:rPr>
-          <w:rFonts w:hint="eastAsia"/>
-        </w:rPr>
         <w:t xml:space="preserve"> </w:t>
       </w:r>
       <w:r>
-        <w:t xml:space="preserve">         &amp;&amp; </w:t>
-      </w:r>
-      <w:r>
-        <w:rPr>
-          <w:color w:val="FF0000"/>
-        </w:rPr>
-        <w:t>(</w:t>
+        <w:t xml:space="preserve">        </w:t>
+      </w:r>
+      <w:r>
+        <w:t xml:space="preserve"> &amp;&amp; (</w:t>
       </w:r>
       <w:proofErr w:type="spellStart"/>
       <w:r>
-        <w:rPr>
-          <w:color w:val="FF0000"/>
-        </w:rPr>
         <w:t>IR_</w:t>
       </w:r>
       <w:proofErr w:type="gramStart"/>
       <w:r>
-        <w:rPr>
-          <w:color w:val="FF0000"/>
-        </w:rPr>
         <w:t>EX.Ra</w:t>
       </w:r>
       <w:proofErr w:type="spellEnd"/>
       <w:proofErr w:type="gramEnd"/>
       <w:r>
-        <w:rPr>
-          <w:color w:val="FF0000"/>
-        </w:rPr>
         <w:t xml:space="preserve"> != 31)</w:t>
       </w:r>
     </w:p>
@@ -1033,7 +1580,10 @@
       </w:r>
       <w:proofErr w:type="spellStart"/>
       <w:r>
-        <w:t>IR_MX.Rc</w:t>
+        <w:t>IR_MA</w:t>
+      </w:r>
+      <w:r>
+        <w:t>.Rc</w:t>
       </w:r>
       <w:proofErr w:type="spellEnd"/>
       <w:r>
@@ -1041,7 +1591,10 @@
       </w:r>
       <w:proofErr w:type="spellStart"/>
       <w:r>
-        <w:t>IR_MX.Opcode</w:t>
+        <w:t>IR_MA</w:t>
+      </w:r>
+      <w:r>
+        <w:t>.Opcode</w:t>
       </w:r>
       <w:proofErr w:type="spellEnd"/>
       <w:r>
@@ -1079,7 +1632,10 @@
       </w:r>
       <w:proofErr w:type="spellStart"/>
       <w:r>
-        <w:t>IR_MX.Rc</w:t>
+        <w:t>IR_MA</w:t>
+      </w:r>
+      <w:r>
+        <w:t>.Rc</w:t>
       </w:r>
       <w:proofErr w:type="spellEnd"/>
       <w:r>
@@ -1087,7 +1643,10 @@
       </w:r>
       <w:proofErr w:type="spellStart"/>
       <w:r>
-        <w:t>IR_MX.Opcode</w:t>
+        <w:t>IR_MA</w:t>
+      </w:r>
+      <w:r>
+        <w:t>.Opcode</w:t>
       </w:r>
       <w:proofErr w:type="spellEnd"/>
       <w:r>
@@ -1102,7 +1661,6 @@
         <w:rPr>
           <w:rFonts w:hint="eastAsia"/>
         </w:rPr>
-        <w:lastRenderedPageBreak/>
         <w:t>R</w:t>
       </w:r>
       <w:r>
@@ -1123,49 +1681,25 @@
         <w:t xml:space="preserve"> </w:t>
       </w:r>
       <w:r>
-        <w:rPr>
-          <w:color w:val="FF0000"/>
-        </w:rPr>
         <w:t>(</w:t>
       </w:r>
       <w:r>
-        <w:rPr>
-          <w:color w:val="FF0000"/>
-        </w:rPr>
         <w:t>!</w:t>
       </w:r>
       <w:r>
-        <w:rPr>
-          <w:color w:val="FF0000"/>
-        </w:rPr>
         <w:t>ALU_OUT</w:t>
       </w:r>
       <w:r>
-        <w:rPr>
-          <w:color w:val="FF0000"/>
-        </w:rPr>
         <w:t>_SELX</w:t>
       </w:r>
       <w:r>
-        <w:rPr>
-          <w:color w:val="FF0000"/>
-        </w:rPr>
         <w:t xml:space="preserve"> &amp;&amp; !NPC_MX</w:t>
       </w:r>
       <w:r>
-        <w:rPr>
-          <w:color w:val="FF0000"/>
-        </w:rPr>
         <w:t>_SELX</w:t>
       </w:r>
       <w:r>
-        <w:rPr>
-          <w:color w:val="FF0000"/>
-        </w:rPr>
-        <w:t>)</w:t>
-      </w:r>
-      <w:r>
-        <w:t xml:space="preserve"> &amp;&amp; </w:t>
+        <w:t xml:space="preserve">) &amp;&amp; </w:t>
       </w:r>
       <w:r>
         <w:t>(</w:t>
@@ -1227,10 +1761,7 @@
         <w:t>:</w:t>
       </w:r>
       <w:r>
-        <w:t xml:space="preserve"> </w:t>
-      </w:r>
-      <w:r>
-        <w:t xml:space="preserve"> (</w:t>
+        <w:t xml:space="preserve">  (</w:t>
       </w:r>
       <w:proofErr w:type="spellStart"/>
       <w:proofErr w:type="gramEnd"/>
@@ -1266,55 +1797,27 @@
       <w:proofErr w:type="spellEnd"/>
     </w:p>
     <w:p>
-      <w:pPr>
+      <w:r>
         <w:rPr>
           <w:rFonts w:hint="eastAsia"/>
         </w:rPr>
-      </w:pPr>
-      <w:r>
-        <w:rPr>
-          <w:rFonts w:hint="eastAsia"/>
-        </w:rPr>
+        <w:lastRenderedPageBreak/>
         <w:t xml:space="preserve"> </w:t>
       </w:r>
       <w:r>
-        <w:t xml:space="preserve">         </w:t>
-      </w:r>
-      <w:r>
-        <w:t xml:space="preserve">&amp;&amp; </w:t>
-      </w:r>
-      <w:r>
-        <w:rPr>
-          <w:color w:val="FF0000"/>
-        </w:rPr>
-        <w:t>(</w:t>
+        <w:t xml:space="preserve">         &amp;&amp; (</w:t>
       </w:r>
       <w:proofErr w:type="spellStart"/>
       <w:r>
-        <w:rPr>
-          <w:color w:val="FF0000"/>
-        </w:rPr>
         <w:t>IR_</w:t>
       </w:r>
       <w:proofErr w:type="gramStart"/>
       <w:r>
-        <w:rPr>
-          <w:color w:val="FF0000"/>
-        </w:rPr>
-        <w:t>EX.R</w:t>
-      </w:r>
-      <w:r>
-        <w:rPr>
-          <w:color w:val="FF0000"/>
-        </w:rPr>
-        <w:t>b</w:t>
+        <w:t>EX.Rb</w:t>
       </w:r>
       <w:proofErr w:type="spellEnd"/>
       <w:proofErr w:type="gramEnd"/>
       <w:r>
-        <w:rPr>
-          <w:color w:val="FF0000"/>
-        </w:rPr>
         <w:t xml:space="preserve"> != 31)</w:t>
       </w:r>
     </w:p>
@@ -1352,7 +1855,10 @@
       </w:r>
       <w:proofErr w:type="spellStart"/>
       <w:r>
-        <w:t>IR_MX.Rc</w:t>
+        <w:t>IR_MA</w:t>
+      </w:r>
+      <w:r>
+        <w:t>.Rc</w:t>
       </w:r>
       <w:proofErr w:type="spellEnd"/>
       <w:r>
@@ -1360,7 +1866,10 @@
       </w:r>
       <w:proofErr w:type="spellStart"/>
       <w:r>
-        <w:t>IR_MX.OpCode</w:t>
+        <w:t>IR_MA</w:t>
+      </w:r>
+      <w:r>
+        <w:t>.OpCode</w:t>
       </w:r>
       <w:proofErr w:type="spellEnd"/>
       <w:r>
@@ -1398,7 +1907,10 @@
       </w:r>
       <w:proofErr w:type="spellStart"/>
       <w:r>
-        <w:t>IR_MX.Rc</w:t>
+        <w:t>IR_MA</w:t>
+      </w:r>
+      <w:r>
+        <w:t>.Rc</w:t>
       </w:r>
       <w:proofErr w:type="spellEnd"/>
       <w:r>
@@ -1406,7 +1918,10 @@
       </w:r>
       <w:proofErr w:type="spellStart"/>
       <w:r>
-        <w:t>IR_MX.Opcode</w:t>
+        <w:t>IR_MA</w:t>
+      </w:r>
+      <w:r>
+        <w:t>.Opcode</w:t>
       </w:r>
       <w:proofErr w:type="spellEnd"/>
       <w:r>
@@ -1441,43 +1956,23 @@
         <w:t xml:space="preserve"> </w:t>
       </w:r>
       <w:r>
-        <w:rPr>
-          <w:color w:val="FF0000"/>
-        </w:rPr>
         <w:t>(!ALU_OUT</w:t>
       </w:r>
       <w:r>
-        <w:rPr>
-          <w:color w:val="FF0000"/>
-        </w:rPr>
         <w:t>_SELY</w:t>
       </w:r>
       <w:r>
-        <w:rPr>
-          <w:color w:val="FF0000"/>
-        </w:rPr>
         <w:t xml:space="preserve"> &amp;&amp; !NPC_MX</w:t>
       </w:r>
       <w:r>
-        <w:rPr>
-          <w:color w:val="FF0000"/>
-        </w:rPr>
         <w:t>_SELY</w:t>
       </w:r>
       <w:r>
-        <w:rPr>
-          <w:color w:val="FF0000"/>
-        </w:rPr>
-        <w:t>)</w:t>
-      </w:r>
-      <w:r>
-        <w:t xml:space="preserve"> </w:t>
+        <w:t xml:space="preserve">) </w:t>
       </w:r>
       <w:r>
         <w:t xml:space="preserve">&amp;&amp; </w:t>
       </w:r>
-      <w:bookmarkStart w:id="0" w:name="_GoBack"/>
-      <w:bookmarkEnd w:id="0"/>
       <w:r>
         <w:t>(</w:t>
       </w:r>
@@ -1525,11 +2020,505 @@
       </w:r>
     </w:p>
     <w:p>
-      <w:pPr>
+      <w:r>
         <w:rPr>
           <w:rFonts w:hint="eastAsia"/>
         </w:rPr>
-      </w:pPr>
+        <w:t>S</w:t>
+      </w:r>
+      <w:r>
+        <w:t xml:space="preserve">tall the pipeline when one of the source registers of </w:t>
+      </w:r>
+      <w:r>
+        <w:t>the</w:t>
+      </w:r>
+      <w:r>
+        <w:t xml:space="preserve"> instruction </w:t>
+      </w:r>
+      <w:r>
+        <w:t xml:space="preserve">at RR-Stage </w:t>
+      </w:r>
+      <w:r>
+        <w:t>coincides with the target register of the load instruction</w:t>
+      </w:r>
+      <w:r>
+        <w:t xml:space="preserve"> at EX-Stage</w:t>
+      </w:r>
+      <w:r>
+        <w:t>.</w:t>
+      </w:r>
+    </w:p>
+    <w:p>
+      <w:pPr>
+        <w:pStyle w:val="2"/>
+      </w:pPr>
+      <w:r>
+        <w:t>Control Signals</w:t>
+      </w:r>
+    </w:p>
+    <w:p>
+      <w:r>
+        <w:t>STALL &lt;=</w:t>
+      </w:r>
+      <w:r>
+        <w:t xml:space="preserve"> </w:t>
+      </w:r>
+      <w:r>
+        <w:t>(</w:t>
+      </w:r>
+      <w:r>
+        <w:t>(</w:t>
+      </w:r>
+      <w:proofErr w:type="spellStart"/>
+      <w:r>
+        <w:t>IR_</w:t>
+      </w:r>
+      <w:proofErr w:type="gramStart"/>
+      <w:r>
+        <w:t>RR</w:t>
+      </w:r>
+      <w:r>
+        <w:t>.Opcode</w:t>
+      </w:r>
+      <w:proofErr w:type="spellEnd"/>
+      <w:proofErr w:type="gramEnd"/>
+      <w:r>
+        <w:t xml:space="preserve"> in {OP, OPC, LD, ST, JMP, B*})</w:t>
+      </w:r>
+      <w:r>
+        <w:tab/>
+      </w:r>
+      <w:r>
+        <w:tab/>
+        <w:t xml:space="preserve">// </w:t>
+      </w:r>
+      <w:proofErr w:type="spellStart"/>
+      <w:r>
+        <w:t>Instrns</w:t>
+      </w:r>
+      <w:proofErr w:type="spellEnd"/>
+      <w:r>
+        <w:t xml:space="preserve"> Read Ra</w:t>
+      </w:r>
+    </w:p>
+    <w:p>
+      <w:r>
+        <w:rPr>
+          <w:rFonts w:hint="eastAsia"/>
+        </w:rPr>
+        <w:t xml:space="preserve"> </w:t>
+      </w:r>
+      <w:r>
+        <w:t xml:space="preserve">        &amp;&amp; (</w:t>
+      </w:r>
+      <w:proofErr w:type="spellStart"/>
+      <w:r>
+        <w:t>IR_</w:t>
+      </w:r>
+      <w:proofErr w:type="gramStart"/>
+      <w:r>
+        <w:t>RR</w:t>
+      </w:r>
+      <w:r>
+        <w:t>.Ra</w:t>
+      </w:r>
+      <w:proofErr w:type="spellEnd"/>
+      <w:proofErr w:type="gramEnd"/>
+      <w:r>
+        <w:t xml:space="preserve"> != 31)</w:t>
+      </w:r>
+    </w:p>
+    <w:p>
+      <w:pPr>
+        <w:ind w:firstLineChars="450" w:firstLine="1080"/>
+      </w:pPr>
+      <w:r>
+        <w:t>&amp;&amp; (</w:t>
+      </w:r>
+      <w:proofErr w:type="spellStart"/>
+      <w:r>
+        <w:t>IR_</w:t>
+      </w:r>
+      <w:proofErr w:type="gramStart"/>
+      <w:r>
+        <w:t>RR</w:t>
+      </w:r>
+      <w:r>
+        <w:t>.Ra</w:t>
+      </w:r>
+      <w:proofErr w:type="spellEnd"/>
+      <w:proofErr w:type="gramEnd"/>
+      <w:r>
+        <w:t xml:space="preserve"> == </w:t>
+      </w:r>
+      <w:proofErr w:type="spellStart"/>
+      <w:r>
+        <w:t>IR_EX</w:t>
+      </w:r>
+      <w:r>
+        <w:t>.Rc</w:t>
+      </w:r>
+      <w:proofErr w:type="spellEnd"/>
+      <w:r>
+        <w:t>) &amp;&amp; (</w:t>
+      </w:r>
+      <w:proofErr w:type="spellStart"/>
+      <w:r>
+        <w:t>IR_EX</w:t>
+      </w:r>
+      <w:r>
+        <w:t>.Opcode</w:t>
+      </w:r>
+      <w:proofErr w:type="spellEnd"/>
+      <w:r>
+        <w:t xml:space="preserve"> in {LD, LDR})</w:t>
+      </w:r>
+      <w:r>
+        <w:t>)</w:t>
+      </w:r>
+    </w:p>
+    <w:p>
+      <w:r>
+        <w:rPr>
+          <w:rFonts w:hint="eastAsia"/>
+        </w:rPr>
+        <w:t xml:space="preserve"> </w:t>
+      </w:r>
+      <w:r>
+        <w:t xml:space="preserve">      || </w:t>
+      </w:r>
+      <w:r>
+        <w:t>(</w:t>
+      </w:r>
+      <w:proofErr w:type="spellStart"/>
+      <w:r>
+        <w:t>IR_</w:t>
+      </w:r>
+      <w:proofErr w:type="gramStart"/>
+      <w:r>
+        <w:t>RR</w:t>
+      </w:r>
+      <w:r>
+        <w:t>.Opcode</w:t>
+      </w:r>
+      <w:proofErr w:type="spellEnd"/>
+      <w:proofErr w:type="gramEnd"/>
+      <w:r>
+        <w:t xml:space="preserve"> in {OP})</w:t>
+      </w:r>
+      <w:r>
+        <w:tab/>
+      </w:r>
+      <w:r>
+        <w:tab/>
+        <w:t xml:space="preserve">// </w:t>
+      </w:r>
+      <w:proofErr w:type="spellStart"/>
+      <w:r>
+        <w:t>Instrns</w:t>
+      </w:r>
+      <w:proofErr w:type="spellEnd"/>
+      <w:r>
+        <w:t xml:space="preserve"> Read </w:t>
+      </w:r>
+      <w:proofErr w:type="spellStart"/>
+      <w:r>
+        <w:t>Rb</w:t>
+      </w:r>
+      <w:proofErr w:type="spellEnd"/>
+    </w:p>
+    <w:p>
+      <w:r>
+        <w:rPr>
+          <w:rFonts w:hint="eastAsia"/>
+        </w:rPr>
+        <w:t xml:space="preserve"> </w:t>
+      </w:r>
+      <w:r>
+        <w:t xml:space="preserve">        &amp;&amp; (</w:t>
+      </w:r>
+      <w:proofErr w:type="spellStart"/>
+      <w:r>
+        <w:t>IR_</w:t>
+      </w:r>
+      <w:proofErr w:type="gramStart"/>
+      <w:r>
+        <w:t>RR</w:t>
+      </w:r>
+      <w:r>
+        <w:t>.Rb</w:t>
+      </w:r>
+      <w:proofErr w:type="spellEnd"/>
+      <w:proofErr w:type="gramEnd"/>
+      <w:r>
+        <w:t xml:space="preserve"> != 31)</w:t>
+      </w:r>
+    </w:p>
+    <w:p>
+      <w:r>
+        <w:rPr>
+          <w:rFonts w:hint="eastAsia"/>
+        </w:rPr>
+        <w:t xml:space="preserve"> </w:t>
+      </w:r>
+      <w:r>
+        <w:t xml:space="preserve">        </w:t>
+      </w:r>
+      <w:r>
+        <w:t>(</w:t>
+      </w:r>
+      <w:proofErr w:type="spellStart"/>
+      <w:r>
+        <w:t>IR_</w:t>
+      </w:r>
+      <w:proofErr w:type="gramStart"/>
+      <w:r>
+        <w:t>RR</w:t>
+      </w:r>
+      <w:r>
+        <w:t>.Rb</w:t>
+      </w:r>
+      <w:proofErr w:type="spellEnd"/>
+      <w:proofErr w:type="gramEnd"/>
+      <w:r>
+        <w:t xml:space="preserve"> == </w:t>
+      </w:r>
+      <w:proofErr w:type="spellStart"/>
+      <w:r>
+        <w:t>IR_</w:t>
+      </w:r>
+      <w:r>
+        <w:t>EX</w:t>
+      </w:r>
+      <w:r>
+        <w:t>.Rc</w:t>
+      </w:r>
+      <w:proofErr w:type="spellEnd"/>
+      <w:r>
+        <w:t>) &amp;&amp; (</w:t>
+      </w:r>
+      <w:proofErr w:type="spellStart"/>
+      <w:r>
+        <w:t>IR_</w:t>
+      </w:r>
+      <w:r>
+        <w:t>EX</w:t>
+      </w:r>
+      <w:r>
+        <w:t>.OpCode</w:t>
+      </w:r>
+      <w:proofErr w:type="spellEnd"/>
+      <w:r>
+        <w:t xml:space="preserve"> in {LD, LDR})</w:t>
+      </w:r>
+    </w:p>
+    <w:p>
+      <w:pPr>
+        <w:ind w:firstLineChars="350" w:firstLine="840"/>
+      </w:pPr>
+      <w:r>
+        <w:rPr>
+          <w:rFonts w:hint="eastAsia"/>
+        </w:rPr>
+        <w:t>|</w:t>
+      </w:r>
+      <w:r>
+        <w:t>| ((</w:t>
+      </w:r>
+      <w:proofErr w:type="spellStart"/>
+      <w:r>
+        <w:t>IR_</w:t>
+      </w:r>
+      <w:proofErr w:type="gramStart"/>
+      <w:r>
+        <w:t>RR</w:t>
+      </w:r>
+      <w:r>
+        <w:t>.Opcode</w:t>
+      </w:r>
+      <w:proofErr w:type="spellEnd"/>
+      <w:proofErr w:type="gramEnd"/>
+      <w:r>
+        <w:t xml:space="preserve"> in {ST})</w:t>
+      </w:r>
+      <w:r>
+        <w:tab/>
+      </w:r>
+      <w:r>
+        <w:tab/>
+        <w:t xml:space="preserve">// </w:t>
+      </w:r>
+      <w:proofErr w:type="spellStart"/>
+      <w:r>
+        <w:t>Instrns</w:t>
+      </w:r>
+      <w:proofErr w:type="spellEnd"/>
+      <w:r>
+        <w:t xml:space="preserve"> Read </w:t>
+      </w:r>
+      <w:proofErr w:type="spellStart"/>
+      <w:r>
+        <w:t>R</w:t>
+      </w:r>
+      <w:r>
+        <w:t>c</w:t>
+      </w:r>
+      <w:proofErr w:type="spellEnd"/>
+    </w:p>
+    <w:p>
+      <w:r>
+        <w:rPr>
+          <w:rFonts w:hint="eastAsia"/>
+        </w:rPr>
+        <w:t xml:space="preserve"> </w:t>
+      </w:r>
+      <w:r>
+        <w:t xml:space="preserve">        &amp;&amp; (</w:t>
+      </w:r>
+      <w:proofErr w:type="spellStart"/>
+      <w:r>
+        <w:t>IR_</w:t>
+      </w:r>
+      <w:proofErr w:type="gramStart"/>
+      <w:r>
+        <w:t>RR</w:t>
+      </w:r>
+      <w:r>
+        <w:t>.Rc</w:t>
+      </w:r>
+      <w:proofErr w:type="spellEnd"/>
+      <w:proofErr w:type="gramEnd"/>
+      <w:r>
+        <w:t xml:space="preserve"> != 31)</w:t>
+      </w:r>
+    </w:p>
+    <w:p>
+      <w:pPr>
+        <w:ind w:firstLineChars="450" w:firstLine="1080"/>
+      </w:pPr>
+      <w:r>
+        <w:t>&amp;&amp; (</w:t>
+      </w:r>
+      <w:proofErr w:type="spellStart"/>
+      <w:r>
+        <w:t>IR_</w:t>
+      </w:r>
+      <w:proofErr w:type="gramStart"/>
+      <w:r>
+        <w:t>RR</w:t>
+      </w:r>
+      <w:r>
+        <w:t>.Rc</w:t>
+      </w:r>
+      <w:proofErr w:type="spellEnd"/>
+      <w:proofErr w:type="gramEnd"/>
+      <w:r>
+        <w:t xml:space="preserve"> == </w:t>
+      </w:r>
+      <w:proofErr w:type="spellStart"/>
+      <w:r>
+        <w:t>IR_EX</w:t>
+      </w:r>
+      <w:r>
+        <w:t>.Rc</w:t>
+      </w:r>
+      <w:proofErr w:type="spellEnd"/>
+      <w:r>
+        <w:t>) &amp;&amp; (</w:t>
+      </w:r>
+      <w:proofErr w:type="spellStart"/>
+      <w:r>
+        <w:t>IR_EX</w:t>
+      </w:r>
+      <w:r>
+        <w:t>.Opcode</w:t>
+      </w:r>
+      <w:proofErr w:type="spellEnd"/>
+      <w:r>
+        <w:t xml:space="preserve"> in {LD, LDR}))</w:t>
+      </w:r>
+    </w:p>
+    <w:p>
+      <w:r>
+        <w:rPr>
+          <w:rFonts w:hint="eastAsia"/>
+        </w:rPr>
+        <w:t>N</w:t>
+      </w:r>
+      <w:r>
+        <w:t>OTE: Stall the pipeline as early as possible</w:t>
+      </w:r>
+      <w:r>
+        <w:t xml:space="preserve"> to </w:t>
+      </w:r>
+      <w:r>
+        <w:t>disable</w:t>
+      </w:r>
+      <w:r>
+        <w:t xml:space="preserve"> </w:t>
+      </w:r>
+      <w:r>
+        <w:t>less components.</w:t>
+      </w:r>
+    </w:p>
+    <w:p>
+      <w:pPr>
+        <w:pStyle w:val="2"/>
+      </w:pPr>
+      <w:r>
+        <w:lastRenderedPageBreak/>
+        <w:t>Implementation</w:t>
+      </w:r>
+    </w:p>
+    <w:p>
+      <w:r>
+        <w:rPr>
+          <w:rFonts w:hint="eastAsia"/>
+        </w:rPr>
+        <w:t>I</w:t>
+      </w:r>
+      <w:r>
+        <w:t xml:space="preserve">nject a </w:t>
+      </w:r>
+      <w:r>
+        <w:t>N</w:t>
+      </w:r>
+      <w:r>
+        <w:t>ormal NOP instruction into EX-stage</w:t>
+      </w:r>
+      <w:r>
+        <w:t xml:space="preserve"> and</w:t>
+      </w:r>
+      <w:r>
+        <w:t xml:space="preserve"> disable Register File read, PC_RR, IR_RR, PC_IF and Instruction Memory.</w:t>
+      </w:r>
+    </w:p>
+    <w:p>
+      <w:r>
+        <w:rPr>
+          <w:rFonts w:hint="eastAsia"/>
+          <w:b/>
+        </w:rPr>
+        <w:t>N</w:t>
+      </w:r>
+      <w:r>
+        <w:rPr>
+          <w:b/>
+        </w:rPr>
+        <w:t>OTE:</w:t>
+      </w:r>
+      <w:r>
+        <w:t xml:space="preserve"> This implementation is a bit different with MIT </w:t>
+      </w:r>
+      <w:r>
+        <w:rPr>
+          <w:rFonts w:hint="eastAsia"/>
+        </w:rPr>
+        <w:t>β</w:t>
+      </w:r>
+      <w:r>
+        <w:t xml:space="preserve"> Processor.</w:t>
+      </w:r>
     </w:p>
     <w:p>
       <w:pPr>
@@ -1548,8 +2537,1543 @@
     </w:p>
     <w:p>
       <w:pPr>
-        <w:spacing w:before="156"/>
-      </w:pPr>
+        <w:pStyle w:val="2"/>
+      </w:pPr>
+      <w:r>
+        <w:rPr>
+          <w:rFonts w:hint="eastAsia"/>
+        </w:rPr>
+        <w:t>R</w:t>
+      </w:r>
+      <w:r>
+        <w:t>eference</w:t>
+      </w:r>
+    </w:p>
+    <w:p>
+      <w:r>
+        <w:rPr>
+          <w:rFonts w:hint="eastAsia"/>
+        </w:rPr>
+        <w:t>R</w:t>
+      </w:r>
+      <w:r>
+        <w:t xml:space="preserve">efer to </w:t>
+      </w:r>
+      <w:r>
+        <w:t>Section 6. Extensions for Exception Handling</w:t>
+      </w:r>
+      <w:r>
+        <w:t xml:space="preserve"> in </w:t>
+      </w:r>
+      <w:hyperlink r:id="rId15" w:history="1">
+        <w:r>
+          <w:rPr>
+            <w:rStyle w:val="a7"/>
+            <w:rFonts w:hint="eastAsia"/>
+          </w:rPr>
+          <w:t>M</w:t>
+        </w:r>
+        <w:r>
+          <w:rPr>
+            <w:rStyle w:val="a7"/>
+          </w:rPr>
+          <w:t>IT β</w:t>
+        </w:r>
+        <w:r>
+          <w:rPr>
+            <w:rStyle w:val="a7"/>
+            <w:rFonts w:hint="eastAsia"/>
+          </w:rPr>
+          <w:t xml:space="preserve"> </w:t>
+        </w:r>
+        <w:r>
+          <w:rPr>
+            <w:rStyle w:val="a7"/>
+          </w:rPr>
+          <w:t>Processor Specification</w:t>
+        </w:r>
+      </w:hyperlink>
+    </w:p>
+    <w:p>
+      <w:pPr>
+        <w:pStyle w:val="2"/>
+      </w:pPr>
+      <w:r>
+        <w:rPr>
+          <w:rFonts w:hint="eastAsia"/>
+        </w:rPr>
+        <w:t>S</w:t>
+      </w:r>
+      <w:r>
+        <w:t>upported Exceptions</w:t>
+      </w:r>
+    </w:p>
+    <w:tbl>
+      <w:tblPr>
+        <w:tblStyle w:val="a5"/>
+        <w:tblW w:w="7921" w:type="dxa"/>
+        <w:tblInd w:w="425" w:type="dxa"/>
+        <w:tblLook w:val="04A0" w:firstRow="1" w:lastRow="0" w:firstColumn="1" w:lastColumn="0" w:noHBand="0" w:noVBand="1"/>
+      </w:tblPr>
+      <w:tblGrid>
+        <w:gridCol w:w="2264"/>
+        <w:gridCol w:w="1479"/>
+        <w:gridCol w:w="1214"/>
+        <w:gridCol w:w="1417"/>
+        <w:gridCol w:w="1547"/>
+      </w:tblGrid>
+      <w:tr>
+        <w:tc>
+          <w:tcPr>
+            <w:tcW w:w="2264" w:type="dxa"/>
+            <w:tcBorders>
+              <w:bottom w:val="single" w:sz="8" w:space="0" w:color="auto"/>
+            </w:tcBorders>
+          </w:tcPr>
+          <w:p>
+            <w:pPr>
+              <w:pStyle w:val="a6"/>
+              <w:ind w:firstLineChars="0" w:firstLine="0"/>
+              <w:rPr>
+                <w:b/>
+              </w:rPr>
+            </w:pPr>
+            <w:r>
+              <w:rPr>
+                <w:b/>
+              </w:rPr>
+              <w:t>Name</w:t>
+            </w:r>
+          </w:p>
+        </w:tc>
+        <w:tc>
+          <w:tcPr>
+            <w:tcW w:w="1479" w:type="dxa"/>
+            <w:tcBorders>
+              <w:bottom w:val="single" w:sz="8" w:space="0" w:color="auto"/>
+            </w:tcBorders>
+          </w:tcPr>
+          <w:p>
+            <w:pPr>
+              <w:pStyle w:val="a6"/>
+              <w:ind w:firstLineChars="0" w:firstLine="0"/>
+              <w:rPr>
+                <w:b/>
+              </w:rPr>
+            </w:pPr>
+            <w:r>
+              <w:rPr>
+                <w:rFonts w:hint="eastAsia"/>
+                <w:b/>
+              </w:rPr>
+              <w:t>E</w:t>
+            </w:r>
+            <w:r>
+              <w:rPr>
+                <w:b/>
+              </w:rPr>
+              <w:t>xc. Code</w:t>
+            </w:r>
+          </w:p>
+        </w:tc>
+        <w:tc>
+          <w:tcPr>
+            <w:tcW w:w="1214" w:type="dxa"/>
+            <w:tcBorders>
+              <w:bottom w:val="single" w:sz="8" w:space="0" w:color="auto"/>
+            </w:tcBorders>
+          </w:tcPr>
+          <w:p>
+            <w:pPr>
+              <w:pStyle w:val="a6"/>
+              <w:ind w:firstLineChars="0" w:firstLine="0"/>
+              <w:rPr>
+                <w:b/>
+              </w:rPr>
+            </w:pPr>
+            <w:r>
+              <w:rPr>
+                <w:rFonts w:hint="eastAsia"/>
+                <w:b/>
+              </w:rPr>
+              <w:t>T</w:t>
+            </w:r>
+            <w:r>
+              <w:rPr>
+                <w:b/>
+              </w:rPr>
+              <w:t>ype</w:t>
+            </w:r>
+          </w:p>
+        </w:tc>
+        <w:tc>
+          <w:tcPr>
+            <w:tcW w:w="1417" w:type="dxa"/>
+            <w:tcBorders>
+              <w:bottom w:val="single" w:sz="8" w:space="0" w:color="auto"/>
+            </w:tcBorders>
+          </w:tcPr>
+          <w:p>
+            <w:pPr>
+              <w:pStyle w:val="a6"/>
+              <w:ind w:firstLineChars="0" w:firstLine="0"/>
+              <w:rPr>
+                <w:b/>
+              </w:rPr>
+            </w:pPr>
+            <w:r>
+              <w:rPr>
+                <w:rFonts w:hint="eastAsia"/>
+                <w:b/>
+              </w:rPr>
+              <w:t>S</w:t>
+            </w:r>
+            <w:r>
+              <w:rPr>
+                <w:b/>
+              </w:rPr>
+              <w:t>ource</w:t>
+            </w:r>
+          </w:p>
+        </w:tc>
+        <w:tc>
+          <w:tcPr>
+            <w:tcW w:w="1547" w:type="dxa"/>
+            <w:tcBorders>
+              <w:bottom w:val="single" w:sz="8" w:space="0" w:color="auto"/>
+            </w:tcBorders>
+          </w:tcPr>
+          <w:p>
+            <w:pPr>
+              <w:pStyle w:val="a6"/>
+              <w:ind w:firstLineChars="0" w:firstLine="0"/>
+              <w:rPr>
+                <w:b/>
+              </w:rPr>
+            </w:pPr>
+            <w:r>
+              <w:rPr>
+                <w:b/>
+              </w:rPr>
+              <w:t>Exc. Vector</w:t>
+            </w:r>
+          </w:p>
+        </w:tc>
+      </w:tr>
+      <w:tr>
+        <w:tc>
+          <w:tcPr>
+            <w:tcW w:w="2264" w:type="dxa"/>
+            <w:tcBorders>
+              <w:top w:val="single" w:sz="8" w:space="0" w:color="auto"/>
+            </w:tcBorders>
+          </w:tcPr>
+          <w:p>
+            <w:pPr>
+              <w:pStyle w:val="a6"/>
+              <w:ind w:firstLineChars="0" w:firstLine="0"/>
+            </w:pPr>
+            <w:r>
+              <w:rPr>
+                <w:rFonts w:hint="eastAsia"/>
+              </w:rPr>
+              <w:t>R</w:t>
+            </w:r>
+            <w:r>
+              <w:t>eset</w:t>
+            </w:r>
+          </w:p>
+        </w:tc>
+        <w:tc>
+          <w:tcPr>
+            <w:tcW w:w="1479" w:type="dxa"/>
+            <w:tcBorders>
+              <w:top w:val="single" w:sz="8" w:space="0" w:color="auto"/>
+            </w:tcBorders>
+          </w:tcPr>
+          <w:p>
+            <w:pPr>
+              <w:pStyle w:val="a6"/>
+              <w:ind w:firstLineChars="0" w:firstLine="0"/>
+            </w:pPr>
+            <w:r>
+              <w:rPr>
+                <w:rFonts w:hint="eastAsia"/>
+              </w:rPr>
+              <w:t>0</w:t>
+            </w:r>
+            <w:r>
+              <w:t>00</w:t>
+            </w:r>
+          </w:p>
+        </w:tc>
+        <w:tc>
+          <w:tcPr>
+            <w:tcW w:w="1214" w:type="dxa"/>
+            <w:tcBorders>
+              <w:top w:val="single" w:sz="8" w:space="0" w:color="auto"/>
+            </w:tcBorders>
+          </w:tcPr>
+          <w:p>
+            <w:pPr>
+              <w:pStyle w:val="a6"/>
+              <w:ind w:firstLineChars="0" w:firstLine="0"/>
+            </w:pPr>
+            <w:r>
+              <w:t>Interrupt</w:t>
+            </w:r>
+          </w:p>
+        </w:tc>
+        <w:tc>
+          <w:tcPr>
+            <w:tcW w:w="1417" w:type="dxa"/>
+            <w:tcBorders>
+              <w:top w:val="single" w:sz="8" w:space="0" w:color="auto"/>
+            </w:tcBorders>
+          </w:tcPr>
+          <w:p>
+            <w:pPr>
+              <w:pStyle w:val="a6"/>
+              <w:ind w:firstLineChars="0" w:firstLine="0"/>
+            </w:pPr>
+            <w:r>
+              <w:t>RST Pin</w:t>
+            </w:r>
+          </w:p>
+        </w:tc>
+        <w:tc>
+          <w:tcPr>
+            <w:tcW w:w="1547" w:type="dxa"/>
+            <w:tcBorders>
+              <w:top w:val="single" w:sz="8" w:space="0" w:color="auto"/>
+            </w:tcBorders>
+          </w:tcPr>
+          <w:p>
+            <w:pPr>
+              <w:pStyle w:val="a6"/>
+              <w:ind w:firstLineChars="0" w:firstLine="0"/>
+            </w:pPr>
+            <w:r>
+              <w:rPr>
+                <w:rFonts w:hint="eastAsia"/>
+              </w:rPr>
+              <w:t>8</w:t>
+            </w:r>
+            <w:r>
+              <w:t>000_0000</w:t>
+            </w:r>
+          </w:p>
+        </w:tc>
+      </w:tr>
+      <w:tr>
+        <w:tc>
+          <w:tcPr>
+            <w:tcW w:w="2264" w:type="dxa"/>
+          </w:tcPr>
+          <w:p>
+            <w:pPr>
+              <w:pStyle w:val="a6"/>
+              <w:ind w:firstLineChars="0" w:firstLine="0"/>
+            </w:pPr>
+            <w:r>
+              <w:rPr>
+                <w:rFonts w:hint="eastAsia"/>
+              </w:rPr>
+              <w:t>S</w:t>
+            </w:r>
+            <w:r>
+              <w:t>ystem Service</w:t>
+            </w:r>
+          </w:p>
+        </w:tc>
+        <w:tc>
+          <w:tcPr>
+            <w:tcW w:w="1479" w:type="dxa"/>
+          </w:tcPr>
+          <w:p>
+            <w:pPr>
+              <w:pStyle w:val="a6"/>
+              <w:ind w:firstLineChars="0" w:firstLine="0"/>
+            </w:pPr>
+            <w:r>
+              <w:rPr>
+                <w:rFonts w:hint="eastAsia"/>
+              </w:rPr>
+              <w:t>0</w:t>
+            </w:r>
+            <w:r>
+              <w:t>01</w:t>
+            </w:r>
+          </w:p>
+        </w:tc>
+        <w:tc>
+          <w:tcPr>
+            <w:tcW w:w="1214" w:type="dxa"/>
+          </w:tcPr>
+          <w:p>
+            <w:pPr>
+              <w:pStyle w:val="a6"/>
+              <w:ind w:firstLineChars="0" w:firstLine="0"/>
+            </w:pPr>
+            <w:r>
+              <w:rPr>
+                <w:rFonts w:hint="eastAsia"/>
+              </w:rPr>
+              <w:t>T</w:t>
+            </w:r>
+            <w:r>
+              <w:t>rap</w:t>
+            </w:r>
+          </w:p>
+        </w:tc>
+        <w:tc>
+          <w:tcPr>
+            <w:tcW w:w="1417" w:type="dxa"/>
+          </w:tcPr>
+          <w:p>
+            <w:pPr>
+              <w:pStyle w:val="a6"/>
+              <w:ind w:firstLineChars="0" w:firstLine="0"/>
+            </w:pPr>
+            <w:r>
+              <w:t>RR-Stage</w:t>
+            </w:r>
+          </w:p>
+        </w:tc>
+        <w:tc>
+          <w:tcPr>
+            <w:tcW w:w="1547" w:type="dxa"/>
+          </w:tcPr>
+          <w:p>
+            <w:pPr>
+              <w:pStyle w:val="a6"/>
+              <w:ind w:firstLineChars="0" w:firstLine="0"/>
+            </w:pPr>
+            <w:r>
+              <w:rPr>
+                <w:rFonts w:hint="eastAsia"/>
+              </w:rPr>
+              <w:t>8</w:t>
+            </w:r>
+            <w:r>
+              <w:t>000_0004</w:t>
+            </w:r>
+          </w:p>
+        </w:tc>
+      </w:tr>
+      <w:tr>
+        <w:tc>
+          <w:tcPr>
+            <w:tcW w:w="2264" w:type="dxa"/>
+          </w:tcPr>
+          <w:p>
+            <w:pPr>
+              <w:pStyle w:val="a6"/>
+              <w:ind w:firstLineChars="0" w:firstLine="0"/>
+            </w:pPr>
+            <w:r>
+              <w:rPr>
+                <w:rFonts w:hint="eastAsia"/>
+              </w:rPr>
+              <w:t>I</w:t>
+            </w:r>
+            <w:r>
+              <w:t>llegal Instruction</w:t>
+            </w:r>
+          </w:p>
+        </w:tc>
+        <w:tc>
+          <w:tcPr>
+            <w:tcW w:w="1479" w:type="dxa"/>
+          </w:tcPr>
+          <w:p>
+            <w:pPr>
+              <w:pStyle w:val="a6"/>
+              <w:ind w:firstLineChars="0" w:firstLine="0"/>
+            </w:pPr>
+            <w:r>
+              <w:rPr>
+                <w:rFonts w:hint="eastAsia"/>
+              </w:rPr>
+              <w:t>0</w:t>
+            </w:r>
+            <w:r>
+              <w:t>10</w:t>
+            </w:r>
+          </w:p>
+        </w:tc>
+        <w:tc>
+          <w:tcPr>
+            <w:tcW w:w="1214" w:type="dxa"/>
+          </w:tcPr>
+          <w:p>
+            <w:pPr>
+              <w:pStyle w:val="a6"/>
+              <w:ind w:firstLineChars="0" w:firstLine="0"/>
+            </w:pPr>
+            <w:r>
+              <w:rPr>
+                <w:rFonts w:hint="eastAsia"/>
+              </w:rPr>
+              <w:t>F</w:t>
+            </w:r>
+            <w:r>
+              <w:t>ault</w:t>
+            </w:r>
+          </w:p>
+        </w:tc>
+        <w:tc>
+          <w:tcPr>
+            <w:tcW w:w="1417" w:type="dxa"/>
+          </w:tcPr>
+          <w:p>
+            <w:pPr>
+              <w:pStyle w:val="a6"/>
+              <w:ind w:firstLineChars="0" w:firstLine="0"/>
+            </w:pPr>
+            <w:r>
+              <w:t>RR-Stage</w:t>
+            </w:r>
+          </w:p>
+        </w:tc>
+        <w:tc>
+          <w:tcPr>
+            <w:tcW w:w="1547" w:type="dxa"/>
+          </w:tcPr>
+          <w:p>
+            <w:pPr>
+              <w:pStyle w:val="a6"/>
+              <w:ind w:firstLineChars="0" w:firstLine="0"/>
+            </w:pPr>
+            <w:r>
+              <w:rPr>
+                <w:rFonts w:hint="eastAsia"/>
+              </w:rPr>
+              <w:t>8</w:t>
+            </w:r>
+            <w:r>
+              <w:t>000_0008</w:t>
+            </w:r>
+          </w:p>
+        </w:tc>
+      </w:tr>
+      <w:tr>
+        <w:tc>
+          <w:tcPr>
+            <w:tcW w:w="2264" w:type="dxa"/>
+          </w:tcPr>
+          <w:p>
+            <w:pPr>
+              <w:pStyle w:val="a6"/>
+              <w:ind w:firstLineChars="0" w:firstLine="0"/>
+            </w:pPr>
+            <w:r>
+              <w:rPr>
+                <w:rFonts w:hint="eastAsia"/>
+              </w:rPr>
+              <w:t>I</w:t>
+            </w:r>
+            <w:r>
+              <w:t>nvalid I-Address</w:t>
+            </w:r>
+          </w:p>
+        </w:tc>
+        <w:tc>
+          <w:tcPr>
+            <w:tcW w:w="1479" w:type="dxa"/>
+          </w:tcPr>
+          <w:p>
+            <w:pPr>
+              <w:pStyle w:val="a6"/>
+              <w:ind w:firstLineChars="0" w:firstLine="0"/>
+            </w:pPr>
+            <w:r>
+              <w:rPr>
+                <w:rFonts w:hint="eastAsia"/>
+              </w:rPr>
+              <w:t>0</w:t>
+            </w:r>
+            <w:r>
+              <w:t>11</w:t>
+            </w:r>
+          </w:p>
+        </w:tc>
+        <w:tc>
+          <w:tcPr>
+            <w:tcW w:w="1214" w:type="dxa"/>
+          </w:tcPr>
+          <w:p>
+            <w:pPr>
+              <w:pStyle w:val="a6"/>
+              <w:ind w:firstLineChars="0" w:firstLine="0"/>
+            </w:pPr>
+            <w:r>
+              <w:rPr>
+                <w:rFonts w:hint="eastAsia"/>
+              </w:rPr>
+              <w:t>F</w:t>
+            </w:r>
+            <w:r>
+              <w:t>ault</w:t>
+            </w:r>
+          </w:p>
+        </w:tc>
+        <w:tc>
+          <w:tcPr>
+            <w:tcW w:w="1417" w:type="dxa"/>
+          </w:tcPr>
+          <w:p>
+            <w:pPr>
+              <w:pStyle w:val="a6"/>
+              <w:ind w:firstLineChars="0" w:firstLine="0"/>
+            </w:pPr>
+            <w:r>
+              <w:t>IF-Stage</w:t>
+            </w:r>
+          </w:p>
+        </w:tc>
+        <w:tc>
+          <w:tcPr>
+            <w:tcW w:w="1547" w:type="dxa"/>
+          </w:tcPr>
+          <w:p>
+            <w:pPr>
+              <w:pStyle w:val="a6"/>
+              <w:ind w:firstLineChars="0" w:firstLine="0"/>
+            </w:pPr>
+            <w:r>
+              <w:rPr>
+                <w:rFonts w:hint="eastAsia"/>
+              </w:rPr>
+              <w:t>8</w:t>
+            </w:r>
+            <w:r>
+              <w:t>000_000C</w:t>
+            </w:r>
+          </w:p>
+        </w:tc>
+      </w:tr>
+      <w:tr>
+        <w:tc>
+          <w:tcPr>
+            <w:tcW w:w="2264" w:type="dxa"/>
+          </w:tcPr>
+          <w:p>
+            <w:pPr>
+              <w:pStyle w:val="a6"/>
+              <w:ind w:firstLineChars="0" w:firstLine="0"/>
+            </w:pPr>
+            <w:r>
+              <w:rPr>
+                <w:rFonts w:hint="eastAsia"/>
+              </w:rPr>
+              <w:t>I</w:t>
+            </w:r>
+            <w:r>
+              <w:t>nvalid D-Address</w:t>
+            </w:r>
+          </w:p>
+        </w:tc>
+        <w:tc>
+          <w:tcPr>
+            <w:tcW w:w="1479" w:type="dxa"/>
+          </w:tcPr>
+          <w:p>
+            <w:pPr>
+              <w:pStyle w:val="a6"/>
+              <w:ind w:firstLineChars="0" w:firstLine="0"/>
+            </w:pPr>
+            <w:r>
+              <w:rPr>
+                <w:rFonts w:hint="eastAsia"/>
+              </w:rPr>
+              <w:t>1</w:t>
+            </w:r>
+            <w:r>
+              <w:t>00</w:t>
+            </w:r>
+          </w:p>
+        </w:tc>
+        <w:tc>
+          <w:tcPr>
+            <w:tcW w:w="1214" w:type="dxa"/>
+          </w:tcPr>
+          <w:p>
+            <w:pPr>
+              <w:pStyle w:val="a6"/>
+              <w:ind w:firstLineChars="0" w:firstLine="0"/>
+            </w:pPr>
+            <w:r>
+              <w:rPr>
+                <w:rFonts w:hint="eastAsia"/>
+              </w:rPr>
+              <w:t>F</w:t>
+            </w:r>
+            <w:r>
+              <w:t>ault</w:t>
+            </w:r>
+          </w:p>
+        </w:tc>
+        <w:tc>
+          <w:tcPr>
+            <w:tcW w:w="1417" w:type="dxa"/>
+          </w:tcPr>
+          <w:p>
+            <w:pPr>
+              <w:pStyle w:val="a6"/>
+              <w:ind w:firstLineChars="0" w:firstLine="0"/>
+            </w:pPr>
+            <w:r>
+              <w:rPr>
+                <w:rFonts w:hint="eastAsia"/>
+              </w:rPr>
+              <w:t>M</w:t>
+            </w:r>
+            <w:r>
+              <w:t>A</w:t>
+            </w:r>
+            <w:r>
+              <w:t>-Stage</w:t>
+            </w:r>
+          </w:p>
+        </w:tc>
+        <w:tc>
+          <w:tcPr>
+            <w:tcW w:w="1547" w:type="dxa"/>
+          </w:tcPr>
+          <w:p>
+            <w:pPr>
+              <w:pStyle w:val="a6"/>
+              <w:ind w:firstLineChars="0" w:firstLine="0"/>
+            </w:pPr>
+            <w:r>
+              <w:rPr>
+                <w:rFonts w:hint="eastAsia"/>
+              </w:rPr>
+              <w:t>8</w:t>
+            </w:r>
+            <w:r>
+              <w:t>000_0010</w:t>
+            </w:r>
+          </w:p>
+        </w:tc>
+      </w:tr>
+      <w:tr>
+        <w:tc>
+          <w:tcPr>
+            <w:tcW w:w="2264" w:type="dxa"/>
+          </w:tcPr>
+          <w:p>
+            <w:pPr>
+              <w:pStyle w:val="a6"/>
+              <w:ind w:firstLineChars="0" w:firstLine="0"/>
+            </w:pPr>
+            <w:r>
+              <w:t>Invalid Operation</w:t>
+            </w:r>
+          </w:p>
+        </w:tc>
+        <w:tc>
+          <w:tcPr>
+            <w:tcW w:w="1479" w:type="dxa"/>
+          </w:tcPr>
+          <w:p>
+            <w:pPr>
+              <w:pStyle w:val="a6"/>
+              <w:ind w:firstLineChars="0" w:firstLine="0"/>
+            </w:pPr>
+            <w:r>
+              <w:rPr>
+                <w:rFonts w:hint="eastAsia"/>
+              </w:rPr>
+              <w:t>1</w:t>
+            </w:r>
+            <w:r>
+              <w:t>01</w:t>
+            </w:r>
+          </w:p>
+        </w:tc>
+        <w:tc>
+          <w:tcPr>
+            <w:tcW w:w="1214" w:type="dxa"/>
+          </w:tcPr>
+          <w:p>
+            <w:pPr>
+              <w:pStyle w:val="a6"/>
+              <w:ind w:firstLineChars="0" w:firstLine="0"/>
+            </w:pPr>
+            <w:r>
+              <w:t>Fault</w:t>
+            </w:r>
+          </w:p>
+        </w:tc>
+        <w:tc>
+          <w:tcPr>
+            <w:tcW w:w="1417" w:type="dxa"/>
+          </w:tcPr>
+          <w:p>
+            <w:pPr>
+              <w:pStyle w:val="a6"/>
+              <w:ind w:firstLineChars="0" w:firstLine="0"/>
+            </w:pPr>
+            <w:r>
+              <w:t>EX-Stage</w:t>
+            </w:r>
+          </w:p>
+        </w:tc>
+        <w:tc>
+          <w:tcPr>
+            <w:tcW w:w="1547" w:type="dxa"/>
+          </w:tcPr>
+          <w:p>
+            <w:pPr>
+              <w:pStyle w:val="a6"/>
+              <w:ind w:firstLineChars="0" w:firstLine="0"/>
+            </w:pPr>
+            <w:r>
+              <w:rPr>
+                <w:rFonts w:hint="eastAsia"/>
+              </w:rPr>
+              <w:t>8</w:t>
+            </w:r>
+            <w:r>
+              <w:t>000_0014</w:t>
+            </w:r>
+          </w:p>
+        </w:tc>
+      </w:tr>
+      <w:tr>
+        <w:tc>
+          <w:tcPr>
+            <w:tcW w:w="2264" w:type="dxa"/>
+          </w:tcPr>
+          <w:p>
+            <w:pPr>
+              <w:pStyle w:val="a6"/>
+              <w:ind w:firstLineChars="0" w:firstLine="0"/>
+            </w:pPr>
+            <w:r>
+              <w:t>External Interrupt</w:t>
+            </w:r>
+          </w:p>
+        </w:tc>
+        <w:tc>
+          <w:tcPr>
+            <w:tcW w:w="1479" w:type="dxa"/>
+          </w:tcPr>
+          <w:p>
+            <w:pPr>
+              <w:pStyle w:val="a6"/>
+              <w:ind w:firstLineChars="0" w:firstLine="0"/>
+            </w:pPr>
+            <w:r>
+              <w:rPr>
+                <w:rFonts w:hint="eastAsia"/>
+              </w:rPr>
+              <w:t>1</w:t>
+            </w:r>
+            <w:r>
+              <w:t>10</w:t>
+            </w:r>
+          </w:p>
+        </w:tc>
+        <w:tc>
+          <w:tcPr>
+            <w:tcW w:w="1214" w:type="dxa"/>
+          </w:tcPr>
+          <w:p>
+            <w:pPr>
+              <w:pStyle w:val="a6"/>
+              <w:ind w:firstLineChars="0" w:firstLine="0"/>
+            </w:pPr>
+            <w:r>
+              <w:rPr>
+                <w:rFonts w:hint="eastAsia"/>
+              </w:rPr>
+              <w:t>I</w:t>
+            </w:r>
+            <w:r>
+              <w:t>nterrupt</w:t>
+            </w:r>
+          </w:p>
+        </w:tc>
+        <w:tc>
+          <w:tcPr>
+            <w:tcW w:w="1417" w:type="dxa"/>
+          </w:tcPr>
+          <w:p>
+            <w:pPr>
+              <w:pStyle w:val="a6"/>
+              <w:ind w:firstLineChars="0" w:firstLine="0"/>
+            </w:pPr>
+            <w:r>
+              <w:rPr>
+                <w:rFonts w:hint="eastAsia"/>
+              </w:rPr>
+              <w:t>I</w:t>
+            </w:r>
+            <w:r>
+              <w:t>RQ Pin</w:t>
+            </w:r>
+          </w:p>
+        </w:tc>
+        <w:tc>
+          <w:tcPr>
+            <w:tcW w:w="1547" w:type="dxa"/>
+          </w:tcPr>
+          <w:p>
+            <w:pPr>
+              <w:pStyle w:val="a6"/>
+              <w:ind w:firstLineChars="0" w:firstLine="0"/>
+            </w:pPr>
+            <w:r>
+              <w:rPr>
+                <w:rFonts w:hint="eastAsia"/>
+              </w:rPr>
+              <w:t>8</w:t>
+            </w:r>
+            <w:r>
+              <w:t>000_0018</w:t>
+            </w:r>
+          </w:p>
+        </w:tc>
+      </w:tr>
+      <w:tr>
+        <w:tc>
+          <w:tcPr>
+            <w:tcW w:w="2264" w:type="dxa"/>
+          </w:tcPr>
+          <w:p>
+            <w:pPr>
+              <w:pStyle w:val="a6"/>
+              <w:ind w:firstLineChars="0" w:firstLine="0"/>
+            </w:pPr>
+            <w:r>
+              <w:rPr>
+                <w:rFonts w:hint="eastAsia"/>
+              </w:rPr>
+              <w:t>(</w:t>
+            </w:r>
+            <w:r>
+              <w:t>Reserved)</w:t>
+            </w:r>
+          </w:p>
+        </w:tc>
+        <w:tc>
+          <w:tcPr>
+            <w:tcW w:w="1479" w:type="dxa"/>
+          </w:tcPr>
+          <w:p>
+            <w:pPr>
+              <w:pStyle w:val="a6"/>
+              <w:ind w:firstLineChars="0" w:firstLine="0"/>
+            </w:pPr>
+            <w:r>
+              <w:rPr>
+                <w:rFonts w:hint="eastAsia"/>
+              </w:rPr>
+              <w:t>1</w:t>
+            </w:r>
+            <w:r>
+              <w:t>11</w:t>
+            </w:r>
+          </w:p>
+        </w:tc>
+        <w:tc>
+          <w:tcPr>
+            <w:tcW w:w="1214" w:type="dxa"/>
+          </w:tcPr>
+          <w:p>
+            <w:pPr>
+              <w:pStyle w:val="a6"/>
+              <w:ind w:firstLineChars="0" w:firstLine="0"/>
+            </w:pPr>
+            <w:r>
+              <w:rPr>
+                <w:rFonts w:hint="eastAsia"/>
+              </w:rPr>
+              <w:t>(</w:t>
+            </w:r>
+            <w:r>
+              <w:t>N/A)</w:t>
+            </w:r>
+          </w:p>
+        </w:tc>
+        <w:tc>
+          <w:tcPr>
+            <w:tcW w:w="1417" w:type="dxa"/>
+          </w:tcPr>
+          <w:p>
+            <w:pPr>
+              <w:pStyle w:val="a6"/>
+              <w:ind w:firstLineChars="0" w:firstLine="0"/>
+            </w:pPr>
+            <w:r>
+              <w:rPr>
+                <w:rFonts w:hint="eastAsia"/>
+              </w:rPr>
+              <w:t>(</w:t>
+            </w:r>
+            <w:r>
+              <w:t>N/A)</w:t>
+            </w:r>
+          </w:p>
+        </w:tc>
+        <w:tc>
+          <w:tcPr>
+            <w:tcW w:w="1547" w:type="dxa"/>
+          </w:tcPr>
+          <w:p>
+            <w:pPr>
+              <w:pStyle w:val="a6"/>
+              <w:ind w:firstLineChars="0" w:firstLine="0"/>
+            </w:pPr>
+            <w:r>
+              <w:rPr>
+                <w:rFonts w:hint="eastAsia"/>
+              </w:rPr>
+              <w:t>8</w:t>
+            </w:r>
+            <w:r>
+              <w:t>000_001C</w:t>
+            </w:r>
+          </w:p>
+        </w:tc>
+      </w:tr>
+    </w:tbl>
+    <w:p>
+      <w:pPr>
+        <w:pStyle w:val="a6"/>
+        <w:spacing w:beforeLines="50" w:before="156"/>
+        <w:ind w:left="425" w:firstLineChars="0" w:firstLine="0"/>
+      </w:pPr>
+      <w:r>
+        <w:rPr>
+          <w:b/>
+        </w:rPr>
+        <w:t>NOTE</w:t>
+      </w:r>
+      <w:r>
+        <w:rPr>
+          <w:b/>
+        </w:rPr>
+        <w:t>:</w:t>
+      </w:r>
+      <w:r>
+        <w:t xml:space="preserve"> The MSBs of exception vectors indicate tha</w:t>
+      </w:r>
+      <w:r>
+        <w:t>t</w:t>
+      </w:r>
+      <w:r>
+        <w:t xml:space="preserve"> the</w:t>
+      </w:r>
+      <w:r>
+        <w:t xml:space="preserve"> </w:t>
+      </w:r>
+      <w:r>
+        <w:t xml:space="preserve">exception handlers </w:t>
+      </w:r>
+      <w:r>
+        <w:lastRenderedPageBreak/>
+        <w:t xml:space="preserve">will executed in </w:t>
+      </w:r>
+      <w:r>
+        <w:t xml:space="preserve">the Supervisor </w:t>
+      </w:r>
+      <w:r>
+        <w:t>Mode</w:t>
+      </w:r>
+      <w:r>
+        <w:t>.</w:t>
+      </w:r>
+    </w:p>
+    <w:p>
+      <w:pPr>
+        <w:pStyle w:val="2"/>
+      </w:pPr>
+      <w:r>
+        <w:t>Implementation</w:t>
+      </w:r>
+    </w:p>
+    <w:p>
+      <w:r>
+        <w:t xml:space="preserve">When an Exceptional NOP instruction arrives </w:t>
+      </w:r>
+      <w:r>
+        <w:t xml:space="preserve">at </w:t>
+      </w:r>
+      <w:r>
+        <w:t xml:space="preserve">WB-Stage, </w:t>
+      </w:r>
+      <w:r>
+        <w:t>write register</w:t>
+      </w:r>
+      <w:r>
+        <w:t xml:space="preserve"> XP = PC_WB, which is the instruction address plus 4.</w:t>
+      </w:r>
+    </w:p>
+    <w:p>
+      <w:pPr>
+        <w:pStyle w:val="3"/>
+      </w:pPr>
+      <w:r>
+        <w:rPr>
+          <w:rFonts w:hint="eastAsia"/>
+        </w:rPr>
+        <w:t>R</w:t>
+      </w:r>
+      <w:r>
+        <w:t>eset Processing</w:t>
+      </w:r>
+    </w:p>
+    <w:p>
+      <w:pPr>
+        <w:pStyle w:val="a6"/>
+        <w:numPr>
+          <w:ilvl w:val="0"/>
+          <w:numId w:val="28"/>
+        </w:numPr>
+        <w:ind w:firstLineChars="0"/>
+      </w:pPr>
+      <w:r>
+        <w:rPr>
+          <w:rFonts w:hint="eastAsia"/>
+        </w:rPr>
+        <w:t>R</w:t>
+      </w:r>
+      <w:r>
+        <w:t>eset all Instruction Registers</w:t>
+      </w:r>
+      <w:r>
+        <w:t xml:space="preserve"> (i.e. load Normal NOPs)</w:t>
+      </w:r>
+      <w:r>
+        <w:t>.</w:t>
+      </w:r>
+    </w:p>
+    <w:p>
+      <w:pPr>
+        <w:pStyle w:val="a6"/>
+        <w:numPr>
+          <w:ilvl w:val="0"/>
+          <w:numId w:val="28"/>
+        </w:numPr>
+        <w:ind w:firstLineChars="0"/>
+      </w:pPr>
+      <w:r>
+        <w:t>R</w:t>
+      </w:r>
+      <w:r>
+        <w:t>eset all Program Counters (i.e. load 32’h0000_0000 address)</w:t>
+      </w:r>
+      <w:r>
+        <w:t>.</w:t>
+      </w:r>
+    </w:p>
+    <w:p>
+      <w:pPr>
+        <w:pStyle w:val="a6"/>
+        <w:numPr>
+          <w:ilvl w:val="0"/>
+          <w:numId w:val="28"/>
+        </w:numPr>
+        <w:ind w:firstLineChars="0"/>
+      </w:pPr>
+      <w:r>
+        <w:t>S</w:t>
+      </w:r>
+      <w:r>
+        <w:t xml:space="preserve">et </w:t>
+      </w:r>
+      <w:proofErr w:type="spellStart"/>
+      <w:r>
+        <w:t>ExcAddr</w:t>
+      </w:r>
+      <w:proofErr w:type="spellEnd"/>
+      <w:r>
+        <w:t xml:space="preserve"> = reset exception </w:t>
+      </w:r>
+      <w:proofErr w:type="gramStart"/>
+      <w:r>
+        <w:t>vector</w:t>
+      </w:r>
+      <w:r>
+        <w:t>, and</w:t>
+      </w:r>
+      <w:proofErr w:type="gramEnd"/>
+      <w:r>
+        <w:t xml:space="preserve"> s</w:t>
+      </w:r>
+      <w:r>
+        <w:t xml:space="preserve">elect </w:t>
+      </w:r>
+      <w:proofErr w:type="spellStart"/>
+      <w:r>
+        <w:t>ExcAddr</w:t>
+      </w:r>
+      <w:proofErr w:type="spellEnd"/>
+      <w:r>
+        <w:t xml:space="preserve"> as next PC value.</w:t>
+      </w:r>
+    </w:p>
+    <w:p>
+      <w:r>
+        <w:rPr>
+          <w:b/>
+        </w:rPr>
+        <w:t>NOTE:</w:t>
+      </w:r>
+      <w:r>
+        <w:t xml:space="preserve"> </w:t>
+      </w:r>
+      <w:r>
+        <w:t>Synchronization of external RST signal is necessary.</w:t>
+      </w:r>
+    </w:p>
+    <w:p>
+      <w:pPr>
+        <w:pStyle w:val="3"/>
+      </w:pPr>
+      <w:r>
+        <w:rPr>
+          <w:rFonts w:hint="eastAsia"/>
+        </w:rPr>
+        <w:t>T</w:t>
+      </w:r>
+      <w:r>
+        <w:t>rap and Fault Processing</w:t>
+      </w:r>
+    </w:p>
+    <w:p>
+      <w:r>
+        <w:rPr>
+          <w:rFonts w:hint="eastAsia"/>
+        </w:rPr>
+        <w:t>W</w:t>
+      </w:r>
+      <w:r>
+        <w:t>hen a trap or fault occurs</w:t>
+      </w:r>
+      <w:r>
+        <w:t>:</w:t>
+      </w:r>
+    </w:p>
+    <w:p>
+      <w:pPr>
+        <w:pStyle w:val="a6"/>
+        <w:numPr>
+          <w:ilvl w:val="0"/>
+          <w:numId w:val="25"/>
+        </w:numPr>
+        <w:ind w:firstLineChars="0"/>
+      </w:pPr>
+      <w:r>
+        <w:t>R</w:t>
+      </w:r>
+      <w:r>
+        <w:t>eplace</w:t>
+      </w:r>
+      <w:r>
+        <w:t xml:space="preserve"> the instruction which has caused the exception </w:t>
+      </w:r>
+      <w:r>
+        <w:t>with an Exceptional NOP instruction</w:t>
+      </w:r>
+      <w:r>
+        <w:t xml:space="preserve"> (by asserting </w:t>
+      </w:r>
+      <w:proofErr w:type="spellStart"/>
+      <w:r>
+        <w:t>ExcIF</w:t>
+      </w:r>
+      <w:proofErr w:type="spellEnd"/>
+      <w:r>
+        <w:t>/</w:t>
+      </w:r>
+      <w:proofErr w:type="spellStart"/>
+      <w:r>
+        <w:t>ExcRR</w:t>
+      </w:r>
+      <w:proofErr w:type="spellEnd"/>
+      <w:r>
+        <w:t>/</w:t>
+      </w:r>
+      <w:proofErr w:type="spellStart"/>
+      <w:r>
+        <w:t>ExcEx</w:t>
+      </w:r>
+      <w:proofErr w:type="spellEnd"/>
+      <w:r>
+        <w:t>/</w:t>
+      </w:r>
+      <w:proofErr w:type="spellStart"/>
+      <w:r>
+        <w:t>ExcMA</w:t>
+      </w:r>
+      <w:proofErr w:type="spellEnd"/>
+      <w:r>
+        <w:t>)</w:t>
+      </w:r>
+      <w:r>
+        <w:t>.</w:t>
+      </w:r>
+    </w:p>
+    <w:p>
+      <w:pPr>
+        <w:pStyle w:val="a6"/>
+        <w:numPr>
+          <w:ilvl w:val="0"/>
+          <w:numId w:val="25"/>
+        </w:numPr>
+        <w:ind w:firstLineChars="0"/>
+      </w:pPr>
+      <w:r>
+        <w:t>R</w:t>
+      </w:r>
+      <w:r>
+        <w:t xml:space="preserve">eplace </w:t>
+      </w:r>
+      <w:r>
+        <w:t>the later instructions in the pipeline</w:t>
+      </w:r>
+      <w:r>
+        <w:t xml:space="preserve"> </w:t>
+      </w:r>
+      <w:r>
+        <w:t>with Normal NOP instruction</w:t>
+      </w:r>
+      <w:r>
+        <w:t>s</w:t>
+      </w:r>
+      <w:r>
+        <w:t xml:space="preserve"> (i.e. flush the pipeline)</w:t>
+      </w:r>
+      <w:r>
+        <w:t>.</w:t>
+      </w:r>
+    </w:p>
+    <w:p>
+      <w:pPr>
+        <w:pStyle w:val="a6"/>
+        <w:numPr>
+          <w:ilvl w:val="0"/>
+          <w:numId w:val="25"/>
+        </w:numPr>
+        <w:ind w:firstLineChars="0"/>
+      </w:pPr>
+      <w:r>
+        <w:t>J</w:t>
+      </w:r>
+      <w:r>
+        <w:t xml:space="preserve">ump to </w:t>
+      </w:r>
+      <w:r>
+        <w:t xml:space="preserve">the </w:t>
+      </w:r>
+      <w:r>
+        <w:t>exception handler.</w:t>
+      </w:r>
+    </w:p>
+    <w:p>
+      <w:pPr>
+        <w:pStyle w:val="3"/>
+      </w:pPr>
+      <w:r>
+        <w:rPr>
+          <w:rFonts w:hint="eastAsia"/>
+        </w:rPr>
+        <w:t>I</w:t>
+      </w:r>
+      <w:r>
+        <w:t>nterrupt Processing</w:t>
+      </w:r>
+    </w:p>
+    <w:p>
+      <w:r>
+        <w:t>When an interrupt occurs</w:t>
+      </w:r>
+      <w:r>
+        <w:t>:</w:t>
+      </w:r>
+    </w:p>
+    <w:p>
+      <w:pPr>
+        <w:pStyle w:val="a6"/>
+        <w:numPr>
+          <w:ilvl w:val="0"/>
+          <w:numId w:val="26"/>
+        </w:numPr>
+        <w:ind w:firstLineChars="0"/>
+      </w:pPr>
+      <w:r>
+        <w:t>R</w:t>
+      </w:r>
+      <w:r>
+        <w:t>eplace</w:t>
+      </w:r>
+      <w:r>
+        <w:t xml:space="preserve"> the instruction </w:t>
+      </w:r>
+      <w:r>
+        <w:t>at</w:t>
+      </w:r>
+      <w:r>
+        <w:t xml:space="preserve"> </w:t>
+      </w:r>
+      <w:r>
+        <w:t>IF</w:t>
+      </w:r>
+      <w:r>
+        <w:t>-Stage</w:t>
+      </w:r>
+      <w:r>
+        <w:t xml:space="preserve"> with an Exceptional NOP instruction</w:t>
+      </w:r>
+      <w:r>
+        <w:t xml:space="preserve"> (</w:t>
+      </w:r>
+      <w:r>
+        <w:t xml:space="preserve">by </w:t>
+      </w:r>
+      <w:r>
+        <w:lastRenderedPageBreak/>
+        <w:t>assert</w:t>
+      </w:r>
+      <w:r>
+        <w:t>ing</w:t>
+      </w:r>
+      <w:r>
+        <w:t xml:space="preserve"> </w:t>
+      </w:r>
+      <w:proofErr w:type="spellStart"/>
+      <w:r>
+        <w:t>Exc</w:t>
+      </w:r>
+      <w:r>
+        <w:t>IF</w:t>
+      </w:r>
+      <w:proofErr w:type="spellEnd"/>
+      <w:r>
+        <w:t>)</w:t>
+      </w:r>
+      <w:r>
+        <w:t>.</w:t>
+      </w:r>
+    </w:p>
+    <w:p>
+      <w:pPr>
+        <w:pStyle w:val="a6"/>
+        <w:numPr>
+          <w:ilvl w:val="0"/>
+          <w:numId w:val="26"/>
+        </w:numPr>
+        <w:ind w:firstLineChars="0"/>
+      </w:pPr>
+      <w:r>
+        <w:t>J</w:t>
+      </w:r>
+      <w:r>
+        <w:t xml:space="preserve">ump to </w:t>
+      </w:r>
+      <w:r>
+        <w:t xml:space="preserve">the </w:t>
+      </w:r>
+      <w:r>
+        <w:t>exception handler.</w:t>
+      </w:r>
+    </w:p>
+    <w:p>
+      <w:r>
+        <w:rPr>
+          <w:b/>
+        </w:rPr>
+        <w:t>NOTE:</w:t>
+      </w:r>
+      <w:r>
+        <w:t xml:space="preserve"> </w:t>
+      </w:r>
+      <w:r>
+        <w:t>Synchronization of external IRQ signal is necessary.</w:t>
+      </w:r>
+    </w:p>
+    <w:p>
+      <w:pPr>
+        <w:pStyle w:val="3"/>
+      </w:pPr>
+      <w:r>
+        <w:rPr>
+          <w:rFonts w:hint="eastAsia"/>
+        </w:rPr>
+        <w:t>T</w:t>
+      </w:r>
+      <w:r>
+        <w:t>raps/Faults in Supervisor Mode</w:t>
+      </w:r>
+    </w:p>
+    <w:p>
+      <w:r>
+        <w:rPr>
+          <w:rFonts w:hint="eastAsia"/>
+        </w:rPr>
+        <w:t>I</w:t>
+      </w:r>
+      <w:r>
+        <w:t xml:space="preserve">n Supervisor Mode, traps and faults will </w:t>
+      </w:r>
+      <w:r>
+        <w:t>put the processor into an undefined state</w:t>
+      </w:r>
+      <w:r>
+        <w:t>.</w:t>
+      </w:r>
+    </w:p>
+    <w:p>
+      <w:pPr>
+        <w:pStyle w:val="1"/>
+        <w:spacing w:before="156" w:after="156"/>
+        <w:rPr>
+          <w:color w:val="D9D9D9" w:themeColor="background1" w:themeShade="D9"/>
+        </w:rPr>
+      </w:pPr>
+      <w:r>
+        <w:rPr>
+          <w:rFonts w:hint="eastAsia"/>
+          <w:color w:val="D9D9D9" w:themeColor="background1" w:themeShade="D9"/>
+        </w:rPr>
+        <w:t>B</w:t>
+      </w:r>
+      <w:r>
+        <w:rPr>
+          <w:color w:val="D9D9D9" w:themeColor="background1" w:themeShade="D9"/>
+        </w:rPr>
+        <w:t>ranch</w:t>
+      </w:r>
+    </w:p>
+    <w:p>
+      <w:pPr>
+        <w:rPr>
+          <w:color w:val="D9D9D9" w:themeColor="background1" w:themeShade="D9"/>
+        </w:rPr>
+      </w:pPr>
+      <w:r>
+        <w:rPr>
+          <w:color w:val="D9D9D9" w:themeColor="background1" w:themeShade="D9"/>
+        </w:rPr>
+        <w:t xml:space="preserve">Tips: branch slots = 2 instructions, no </w:t>
+      </w:r>
+      <w:r>
+        <w:rPr>
+          <w:color w:val="D9D9D9" w:themeColor="background1" w:themeShade="D9"/>
+        </w:rPr>
+        <w:t xml:space="preserve">slots </w:t>
+      </w:r>
+      <w:r>
+        <w:rPr>
+          <w:color w:val="D9D9D9" w:themeColor="background1" w:themeShade="D9"/>
+        </w:rPr>
+        <w:t>cancellation if branch.</w:t>
+      </w:r>
     </w:p>
     <w:sectPr>
       <w:pgSz w:w="11906" w:h="16838"/>
@@ -1564,6 +4088,92 @@
 <file path=word/numbering.xml><?xml version="1.0" encoding="utf-8"?>
 <w:numbering xmlns:wpc="http://schemas.microsoft.com/office/word/2010/wordprocessingCanvas" xmlns:cx="http://schemas.microsoft.com/office/drawing/2014/chartex" xmlns:cx1="http://schemas.microsoft.com/office/drawing/2015/9/8/chartex" xmlns:cx2="http://schemas.microsoft.com/office/drawing/2015/10/21/chartex" xmlns:cx3="http://schemas.microsoft.com/office/drawing/2016/5/9/chartex" xmlns:cx4="http://schemas.microsoft.com/office/drawing/2016/5/10/chartex" xmlns:cx5="http://schemas.microsoft.com/office/drawing/2016/5/11/chartex" xmlns:cx6="http://schemas.microsoft.com/office/drawing/2016/5/12/chartex" xmlns:cx7="http://schemas.microsoft.com/office/drawing/2016/5/13/chartex" xmlns:cx8="http://schemas.microsoft.com/office/drawing/2016/5/14/chartex" xmlns:mc="http://schemas.openxmlformats.org/markup-compatibility/2006" xmlns:aink="http://schemas.microsoft.com/office/drawing/2016/ink" xmlns:am3d="http://schemas.microsoft.com/office/drawing/2017/model3d" xmlns:o="urn:schemas-microsoft-com:office:office" xmlns:r="http://schemas.openxmlformats.org/officeDocument/2006/relationships" xmlns:m="http://schemas.openxmlformats.org/officeDocument/2006/math" xmlns:v="urn:schemas-microsoft-com:vml" xmlns:wp14="http://schemas.microsoft.com/office/word/2010/wordprocessingDrawing" xmlns:wp="http://schemas.openxmlformats.org/drawingml/2006/wordprocessingDrawing" xmlns:w10="urn:schemas-microsoft-com:office:word" xmlns:w="http://schemas.openxmlformats.org/wordprocessingml/2006/main" xmlns:w14="http://schemas.microsoft.com/office/word/2010/wordml" xmlns:w15="http://schemas.microsoft.com/office/word/2012/wordml" xmlns:w16cid="http://schemas.microsoft.com/office/word/2016/wordml/cid" xmlns:w16se="http://schemas.microsoft.com/office/word/2015/wordml/symex" xmlns:wpg="http://schemas.microsoft.com/office/word/2010/wordprocessingGroup" xmlns:wpi="http://schemas.microsoft.com/office/word/2010/wordprocessingInk" xmlns:wne="http://schemas.microsoft.com/office/word/2006/wordml" xmlns:wps="http://schemas.microsoft.com/office/word/2010/wordprocessingShape" mc:Ignorable="w14 w15 w16se w16cid wp14">
   <w:abstractNum w:abstractNumId="0" w15:restartNumberingAfterBreak="0">
+    <w:nsid w:val="0C705B35"/>
+    <w:multiLevelType w:val="multilevel"/>
+    <w:tmpl w:val="04090025"/>
+    <w:lvl w:ilvl="0">
+      <w:start w:val="1"/>
+      <w:numFmt w:val="decimal"/>
+      <w:lvlText w:val="%1"/>
+      <w:lvlJc w:val="left"/>
+      <w:pPr>
+        <w:ind w:left="432" w:hanging="432"/>
+      </w:pPr>
+    </w:lvl>
+    <w:lvl w:ilvl="1">
+      <w:start w:val="1"/>
+      <w:numFmt w:val="decimal"/>
+      <w:lvlText w:val="%1.%2"/>
+      <w:lvlJc w:val="left"/>
+      <w:pPr>
+        <w:ind w:left="576" w:hanging="576"/>
+      </w:pPr>
+    </w:lvl>
+    <w:lvl w:ilvl="2">
+      <w:start w:val="1"/>
+      <w:numFmt w:val="decimal"/>
+      <w:lvlText w:val="%1.%2.%3"/>
+      <w:lvlJc w:val="left"/>
+      <w:pPr>
+        <w:ind w:left="720" w:hanging="720"/>
+      </w:pPr>
+    </w:lvl>
+    <w:lvl w:ilvl="3">
+      <w:start w:val="1"/>
+      <w:numFmt w:val="decimal"/>
+      <w:lvlText w:val="%1.%2.%3.%4"/>
+      <w:lvlJc w:val="left"/>
+      <w:pPr>
+        <w:ind w:left="864" w:hanging="864"/>
+      </w:pPr>
+    </w:lvl>
+    <w:lvl w:ilvl="4">
+      <w:start w:val="1"/>
+      <w:numFmt w:val="decimal"/>
+      <w:lvlText w:val="%1.%2.%3.%4.%5"/>
+      <w:lvlJc w:val="left"/>
+      <w:pPr>
+        <w:ind w:left="1008" w:hanging="1008"/>
+      </w:pPr>
+    </w:lvl>
+    <w:lvl w:ilvl="5">
+      <w:start w:val="1"/>
+      <w:numFmt w:val="decimal"/>
+      <w:lvlText w:val="%1.%2.%3.%4.%5.%6"/>
+      <w:lvlJc w:val="left"/>
+      <w:pPr>
+        <w:ind w:left="1152" w:hanging="1152"/>
+      </w:pPr>
+    </w:lvl>
+    <w:lvl w:ilvl="6">
+      <w:start w:val="1"/>
+      <w:numFmt w:val="decimal"/>
+      <w:lvlText w:val="%1.%2.%3.%4.%5.%6.%7"/>
+      <w:lvlJc w:val="left"/>
+      <w:pPr>
+        <w:ind w:left="1296" w:hanging="1296"/>
+      </w:pPr>
+    </w:lvl>
+    <w:lvl w:ilvl="7">
+      <w:start w:val="1"/>
+      <w:numFmt w:val="decimal"/>
+      <w:lvlText w:val="%1.%2.%3.%4.%5.%6.%7.%8"/>
+      <w:lvlJc w:val="left"/>
+      <w:pPr>
+        <w:ind w:left="1440" w:hanging="1440"/>
+      </w:pPr>
+    </w:lvl>
+    <w:lvl w:ilvl="8">
+      <w:start w:val="1"/>
+      <w:numFmt w:val="decimal"/>
+      <w:lvlText w:val="%1.%2.%3.%4.%5.%6.%7.%8.%9"/>
+      <w:lvlJc w:val="left"/>
+      <w:pPr>
+        <w:ind w:left="1584" w:hanging="1584"/>
+      </w:pPr>
+    </w:lvl>
+  </w:abstractNum>
+  <w:abstractNum w:abstractNumId="1" w15:restartNumberingAfterBreak="0">
     <w:nsid w:val="0DA47AA4"/>
     <w:multiLevelType w:val="hybridMultilevel"/>
     <w:tmpl w:val="6CAECA84"/>
@@ -1676,7 +4286,120 @@
       </w:rPr>
     </w:lvl>
   </w:abstractNum>
-  <w:abstractNum w:abstractNumId="1" w15:restartNumberingAfterBreak="0">
+  <w:abstractNum w:abstractNumId="2" w15:restartNumberingAfterBreak="0">
+    <w:nsid w:val="262A5920"/>
+    <w:multiLevelType w:val="hybridMultilevel"/>
+    <w:tmpl w:val="D3783B40"/>
+    <w:lvl w:ilvl="0" w:tplc="0409000B">
+      <w:start w:val="1"/>
+      <w:numFmt w:val="bullet"/>
+      <w:lvlText w:val=""/>
+      <w:lvlJc w:val="left"/>
+      <w:pPr>
+        <w:ind w:left="420" w:hanging="420"/>
+      </w:pPr>
+      <w:rPr>
+        <w:rFonts w:ascii="Wingdings" w:hAnsi="Wingdings" w:hint="default"/>
+      </w:rPr>
+    </w:lvl>
+    <w:lvl w:ilvl="1" w:tplc="04090003" w:tentative="1">
+      <w:start w:val="1"/>
+      <w:numFmt w:val="bullet"/>
+      <w:lvlText w:val=""/>
+      <w:lvlJc w:val="left"/>
+      <w:pPr>
+        <w:ind w:left="840" w:hanging="420"/>
+      </w:pPr>
+      <w:rPr>
+        <w:rFonts w:ascii="Wingdings" w:hAnsi="Wingdings" w:hint="default"/>
+      </w:rPr>
+    </w:lvl>
+    <w:lvl w:ilvl="2" w:tplc="04090005" w:tentative="1">
+      <w:start w:val="1"/>
+      <w:numFmt w:val="bullet"/>
+      <w:lvlText w:val=""/>
+      <w:lvlJc w:val="left"/>
+      <w:pPr>
+        <w:ind w:left="1260" w:hanging="420"/>
+      </w:pPr>
+      <w:rPr>
+        <w:rFonts w:ascii="Wingdings" w:hAnsi="Wingdings" w:hint="default"/>
+      </w:rPr>
+    </w:lvl>
+    <w:lvl w:ilvl="3" w:tplc="04090001" w:tentative="1">
+      <w:start w:val="1"/>
+      <w:numFmt w:val="bullet"/>
+      <w:lvlText w:val=""/>
+      <w:lvlJc w:val="left"/>
+      <w:pPr>
+        <w:ind w:left="1680" w:hanging="420"/>
+      </w:pPr>
+      <w:rPr>
+        <w:rFonts w:ascii="Wingdings" w:hAnsi="Wingdings" w:hint="default"/>
+      </w:rPr>
+    </w:lvl>
+    <w:lvl w:ilvl="4" w:tplc="04090003" w:tentative="1">
+      <w:start w:val="1"/>
+      <w:numFmt w:val="bullet"/>
+      <w:lvlText w:val=""/>
+      <w:lvlJc w:val="left"/>
+      <w:pPr>
+        <w:ind w:left="2100" w:hanging="420"/>
+      </w:pPr>
+      <w:rPr>
+        <w:rFonts w:ascii="Wingdings" w:hAnsi="Wingdings" w:hint="default"/>
+      </w:rPr>
+    </w:lvl>
+    <w:lvl w:ilvl="5" w:tplc="04090005" w:tentative="1">
+      <w:start w:val="1"/>
+      <w:numFmt w:val="bullet"/>
+      <w:lvlText w:val=""/>
+      <w:lvlJc w:val="left"/>
+      <w:pPr>
+        <w:ind w:left="2520" w:hanging="420"/>
+      </w:pPr>
+      <w:rPr>
+        <w:rFonts w:ascii="Wingdings" w:hAnsi="Wingdings" w:hint="default"/>
+      </w:rPr>
+    </w:lvl>
+    <w:lvl w:ilvl="6" w:tplc="04090001" w:tentative="1">
+      <w:start w:val="1"/>
+      <w:numFmt w:val="bullet"/>
+      <w:lvlText w:val=""/>
+      <w:lvlJc w:val="left"/>
+      <w:pPr>
+        <w:ind w:left="2940" w:hanging="420"/>
+      </w:pPr>
+      <w:rPr>
+        <w:rFonts w:ascii="Wingdings" w:hAnsi="Wingdings" w:hint="default"/>
+      </w:rPr>
+    </w:lvl>
+    <w:lvl w:ilvl="7" w:tplc="04090003" w:tentative="1">
+      <w:start w:val="1"/>
+      <w:numFmt w:val="bullet"/>
+      <w:lvlText w:val=""/>
+      <w:lvlJc w:val="left"/>
+      <w:pPr>
+        <w:ind w:left="3360" w:hanging="420"/>
+      </w:pPr>
+      <w:rPr>
+        <w:rFonts w:ascii="Wingdings" w:hAnsi="Wingdings" w:hint="default"/>
+      </w:rPr>
+    </w:lvl>
+    <w:lvl w:ilvl="8" w:tplc="04090005" w:tentative="1">
+      <w:start w:val="1"/>
+      <w:numFmt w:val="bullet"/>
+      <w:lvlText w:val=""/>
+      <w:lvlJc w:val="left"/>
+      <w:pPr>
+        <w:ind w:left="3780" w:hanging="420"/>
+      </w:pPr>
+      <w:rPr>
+        <w:rFonts w:ascii="Wingdings" w:hAnsi="Wingdings" w:hint="default"/>
+      </w:rPr>
+    </w:lvl>
+  </w:abstractNum>
+  <w:abstractNum w:abstractNumId="3" w15:restartNumberingAfterBreak="0">
     <w:nsid w:val="46B601AF"/>
     <w:multiLevelType w:val="multilevel"/>
     <w:tmpl w:val="04090025"/>
@@ -1771,47 +4494,434 @@
       </w:pPr>
     </w:lvl>
   </w:abstractNum>
+  <w:abstractNum w:abstractNumId="4" w15:restartNumberingAfterBreak="0">
+    <w:nsid w:val="57134134"/>
+    <w:multiLevelType w:val="hybridMultilevel"/>
+    <w:tmpl w:val="5C048614"/>
+    <w:lvl w:ilvl="0" w:tplc="0409000B">
+      <w:start w:val="1"/>
+      <w:numFmt w:val="bullet"/>
+      <w:lvlText w:val=""/>
+      <w:lvlJc w:val="left"/>
+      <w:pPr>
+        <w:ind w:left="420" w:hanging="420"/>
+      </w:pPr>
+      <w:rPr>
+        <w:rFonts w:ascii="Wingdings" w:hAnsi="Wingdings" w:hint="default"/>
+      </w:rPr>
+    </w:lvl>
+    <w:lvl w:ilvl="1" w:tplc="04090003" w:tentative="1">
+      <w:start w:val="1"/>
+      <w:numFmt w:val="bullet"/>
+      <w:lvlText w:val=""/>
+      <w:lvlJc w:val="left"/>
+      <w:pPr>
+        <w:ind w:left="840" w:hanging="420"/>
+      </w:pPr>
+      <w:rPr>
+        <w:rFonts w:ascii="Wingdings" w:hAnsi="Wingdings" w:hint="default"/>
+      </w:rPr>
+    </w:lvl>
+    <w:lvl w:ilvl="2" w:tplc="04090005" w:tentative="1">
+      <w:start w:val="1"/>
+      <w:numFmt w:val="bullet"/>
+      <w:lvlText w:val=""/>
+      <w:lvlJc w:val="left"/>
+      <w:pPr>
+        <w:ind w:left="1260" w:hanging="420"/>
+      </w:pPr>
+      <w:rPr>
+        <w:rFonts w:ascii="Wingdings" w:hAnsi="Wingdings" w:hint="default"/>
+      </w:rPr>
+    </w:lvl>
+    <w:lvl w:ilvl="3" w:tplc="04090001" w:tentative="1">
+      <w:start w:val="1"/>
+      <w:numFmt w:val="bullet"/>
+      <w:lvlText w:val=""/>
+      <w:lvlJc w:val="left"/>
+      <w:pPr>
+        <w:ind w:left="1680" w:hanging="420"/>
+      </w:pPr>
+      <w:rPr>
+        <w:rFonts w:ascii="Wingdings" w:hAnsi="Wingdings" w:hint="default"/>
+      </w:rPr>
+    </w:lvl>
+    <w:lvl w:ilvl="4" w:tplc="04090003" w:tentative="1">
+      <w:start w:val="1"/>
+      <w:numFmt w:val="bullet"/>
+      <w:lvlText w:val=""/>
+      <w:lvlJc w:val="left"/>
+      <w:pPr>
+        <w:ind w:left="2100" w:hanging="420"/>
+      </w:pPr>
+      <w:rPr>
+        <w:rFonts w:ascii="Wingdings" w:hAnsi="Wingdings" w:hint="default"/>
+      </w:rPr>
+    </w:lvl>
+    <w:lvl w:ilvl="5" w:tplc="04090005" w:tentative="1">
+      <w:start w:val="1"/>
+      <w:numFmt w:val="bullet"/>
+      <w:lvlText w:val=""/>
+      <w:lvlJc w:val="left"/>
+      <w:pPr>
+        <w:ind w:left="2520" w:hanging="420"/>
+      </w:pPr>
+      <w:rPr>
+        <w:rFonts w:ascii="Wingdings" w:hAnsi="Wingdings" w:hint="default"/>
+      </w:rPr>
+    </w:lvl>
+    <w:lvl w:ilvl="6" w:tplc="04090001" w:tentative="1">
+      <w:start w:val="1"/>
+      <w:numFmt w:val="bullet"/>
+      <w:lvlText w:val=""/>
+      <w:lvlJc w:val="left"/>
+      <w:pPr>
+        <w:ind w:left="2940" w:hanging="420"/>
+      </w:pPr>
+      <w:rPr>
+        <w:rFonts w:ascii="Wingdings" w:hAnsi="Wingdings" w:hint="default"/>
+      </w:rPr>
+    </w:lvl>
+    <w:lvl w:ilvl="7" w:tplc="04090003" w:tentative="1">
+      <w:start w:val="1"/>
+      <w:numFmt w:val="bullet"/>
+      <w:lvlText w:val=""/>
+      <w:lvlJc w:val="left"/>
+      <w:pPr>
+        <w:ind w:left="3360" w:hanging="420"/>
+      </w:pPr>
+      <w:rPr>
+        <w:rFonts w:ascii="Wingdings" w:hAnsi="Wingdings" w:hint="default"/>
+      </w:rPr>
+    </w:lvl>
+    <w:lvl w:ilvl="8" w:tplc="04090005" w:tentative="1">
+      <w:start w:val="1"/>
+      <w:numFmt w:val="bullet"/>
+      <w:lvlText w:val=""/>
+      <w:lvlJc w:val="left"/>
+      <w:pPr>
+        <w:ind w:left="3780" w:hanging="420"/>
+      </w:pPr>
+      <w:rPr>
+        <w:rFonts w:ascii="Wingdings" w:hAnsi="Wingdings" w:hint="default"/>
+      </w:rPr>
+    </w:lvl>
+  </w:abstractNum>
+  <w:abstractNum w:abstractNumId="5" w15:restartNumberingAfterBreak="0">
+    <w:nsid w:val="592238FD"/>
+    <w:multiLevelType w:val="hybridMultilevel"/>
+    <w:tmpl w:val="EB6C0CCC"/>
+    <w:lvl w:ilvl="0" w:tplc="0409000B">
+      <w:start w:val="1"/>
+      <w:numFmt w:val="bullet"/>
+      <w:lvlText w:val=""/>
+      <w:lvlJc w:val="left"/>
+      <w:pPr>
+        <w:ind w:left="420" w:hanging="420"/>
+      </w:pPr>
+      <w:rPr>
+        <w:rFonts w:ascii="Wingdings" w:hAnsi="Wingdings" w:hint="default"/>
+      </w:rPr>
+    </w:lvl>
+    <w:lvl w:ilvl="1" w:tplc="04090003" w:tentative="1">
+      <w:start w:val="1"/>
+      <w:numFmt w:val="bullet"/>
+      <w:lvlText w:val=""/>
+      <w:lvlJc w:val="left"/>
+      <w:pPr>
+        <w:ind w:left="840" w:hanging="420"/>
+      </w:pPr>
+      <w:rPr>
+        <w:rFonts w:ascii="Wingdings" w:hAnsi="Wingdings" w:hint="default"/>
+      </w:rPr>
+    </w:lvl>
+    <w:lvl w:ilvl="2" w:tplc="04090005" w:tentative="1">
+      <w:start w:val="1"/>
+      <w:numFmt w:val="bullet"/>
+      <w:lvlText w:val=""/>
+      <w:lvlJc w:val="left"/>
+      <w:pPr>
+        <w:ind w:left="1260" w:hanging="420"/>
+      </w:pPr>
+      <w:rPr>
+        <w:rFonts w:ascii="Wingdings" w:hAnsi="Wingdings" w:hint="default"/>
+      </w:rPr>
+    </w:lvl>
+    <w:lvl w:ilvl="3" w:tplc="04090001" w:tentative="1">
+      <w:start w:val="1"/>
+      <w:numFmt w:val="bullet"/>
+      <w:lvlText w:val=""/>
+      <w:lvlJc w:val="left"/>
+      <w:pPr>
+        <w:ind w:left="1680" w:hanging="420"/>
+      </w:pPr>
+      <w:rPr>
+        <w:rFonts w:ascii="Wingdings" w:hAnsi="Wingdings" w:hint="default"/>
+      </w:rPr>
+    </w:lvl>
+    <w:lvl w:ilvl="4" w:tplc="04090003" w:tentative="1">
+      <w:start w:val="1"/>
+      <w:numFmt w:val="bullet"/>
+      <w:lvlText w:val=""/>
+      <w:lvlJc w:val="left"/>
+      <w:pPr>
+        <w:ind w:left="2100" w:hanging="420"/>
+      </w:pPr>
+      <w:rPr>
+        <w:rFonts w:ascii="Wingdings" w:hAnsi="Wingdings" w:hint="default"/>
+      </w:rPr>
+    </w:lvl>
+    <w:lvl w:ilvl="5" w:tplc="04090005" w:tentative="1">
+      <w:start w:val="1"/>
+      <w:numFmt w:val="bullet"/>
+      <w:lvlText w:val=""/>
+      <w:lvlJc w:val="left"/>
+      <w:pPr>
+        <w:ind w:left="2520" w:hanging="420"/>
+      </w:pPr>
+      <w:rPr>
+        <w:rFonts w:ascii="Wingdings" w:hAnsi="Wingdings" w:hint="default"/>
+      </w:rPr>
+    </w:lvl>
+    <w:lvl w:ilvl="6" w:tplc="04090001" w:tentative="1">
+      <w:start w:val="1"/>
+      <w:numFmt w:val="bullet"/>
+      <w:lvlText w:val=""/>
+      <w:lvlJc w:val="left"/>
+      <w:pPr>
+        <w:ind w:left="2940" w:hanging="420"/>
+      </w:pPr>
+      <w:rPr>
+        <w:rFonts w:ascii="Wingdings" w:hAnsi="Wingdings" w:hint="default"/>
+      </w:rPr>
+    </w:lvl>
+    <w:lvl w:ilvl="7" w:tplc="04090003" w:tentative="1">
+      <w:start w:val="1"/>
+      <w:numFmt w:val="bullet"/>
+      <w:lvlText w:val=""/>
+      <w:lvlJc w:val="left"/>
+      <w:pPr>
+        <w:ind w:left="3360" w:hanging="420"/>
+      </w:pPr>
+      <w:rPr>
+        <w:rFonts w:ascii="Wingdings" w:hAnsi="Wingdings" w:hint="default"/>
+      </w:rPr>
+    </w:lvl>
+    <w:lvl w:ilvl="8" w:tplc="04090005" w:tentative="1">
+      <w:start w:val="1"/>
+      <w:numFmt w:val="bullet"/>
+      <w:lvlText w:val=""/>
+      <w:lvlJc w:val="left"/>
+      <w:pPr>
+        <w:ind w:left="3780" w:hanging="420"/>
+      </w:pPr>
+      <w:rPr>
+        <w:rFonts w:ascii="Wingdings" w:hAnsi="Wingdings" w:hint="default"/>
+      </w:rPr>
+    </w:lvl>
+  </w:abstractNum>
+  <w:abstractNum w:abstractNumId="6" w15:restartNumberingAfterBreak="0">
+    <w:nsid w:val="5E48312D"/>
+    <w:multiLevelType w:val="hybridMultilevel"/>
+    <w:tmpl w:val="B572561A"/>
+    <w:lvl w:ilvl="0" w:tplc="0409000B">
+      <w:start w:val="1"/>
+      <w:numFmt w:val="bullet"/>
+      <w:lvlText w:val=""/>
+      <w:lvlJc w:val="left"/>
+      <w:pPr>
+        <w:ind w:left="420" w:hanging="420"/>
+      </w:pPr>
+      <w:rPr>
+        <w:rFonts w:ascii="Wingdings" w:hAnsi="Wingdings" w:hint="default"/>
+      </w:rPr>
+    </w:lvl>
+    <w:lvl w:ilvl="1" w:tplc="04090003" w:tentative="1">
+      <w:start w:val="1"/>
+      <w:numFmt w:val="bullet"/>
+      <w:lvlText w:val=""/>
+      <w:lvlJc w:val="left"/>
+      <w:pPr>
+        <w:ind w:left="840" w:hanging="420"/>
+      </w:pPr>
+      <w:rPr>
+        <w:rFonts w:ascii="Wingdings" w:hAnsi="Wingdings" w:hint="default"/>
+      </w:rPr>
+    </w:lvl>
+    <w:lvl w:ilvl="2" w:tplc="04090005" w:tentative="1">
+      <w:start w:val="1"/>
+      <w:numFmt w:val="bullet"/>
+      <w:lvlText w:val=""/>
+      <w:lvlJc w:val="left"/>
+      <w:pPr>
+        <w:ind w:left="1260" w:hanging="420"/>
+      </w:pPr>
+      <w:rPr>
+        <w:rFonts w:ascii="Wingdings" w:hAnsi="Wingdings" w:hint="default"/>
+      </w:rPr>
+    </w:lvl>
+    <w:lvl w:ilvl="3" w:tplc="04090001" w:tentative="1">
+      <w:start w:val="1"/>
+      <w:numFmt w:val="bullet"/>
+      <w:lvlText w:val=""/>
+      <w:lvlJc w:val="left"/>
+      <w:pPr>
+        <w:ind w:left="1680" w:hanging="420"/>
+      </w:pPr>
+      <w:rPr>
+        <w:rFonts w:ascii="Wingdings" w:hAnsi="Wingdings" w:hint="default"/>
+      </w:rPr>
+    </w:lvl>
+    <w:lvl w:ilvl="4" w:tplc="04090003" w:tentative="1">
+      <w:start w:val="1"/>
+      <w:numFmt w:val="bullet"/>
+      <w:lvlText w:val=""/>
+      <w:lvlJc w:val="left"/>
+      <w:pPr>
+        <w:ind w:left="2100" w:hanging="420"/>
+      </w:pPr>
+      <w:rPr>
+        <w:rFonts w:ascii="Wingdings" w:hAnsi="Wingdings" w:hint="default"/>
+      </w:rPr>
+    </w:lvl>
+    <w:lvl w:ilvl="5" w:tplc="04090005" w:tentative="1">
+      <w:start w:val="1"/>
+      <w:numFmt w:val="bullet"/>
+      <w:lvlText w:val=""/>
+      <w:lvlJc w:val="left"/>
+      <w:pPr>
+        <w:ind w:left="2520" w:hanging="420"/>
+      </w:pPr>
+      <w:rPr>
+        <w:rFonts w:ascii="Wingdings" w:hAnsi="Wingdings" w:hint="default"/>
+      </w:rPr>
+    </w:lvl>
+    <w:lvl w:ilvl="6" w:tplc="04090001" w:tentative="1">
+      <w:start w:val="1"/>
+      <w:numFmt w:val="bullet"/>
+      <w:lvlText w:val=""/>
+      <w:lvlJc w:val="left"/>
+      <w:pPr>
+        <w:ind w:left="2940" w:hanging="420"/>
+      </w:pPr>
+      <w:rPr>
+        <w:rFonts w:ascii="Wingdings" w:hAnsi="Wingdings" w:hint="default"/>
+      </w:rPr>
+    </w:lvl>
+    <w:lvl w:ilvl="7" w:tplc="04090003" w:tentative="1">
+      <w:start w:val="1"/>
+      <w:numFmt w:val="bullet"/>
+      <w:lvlText w:val=""/>
+      <w:lvlJc w:val="left"/>
+      <w:pPr>
+        <w:ind w:left="3360" w:hanging="420"/>
+      </w:pPr>
+      <w:rPr>
+        <w:rFonts w:ascii="Wingdings" w:hAnsi="Wingdings" w:hint="default"/>
+      </w:rPr>
+    </w:lvl>
+    <w:lvl w:ilvl="8" w:tplc="04090005" w:tentative="1">
+      <w:start w:val="1"/>
+      <w:numFmt w:val="bullet"/>
+      <w:lvlText w:val=""/>
+      <w:lvlJc w:val="left"/>
+      <w:pPr>
+        <w:ind w:left="3780" w:hanging="420"/>
+      </w:pPr>
+      <w:rPr>
+        <w:rFonts w:ascii="Wingdings" w:hAnsi="Wingdings" w:hint="default"/>
+      </w:rPr>
+    </w:lvl>
+  </w:abstractNum>
   <w:num w:numId="1">
+    <w:abstractNumId w:val="3"/>
+  </w:num>
+  <w:num w:numId="2">
+    <w:abstractNumId w:val="3"/>
+  </w:num>
+  <w:num w:numId="3">
+    <w:abstractNumId w:val="3"/>
+  </w:num>
+  <w:num w:numId="4">
+    <w:abstractNumId w:val="3"/>
+  </w:num>
+  <w:num w:numId="5">
+    <w:abstractNumId w:val="3"/>
+  </w:num>
+  <w:num w:numId="6">
+    <w:abstractNumId w:val="3"/>
+  </w:num>
+  <w:num w:numId="7">
+    <w:abstractNumId w:val="3"/>
+  </w:num>
+  <w:num w:numId="8">
+    <w:abstractNumId w:val="3"/>
+  </w:num>
+  <w:num w:numId="9">
+    <w:abstractNumId w:val="3"/>
+  </w:num>
+  <w:num w:numId="10">
+    <w:abstractNumId w:val="3"/>
+  </w:num>
+  <w:num w:numId="11">
     <w:abstractNumId w:val="1"/>
   </w:num>
-  <w:num w:numId="2">
-    <w:abstractNumId w:val="1"/>
+  <w:num w:numId="12">
+    <w:abstractNumId w:val="3"/>
   </w:num>
-  <w:num w:numId="3">
-    <w:abstractNumId w:val="1"/>
+  <w:num w:numId="13">
+    <w:abstractNumId w:val="3"/>
   </w:num>
-  <w:num w:numId="4">
-    <w:abstractNumId w:val="1"/>
+  <w:num w:numId="14">
+    <w:abstractNumId w:val="3"/>
   </w:num>
-  <w:num w:numId="5">
-    <w:abstractNumId w:val="1"/>
+  <w:num w:numId="15">
+    <w:abstractNumId w:val="3"/>
   </w:num>
-  <w:num w:numId="6">
-    <w:abstractNumId w:val="1"/>
+  <w:num w:numId="16">
+    <w:abstractNumId w:val="4"/>
   </w:num>
-  <w:num w:numId="7">
-    <w:abstractNumId w:val="1"/>
+  <w:num w:numId="17">
+    <w:abstractNumId w:val="3"/>
   </w:num>
-  <w:num w:numId="8">
-    <w:abstractNumId w:val="1"/>
+  <w:num w:numId="18">
+    <w:abstractNumId w:val="3"/>
   </w:num>
-  <w:num w:numId="9">
-    <w:abstractNumId w:val="1"/>
-  </w:num>
-  <w:num w:numId="10">
-    <w:abstractNumId w:val="1"/>
-  </w:num>
-  <w:num w:numId="11">
+  <w:num w:numId="19">
     <w:abstractNumId w:val="0"/>
   </w:num>
-  <w:num w:numId="12">
-    <w:abstractNumId w:val="1"/>
+  <w:num w:numId="20">
+    <w:abstractNumId w:val="3"/>
   </w:num>
-  <w:num w:numId="13">
-    <w:abstractNumId w:val="1"/>
+  <w:num w:numId="21">
+    <w:abstractNumId w:val="3"/>
   </w:num>
-  <w:num w:numId="14">
-    <w:abstractNumId w:val="1"/>
+  <w:num w:numId="22">
+    <w:abstractNumId w:val="3"/>
+  </w:num>
+  <w:num w:numId="23">
+    <w:abstractNumId w:val="3"/>
+  </w:num>
+  <w:num w:numId="24">
+    <w:abstractNumId w:val="3"/>
+  </w:num>
+  <w:num w:numId="25">
+    <w:abstractNumId w:val="5"/>
+  </w:num>
+  <w:num w:numId="26">
+    <w:abstractNumId w:val="6"/>
+  </w:num>
+  <w:num w:numId="27">
+    <w:abstractNumId w:val="3"/>
+  </w:num>
+  <w:num w:numId="28">
+    <w:abstractNumId w:val="2"/>
+  </w:num>
+  <w:num w:numId="29">
+    <w:abstractNumId w:val="3"/>
+  </w:num>
+  <w:num w:numId="30">
+    <w:abstractNumId w:val="3"/>
   </w:num>
 </w:numbering>
 </file>

</xml_diff>

<commit_message>
1. Add privileged instructions and i/o operations support to design document v1.0 2. Correct LDR instruction design (add the path from instruction memory to register file)
</commit_message>
<xml_diff>
--- a/doc/Kabeta Design.docx
+++ b/doc/Kabeta Design.docx
@@ -484,8 +484,6 @@
       <w:r>
         <w:t xml:space="preserve"> FPGA)</w:t>
       </w:r>
-      <w:bookmarkStart w:id="0" w:name="_GoBack"/>
-      <w:bookmarkEnd w:id="0"/>
     </w:p>
     <w:p>
       <w:pPr>
@@ -624,16 +622,21 @@
     <w:p>
       <w:r>
         <w:rPr>
-          <w:rFonts w:hint="eastAsia"/>
           <w:b/>
         </w:rPr>
-        <w:t>I</w:t>
+        <w:t>NOTE</w:t>
       </w:r>
       <w:r>
         <w:rPr>
           <w:b/>
         </w:rPr>
-        <w:t>MPORTANT NOTE:</w:t>
+        <w:t>S</w:t>
+      </w:r>
+      <w:r>
+        <w:rPr>
+          <w:b/>
+        </w:rPr>
+        <w:t>:</w:t>
       </w:r>
       <w:r>
         <w:t xml:space="preserve"> </w:t>
@@ -658,9 +661,6 @@
         <w:t xml:space="preserve">should contain an </w:t>
       </w:r>
       <w:r>
-        <w:rPr>
-          <w:b/>
-        </w:rPr>
         <w:t>output register</w:t>
       </w:r>
       <w:r>
@@ -680,9 +680,6 @@
         <w:t xml:space="preserve">Read-while-write behavior of Register File should be </w:t>
       </w:r>
       <w:r>
-        <w:rPr>
-          <w:b/>
-        </w:rPr>
         <w:t>write-through</w:t>
       </w:r>
       <w:r>
@@ -896,7 +893,7 @@
         <w:pStyle w:val="2"/>
       </w:pPr>
       <w:r>
-        <w:t xml:space="preserve">No Operation Instruction -- </w:t>
+        <w:t xml:space="preserve">No Operation -- </w:t>
       </w:r>
       <w:r>
         <w:rPr>
@@ -919,9 +916,6 @@
           <w:numId w:val="36"/>
         </w:numPr>
         <w:ind w:firstLineChars="0"/>
-        <w:rPr>
-          <w:rFonts w:hint="eastAsia"/>
-        </w:rPr>
       </w:pPr>
       <w:r>
         <w:rPr>
@@ -1400,13 +1394,7 @@
         </w:tc>
       </w:tr>
     </w:tbl>
-    <w:p>
-      <w:pPr>
-        <w:rPr>
-          <w:rFonts w:hint="eastAsia"/>
-        </w:rPr>
-      </w:pPr>
-    </w:p>
+    <w:p/>
     <w:p>
       <w:r>
         <w:rPr>
@@ -1419,9 +1407,6 @@
         <w:t xml:space="preserve"> NOP instruction </w:t>
       </w:r>
       <w:r>
-        <w:rPr>
-          <w:b/>
-        </w:rPr>
         <w:t>does not</w:t>
       </w:r>
       <w:r>
@@ -1439,7 +1424,7 @@
         <w:t>S</w:t>
       </w:r>
       <w:r>
-        <w:t xml:space="preserve">ystem Service Instruction -- </w:t>
+        <w:t xml:space="preserve">ystem Service -- </w:t>
       </w:r>
       <w:r>
         <w:t>SVC</w:t>
@@ -1458,7 +1443,7 @@
         <w:gridCol w:w="1382"/>
         <w:gridCol w:w="1382"/>
         <w:gridCol w:w="1383"/>
-        <w:gridCol w:w="2374"/>
+        <w:gridCol w:w="3083"/>
       </w:tblGrid>
       <w:tr>
         <w:trPr>
@@ -1529,7 +1514,7 @@
         </w:tc>
         <w:tc>
           <w:tcPr>
-            <w:tcW w:w="2374" w:type="dxa"/>
+            <w:tcW w:w="3083" w:type="dxa"/>
             <w:tcBorders>
               <w:top w:val="nil"/>
               <w:left w:val="nil"/>
@@ -1622,7 +1607,7 @@
         </w:tc>
         <w:tc>
           <w:tcPr>
-            <w:tcW w:w="2374" w:type="dxa"/>
+            <w:tcW w:w="3083" w:type="dxa"/>
           </w:tcPr>
           <w:p>
             <w:pPr>
@@ -1638,12 +1623,508 @@
     <w:p>
       <w:r>
         <w:rPr>
+          <w:b/>
+        </w:rPr>
+        <w:t>NOTE:</w:t>
+      </w:r>
+      <w:r>
+        <w:t xml:space="preserve"> </w:t>
+      </w:r>
+      <w:r>
+        <w:rPr>
           <w:rFonts w:hint="eastAsia"/>
         </w:rPr>
         <w:t>T</w:t>
       </w:r>
       <w:r>
         <w:t>his instruction will cause System Service Exception.</w:t>
+      </w:r>
+      <w:bookmarkStart w:id="0" w:name="_GoBack"/>
+      <w:bookmarkEnd w:id="0"/>
+    </w:p>
+    <w:p>
+      <w:pPr>
+        <w:pStyle w:val="2"/>
+      </w:pPr>
+      <w:proofErr w:type="spellStart"/>
+      <w:r>
+        <w:rPr>
+          <w:rFonts w:hint="eastAsia"/>
+        </w:rPr>
+        <w:t>I</w:t>
+      </w:r>
+      <w:r>
+        <w:t>nput/Output</w:t>
+      </w:r>
+      <w:proofErr w:type="spellEnd"/>
+      <w:r>
+        <w:t xml:space="preserve"> Read -- IOR (08)</w:t>
+      </w:r>
+    </w:p>
+    <w:tbl>
+      <w:tblPr>
+        <w:tblStyle w:val="a5"/>
+        <w:tblW w:w="0" w:type="auto"/>
+        <w:tblLook w:val="04A0" w:firstRow="1" w:lastRow="0" w:firstColumn="1" w:lastColumn="0" w:noHBand="0" w:noVBand="1"/>
+      </w:tblPr>
+      <w:tblGrid>
+        <w:gridCol w:w="1382"/>
+        <w:gridCol w:w="1382"/>
+        <w:gridCol w:w="1383"/>
+        <w:gridCol w:w="3083"/>
+      </w:tblGrid>
+      <w:tr>
+        <w:trPr>
+          <w:trHeight w:val="427"/>
+        </w:trPr>
+        <w:tc>
+          <w:tcPr>
+            <w:tcW w:w="1382" w:type="dxa"/>
+            <w:tcBorders>
+              <w:top w:val="nil"/>
+              <w:left w:val="nil"/>
+              <w:right w:val="nil"/>
+            </w:tcBorders>
+          </w:tcPr>
+          <w:p>
+            <w:r>
+              <w:rPr>
+                <w:rFonts w:hint="eastAsia"/>
+              </w:rPr>
+              <w:t>3</w:t>
+            </w:r>
+            <w:r>
+              <w:t>1    26</w:t>
+            </w:r>
+          </w:p>
+        </w:tc>
+        <w:tc>
+          <w:tcPr>
+            <w:tcW w:w="1382" w:type="dxa"/>
+            <w:tcBorders>
+              <w:top w:val="nil"/>
+              <w:left w:val="nil"/>
+              <w:right w:val="nil"/>
+            </w:tcBorders>
+          </w:tcPr>
+          <w:p>
+            <w:r>
+              <w:rPr>
+                <w:rFonts w:hint="eastAsia"/>
+              </w:rPr>
+              <w:t>2</w:t>
+            </w:r>
+            <w:r>
+              <w:t>5     21</w:t>
+            </w:r>
+          </w:p>
+        </w:tc>
+        <w:tc>
+          <w:tcPr>
+            <w:tcW w:w="1383" w:type="dxa"/>
+            <w:tcBorders>
+              <w:top w:val="nil"/>
+              <w:left w:val="nil"/>
+              <w:right w:val="nil"/>
+            </w:tcBorders>
+          </w:tcPr>
+          <w:p>
+            <w:r>
+              <w:rPr>
+                <w:rFonts w:hint="eastAsia"/>
+              </w:rPr>
+              <w:t>2</w:t>
+            </w:r>
+            <w:r>
+              <w:t>0     16</w:t>
+            </w:r>
+          </w:p>
+        </w:tc>
+        <w:tc>
+          <w:tcPr>
+            <w:tcW w:w="3083" w:type="dxa"/>
+            <w:tcBorders>
+              <w:top w:val="nil"/>
+              <w:left w:val="nil"/>
+              <w:right w:val="nil"/>
+            </w:tcBorders>
+          </w:tcPr>
+          <w:p>
+            <w:r>
+              <w:rPr>
+                <w:rFonts w:hint="eastAsia"/>
+              </w:rPr>
+              <w:t>1</w:t>
+            </w:r>
+            <w:r>
+              <w:t>5              0</w:t>
+            </w:r>
+          </w:p>
+        </w:tc>
+      </w:tr>
+      <w:tr>
+        <w:tc>
+          <w:tcPr>
+            <w:tcW w:w="1382" w:type="dxa"/>
+          </w:tcPr>
+          <w:p>
+            <w:pPr>
+              <w:jc w:val="center"/>
+            </w:pPr>
+            <w:r>
+              <w:rPr>
+                <w:rFonts w:hint="eastAsia"/>
+                <w:b/>
+              </w:rPr>
+              <w:t>0</w:t>
+            </w:r>
+            <w:r>
+              <w:rPr>
+                <w:b/>
+              </w:rPr>
+              <w:t>0</w:t>
+            </w:r>
+            <w:r>
+              <w:t>1000</w:t>
+            </w:r>
+          </w:p>
+        </w:tc>
+        <w:tc>
+          <w:tcPr>
+            <w:tcW w:w="1382" w:type="dxa"/>
+          </w:tcPr>
+          <w:p>
+            <w:pPr>
+              <w:jc w:val="center"/>
+            </w:pPr>
+            <w:proofErr w:type="spellStart"/>
+            <w:r>
+              <w:t>Rc</w:t>
+            </w:r>
+            <w:proofErr w:type="spellEnd"/>
+          </w:p>
+        </w:tc>
+        <w:tc>
+          <w:tcPr>
+            <w:tcW w:w="1383" w:type="dxa"/>
+          </w:tcPr>
+          <w:p>
+            <w:pPr>
+              <w:jc w:val="center"/>
+            </w:pPr>
+            <w:r>
+              <w:t>Ra</w:t>
+            </w:r>
+          </w:p>
+        </w:tc>
+        <w:tc>
+          <w:tcPr>
+            <w:tcW w:w="3083" w:type="dxa"/>
+          </w:tcPr>
+          <w:p>
+            <w:pPr>
+              <w:jc w:val="center"/>
+            </w:pPr>
+            <w:r>
+              <w:t xml:space="preserve">Offset </w:t>
+            </w:r>
+            <w:r>
+              <w:t>(two’s complement)</w:t>
+            </w:r>
+          </w:p>
+        </w:tc>
+      </w:tr>
+    </w:tbl>
+    <w:p>
+      <w:r>
+        <w:t>Reg[</w:t>
+      </w:r>
+      <w:proofErr w:type="spellStart"/>
+      <w:r>
+        <w:t>Rc</w:t>
+      </w:r>
+      <w:proofErr w:type="spellEnd"/>
+      <w:r>
+        <w:t xml:space="preserve">] ← </w:t>
+      </w:r>
+      <w:r>
+        <w:t>IO</w:t>
+      </w:r>
+      <w:r>
+        <w:t xml:space="preserve">[Reg[Ra] + </w:t>
+      </w:r>
+      <w:proofErr w:type="spellStart"/>
+      <w:r>
+        <w:t>SE</w:t>
+      </w:r>
+      <w:r>
+        <w:t>xt</w:t>
+      </w:r>
+      <w:proofErr w:type="spellEnd"/>
+      <w:r>
+        <w:t>(Offset)]</w:t>
+      </w:r>
+    </w:p>
+    <w:p>
+      <w:r>
+        <w:rPr>
+          <w:rFonts w:hint="eastAsia"/>
+          <w:b/>
+        </w:rPr>
+        <w:t>N</w:t>
+      </w:r>
+      <w:r>
+        <w:rPr>
+          <w:b/>
+        </w:rPr>
+        <w:t>OTE:</w:t>
+      </w:r>
+      <w:r>
+        <w:t xml:space="preserve"> This is a privileged instruction.</w:t>
+      </w:r>
+    </w:p>
+    <w:p>
+      <w:pPr>
+        <w:pStyle w:val="2"/>
+      </w:pPr>
+      <w:proofErr w:type="spellStart"/>
+      <w:r>
+        <w:rPr>
+          <w:rFonts w:hint="eastAsia"/>
+        </w:rPr>
+        <w:t>I</w:t>
+      </w:r>
+      <w:r>
+        <w:t>nput/Output</w:t>
+      </w:r>
+      <w:proofErr w:type="spellEnd"/>
+      <w:r>
+        <w:t xml:space="preserve"> Write – IOW (09)</w:t>
+      </w:r>
+    </w:p>
+    <w:tbl>
+      <w:tblPr>
+        <w:tblStyle w:val="a5"/>
+        <w:tblW w:w="0" w:type="auto"/>
+        <w:tblLook w:val="04A0" w:firstRow="1" w:lastRow="0" w:firstColumn="1" w:lastColumn="0" w:noHBand="0" w:noVBand="1"/>
+      </w:tblPr>
+      <w:tblGrid>
+        <w:gridCol w:w="1382"/>
+        <w:gridCol w:w="1382"/>
+        <w:gridCol w:w="1383"/>
+        <w:gridCol w:w="3083"/>
+      </w:tblGrid>
+      <w:tr>
+        <w:trPr>
+          <w:trHeight w:val="427"/>
+        </w:trPr>
+        <w:tc>
+          <w:tcPr>
+            <w:tcW w:w="1382" w:type="dxa"/>
+            <w:tcBorders>
+              <w:top w:val="nil"/>
+              <w:left w:val="nil"/>
+              <w:right w:val="nil"/>
+            </w:tcBorders>
+          </w:tcPr>
+          <w:p>
+            <w:r>
+              <w:rPr>
+                <w:rFonts w:hint="eastAsia"/>
+              </w:rPr>
+              <w:t>3</w:t>
+            </w:r>
+            <w:r>
+              <w:t>1    26</w:t>
+            </w:r>
+          </w:p>
+        </w:tc>
+        <w:tc>
+          <w:tcPr>
+            <w:tcW w:w="1382" w:type="dxa"/>
+            <w:tcBorders>
+              <w:top w:val="nil"/>
+              <w:left w:val="nil"/>
+              <w:right w:val="nil"/>
+            </w:tcBorders>
+          </w:tcPr>
+          <w:p>
+            <w:r>
+              <w:rPr>
+                <w:rFonts w:hint="eastAsia"/>
+              </w:rPr>
+              <w:t>2</w:t>
+            </w:r>
+            <w:r>
+              <w:t>5     21</w:t>
+            </w:r>
+          </w:p>
+        </w:tc>
+        <w:tc>
+          <w:tcPr>
+            <w:tcW w:w="1383" w:type="dxa"/>
+            <w:tcBorders>
+              <w:top w:val="nil"/>
+              <w:left w:val="nil"/>
+              <w:right w:val="nil"/>
+            </w:tcBorders>
+          </w:tcPr>
+          <w:p>
+            <w:r>
+              <w:rPr>
+                <w:rFonts w:hint="eastAsia"/>
+              </w:rPr>
+              <w:t>2</w:t>
+            </w:r>
+            <w:r>
+              <w:t>0     16</w:t>
+            </w:r>
+          </w:p>
+        </w:tc>
+        <w:tc>
+          <w:tcPr>
+            <w:tcW w:w="3083" w:type="dxa"/>
+            <w:tcBorders>
+              <w:top w:val="nil"/>
+              <w:left w:val="nil"/>
+              <w:right w:val="nil"/>
+            </w:tcBorders>
+          </w:tcPr>
+          <w:p>
+            <w:r>
+              <w:rPr>
+                <w:rFonts w:hint="eastAsia"/>
+              </w:rPr>
+              <w:t>1</w:t>
+            </w:r>
+            <w:r>
+              <w:t>5              0</w:t>
+            </w:r>
+          </w:p>
+        </w:tc>
+      </w:tr>
+      <w:tr>
+        <w:tc>
+          <w:tcPr>
+            <w:tcW w:w="1382" w:type="dxa"/>
+          </w:tcPr>
+          <w:p>
+            <w:pPr>
+              <w:jc w:val="center"/>
+            </w:pPr>
+            <w:r>
+              <w:rPr>
+                <w:rFonts w:hint="eastAsia"/>
+                <w:b/>
+              </w:rPr>
+              <w:t>0</w:t>
+            </w:r>
+            <w:r>
+              <w:rPr>
+                <w:b/>
+              </w:rPr>
+              <w:t>0</w:t>
+            </w:r>
+            <w:r>
+              <w:t>1001</w:t>
+            </w:r>
+          </w:p>
+        </w:tc>
+        <w:tc>
+          <w:tcPr>
+            <w:tcW w:w="1382" w:type="dxa"/>
+          </w:tcPr>
+          <w:p>
+            <w:pPr>
+              <w:jc w:val="center"/>
+            </w:pPr>
+            <w:proofErr w:type="spellStart"/>
+            <w:r>
+              <w:t>Rc</w:t>
+            </w:r>
+            <w:proofErr w:type="spellEnd"/>
+          </w:p>
+        </w:tc>
+        <w:tc>
+          <w:tcPr>
+            <w:tcW w:w="1383" w:type="dxa"/>
+          </w:tcPr>
+          <w:p>
+            <w:pPr>
+              <w:jc w:val="center"/>
+            </w:pPr>
+            <w:r>
+              <w:t>Ra</w:t>
+            </w:r>
+          </w:p>
+        </w:tc>
+        <w:tc>
+          <w:tcPr>
+            <w:tcW w:w="3083" w:type="dxa"/>
+          </w:tcPr>
+          <w:p>
+            <w:pPr>
+              <w:jc w:val="center"/>
+            </w:pPr>
+            <w:r>
+              <w:t xml:space="preserve">Offset </w:t>
+            </w:r>
+            <w:r>
+              <w:t>(two’s complement)</w:t>
+            </w:r>
+          </w:p>
+        </w:tc>
+      </w:tr>
+    </w:tbl>
+    <w:p>
+      <w:r>
+        <w:t>IO</w:t>
+      </w:r>
+      <w:r>
+        <w:t xml:space="preserve">[Reg[Ra] + </w:t>
+      </w:r>
+      <w:proofErr w:type="spellStart"/>
+      <w:r>
+        <w:t>SE</w:t>
+      </w:r>
+      <w:r>
+        <w:t>xt</w:t>
+      </w:r>
+      <w:proofErr w:type="spellEnd"/>
+      <w:r>
+        <w:t>(</w:t>
+      </w:r>
+      <w:r>
+        <w:t>Offset</w:t>
+      </w:r>
+      <w:r>
+        <w:t>)] ← Reg[</w:t>
+      </w:r>
+      <w:proofErr w:type="spellStart"/>
+      <w:r>
+        <w:t>Rc</w:t>
+      </w:r>
+      <w:proofErr w:type="spellEnd"/>
+      <w:r>
+        <w:t>]</w:t>
+      </w:r>
+    </w:p>
+    <w:p>
+      <w:r>
+        <w:rPr>
+          <w:rFonts w:hint="eastAsia"/>
+          <w:b/>
+        </w:rPr>
+        <w:t>N</w:t>
+      </w:r>
+      <w:r>
+        <w:rPr>
+          <w:b/>
+        </w:rPr>
+        <w:t>OTE:</w:t>
+      </w:r>
+      <w:r>
+        <w:t xml:space="preserve"> This is a privileged instruction.</w:t>
       </w:r>
     </w:p>
     <w:p>
@@ -1652,6 +2133,7 @@
         <w:spacing w:before="156" w:after="156"/>
       </w:pPr>
       <w:r>
+        <w:lastRenderedPageBreak/>
         <w:t>Bypass</w:t>
       </w:r>
     </w:p>
@@ -1675,14 +2157,13 @@
       </w:pPr>
       <w:r>
         <w:rPr>
-          <w:rFonts w:hint="eastAsia"/>
           <w:noProof/>
         </w:rPr>
         <w:drawing>
-          <wp:inline distT="0" distB="0" distL="0" distR="0" wp14:anchorId="2B8495EA" wp14:editId="470C4CFB">
+          <wp:inline distT="0" distB="0" distL="0" distR="0" wp14:anchorId="1D09DBF3" wp14:editId="39655BF1">
             <wp:extent cx="3003810" cy="1644399"/>
             <wp:effectExtent l="0" t="0" r="6350" b="0"/>
-            <wp:docPr id="1" name="图片 1"/>
+            <wp:docPr id="3" name="图片 3"/>
             <wp:cNvGraphicFramePr>
               <a:graphicFrameLocks xmlns:a="http://schemas.openxmlformats.org/drawingml/2006/main" noChangeAspect="1"/>
             </wp:cNvGraphicFramePr>
@@ -1690,7 +2171,7 @@
               <a:graphicData uri="http://schemas.openxmlformats.org/drawingml/2006/picture">
                 <pic:pic xmlns:pic="http://schemas.openxmlformats.org/drawingml/2006/picture">
                   <pic:nvPicPr>
-                    <pic:cNvPr id="1" name="Design Diagrams - Bypass Paths.png"/>
+                    <pic:cNvPr id="3" name="Design Diagrams - Bypass Paths.png"/>
                     <pic:cNvPicPr/>
                   </pic:nvPicPr>
                   <pic:blipFill>
@@ -1736,6 +2217,31 @@
       </w:r>
     </w:p>
     <w:p>
+      <w:pPr>
+        <w:pStyle w:val="a6"/>
+        <w:numPr>
+          <w:ilvl w:val="0"/>
+          <w:numId w:val="40"/>
+        </w:numPr>
+        <w:ind w:firstLineChars="0"/>
+      </w:pPr>
+      <w:r>
+        <w:t>Port</w:t>
+      </w:r>
+      <w:r>
+        <w:rPr>
+          <w:rFonts w:hint="eastAsia"/>
+        </w:rPr>
+        <w:t xml:space="preserve"> </w:t>
+      </w:r>
+      <w:r>
+        <w:rPr>
+          <w:rFonts w:hint="eastAsia"/>
+        </w:rPr>
+        <w:t>X</w:t>
+      </w:r>
+    </w:p>
+    <w:p>
       <w:r>
         <w:t>ALU_OUT</w:t>
       </w:r>
@@ -1765,29 +2271,21 @@
       <w:proofErr w:type="spellEnd"/>
       <w:proofErr w:type="gramEnd"/>
       <w:r>
-        <w:t xml:space="preserve"> in {OP, OPC, LD, ST, JMP, B}) </w:t>
-      </w:r>
+        <w:t xml:space="preserve"> in {OP, OPC, LD, ST, JMP, B</w:t>
+      </w:r>
+      <w:r>
+        <w:t>, IOR, IOW</w:t>
+      </w:r>
+      <w:r>
+        <w:t>})</w:t>
+      </w:r>
+    </w:p>
+    <w:p>
+      <w:pPr>
+        <w:ind w:firstLineChars="767" w:firstLine="1841"/>
+      </w:pPr>
       <w:r>
         <w:t>&amp;&amp; (</w:t>
-      </w:r>
-      <w:proofErr w:type="spellStart"/>
-      <w:r>
-        <w:t>IR_EX.Ra</w:t>
-      </w:r>
-      <w:proofErr w:type="spellEnd"/>
-      <w:r>
-        <w:t xml:space="preserve"> != 31)</w:t>
-      </w:r>
-    </w:p>
-    <w:p>
-      <w:pPr>
-        <w:ind w:firstLineChars="758" w:firstLine="1819"/>
-      </w:pPr>
-      <w:r>
-        <w:t xml:space="preserve">&amp;&amp; </w:t>
-      </w:r>
-      <w:r>
-        <w:t>(</w:t>
       </w:r>
       <w:proofErr w:type="spellStart"/>
       <w:r>
@@ -1800,81 +2298,73 @@
       <w:proofErr w:type="spellEnd"/>
       <w:proofErr w:type="gramEnd"/>
       <w:r>
-        <w:t xml:space="preserve"> == </w:t>
+        <w:t xml:space="preserve"> != 31)</w:t>
+      </w:r>
+    </w:p>
+    <w:p>
+      <w:pPr>
+        <w:ind w:firstLineChars="758" w:firstLine="1819"/>
+      </w:pPr>
+      <w:r>
+        <w:t xml:space="preserve">&amp;&amp; </w:t>
+      </w:r>
+      <w:r>
+        <w:t>(</w:t>
       </w:r>
       <w:proofErr w:type="spellStart"/>
       <w:r>
-        <w:t>IR_MA</w:t>
-      </w:r>
-      <w:r>
-        <w:t>.Rc</w:t>
-      </w:r>
-      <w:proofErr w:type="spellEnd"/>
-      <w:r>
-        <w:t>) &amp;&amp; (</w:t>
-      </w:r>
-      <w:proofErr w:type="spellStart"/>
-      <w:r>
-        <w:t>IR_MA</w:t>
-      </w:r>
-      <w:r>
-        <w:t>.Opcode</w:t>
-      </w:r>
-      <w:proofErr w:type="spellEnd"/>
-      <w:r>
-        <w:t xml:space="preserve"> in {OP, OPC})</w:t>
-      </w:r>
-    </w:p>
-    <w:p>
-      <w:r>
-        <w:t>NPC_MX</w:t>
-      </w:r>
-      <w:r>
-        <w:t>_SELX</w:t>
-      </w:r>
-      <w:r>
-        <w:t xml:space="preserve"> </w:t>
-      </w:r>
-      <w:r>
-        <w:t>=</w:t>
-      </w:r>
-      <w:r>
-        <w:t xml:space="preserve"> </w:t>
-      </w:r>
-      <w:r>
-        <w:t>(</w:t>
-      </w:r>
-      <w:proofErr w:type="spellStart"/>
-      <w:r>
         <w:t>IR_</w:t>
       </w:r>
       <w:proofErr w:type="gramStart"/>
       <w:r>
-        <w:t>EX.Opcode</w:t>
+        <w:t>EX.Ra</w:t>
       </w:r>
       <w:proofErr w:type="spellEnd"/>
       <w:proofErr w:type="gramEnd"/>
       <w:r>
-        <w:t xml:space="preserve"> in {OP, OPC, LD, ST, JMP, B}) </w:t>
-      </w:r>
-      <w:r>
-        <w:t>&amp;&amp; (</w:t>
+        <w:t xml:space="preserve"> == </w:t>
       </w:r>
       <w:proofErr w:type="spellStart"/>
       <w:r>
-        <w:t>IR_EX.Ra</w:t>
+        <w:t>IR_MA</w:t>
+      </w:r>
+      <w:r>
+        <w:t>.Rc</w:t>
       </w:r>
       <w:proofErr w:type="spellEnd"/>
       <w:r>
-        <w:t xml:space="preserve"> != 31)</w:t>
-      </w:r>
-    </w:p>
-    <w:p>
-      <w:pPr>
-        <w:ind w:firstLineChars="708" w:firstLine="1699"/>
-      </w:pPr>
-      <w:r>
-        <w:t xml:space="preserve">&amp;&amp; </w:t>
+        <w:t>) &amp;&amp; (</w:t>
+      </w:r>
+      <w:proofErr w:type="spellStart"/>
+      <w:r>
+        <w:t>IR_MA</w:t>
+      </w:r>
+      <w:r>
+        <w:t>.Opcode</w:t>
+      </w:r>
+      <w:proofErr w:type="spellEnd"/>
+      <w:r>
+        <w:t xml:space="preserve"> in {OP, OPC})</w:t>
+      </w:r>
+    </w:p>
+    <w:p>
+      <w:r>
+        <w:t>NPC_M</w:t>
+      </w:r>
+      <w:r>
+        <w:t>A</w:t>
+      </w:r>
+      <w:r>
+        <w:t>_SELX</w:t>
+      </w:r>
+      <w:r>
+        <w:t xml:space="preserve"> </w:t>
+      </w:r>
+      <w:r>
+        <w:t>=</w:t>
+      </w:r>
+      <w:r>
+        <w:t xml:space="preserve"> </w:t>
       </w:r>
       <w:r>
         <w:t>(</w:t>
@@ -1885,87 +2375,50 @@
       </w:r>
       <w:proofErr w:type="gramStart"/>
       <w:r>
-        <w:t>EX.Ra</w:t>
+        <w:t>EX.Opcode</w:t>
       </w:r>
       <w:proofErr w:type="spellEnd"/>
       <w:proofErr w:type="gramEnd"/>
       <w:r>
-        <w:t xml:space="preserve"> == </w:t>
+        <w:t xml:space="preserve"> in {OP, OPC, LD, ST, JMP, B</w:t>
+      </w:r>
+      <w:r>
+        <w:t>, IOR, IOW</w:t>
+      </w:r>
+      <w:r>
+        <w:t>})</w:t>
+      </w:r>
+    </w:p>
+    <w:p>
+      <w:pPr>
+        <w:ind w:firstLineChars="708" w:firstLine="1699"/>
+      </w:pPr>
+      <w:r>
+        <w:t>&amp;&amp; (</w:t>
       </w:r>
       <w:proofErr w:type="spellStart"/>
       <w:r>
-        <w:t>IR_MA</w:t>
-      </w:r>
-      <w:r>
-        <w:t>.Rc</w:t>
-      </w:r>
-      <w:proofErr w:type="spellEnd"/>
-      <w:r>
-        <w:t>) &amp;&amp; (</w:t>
-      </w:r>
-      <w:proofErr w:type="spellStart"/>
-      <w:r>
-        <w:t>IR_MA</w:t>
-      </w:r>
-      <w:r>
-        <w:t>.Opcode</w:t>
-      </w:r>
-      <w:proofErr w:type="spellEnd"/>
-      <w:r>
-        <w:t xml:space="preserve"> in {JMP, B</w:t>
-      </w:r>
-      <w:r>
-        <w:t>, NOP</w:t>
-      </w:r>
-      <w:r>
-        <w:t>})</w:t>
-      </w:r>
-    </w:p>
-    <w:p>
-      <w:r>
-        <w:rPr>
-          <w:rFonts w:hint="eastAsia"/>
-        </w:rPr>
-        <w:t>R</w:t>
-      </w:r>
-      <w:r>
-        <w:t>F_WDATA</w:t>
-      </w:r>
-      <w:r>
-        <w:t>_SELX</w:t>
-      </w:r>
-      <w:r>
-        <w:t xml:space="preserve"> </w:t>
-      </w:r>
-      <w:r>
-        <w:t>=</w:t>
-      </w:r>
-      <w:r>
-        <w:t xml:space="preserve"> </w:t>
-      </w:r>
-      <w:r>
-        <w:t>(</w:t>
-      </w:r>
-      <w:proofErr w:type="spellStart"/>
-      <w:r>
         <w:t>IR_</w:t>
       </w:r>
       <w:proofErr w:type="gramStart"/>
       <w:r>
-        <w:t>EX.Opcode</w:t>
+        <w:t>EX.Ra</w:t>
       </w:r>
       <w:proofErr w:type="spellEnd"/>
       <w:proofErr w:type="gramEnd"/>
       <w:r>
-        <w:t xml:space="preserve"> in {OP, OPC, LD, ST, JMP, B})</w:t>
-      </w:r>
-    </w:p>
-    <w:p>
-      <w:pPr>
-        <w:ind w:firstLineChars="850" w:firstLine="2040"/>
-      </w:pPr>
-      <w:r>
-        <w:t>&amp;&amp; (</w:t>
+        <w:t xml:space="preserve"> != 31)</w:t>
+      </w:r>
+    </w:p>
+    <w:p>
+      <w:pPr>
+        <w:ind w:firstLineChars="708" w:firstLine="1699"/>
+      </w:pPr>
+      <w:r>
+        <w:t xml:space="preserve">&amp;&amp; </w:t>
+      </w:r>
+      <w:r>
+        <w:t>(</w:t>
       </w:r>
       <w:proofErr w:type="spellStart"/>
       <w:r>
@@ -1978,129 +2431,148 @@
       <w:proofErr w:type="spellEnd"/>
       <w:proofErr w:type="gramEnd"/>
       <w:r>
-        <w:t xml:space="preserve"> != 31)</w:t>
-      </w:r>
-    </w:p>
-    <w:p>
-      <w:pPr>
-        <w:ind w:firstLineChars="850" w:firstLine="2040"/>
-      </w:pPr>
-      <w:r>
-        <w:t xml:space="preserve">&amp;&amp; </w:t>
+        <w:t xml:space="preserve"> == </w:t>
+      </w:r>
+      <w:proofErr w:type="spellStart"/>
+      <w:r>
+        <w:t>IR_MA</w:t>
+      </w:r>
+      <w:r>
+        <w:t>.Rc</w:t>
+      </w:r>
+      <w:proofErr w:type="spellEnd"/>
+      <w:r>
+        <w:t>) &amp;&amp; (</w:t>
+      </w:r>
+      <w:proofErr w:type="spellStart"/>
+      <w:r>
+        <w:t>IR_MA</w:t>
+      </w:r>
+      <w:r>
+        <w:t>.Opcode</w:t>
+      </w:r>
+      <w:proofErr w:type="spellEnd"/>
+      <w:r>
+        <w:t xml:space="preserve"> in {JMP, B</w:t>
+      </w:r>
+      <w:r>
+        <w:t>, NOP</w:t>
+      </w:r>
+      <w:r>
+        <w:t>})</w:t>
+      </w:r>
+    </w:p>
+    <w:p>
+      <w:r>
+        <w:rPr>
+          <w:rFonts w:hint="eastAsia"/>
+        </w:rPr>
+        <w:t>R</w:t>
+      </w:r>
+      <w:r>
+        <w:t>F_WDATA</w:t>
+      </w:r>
+      <w:r>
+        <w:t>_SELX</w:t>
+      </w:r>
+      <w:r>
+        <w:t xml:space="preserve"> </w:t>
+      </w:r>
+      <w:r>
+        <w:t>=</w:t>
+      </w:r>
+      <w:r>
+        <w:t xml:space="preserve"> </w:t>
+      </w:r>
+      <w:r>
+        <w:t>(</w:t>
+      </w:r>
+      <w:proofErr w:type="spellStart"/>
+      <w:r>
+        <w:t>IR_</w:t>
       </w:r>
       <w:proofErr w:type="gramStart"/>
       <w:r>
-        <w:t>(</w:t>
-      </w:r>
-      <w:r>
-        <w:t>!</w:t>
-      </w:r>
-      <w:r>
-        <w:t>ALU</w:t>
-      </w:r>
-      <w:proofErr w:type="gramEnd"/>
-      <w:r>
-        <w:t>_OUT</w:t>
-      </w:r>
-      <w:r>
-        <w:t>_SELX</w:t>
-      </w:r>
-      <w:r>
-        <w:t xml:space="preserve"> &amp;&amp; !NPC_MX</w:t>
-      </w:r>
-      <w:r>
-        <w:t>_SELX</w:t>
-      </w:r>
-      <w:r>
-        <w:t>)</w:t>
-      </w:r>
-    </w:p>
-    <w:p>
-      <w:pPr>
-        <w:ind w:firstLineChars="850" w:firstLine="2040"/>
-      </w:pPr>
-      <w:r>
-        <w:lastRenderedPageBreak/>
-        <w:t xml:space="preserve">&amp;&amp; </w:t>
-      </w:r>
-      <w:r>
-        <w:t>(</w:t>
-      </w:r>
-      <w:proofErr w:type="spellStart"/>
-      <w:r>
-        <w:t>IR_</w:t>
-      </w:r>
-      <w:proofErr w:type="gramStart"/>
-      <w:r>
-        <w:t>EX.Ra</w:t>
+        <w:t>EX.Opcode</w:t>
       </w:r>
       <w:proofErr w:type="spellEnd"/>
       <w:proofErr w:type="gramEnd"/>
       <w:r>
-        <w:t xml:space="preserve"> == </w:t>
+        <w:t xml:space="preserve"> in {OP, OPC, LD, ST, JMP, B</w:t>
+      </w:r>
+      <w:r>
+        <w:t>, IOR, IOW</w:t>
+      </w:r>
+      <w:r>
+        <w:t>})</w:t>
+      </w:r>
+    </w:p>
+    <w:p>
+      <w:pPr>
+        <w:ind w:firstLineChars="850" w:firstLine="2040"/>
+      </w:pPr>
+      <w:r>
+        <w:t>&amp;&amp; (</w:t>
       </w:r>
       <w:proofErr w:type="spellStart"/>
       <w:r>
-        <w:t>IR_WB.Rc</w:t>
-      </w:r>
-      <w:proofErr w:type="spellEnd"/>
-      <w:r>
-        <w:t>)</w:t>
-      </w:r>
-    </w:p>
-    <w:p>
-      <w:pPr>
-        <w:ind w:firstLineChars="850" w:firstLine="2040"/>
-      </w:pPr>
-      <w:r>
-        <w:t>&amp;&amp; (</w:t>
-      </w:r>
-      <w:proofErr w:type="spellStart"/>
-      <w:r>
         <w:t>IR_</w:t>
       </w:r>
       <w:proofErr w:type="gramStart"/>
       <w:r>
-        <w:t>WB</w:t>
-      </w:r>
-      <w:r>
-        <w:t>.Opcode</w:t>
+        <w:t>EX.Ra</w:t>
       </w:r>
       <w:proofErr w:type="spellEnd"/>
       <w:proofErr w:type="gramEnd"/>
       <w:r>
-        <w:t xml:space="preserve"> in {OP, OPC, LD, LDR, </w:t>
-      </w:r>
-      <w:r>
-        <w:t>JMP, B</w:t>
-      </w:r>
-      <w:r>
-        <w:t>, NOP</w:t>
-      </w:r>
-      <w:r>
-        <w:t>})</w:t>
-      </w:r>
-    </w:p>
-    <w:p>
-      <w:r>
-        <w:t>ALU_OUT</w:t>
-      </w:r>
-      <w:r>
-        <w:t>_SELY</w:t>
-      </w:r>
-      <w:r>
-        <w:t xml:space="preserve"> =</w:t>
-      </w:r>
-      <w:r>
-        <w:t xml:space="preserve"> </w:t>
-      </w:r>
-      <w:r>
-        <w:rPr>
-          <w:b/>
-        </w:rPr>
+        <w:t xml:space="preserve"> != 31)</w:t>
+      </w:r>
+    </w:p>
+    <w:p>
+      <w:pPr>
+        <w:ind w:firstLineChars="850" w:firstLine="2040"/>
+      </w:pPr>
+      <w:r>
+        <w:t xml:space="preserve">&amp;&amp; </w:t>
+      </w:r>
+      <w:proofErr w:type="gramStart"/>
+      <w:r>
         <w:t>(</w:t>
       </w:r>
       <w:r>
+        <w:t>!</w:t>
+      </w:r>
+      <w:r>
+        <w:t>ALU</w:t>
+      </w:r>
+      <w:proofErr w:type="gramEnd"/>
+      <w:r>
+        <w:t>_OUT</w:t>
+      </w:r>
+      <w:r>
+        <w:t>_SELX</w:t>
+      </w:r>
+      <w:r>
+        <w:t xml:space="preserve"> &amp;&amp; !NPC_M</w:t>
+      </w:r>
+      <w:r>
+        <w:t>A</w:t>
+      </w:r>
+      <w:r>
+        <w:t>_SELX</w:t>
+      </w:r>
+      <w:r>
+        <w:t>)</w:t>
+      </w:r>
+    </w:p>
+    <w:p>
+      <w:pPr>
+        <w:ind w:firstLineChars="850" w:firstLine="2040"/>
+      </w:pPr>
+      <w:r>
+        <w:t xml:space="preserve">&amp;&amp; </w:t>
+      </w:r>
+      <w:r>
         <w:t>(</w:t>
       </w:r>
       <w:proofErr w:type="spellStart"/>
@@ -2109,92 +2581,82 @@
       </w:r>
       <w:proofErr w:type="gramStart"/>
       <w:r>
-        <w:t>EX.Opcode</w:t>
+        <w:t>EX.Ra</w:t>
       </w:r>
       <w:proofErr w:type="spellEnd"/>
       <w:proofErr w:type="gramEnd"/>
       <w:r>
-        <w:t xml:space="preserve"> in {OP})</w:t>
-      </w:r>
-      <w:r>
-        <w:t xml:space="preserve"> </w:t>
-      </w:r>
+        <w:t xml:space="preserve"> == </w:t>
+      </w:r>
+      <w:proofErr w:type="spellStart"/>
+      <w:r>
+        <w:t>IR_WB.Rc</w:t>
+      </w:r>
+      <w:proofErr w:type="spellEnd"/>
+      <w:r>
+        <w:t>)</w:t>
+      </w:r>
+    </w:p>
+    <w:p>
+      <w:pPr>
+        <w:ind w:firstLineChars="850" w:firstLine="2040"/>
+      </w:pPr>
       <w:r>
         <w:t>&amp;&amp; (</w:t>
       </w:r>
       <w:proofErr w:type="spellStart"/>
       <w:r>
-        <w:t>IR_EX.Rb</w:t>
-      </w:r>
-      <w:proofErr w:type="spellEnd"/>
-      <w:r>
-        <w:t xml:space="preserve"> != 31)</w:t>
-      </w:r>
-    </w:p>
-    <w:p>
-      <w:pPr>
-        <w:ind w:firstLineChars="800" w:firstLine="1920"/>
-      </w:pPr>
-      <w:r>
-        <w:t xml:space="preserve">&amp;&amp; </w:t>
-      </w:r>
-      <w:r>
-        <w:t>(</w:t>
-      </w:r>
-      <w:proofErr w:type="spellStart"/>
-      <w:r>
         <w:t>IR_</w:t>
       </w:r>
       <w:proofErr w:type="gramStart"/>
       <w:r>
-        <w:t>EX.Rb</w:t>
+        <w:t>WB</w:t>
+      </w:r>
+      <w:r>
+        <w:t>.Opcode</w:t>
       </w:r>
       <w:proofErr w:type="spellEnd"/>
       <w:proofErr w:type="gramEnd"/>
       <w:r>
-        <w:t xml:space="preserve"> == </w:t>
-      </w:r>
-      <w:proofErr w:type="spellStart"/>
-      <w:r>
-        <w:t>IR_MA</w:t>
-      </w:r>
-      <w:r>
-        <w:t>.Rc</w:t>
-      </w:r>
-      <w:proofErr w:type="spellEnd"/>
-      <w:r>
-        <w:t>) &amp;&amp; (</w:t>
-      </w:r>
-      <w:proofErr w:type="spellStart"/>
-      <w:r>
-        <w:t>IR_MA</w:t>
-      </w:r>
-      <w:r>
-        <w:t>.OpCode</w:t>
-      </w:r>
-      <w:proofErr w:type="spellEnd"/>
-      <w:r>
-        <w:t xml:space="preserve"> in {OP, OPC})</w:t>
-      </w:r>
-      <w:r>
-        <w:rPr>
-          <w:b/>
-        </w:rPr>
-        <w:t>)</w:t>
-      </w:r>
-    </w:p>
-    <w:p>
-      <w:pPr>
-        <w:ind w:firstLineChars="700" w:firstLine="1680"/>
-      </w:pPr>
-      <w:r>
-        <w:rPr>
-          <w:rFonts w:hint="eastAsia"/>
-        </w:rPr>
-        <w:t>|</w:t>
-      </w:r>
-      <w:r>
-        <w:t>|</w:t>
+        <w:t xml:space="preserve"> in {OP, OPC, LD, LDR, </w:t>
+      </w:r>
+      <w:r>
+        <w:t>JMP, B</w:t>
+      </w:r>
+      <w:r>
+        <w:t>, NOP</w:t>
+      </w:r>
+      <w:r>
+        <w:t>, IOR</w:t>
+      </w:r>
+      <w:r>
+        <w:t>})</w:t>
+      </w:r>
+    </w:p>
+    <w:p/>
+    <w:p>
+      <w:pPr>
+        <w:pStyle w:val="a6"/>
+        <w:numPr>
+          <w:ilvl w:val="0"/>
+          <w:numId w:val="40"/>
+        </w:numPr>
+        <w:ind w:firstLineChars="0"/>
+      </w:pPr>
+      <w:r>
+        <w:lastRenderedPageBreak/>
+        <w:t>Port Y</w:t>
+      </w:r>
+    </w:p>
+    <w:p>
+      <w:r>
+        <w:t>ALU_OUT</w:t>
+      </w:r>
+      <w:r>
+        <w:t>_SELY</w:t>
+      </w:r>
+      <w:r>
+        <w:t xml:space="preserve"> =</w:t>
       </w:r>
       <w:r>
         <w:t xml:space="preserve"> </w:t>
@@ -2219,13 +2681,7 @@
       <w:proofErr w:type="spellEnd"/>
       <w:proofErr w:type="gramEnd"/>
       <w:r>
-        <w:t xml:space="preserve"> in {</w:t>
-      </w:r>
-      <w:r>
-        <w:t>ST</w:t>
-      </w:r>
-      <w:r>
-        <w:t>})</w:t>
+        <w:t xml:space="preserve"> in {OP})</w:t>
       </w:r>
       <w:r>
         <w:t xml:space="preserve"> </w:t>
@@ -2235,10 +2691,7 @@
       </w:r>
       <w:proofErr w:type="spellStart"/>
       <w:r>
-        <w:t>IR_EX.R</w:t>
-      </w:r>
-      <w:r>
-        <w:t>c</w:t>
+        <w:t>IR_EX.Rb</w:t>
       </w:r>
       <w:proofErr w:type="spellEnd"/>
       <w:r>
@@ -2261,10 +2714,7 @@
       </w:r>
       <w:proofErr w:type="gramStart"/>
       <w:r>
-        <w:t>EX.R</w:t>
-      </w:r>
-      <w:r>
-        <w:t>c</w:t>
+        <w:t>EX.Rb</w:t>
       </w:r>
       <w:proofErr w:type="spellEnd"/>
       <w:proofErr w:type="gramEnd"/>
@@ -2273,7 +2723,10 @@
       </w:r>
       <w:proofErr w:type="spellStart"/>
       <w:r>
-        <w:t>IR_MA.Rc</w:t>
+        <w:t>IR_MA</w:t>
+      </w:r>
+      <w:r>
+        <w:t>.Rc</w:t>
       </w:r>
       <w:proofErr w:type="spellEnd"/>
       <w:r>
@@ -2281,7 +2734,10 @@
       </w:r>
       <w:proofErr w:type="spellStart"/>
       <w:r>
-        <w:t>IR_MA.OpCode</w:t>
+        <w:t>IR_MA</w:t>
+      </w:r>
+      <w:r>
+        <w:t>.OpCode</w:t>
       </w:r>
       <w:proofErr w:type="spellEnd"/>
       <w:r>
@@ -2295,17 +2751,17 @@
       </w:r>
     </w:p>
     <w:p>
-      <w:r>
-        <w:t>NPC_MX</w:t>
-      </w:r>
-      <w:r>
-        <w:t>_SELY</w:t>
-      </w:r>
-      <w:r>
-        <w:t xml:space="preserve"> </w:t>
-      </w:r>
-      <w:r>
-        <w:t>=</w:t>
+      <w:pPr>
+        <w:ind w:firstLineChars="700" w:firstLine="1680"/>
+      </w:pPr>
+      <w:r>
+        <w:rPr>
+          <w:rFonts w:hint="eastAsia"/>
+        </w:rPr>
+        <w:t>|</w:t>
+      </w:r>
+      <w:r>
+        <w:t>|</w:t>
       </w:r>
       <w:r>
         <w:t xml:space="preserve"> </w:t>
@@ -2330,7 +2786,16 @@
       <w:proofErr w:type="spellEnd"/>
       <w:proofErr w:type="gramEnd"/>
       <w:r>
-        <w:t xml:space="preserve"> in {OP})</w:t>
+        <w:t xml:space="preserve"> in {</w:t>
+      </w:r>
+      <w:r>
+        <w:t>ST</w:t>
+      </w:r>
+      <w:r>
+        <w:t>, IOW</w:t>
+      </w:r>
+      <w:r>
+        <w:t>})</w:t>
       </w:r>
       <w:r>
         <w:t xml:space="preserve"> </w:t>
@@ -2340,7 +2805,10 @@
       </w:r>
       <w:proofErr w:type="spellStart"/>
       <w:r>
-        <w:t>IR_EX.Rb</w:t>
+        <w:t>IR_EX.R</w:t>
+      </w:r>
+      <w:r>
+        <w:t>c</w:t>
       </w:r>
       <w:proofErr w:type="spellEnd"/>
       <w:r>
@@ -2349,7 +2817,7 @@
     </w:p>
     <w:p>
       <w:pPr>
-        <w:ind w:firstLineChars="750" w:firstLine="1800"/>
+        <w:ind w:firstLineChars="800" w:firstLine="1920"/>
       </w:pPr>
       <w:r>
         <w:t xml:space="preserve">&amp;&amp; </w:t>
@@ -2363,7 +2831,10 @@
       </w:r>
       <w:proofErr w:type="gramStart"/>
       <w:r>
-        <w:t>EX.Rb</w:t>
+        <w:t>EX.R</w:t>
+      </w:r>
+      <w:r>
+        <w:t>c</w:t>
       </w:r>
       <w:proofErr w:type="spellEnd"/>
       <w:proofErr w:type="gramEnd"/>
@@ -2372,22 +2843,54 @@
       </w:r>
       <w:proofErr w:type="spellStart"/>
       <w:r>
-        <w:t>IR_MA</w:t>
-      </w:r>
-      <w:r>
-        <w:t>.Rc</w:t>
+        <w:t>IR_MA.Rc</w:t>
       </w:r>
       <w:proofErr w:type="spellEnd"/>
       <w:r>
+        <w:t>) &amp;&amp; (</w:t>
+      </w:r>
+      <w:proofErr w:type="spellStart"/>
+      <w:r>
+        <w:t>IR_MA.OpCode</w:t>
+      </w:r>
+      <w:proofErr w:type="spellEnd"/>
+      <w:r>
+        <w:t xml:space="preserve"> in {OP, OPC})</w:t>
+      </w:r>
+      <w:r>
+        <w:rPr>
+          <w:b/>
+        </w:rPr>
         <w:t>)</w:t>
       </w:r>
     </w:p>
     <w:p>
-      <w:pPr>
-        <w:ind w:firstLineChars="750" w:firstLine="1800"/>
-      </w:pPr>
-      <w:r>
-        <w:t>&amp;&amp; (</w:t>
+      <w:r>
+        <w:t>NPC_M</w:t>
+      </w:r>
+      <w:r>
+        <w:t>A</w:t>
+      </w:r>
+      <w:r>
+        <w:t>_SELY</w:t>
+      </w:r>
+      <w:r>
+        <w:t xml:space="preserve"> </w:t>
+      </w:r>
+      <w:r>
+        <w:t>=</w:t>
+      </w:r>
+      <w:r>
+        <w:t xml:space="preserve"> </w:t>
+      </w:r>
+      <w:r>
+        <w:rPr>
+          <w:b/>
+        </w:rPr>
+        <w:t>(</w:t>
+      </w:r>
+      <w:r>
+        <w:t>(</w:t>
       </w:r>
       <w:proofErr w:type="spellStart"/>
       <w:r>
@@ -2395,449 +2898,540 @@
       </w:r>
       <w:proofErr w:type="gramStart"/>
       <w:r>
-        <w:t>MA</w:t>
-      </w:r>
-      <w:r>
-        <w:t>.Opcode</w:t>
+        <w:t>EX.Opcode</w:t>
       </w:r>
       <w:proofErr w:type="spellEnd"/>
       <w:proofErr w:type="gramEnd"/>
       <w:r>
-        <w:t xml:space="preserve"> in {JMP, B</w:t>
-      </w:r>
-      <w:r>
-        <w:t>, NOP</w:t>
-      </w:r>
-      <w:r>
-        <w:t>})</w:t>
-      </w:r>
-      <w:r>
-        <w:rPr>
-          <w:b/>
-        </w:rPr>
-        <w:t>)</w:t>
-      </w:r>
-    </w:p>
-    <w:p>
-      <w:pPr>
-        <w:ind w:firstLineChars="650" w:firstLine="1560"/>
-      </w:pPr>
-      <w:r>
-        <w:rPr>
-          <w:rFonts w:hint="eastAsia"/>
-        </w:rPr>
-        <w:t>|</w:t>
-      </w:r>
-      <w:r>
-        <w:t xml:space="preserve">| </w:t>
-      </w:r>
-      <w:r>
-        <w:rPr>
-          <w:b/>
-        </w:rPr>
+        <w:t xml:space="preserve"> in {OP})</w:t>
+      </w:r>
+      <w:r>
+        <w:t xml:space="preserve"> </w:t>
+      </w:r>
+      <w:r>
+        <w:t>&amp;&amp; (</w:t>
+      </w:r>
+      <w:proofErr w:type="spellStart"/>
+      <w:r>
+        <w:t>IR_EX.Rb</w:t>
+      </w:r>
+      <w:proofErr w:type="spellEnd"/>
+      <w:r>
+        <w:t xml:space="preserve"> != 31)</w:t>
+      </w:r>
+    </w:p>
+    <w:p>
+      <w:pPr>
+        <w:ind w:firstLineChars="750" w:firstLine="1800"/>
+      </w:pPr>
+      <w:r>
+        <w:t xml:space="preserve">&amp;&amp; </w:t>
+      </w:r>
+      <w:r>
         <w:t>(</w:t>
       </w:r>
-      <w:r>
-        <w:t>(</w:t>
-      </w:r>
       <w:proofErr w:type="spellStart"/>
       <w:r>
         <w:t>IR_</w:t>
       </w:r>
       <w:proofErr w:type="gramStart"/>
       <w:r>
-        <w:t>EX.Opcode</w:t>
+        <w:t>EX.Rb</w:t>
       </w:r>
       <w:proofErr w:type="spellEnd"/>
       <w:proofErr w:type="gramEnd"/>
       <w:r>
-        <w:t xml:space="preserve"> in {</w:t>
-      </w:r>
-      <w:r>
-        <w:t>ST</w:t>
-      </w:r>
-      <w:r>
-        <w:t>})</w:t>
-      </w:r>
-      <w:r>
-        <w:t xml:space="preserve"> </w:t>
-      </w:r>
+        <w:t xml:space="preserve"> == </w:t>
+      </w:r>
+      <w:proofErr w:type="spellStart"/>
+      <w:r>
+        <w:t>IR_MA</w:t>
+      </w:r>
+      <w:r>
+        <w:t>.Rc</w:t>
+      </w:r>
+      <w:proofErr w:type="spellEnd"/>
+      <w:r>
+        <w:t>)</w:t>
+      </w:r>
+    </w:p>
+    <w:p>
+      <w:pPr>
+        <w:ind w:firstLineChars="750" w:firstLine="1800"/>
+      </w:pPr>
       <w:r>
         <w:t>&amp;&amp; (</w:t>
       </w:r>
       <w:proofErr w:type="spellStart"/>
       <w:r>
-        <w:t>IR_EX.R</w:t>
-      </w:r>
-      <w:r>
-        <w:t>c</w:t>
-      </w:r>
-      <w:proofErr w:type="spellEnd"/>
-      <w:r>
-        <w:t xml:space="preserve"> != 31)</w:t>
-      </w:r>
-    </w:p>
-    <w:p>
-      <w:pPr>
-        <w:ind w:firstLineChars="750" w:firstLine="1800"/>
-      </w:pPr>
-      <w:r>
-        <w:t xml:space="preserve">&amp;&amp; </w:t>
-      </w:r>
-      <w:r>
-        <w:t>(</w:t>
-      </w:r>
-      <w:proofErr w:type="spellStart"/>
-      <w:r>
         <w:t>IR_</w:t>
       </w:r>
       <w:proofErr w:type="gramStart"/>
       <w:r>
-        <w:t>EX.R</w:t>
-      </w:r>
-      <w:r>
-        <w:t>c</w:t>
+        <w:t>MA</w:t>
+      </w:r>
+      <w:r>
+        <w:t>.Opcode</w:t>
       </w:r>
       <w:proofErr w:type="spellEnd"/>
       <w:proofErr w:type="gramEnd"/>
       <w:r>
-        <w:t xml:space="preserve"> == </w:t>
+        <w:t xml:space="preserve"> in {JMP, B</w:t>
+      </w:r>
+      <w:r>
+        <w:t>, NOP</w:t>
+      </w:r>
+      <w:r>
+        <w:t>})</w:t>
+      </w:r>
+      <w:r>
+        <w:rPr>
+          <w:b/>
+        </w:rPr>
+        <w:t>)</w:t>
+      </w:r>
+    </w:p>
+    <w:p>
+      <w:pPr>
+        <w:ind w:firstLineChars="650" w:firstLine="1560"/>
+      </w:pPr>
+      <w:r>
+        <w:rPr>
+          <w:rFonts w:hint="eastAsia"/>
+        </w:rPr>
+        <w:t>|</w:t>
+      </w:r>
+      <w:r>
+        <w:t xml:space="preserve">| </w:t>
+      </w:r>
+      <w:r>
+        <w:rPr>
+          <w:b/>
+        </w:rPr>
+        <w:t>(</w:t>
+      </w:r>
+      <w:r>
+        <w:t>(</w:t>
       </w:r>
       <w:proofErr w:type="spellStart"/>
       <w:r>
-        <w:t>IR_MA.Rc</w:t>
-      </w:r>
-      <w:proofErr w:type="spellEnd"/>
-      <w:r>
-        <w:t>)</w:t>
-      </w:r>
-    </w:p>
-    <w:p>
-      <w:pPr>
-        <w:ind w:firstLineChars="750" w:firstLine="1800"/>
-      </w:pPr>
-      <w:r>
-        <w:t>&amp;&amp; (</w:t>
-      </w:r>
-      <w:proofErr w:type="spellStart"/>
-      <w:r>
         <w:t>IR_</w:t>
       </w:r>
       <w:proofErr w:type="gramStart"/>
       <w:r>
-        <w:t>MA.Opcode</w:t>
+        <w:t>EX.Opcode</w:t>
       </w:r>
       <w:proofErr w:type="spellEnd"/>
       <w:proofErr w:type="gramEnd"/>
       <w:r>
-        <w:t xml:space="preserve"> in {JMP, B</w:t>
-      </w:r>
-      <w:r>
-        <w:t>, NOP</w:t>
+        <w:t xml:space="preserve"> in {</w:t>
+      </w:r>
+      <w:r>
+        <w:t>ST</w:t>
+      </w:r>
+      <w:r>
+        <w:t>, IOW</w:t>
       </w:r>
       <w:r>
         <w:t>})</w:t>
       </w:r>
       <w:r>
-        <w:rPr>
-          <w:b/>
-        </w:rPr>
-        <w:t>)</w:t>
-      </w:r>
-    </w:p>
-    <w:p>
-      <w:r>
-        <w:rPr>
-          <w:rFonts w:hint="eastAsia"/>
-        </w:rPr>
-        <w:t>R</w:t>
-      </w:r>
-      <w:r>
-        <w:t>F_WDATA</w:t>
-      </w:r>
-      <w:r>
-        <w:t>_SELY</w:t>
-      </w:r>
-      <w:r>
         <w:t xml:space="preserve"> </w:t>
       </w:r>
       <w:r>
-        <w:t>=</w:t>
-      </w:r>
-      <w:r>
-        <w:t xml:space="preserve"> </w:t>
-      </w:r>
-      <w:r>
-        <w:rPr>
-          <w:b/>
-        </w:rPr>
+        <w:t>&amp;&amp; (</w:t>
+      </w:r>
+      <w:proofErr w:type="spellStart"/>
+      <w:r>
+        <w:t>IR_EX.R</w:t>
+      </w:r>
+      <w:r>
+        <w:t>c</w:t>
+      </w:r>
+      <w:proofErr w:type="spellEnd"/>
+      <w:r>
+        <w:t xml:space="preserve"> != 31)</w:t>
+      </w:r>
+    </w:p>
+    <w:p>
+      <w:pPr>
+        <w:ind w:firstLineChars="750" w:firstLine="1800"/>
+      </w:pPr>
+      <w:r>
+        <w:t xml:space="preserve">&amp;&amp; </w:t>
+      </w:r>
+      <w:r>
         <w:t>(</w:t>
       </w:r>
-      <w:r>
-        <w:t>(</w:t>
-      </w:r>
       <w:proofErr w:type="spellStart"/>
       <w:r>
         <w:t>IR_</w:t>
       </w:r>
       <w:proofErr w:type="gramStart"/>
       <w:r>
-        <w:t>EX.Opcode</w:t>
+        <w:t>EX.R</w:t>
+      </w:r>
+      <w:r>
+        <w:t>c</w:t>
       </w:r>
       <w:proofErr w:type="spellEnd"/>
       <w:proofErr w:type="gramEnd"/>
       <w:r>
-        <w:t xml:space="preserve"> in {OP})</w:t>
-      </w:r>
-      <w:r>
-        <w:t xml:space="preserve"> </w:t>
-      </w:r>
+        <w:t xml:space="preserve"> == </w:t>
+      </w:r>
+      <w:proofErr w:type="spellStart"/>
+      <w:r>
+        <w:t>IR_MA.Rc</w:t>
+      </w:r>
+      <w:proofErr w:type="spellEnd"/>
+      <w:r>
+        <w:t>)</w:t>
+      </w:r>
+    </w:p>
+    <w:p>
+      <w:pPr>
+        <w:ind w:firstLineChars="750" w:firstLine="1800"/>
+      </w:pPr>
       <w:r>
         <w:t>&amp;&amp; (</w:t>
       </w:r>
       <w:proofErr w:type="spellStart"/>
       <w:r>
-        <w:t>IR_EX.Rb</w:t>
-      </w:r>
-      <w:proofErr w:type="spellEnd"/>
-      <w:r>
-        <w:t xml:space="preserve"> != 31)</w:t>
-      </w:r>
-    </w:p>
-    <w:p>
-      <w:pPr>
-        <w:ind w:firstLineChars="900" w:firstLine="2160"/>
-      </w:pPr>
-      <w:r>
-        <w:t xml:space="preserve">&amp;&amp; </w:t>
+        <w:t>IR_</w:t>
       </w:r>
       <w:proofErr w:type="gramStart"/>
       <w:r>
-        <w:t>(!ALU</w:t>
-      </w:r>
-      <w:proofErr w:type="gramEnd"/>
-      <w:r>
-        <w:t>_OUT</w:t>
-      </w:r>
-      <w:r>
-        <w:t>_SELY</w:t>
-      </w:r>
-      <w:r>
-        <w:t xml:space="preserve"> &amp;&amp; !NPC_MX</w:t>
-      </w:r>
-      <w:r>
-        <w:t>_SELY</w:t>
-      </w:r>
-      <w:r>
-        <w:t xml:space="preserve">) </w:t>
-      </w:r>
-    </w:p>
-    <w:p>
-      <w:pPr>
-        <w:ind w:firstLineChars="900" w:firstLine="2160"/>
-      </w:pPr>
-      <w:r>
-        <w:t xml:space="preserve">&amp;&amp; </w:t>
-      </w:r>
-      <w:r>
-        <w:t>(</w:t>
-      </w:r>
-      <w:proofErr w:type="spellStart"/>
-      <w:r>
-        <w:t>IR_</w:t>
-      </w:r>
-      <w:proofErr w:type="gramStart"/>
-      <w:r>
-        <w:t>EX.Rb</w:t>
+        <w:t>MA.Opcode</w:t>
       </w:r>
       <w:proofErr w:type="spellEnd"/>
       <w:proofErr w:type="gramEnd"/>
       <w:r>
-        <w:t xml:space="preserve"> == </w:t>
+        <w:t xml:space="preserve"> in {JMP, B</w:t>
+      </w:r>
+      <w:r>
+        <w:t>, NOP</w:t>
+      </w:r>
+      <w:r>
+        <w:t>})</w:t>
+      </w:r>
+      <w:r>
+        <w:rPr>
+          <w:b/>
+        </w:rPr>
+        <w:t>)</w:t>
+      </w:r>
+    </w:p>
+    <w:p>
+      <w:r>
+        <w:rPr>
+          <w:rFonts w:hint="eastAsia"/>
+        </w:rPr>
+        <w:t>R</w:t>
+      </w:r>
+      <w:r>
+        <w:t>F_WDATA</w:t>
+      </w:r>
+      <w:r>
+        <w:t>_SELY</w:t>
+      </w:r>
+      <w:r>
+        <w:t xml:space="preserve"> </w:t>
+      </w:r>
+      <w:r>
+        <w:t>=</w:t>
+      </w:r>
+      <w:r>
+        <w:t xml:space="preserve"> </w:t>
+      </w:r>
+      <w:r>
+        <w:rPr>
+          <w:b/>
+        </w:rPr>
+        <w:t>(</w:t>
+      </w:r>
+      <w:r>
+        <w:t>(</w:t>
       </w:r>
       <w:proofErr w:type="spellStart"/>
       <w:r>
-        <w:t>IR_WB.Rc</w:t>
-      </w:r>
-      <w:proofErr w:type="spellEnd"/>
-      <w:r>
-        <w:t xml:space="preserve">) </w:t>
-      </w:r>
-    </w:p>
-    <w:p>
-      <w:pPr>
-        <w:ind w:firstLineChars="900" w:firstLine="2160"/>
-        <w:rPr>
-          <w:b/>
-        </w:rPr>
-      </w:pPr>
-      <w:r>
-        <w:t>&amp;&amp;</w:t>
-      </w:r>
-      <w:r>
-        <w:t xml:space="preserve"> (</w:t>
-      </w:r>
-      <w:proofErr w:type="spellStart"/>
-      <w:r>
         <w:t>IR_</w:t>
       </w:r>
       <w:proofErr w:type="gramStart"/>
       <w:r>
-        <w:t>WB</w:t>
-      </w:r>
-      <w:r>
-        <w:t>.Opcode</w:t>
+        <w:t>EX.Opcode</w:t>
       </w:r>
       <w:proofErr w:type="spellEnd"/>
       <w:proofErr w:type="gramEnd"/>
       <w:r>
-        <w:t xml:space="preserve"> in {OP, OPC, LD, LDR, JMP, B</w:t>
-      </w:r>
-      <w:r>
-        <w:t>, NOP</w:t>
-      </w:r>
-      <w:r>
-        <w:t>})</w:t>
-      </w:r>
-      <w:r>
-        <w:rPr>
-          <w:b/>
-        </w:rPr>
-        <w:t>)</w:t>
-      </w:r>
-    </w:p>
-    <w:p>
-      <w:pPr>
-        <w:ind w:firstLineChars="800" w:firstLine="1920"/>
-      </w:pPr>
-      <w:r>
-        <w:rPr>
-          <w:rFonts w:hint="eastAsia"/>
-        </w:rPr>
-        <w:t>|</w:t>
-      </w:r>
-      <w:r>
-        <w:t xml:space="preserve">| </w:t>
-      </w:r>
-      <w:r>
-        <w:rPr>
-          <w:b/>
-        </w:rPr>
+        <w:t xml:space="preserve"> in {OP})</w:t>
+      </w:r>
+      <w:r>
+        <w:t xml:space="preserve"> </w:t>
+      </w:r>
+      <w:r>
+        <w:t>&amp;&amp; (</w:t>
+      </w:r>
+      <w:proofErr w:type="spellStart"/>
+      <w:r>
+        <w:t>IR_EX.Rb</w:t>
+      </w:r>
+      <w:proofErr w:type="spellEnd"/>
+      <w:r>
+        <w:t xml:space="preserve"> != 31)</w:t>
+      </w:r>
+    </w:p>
+    <w:p>
+      <w:pPr>
+        <w:ind w:firstLineChars="900" w:firstLine="2160"/>
+      </w:pPr>
+      <w:r>
+        <w:t xml:space="preserve">&amp;&amp; </w:t>
+      </w:r>
+      <w:proofErr w:type="gramStart"/>
+      <w:r>
+        <w:t>(!ALU</w:t>
+      </w:r>
+      <w:proofErr w:type="gramEnd"/>
+      <w:r>
+        <w:t>_OUT</w:t>
+      </w:r>
+      <w:r>
+        <w:t>_SELY</w:t>
+      </w:r>
+      <w:r>
+        <w:t xml:space="preserve"> &amp;&amp; !NPC_M</w:t>
+      </w:r>
+      <w:r>
+        <w:t>A</w:t>
+      </w:r>
+      <w:r>
+        <w:t>_SELY</w:t>
+      </w:r>
+      <w:r>
+        <w:t xml:space="preserve">) </w:t>
+      </w:r>
+    </w:p>
+    <w:p>
+      <w:pPr>
+        <w:ind w:firstLineChars="900" w:firstLine="2160"/>
+      </w:pPr>
+      <w:r>
+        <w:t xml:space="preserve">&amp;&amp; </w:t>
+      </w:r>
+      <w:r>
         <w:t>(</w:t>
       </w:r>
-      <w:r>
-        <w:t>(</w:t>
-      </w:r>
       <w:proofErr w:type="spellStart"/>
       <w:r>
         <w:t>IR_</w:t>
       </w:r>
       <w:proofErr w:type="gramStart"/>
       <w:r>
-        <w:t>EX.Opcode</w:t>
+        <w:t>EX.Rb</w:t>
       </w:r>
       <w:proofErr w:type="spellEnd"/>
       <w:proofErr w:type="gramEnd"/>
       <w:r>
-        <w:t xml:space="preserve"> in {</w:t>
-      </w:r>
-      <w:r>
-        <w:t>ST</w:t>
-      </w:r>
-      <w:r>
-        <w:t>})</w:t>
-      </w:r>
-      <w:r>
-        <w:t xml:space="preserve"> </w:t>
-      </w:r>
-      <w:r>
-        <w:t>&amp;&amp; (</w:t>
+        <w:t xml:space="preserve"> == </w:t>
       </w:r>
       <w:proofErr w:type="spellStart"/>
       <w:r>
-        <w:t>IR_EX.R</w:t>
-      </w:r>
-      <w:r>
-        <w:t>c</w:t>
+        <w:t>IR_WB.Rc</w:t>
       </w:r>
       <w:proofErr w:type="spellEnd"/>
       <w:r>
-        <w:t xml:space="preserve"> != 31)</w:t>
+        <w:t xml:space="preserve">) </w:t>
       </w:r>
     </w:p>
     <w:p>
       <w:pPr>
         <w:ind w:firstLineChars="900" w:firstLine="2160"/>
-      </w:pPr>
-      <w:r>
-        <w:t xml:space="preserve">&amp;&amp; </w:t>
+        <w:rPr>
+          <w:b/>
+        </w:rPr>
+      </w:pPr>
+      <w:r>
+        <w:t>&amp;&amp;</w:t>
+      </w:r>
+      <w:r>
+        <w:t xml:space="preserve"> (</w:t>
+      </w:r>
+      <w:proofErr w:type="spellStart"/>
+      <w:r>
+        <w:t>IR_</w:t>
       </w:r>
       <w:proofErr w:type="gramStart"/>
       <w:r>
-        <w:t>(!ALU</w:t>
-      </w:r>
-      <w:proofErr w:type="gramEnd"/>
-      <w:r>
-        <w:t xml:space="preserve">_OUT_SELY &amp;&amp; !NPC_MX_SELY) </w:t>
-      </w:r>
-    </w:p>
-    <w:p>
-      <w:pPr>
-        <w:ind w:firstLineChars="900" w:firstLine="2160"/>
-      </w:pPr>
-      <w:r>
-        <w:t>&amp;&amp; (</w:t>
-      </w:r>
-      <w:proofErr w:type="spellStart"/>
-      <w:r>
-        <w:t>IR_</w:t>
-      </w:r>
-      <w:proofErr w:type="gramStart"/>
-      <w:r>
-        <w:t>EX.R</w:t>
-      </w:r>
-      <w:r>
-        <w:t>c</w:t>
+        <w:t>WB</w:t>
+      </w:r>
+      <w:r>
+        <w:t>.Opcode</w:t>
       </w:r>
       <w:proofErr w:type="spellEnd"/>
       <w:proofErr w:type="gramEnd"/>
       <w:r>
-        <w:t xml:space="preserve"> == </w:t>
+        <w:t xml:space="preserve"> in {OP, OPC, LD, LDR, JMP, B</w:t>
+      </w:r>
+      <w:r>
+        <w:t>, NOP</w:t>
+      </w:r>
+      <w:r>
+        <w:t>, IOR</w:t>
+      </w:r>
+      <w:r>
+        <w:t>})</w:t>
+      </w:r>
+      <w:r>
+        <w:rPr>
+          <w:b/>
+        </w:rPr>
+        <w:t>)</w:t>
+      </w:r>
+    </w:p>
+    <w:p>
+      <w:pPr>
+        <w:ind w:firstLineChars="800" w:firstLine="1920"/>
+      </w:pPr>
+      <w:r>
+        <w:rPr>
+          <w:rFonts w:hint="eastAsia"/>
+        </w:rPr>
+        <w:t>|</w:t>
+      </w:r>
+      <w:r>
+        <w:t xml:space="preserve">| </w:t>
+      </w:r>
+      <w:r>
+        <w:rPr>
+          <w:b/>
+        </w:rPr>
+        <w:t>(</w:t>
+      </w:r>
+      <w:r>
+        <w:t>(</w:t>
       </w:r>
       <w:proofErr w:type="spellStart"/>
       <w:r>
-        <w:t>IR_WB.Rc</w:t>
-      </w:r>
-      <w:proofErr w:type="spellEnd"/>
-      <w:r>
-        <w:t xml:space="preserve">) </w:t>
-      </w:r>
-    </w:p>
-    <w:p>
-      <w:pPr>
-        <w:ind w:firstLineChars="900" w:firstLine="2160"/>
-        <w:rPr>
-          <w:b/>
-        </w:rPr>
-      </w:pPr>
-      <w:r>
-        <w:t>&amp;&amp; (</w:t>
-      </w:r>
-      <w:proofErr w:type="spellStart"/>
-      <w:r>
         <w:t>IR_</w:t>
       </w:r>
       <w:proofErr w:type="gramStart"/>
       <w:r>
-        <w:t>WB.Opcode</w:t>
+        <w:t>EX.Opcode</w:t>
       </w:r>
       <w:proofErr w:type="spellEnd"/>
       <w:proofErr w:type="gramEnd"/>
       <w:r>
+        <w:t xml:space="preserve"> in {</w:t>
+      </w:r>
+      <w:r>
+        <w:t>ST</w:t>
+      </w:r>
+      <w:r>
+        <w:t>, IOW</w:t>
+      </w:r>
+      <w:r>
+        <w:t>})</w:t>
+      </w:r>
+      <w:r>
+        <w:t xml:space="preserve"> </w:t>
+      </w:r>
+      <w:r>
+        <w:t>&amp;&amp; (</w:t>
+      </w:r>
+      <w:proofErr w:type="spellStart"/>
+      <w:r>
+        <w:t>IR_EX.R</w:t>
+      </w:r>
+      <w:r>
+        <w:t>c</w:t>
+      </w:r>
+      <w:proofErr w:type="spellEnd"/>
+      <w:r>
+        <w:t xml:space="preserve"> != 31)</w:t>
+      </w:r>
+    </w:p>
+    <w:p>
+      <w:pPr>
+        <w:ind w:firstLineChars="900" w:firstLine="2160"/>
+      </w:pPr>
+      <w:r>
+        <w:t xml:space="preserve">&amp;&amp; </w:t>
+      </w:r>
+      <w:proofErr w:type="gramStart"/>
+      <w:r>
+        <w:t>(!ALU</w:t>
+      </w:r>
+      <w:proofErr w:type="gramEnd"/>
+      <w:r>
+        <w:t>_OUT_SELY &amp;&amp; !NPC_M</w:t>
+      </w:r>
+      <w:r>
+        <w:t>A</w:t>
+      </w:r>
+      <w:r>
+        <w:t xml:space="preserve">_SELY) </w:t>
+      </w:r>
+    </w:p>
+    <w:p>
+      <w:pPr>
+        <w:ind w:firstLineChars="900" w:firstLine="2160"/>
+      </w:pPr>
+      <w:r>
+        <w:t>&amp;&amp; (</w:t>
+      </w:r>
+      <w:proofErr w:type="spellStart"/>
+      <w:r>
+        <w:t>IR_</w:t>
+      </w:r>
+      <w:proofErr w:type="gramStart"/>
+      <w:r>
+        <w:t>EX.R</w:t>
+      </w:r>
+      <w:r>
+        <w:t>c</w:t>
+      </w:r>
+      <w:proofErr w:type="spellEnd"/>
+      <w:proofErr w:type="gramEnd"/>
+      <w:r>
+        <w:t xml:space="preserve"> == </w:t>
+      </w:r>
+      <w:proofErr w:type="spellStart"/>
+      <w:r>
+        <w:t>IR_WB.Rc</w:t>
+      </w:r>
+      <w:proofErr w:type="spellEnd"/>
+      <w:r>
+        <w:t xml:space="preserve">) </w:t>
+      </w:r>
+    </w:p>
+    <w:p>
+      <w:pPr>
+        <w:ind w:firstLineChars="900" w:firstLine="2160"/>
+        <w:rPr>
+          <w:b/>
+        </w:rPr>
+      </w:pPr>
+      <w:r>
+        <w:t>&amp;&amp; (</w:t>
+      </w:r>
+      <w:proofErr w:type="spellStart"/>
+      <w:r>
+        <w:t>IR_</w:t>
+      </w:r>
+      <w:proofErr w:type="gramStart"/>
+      <w:r>
+        <w:t>WB.Opcode</w:t>
+      </w:r>
+      <w:proofErr w:type="spellEnd"/>
+      <w:proofErr w:type="gramEnd"/>
+      <w:r>
         <w:t xml:space="preserve"> in {OP, OPC, LD, LDR, JMP, B</w:t>
       </w:r>
       <w:r>
         <w:t>, NOP</w:t>
+      </w:r>
+      <w:r>
+        <w:t>, IOR</w:t>
       </w:r>
       <w:r>
         <w:t>})</w:t>
@@ -2855,30 +3449,30 @@
         <w:spacing w:before="156" w:after="156"/>
       </w:pPr>
       <w:r>
+        <w:t>Pipeline Stall</w:t>
+      </w:r>
+    </w:p>
+    <w:p>
+      <w:r>
+        <w:rPr>
+          <w:rFonts w:hint="eastAsia"/>
+        </w:rPr>
+        <w:t>S</w:t>
+      </w:r>
+      <w:r>
+        <w:t xml:space="preserve">tall the pipeline when one of the source registers of </w:t>
+      </w:r>
+      <w:r>
+        <w:t>the</w:t>
+      </w:r>
+      <w:r>
+        <w:t xml:space="preserve"> instruction </w:t>
+      </w:r>
+      <w:r>
+        <w:t xml:space="preserve">at RR-Stage </w:t>
+      </w:r>
+      <w:r>
         <w:lastRenderedPageBreak/>
-        <w:t>Pipeline Stall</w:t>
-      </w:r>
-    </w:p>
-    <w:p>
-      <w:r>
-        <w:rPr>
-          <w:rFonts w:hint="eastAsia"/>
-        </w:rPr>
-        <w:t>S</w:t>
-      </w:r>
-      <w:r>
-        <w:t xml:space="preserve">tall the pipeline when one of the source registers of </w:t>
-      </w:r>
-      <w:r>
-        <w:t>the</w:t>
-      </w:r>
-      <w:r>
-        <w:t xml:space="preserve"> instruction </w:t>
-      </w:r>
-      <w:r>
-        <w:t xml:space="preserve">at RR-Stage </w:t>
-      </w:r>
-      <w:r>
         <w:t>coincides with the target register of the load instruction</w:t>
       </w:r>
       <w:r>
@@ -2926,22 +3520,20 @@
       <w:proofErr w:type="spellEnd"/>
       <w:proofErr w:type="gramEnd"/>
       <w:r>
-        <w:t xml:space="preserve"> in {OP, OPC, LD, ST, JMP, B*})</w:t>
+        <w:t xml:space="preserve"> in {OP, OPC, LD, ST, JMP, B</w:t>
+      </w:r>
+      <w:r>
+        <w:t>, IOR, IOW</w:t>
+      </w:r>
+      <w:r>
+        <w:t>})</w:t>
       </w:r>
       <w:r>
         <w:tab/>
       </w:r>
       <w:r>
         <w:tab/>
-        <w:t xml:space="preserve">// </w:t>
-      </w:r>
-      <w:proofErr w:type="spellStart"/>
-      <w:r>
-        <w:t>Instrns</w:t>
-      </w:r>
-      <w:proofErr w:type="spellEnd"/>
-      <w:r>
-        <w:t xml:space="preserve"> Read Ra</w:t>
+        <w:t>// Read Ra</w:t>
       </w:r>
     </w:p>
     <w:p>
@@ -3014,7 +3606,13 @@
       </w:r>
       <w:proofErr w:type="spellEnd"/>
       <w:r>
-        <w:t xml:space="preserve"> in {LD, LDR})</w:t>
+        <w:t xml:space="preserve"> in {LD, LDR</w:t>
+      </w:r>
+      <w:r>
+        <w:t>, IOR</w:t>
+      </w:r>
+      <w:r>
+        <w:t>})</w:t>
       </w:r>
       <w:r>
         <w:rPr>
@@ -3063,15 +3661,7 @@
       </w:r>
       <w:r>
         <w:tab/>
-        <w:t xml:space="preserve">// </w:t>
-      </w:r>
-      <w:proofErr w:type="spellStart"/>
-      <w:r>
-        <w:t>Instrns</w:t>
-      </w:r>
-      <w:proofErr w:type="spellEnd"/>
-      <w:r>
-        <w:t xml:space="preserve"> Read </w:t>
+        <w:t xml:space="preserve">// Read </w:t>
       </w:r>
       <w:proofErr w:type="spellStart"/>
       <w:r>
@@ -3161,7 +3751,13 @@
       </w:r>
       <w:proofErr w:type="spellEnd"/>
       <w:r>
-        <w:t xml:space="preserve"> in {LD, LDR})</w:t>
+        <w:t xml:space="preserve"> in {LD, LDR</w:t>
+      </w:r>
+      <w:r>
+        <w:t>, IOR</w:t>
+      </w:r>
+      <w:r>
+        <w:t>})</w:t>
       </w:r>
       <w:r>
         <w:rPr>
@@ -3206,22 +3802,20 @@
       <w:proofErr w:type="spellEnd"/>
       <w:proofErr w:type="gramEnd"/>
       <w:r>
-        <w:t xml:space="preserve"> in {ST})</w:t>
+        <w:t xml:space="preserve"> in {ST</w:t>
+      </w:r>
+      <w:r>
+        <w:t>, IOW</w:t>
+      </w:r>
+      <w:r>
+        <w:t>})</w:t>
       </w:r>
       <w:r>
         <w:tab/>
       </w:r>
       <w:r>
         <w:tab/>
-        <w:t xml:space="preserve">// </w:t>
-      </w:r>
-      <w:proofErr w:type="spellStart"/>
-      <w:r>
-        <w:t>Instrns</w:t>
-      </w:r>
-      <w:proofErr w:type="spellEnd"/>
-      <w:r>
-        <w:t xml:space="preserve"> Read </w:t>
+        <w:t xml:space="preserve">// Read </w:t>
       </w:r>
       <w:proofErr w:type="spellStart"/>
       <w:r>
@@ -3302,7 +3896,13 @@
       </w:r>
       <w:proofErr w:type="spellEnd"/>
       <w:r>
-        <w:t xml:space="preserve"> in {LD, LDR})</w:t>
+        <w:t xml:space="preserve"> in {LD, LDR</w:t>
+      </w:r>
+      <w:r>
+        <w:t>, IOR</w:t>
+      </w:r>
+      <w:r>
+        <w:t>})</w:t>
       </w:r>
       <w:r>
         <w:rPr>
@@ -3400,7 +4000,6 @@
         <w:rPr>
           <w:rFonts w:hint="eastAsia"/>
         </w:rPr>
-        <w:lastRenderedPageBreak/>
         <w:t>M</w:t>
       </w:r>
       <w:r>
@@ -3445,6 +4044,7 @@
         <w:rPr>
           <w:rFonts w:hint="eastAsia"/>
         </w:rPr>
+        <w:lastRenderedPageBreak/>
         <w:t>E</w:t>
       </w:r>
       <w:r>
@@ -3792,9 +4392,6 @@
             <w:pPr>
               <w:pStyle w:val="a6"/>
               <w:ind w:firstLineChars="0" w:firstLine="0"/>
-              <w:rPr>
-                <w:rFonts w:hint="eastAsia"/>
-              </w:rPr>
             </w:pPr>
             <w:r>
               <w:rPr>
@@ -3915,9 +4512,6 @@
             <w:pPr>
               <w:pStyle w:val="a6"/>
               <w:ind w:firstLineChars="0" w:firstLine="0"/>
-              <w:rPr>
-                <w:rFonts w:hint="eastAsia"/>
-              </w:rPr>
             </w:pPr>
             <w:r>
               <w:rPr>
@@ -4032,9 +4626,6 @@
             <w:pPr>
               <w:pStyle w:val="a6"/>
               <w:ind w:firstLineChars="0" w:firstLine="0"/>
-              <w:rPr>
-                <w:rFonts w:hint="eastAsia"/>
-              </w:rPr>
             </w:pPr>
           </w:p>
         </w:tc>
@@ -4145,9 +4736,6 @@
             <w:pPr>
               <w:pStyle w:val="a6"/>
               <w:ind w:firstLineChars="0" w:firstLine="0"/>
-              <w:rPr>
-                <w:rFonts w:hint="eastAsia"/>
-              </w:rPr>
             </w:pPr>
             <w:r>
               <w:rPr>
@@ -4267,9 +4855,6 @@
             <w:pPr>
               <w:pStyle w:val="a6"/>
               <w:ind w:firstLineChars="0" w:firstLine="0"/>
-              <w:rPr>
-                <w:rFonts w:hint="eastAsia"/>
-              </w:rPr>
             </w:pPr>
             <w:r>
               <w:rPr>
@@ -4377,9 +4962,6 @@
             <w:pPr>
               <w:pStyle w:val="a6"/>
               <w:ind w:firstLineChars="0" w:firstLine="0"/>
-              <w:rPr>
-                <w:rFonts w:hint="eastAsia"/>
-              </w:rPr>
             </w:pPr>
             <w:r>
               <w:rPr>
@@ -4494,9 +5076,6 @@
             <w:pPr>
               <w:pStyle w:val="a6"/>
               <w:ind w:firstLineChars="0" w:firstLine="0"/>
-              <w:rPr>
-                <w:rFonts w:hint="eastAsia"/>
-              </w:rPr>
             </w:pPr>
             <w:r>
               <w:rPr>
@@ -4614,9 +5193,6 @@
             <w:pPr>
               <w:pStyle w:val="a6"/>
               <w:ind w:firstLineChars="0" w:firstLine="0"/>
-              <w:rPr>
-                <w:rFonts w:hint="eastAsia"/>
-              </w:rPr>
             </w:pPr>
           </w:p>
         </w:tc>
@@ -4645,20 +5221,11 @@
     <w:p>
       <w:pPr>
         <w:spacing w:beforeLines="50" w:before="156"/>
+      </w:pPr>
+      <w:r>
         <w:rPr>
           <w:b/>
         </w:rPr>
-      </w:pPr>
-    </w:p>
-    <w:p>
-      <w:pPr>
-        <w:spacing w:beforeLines="50" w:before="156"/>
-      </w:pPr>
-      <w:r>
-        <w:rPr>
-          <w:b/>
-        </w:rPr>
-        <w:lastRenderedPageBreak/>
         <w:t>NOTE</w:t>
       </w:r>
       <w:r>
@@ -4711,31 +5278,29 @@
       <w:pPr>
         <w:spacing w:beforeLines="50" w:before="156"/>
         <w:ind w:leftChars="177" w:left="425"/>
+      </w:pPr>
+      <w:r>
+        <w:t xml:space="preserve">2) </w:t>
+      </w:r>
+      <w:r>
+        <w:t xml:space="preserve">If instructions at multiple stages have caused exceptions simultaneously, only the exception in the highest priority </w:t>
+      </w:r>
+      <w:r>
+        <w:t xml:space="preserve">should </w:t>
+      </w:r>
+      <w:r>
+        <w:t>be processed.</w:t>
+      </w:r>
+    </w:p>
+    <w:p>
+      <w:pPr>
+        <w:pStyle w:val="2"/>
+      </w:pPr>
+      <w:r>
         <w:rPr>
           <w:rFonts w:hint="eastAsia"/>
         </w:rPr>
-      </w:pPr>
-      <w:r>
-        <w:t xml:space="preserve">2) </w:t>
-      </w:r>
-      <w:r>
-        <w:t xml:space="preserve">If instructions at multiple stages have caused exceptions simultaneously, only the exception in the highest priority </w:t>
-      </w:r>
-      <w:r>
-        <w:t xml:space="preserve">should </w:t>
-      </w:r>
-      <w:r>
-        <w:t>be processed.</w:t>
-      </w:r>
-    </w:p>
-    <w:p>
-      <w:pPr>
-        <w:pStyle w:val="2"/>
-      </w:pPr>
-      <w:r>
-        <w:rPr>
-          <w:rFonts w:hint="eastAsia"/>
-        </w:rPr>
+        <w:lastRenderedPageBreak/>
         <w:t>E</w:t>
       </w:r>
       <w:r>
@@ -4910,19 +5475,49 @@
               <w:ind w:firstLineChars="0" w:firstLine="0"/>
             </w:pPr>
             <w:r>
-              <w:t>Instructions with Opcode</w:t>
+              <w:t>Undefined opcodes (</w:t>
+            </w:r>
+            <w:r>
+              <w:t>6’b010_xxx</w:t>
+            </w:r>
+            <w:r>
+              <w:t>)</w:t>
+            </w:r>
+            <w:r>
+              <w:t xml:space="preserve"> in both modes</w:t>
+            </w:r>
+            <w:r>
+              <w:t>,</w:t>
             </w:r>
             <w:r>
               <w:t xml:space="preserve"> </w:t>
             </w:r>
             <w:r>
-              <w:t>=</w:t>
-            </w:r>
-            <w:r>
               <w:t xml:space="preserve"> </w:t>
             </w:r>
             <w:r>
-              <w:t>6’b00x_xxx or 6’b010_xxx</w:t>
+              <w:t>privileged opcodes</w:t>
+            </w:r>
+            <w:r>
+              <w:t xml:space="preserve"> </w:t>
+            </w:r>
+            <w:r>
+              <w:t>(</w:t>
+            </w:r>
+            <w:r>
+              <w:t>6’b00x_xxx</w:t>
+            </w:r>
+            <w:r>
+              <w:t>)</w:t>
+            </w:r>
+            <w:r>
+              <w:t xml:space="preserve"> in User Mode</w:t>
+            </w:r>
+            <w:r>
+              <w:t xml:space="preserve">, or </w:t>
+            </w:r>
+            <w:r>
+              <w:t>undefined privileged opcodes in Supervisor Mode.</w:t>
             </w:r>
           </w:p>
         </w:tc>
@@ -4958,7 +5553,13 @@
               <w:ind w:firstLineChars="0" w:firstLine="0"/>
             </w:pPr>
             <w:r>
-              <w:t xml:space="preserve">Unused Operate </w:t>
+              <w:t>Un</w:t>
+            </w:r>
+            <w:r>
+              <w:t>defined</w:t>
+            </w:r>
+            <w:r>
+              <w:t xml:space="preserve"> Operate </w:t>
             </w:r>
             <w:r>
               <w:t xml:space="preserve">Class </w:t>
@@ -5176,42 +5777,45 @@
           <w:rFonts w:hint="eastAsia"/>
           <w:b/>
         </w:rPr>
+        <w:t>N</w:t>
+      </w:r>
+      <w:r>
+        <w:rPr>
+          <w:b/>
+        </w:rPr>
+        <w:t>OTE:</w:t>
+      </w:r>
+      <w:r>
+        <w:t xml:space="preserve"> The above signals (IRQ, IID and IACK) cross clock domains.</w:t>
+      </w:r>
+    </w:p>
+    <w:p>
+      <w:pPr>
+        <w:pStyle w:val="2"/>
+      </w:pPr>
+      <w:r>
+        <w:t>Implementation</w:t>
+      </w:r>
+    </w:p>
+    <w:p>
+      <w:r>
+        <w:t xml:space="preserve">When an Exceptional NOP instruction arrives </w:t>
+      </w:r>
+      <w:r>
+        <w:t xml:space="preserve">at </w:t>
+      </w:r>
+      <w:r>
+        <w:t xml:space="preserve">WB-Stage, </w:t>
+      </w:r>
+      <w:r>
+        <w:t>write register</w:t>
+      </w:r>
+      <w:r>
+        <w:t xml:space="preserve"> XP = </w:t>
+      </w:r>
+      <w:r>
         <w:lastRenderedPageBreak/>
-        <w:t>N</w:t>
-      </w:r>
-      <w:r>
-        <w:rPr>
-          <w:b/>
-        </w:rPr>
-        <w:t>OTE:</w:t>
-      </w:r>
-      <w:r>
-        <w:t xml:space="preserve"> The above signals (IRQ, IID and IACK) cross clock domains.</w:t>
-      </w:r>
-    </w:p>
-    <w:p>
-      <w:pPr>
-        <w:pStyle w:val="2"/>
-      </w:pPr>
-      <w:r>
-        <w:t>Implementation</w:t>
-      </w:r>
-    </w:p>
-    <w:p>
-      <w:r>
-        <w:t xml:space="preserve">When an Exceptional NOP instruction arrives </w:t>
-      </w:r>
-      <w:r>
-        <w:t xml:space="preserve">at </w:t>
-      </w:r>
-      <w:r>
-        <w:t xml:space="preserve">WB-Stage, </w:t>
-      </w:r>
-      <w:r>
-        <w:t>write register</w:t>
-      </w:r>
-      <w:r>
-        <w:t xml:space="preserve"> XP = PC_WB, which is the instruction address plus 4.</w:t>
+        <w:t>PC_WB, which is the instruction address plus 4.</w:t>
       </w:r>
     </w:p>
     <w:p>
@@ -5477,11 +6081,6 @@
       </w:r>
     </w:p>
     <w:p>
-      <w:pPr>
-        <w:rPr>
-          <w:rFonts w:hint="eastAsia"/>
-        </w:rPr>
-      </w:pPr>
       <w:r>
         <w:rPr>
           <w:rFonts w:hint="eastAsia"/>
@@ -5496,10 +6095,7 @@
         <w:t>OTE:</w:t>
       </w:r>
       <w:r>
-        <w:t xml:space="preserve"> </w:t>
-      </w:r>
-      <w:r>
-        <w:t>Traps and Faults could be nested, as long as XP is stored onto stack in the exception handlers.</w:t>
+        <w:t xml:space="preserve"> Traps and Faults could be nested, as long as XP is stored onto stack in the exception handlers.</w:t>
       </w:r>
     </w:p>
     <w:p>
@@ -5510,7 +6106,6 @@
         <w:rPr>
           <w:rFonts w:hint="eastAsia"/>
         </w:rPr>
-        <w:lastRenderedPageBreak/>
         <w:t>I</w:t>
       </w:r>
       <w:r>
@@ -5628,6 +6223,7 @@
         <w:ind w:firstLineChars="0"/>
       </w:pPr>
       <w:r>
+        <w:lastRenderedPageBreak/>
         <w:t>J</w:t>
       </w:r>
       <w:r>
@@ -5641,11 +6237,6 @@
       </w:r>
     </w:p>
     <w:p>
-      <w:pPr>
-        <w:rPr>
-          <w:rFonts w:hint="eastAsia"/>
-        </w:rPr>
-      </w:pPr>
       <w:r>
         <w:rPr>
           <w:rFonts w:hint="eastAsia"/>
@@ -5772,28 +6363,14 @@
       </w:r>
     </w:p>
     <w:p>
-      <w:pPr>
+      <w:r>
         <w:rPr>
           <w:rFonts w:hint="eastAsia"/>
         </w:rPr>
-      </w:pPr>
-      <w:r>
-        <w:rPr>
-          <w:rFonts w:hint="eastAsia"/>
-        </w:rPr>
         <w:t>O</w:t>
       </w:r>
       <w:r>
-        <w:t>nly t</w:t>
-      </w:r>
-      <w:r>
-        <w:t>he JMP instruction is allowed to</w:t>
-      </w:r>
-      <w:r>
-        <w:t xml:space="preserve"> </w:t>
-      </w:r>
-      <w:r>
-        <w:t>clear the Supervisor bit but not set it, and no other instructions may have any effect on it.</w:t>
+        <w:t>nly the JMP instruction is allowed to clear the Supervisor bit but not set it, and no other instructions may have any effect on it.</w:t>
       </w:r>
     </w:p>
     <w:sectPr>
@@ -6674,6 +7251,119 @@
     <w:nsid w:val="5E48312D"/>
     <w:multiLevelType w:val="hybridMultilevel"/>
     <w:tmpl w:val="B572561A"/>
+    <w:lvl w:ilvl="0" w:tplc="0409000B">
+      <w:start w:val="1"/>
+      <w:numFmt w:val="bullet"/>
+      <w:lvlText w:val=""/>
+      <w:lvlJc w:val="left"/>
+      <w:pPr>
+        <w:ind w:left="420" w:hanging="420"/>
+      </w:pPr>
+      <w:rPr>
+        <w:rFonts w:ascii="Wingdings" w:hAnsi="Wingdings" w:hint="default"/>
+      </w:rPr>
+    </w:lvl>
+    <w:lvl w:ilvl="1" w:tplc="04090003" w:tentative="1">
+      <w:start w:val="1"/>
+      <w:numFmt w:val="bullet"/>
+      <w:lvlText w:val=""/>
+      <w:lvlJc w:val="left"/>
+      <w:pPr>
+        <w:ind w:left="840" w:hanging="420"/>
+      </w:pPr>
+      <w:rPr>
+        <w:rFonts w:ascii="Wingdings" w:hAnsi="Wingdings" w:hint="default"/>
+      </w:rPr>
+    </w:lvl>
+    <w:lvl w:ilvl="2" w:tplc="04090005" w:tentative="1">
+      <w:start w:val="1"/>
+      <w:numFmt w:val="bullet"/>
+      <w:lvlText w:val=""/>
+      <w:lvlJc w:val="left"/>
+      <w:pPr>
+        <w:ind w:left="1260" w:hanging="420"/>
+      </w:pPr>
+      <w:rPr>
+        <w:rFonts w:ascii="Wingdings" w:hAnsi="Wingdings" w:hint="default"/>
+      </w:rPr>
+    </w:lvl>
+    <w:lvl w:ilvl="3" w:tplc="04090001" w:tentative="1">
+      <w:start w:val="1"/>
+      <w:numFmt w:val="bullet"/>
+      <w:lvlText w:val=""/>
+      <w:lvlJc w:val="left"/>
+      <w:pPr>
+        <w:ind w:left="1680" w:hanging="420"/>
+      </w:pPr>
+      <w:rPr>
+        <w:rFonts w:ascii="Wingdings" w:hAnsi="Wingdings" w:hint="default"/>
+      </w:rPr>
+    </w:lvl>
+    <w:lvl w:ilvl="4" w:tplc="04090003" w:tentative="1">
+      <w:start w:val="1"/>
+      <w:numFmt w:val="bullet"/>
+      <w:lvlText w:val=""/>
+      <w:lvlJc w:val="left"/>
+      <w:pPr>
+        <w:ind w:left="2100" w:hanging="420"/>
+      </w:pPr>
+      <w:rPr>
+        <w:rFonts w:ascii="Wingdings" w:hAnsi="Wingdings" w:hint="default"/>
+      </w:rPr>
+    </w:lvl>
+    <w:lvl w:ilvl="5" w:tplc="04090005" w:tentative="1">
+      <w:start w:val="1"/>
+      <w:numFmt w:val="bullet"/>
+      <w:lvlText w:val=""/>
+      <w:lvlJc w:val="left"/>
+      <w:pPr>
+        <w:ind w:left="2520" w:hanging="420"/>
+      </w:pPr>
+      <w:rPr>
+        <w:rFonts w:ascii="Wingdings" w:hAnsi="Wingdings" w:hint="default"/>
+      </w:rPr>
+    </w:lvl>
+    <w:lvl w:ilvl="6" w:tplc="04090001" w:tentative="1">
+      <w:start w:val="1"/>
+      <w:numFmt w:val="bullet"/>
+      <w:lvlText w:val=""/>
+      <w:lvlJc w:val="left"/>
+      <w:pPr>
+        <w:ind w:left="2940" w:hanging="420"/>
+      </w:pPr>
+      <w:rPr>
+        <w:rFonts w:ascii="Wingdings" w:hAnsi="Wingdings" w:hint="default"/>
+      </w:rPr>
+    </w:lvl>
+    <w:lvl w:ilvl="7" w:tplc="04090003" w:tentative="1">
+      <w:start w:val="1"/>
+      <w:numFmt w:val="bullet"/>
+      <w:lvlText w:val=""/>
+      <w:lvlJc w:val="left"/>
+      <w:pPr>
+        <w:ind w:left="3360" w:hanging="420"/>
+      </w:pPr>
+      <w:rPr>
+        <w:rFonts w:ascii="Wingdings" w:hAnsi="Wingdings" w:hint="default"/>
+      </w:rPr>
+    </w:lvl>
+    <w:lvl w:ilvl="8" w:tplc="04090005" w:tentative="1">
+      <w:start w:val="1"/>
+      <w:numFmt w:val="bullet"/>
+      <w:lvlText w:val=""/>
+      <w:lvlJc w:val="left"/>
+      <w:pPr>
+        <w:ind w:left="3780" w:hanging="420"/>
+      </w:pPr>
+      <w:rPr>
+        <w:rFonts w:ascii="Wingdings" w:hAnsi="Wingdings" w:hint="default"/>
+      </w:rPr>
+    </w:lvl>
+  </w:abstractNum>
+  <w:abstractNum w:abstractNumId="9" w15:restartNumberingAfterBreak="0">
+    <w:nsid w:val="7DC65C8A"/>
+    <w:multiLevelType w:val="hybridMultilevel"/>
+    <w:tmpl w:val="4E1E242A"/>
     <w:lvl w:ilvl="0" w:tplc="0409000B">
       <w:start w:val="1"/>
       <w:numFmt w:val="bullet"/>
@@ -6893,6 +7583,15 @@
   </w:num>
   <w:num w:numId="37">
     <w:abstractNumId w:val="3"/>
+  </w:num>
+  <w:num w:numId="38">
+    <w:abstractNumId w:val="3"/>
+  </w:num>
+  <w:num w:numId="39">
+    <w:abstractNumId w:val="3"/>
+  </w:num>
+  <w:num w:numId="40">
+    <w:abstractNumId w:val="9"/>
   </w:num>
 </w:numbering>
 </file>

</xml_diff>

<commit_message>
Kabeta Design Documents V1.0
</commit_message>
<xml_diff>
--- a/doc/Kabeta Design.docx
+++ b/doc/Kabeta Design.docx
@@ -19,7 +19,6 @@
         <w:pStyle w:val="a3"/>
         <w:spacing w:before="156"/>
       </w:pPr>
-      <w:proofErr w:type="spellStart"/>
       <w:r>
         <w:rPr>
           <w:rFonts w:hint="eastAsia"/>
@@ -27,11 +26,7 @@
         <w:t>K</w:t>
       </w:r>
       <w:r>
-        <w:t>abeta</w:t>
-      </w:r>
-      <w:proofErr w:type="spellEnd"/>
-      <w:r>
-        <w:t xml:space="preserve"> Processor Design</w:t>
+        <w:t>abeta Processor Design</w:t>
       </w:r>
     </w:p>
     <w:p>
@@ -120,7 +115,14 @@
                 <w:sz w:val="36"/>
                 <w:szCs w:val="36"/>
               </w:rPr>
-              <w:t>10</w:t>
+              <w:t>1</w:t>
+            </w:r>
+            <w:r>
+              <w:rPr>
+                <w:sz w:val="36"/>
+                <w:szCs w:val="36"/>
+              </w:rPr>
+              <w:t>1</w:t>
             </w:r>
             <w:r>
               <w:rPr>
@@ -436,7 +438,28 @@
         <w:ind w:firstLineChars="0"/>
       </w:pPr>
       <w:r>
-        <w:t>Separate Instruction and Data Space</w:t>
+        <w:t>Separate Instruction</w:t>
+      </w:r>
+      <w:r>
+        <w:t xml:space="preserve">, </w:t>
+      </w:r>
+      <w:r>
+        <w:t>Data</w:t>
+      </w:r>
+      <w:r>
+        <w:t xml:space="preserve"> and I/O</w:t>
+      </w:r>
+      <w:r>
+        <w:t xml:space="preserve"> </w:t>
+      </w:r>
+      <w:r>
+        <w:t xml:space="preserve">Address </w:t>
+      </w:r>
+      <w:r>
+        <w:t>Space</w:t>
+      </w:r>
+      <w:r>
+        <w:t>s</w:t>
       </w:r>
     </w:p>
     <w:p>
@@ -543,7 +566,6 @@
       </w:r>
     </w:p>
     <w:p>
-      <w:proofErr w:type="spellStart"/>
       <w:r>
         <w:rPr>
           <w:rFonts w:hint="eastAsia"/>
@@ -551,11 +573,7 @@
         <w:t>K</w:t>
       </w:r>
       <w:r>
-        <w:t>abeta</w:t>
-      </w:r>
-      <w:proofErr w:type="spellEnd"/>
-      <w:r>
-        <w:t xml:space="preserve"> </w:t>
+        <w:t xml:space="preserve">abeta </w:t>
       </w:r>
       <w:r>
         <w:t xml:space="preserve">mainly </w:t>
@@ -908,25 +926,6 @@
         <w:t xml:space="preserve"> (1A)</w:t>
       </w:r>
     </w:p>
-    <w:p>
-      <w:pPr>
-        <w:pStyle w:val="a6"/>
-        <w:numPr>
-          <w:ilvl w:val="0"/>
-          <w:numId w:val="36"/>
-        </w:numPr>
-        <w:ind w:firstLineChars="0"/>
-      </w:pPr>
-      <w:r>
-        <w:rPr>
-          <w:rFonts w:hint="eastAsia"/>
-        </w:rPr>
-        <w:t>N</w:t>
-      </w:r>
-      <w:r>
-        <w:t>ormal NOP</w:t>
-      </w:r>
-    </w:p>
     <w:tbl>
       <w:tblPr>
         <w:tblStyle w:val="a5"/>
@@ -961,13 +960,7 @@
               <w:t>3</w:t>
             </w:r>
             <w:r>
-              <w:t xml:space="preserve">1   </w:t>
-            </w:r>
-            <w:r>
-              <w:t xml:space="preserve"> </w:t>
-            </w:r>
-            <w:r>
-              <w:t>26</w:t>
+              <w:t>1    26</w:t>
             </w:r>
           </w:p>
         </w:tc>
@@ -1030,16 +1023,7 @@
               <w:t>1</w:t>
             </w:r>
             <w:r>
-              <w:t xml:space="preserve">5      </w:t>
-            </w:r>
-            <w:r>
-              <w:t xml:space="preserve">      </w:t>
-            </w:r>
-            <w:r>
-              <w:t xml:space="preserve">     </w:t>
-            </w:r>
-            <w:r>
-              <w:t>1</w:t>
+              <w:t>5                 1</w:t>
             </w:r>
           </w:p>
         </w:tc>
@@ -1098,7 +1082,7 @@
               <w:jc w:val="center"/>
             </w:pPr>
             <w:r>
-              <w:t>11111</w:t>
+              <w:t>Rc</w:t>
             </w:r>
           </w:p>
         </w:tc>
@@ -1130,13 +1114,7 @@
               <w:jc w:val="center"/>
             </w:pPr>
             <w:r>
-              <w:t>0000</w:t>
-            </w:r>
-            <w:r>
-              <w:t>0000</w:t>
-            </w:r>
-            <w:r>
-              <w:t>0000000</w:t>
+              <w:t>000000000000000</w:t>
             </w:r>
           </w:p>
         </w:tc>
@@ -1149,13 +1127,28 @@
               <w:jc w:val="center"/>
             </w:pPr>
             <w:r>
-              <w:t>0</w:t>
+              <w:t>E</w:t>
             </w:r>
           </w:p>
         </w:tc>
       </w:tr>
     </w:tbl>
-    <w:p/>
+    <w:p>
+      <w:pPr>
+        <w:rPr>
+          <w:rFonts w:hint="eastAsia"/>
+        </w:rPr>
+      </w:pPr>
+      <w:r>
+        <w:rPr>
+          <w:rFonts w:hint="eastAsia"/>
+        </w:rPr>
+        <w:t>E</w:t>
+      </w:r>
+      <w:r>
+        <w:t>: Exception Status</w:t>
+      </w:r>
+    </w:p>
     <w:p>
       <w:pPr>
         <w:pStyle w:val="a6"/>
@@ -1169,13 +1162,49 @@
         <w:rPr>
           <w:rFonts w:hint="eastAsia"/>
         </w:rPr>
+        <w:t>N</w:t>
+      </w:r>
+      <w:r>
+        <w:t>ormal NOP</w:t>
+      </w:r>
+    </w:p>
+    <w:p>
+      <w:pPr>
+        <w:pStyle w:val="a6"/>
+        <w:ind w:left="420" w:firstLineChars="0" w:firstLine="0"/>
+        <w:rPr>
+          <w:rFonts w:hint="eastAsia"/>
+        </w:rPr>
+      </w:pPr>
+      <w:r>
+        <w:rPr>
+          <w:rFonts w:hint="eastAsia"/>
+        </w:rPr>
         <w:t>E</w:t>
       </w:r>
       <w:r>
-        <w:t>xceptional NOP</w:t>
-      </w:r>
-      <w:r>
-        <w:t xml:space="preserve"> (Internal Use Only)</w:t>
+        <w:t xml:space="preserve"> </w:t>
+      </w:r>
+      <w:r>
+        <w:t>==</w:t>
+      </w:r>
+      <w:r>
+        <w:t xml:space="preserve"> </w:t>
+      </w:r>
+      <w:r>
+        <w:t>0, Rc</w:t>
+      </w:r>
+      <w:r>
+        <w:t xml:space="preserve"> </w:t>
+      </w:r>
+      <w:r>
+        <w:t>==</w:t>
+      </w:r>
+      <w:r>
+        <w:t xml:space="preserve"> </w:t>
+      </w:r>
+      <w:r>
+        <w:t>31</w:t>
       </w:r>
     </w:p>
     <w:tbl>
@@ -1212,7 +1241,13 @@
               <w:t>3</w:t>
             </w:r>
             <w:r>
-              <w:t>1    26</w:t>
+              <w:t xml:space="preserve">1   </w:t>
+            </w:r>
+            <w:r>
+              <w:t xml:space="preserve"> </w:t>
+            </w:r>
+            <w:r>
+              <w:t>26</w:t>
             </w:r>
           </w:p>
         </w:tc>
@@ -1275,10 +1310,13 @@
               <w:t>1</w:t>
             </w:r>
             <w:r>
-              <w:t>5</w:t>
-            </w:r>
-            <w:r>
-              <w:t xml:space="preserve">                 </w:t>
+              <w:t xml:space="preserve">5      </w:t>
+            </w:r>
+            <w:r>
+              <w:t xml:space="preserve">      </w:t>
+            </w:r>
+            <w:r>
+              <w:t xml:space="preserve">     </w:t>
             </w:r>
             <w:r>
               <w:t>1</w:t>
@@ -1340,55 +1378,58 @@
               <w:jc w:val="center"/>
             </w:pPr>
             <w:r>
-              <w:t>1111</w:t>
-            </w:r>
-            <w:r>
+              <w:t>11111</w:t>
+            </w:r>
+          </w:p>
+        </w:tc>
+        <w:tc>
+          <w:tcPr>
+            <w:tcW w:w="1383" w:type="dxa"/>
+          </w:tcPr>
+          <w:p>
+            <w:pPr>
+              <w:jc w:val="center"/>
+            </w:pPr>
+            <w:r>
+              <w:rPr>
+                <w:rFonts w:hint="eastAsia"/>
+              </w:rPr>
               <w:t>0</w:t>
             </w:r>
-          </w:p>
-        </w:tc>
-        <w:tc>
-          <w:tcPr>
-            <w:tcW w:w="1383" w:type="dxa"/>
+            <w:r>
+              <w:t>0000</w:t>
+            </w:r>
+          </w:p>
+        </w:tc>
+        <w:tc>
+          <w:tcPr>
+            <w:tcW w:w="2657" w:type="dxa"/>
           </w:tcPr>
           <w:p>
             <w:pPr>
               <w:jc w:val="center"/>
             </w:pPr>
             <w:r>
-              <w:rPr>
-                <w:rFonts w:hint="eastAsia"/>
-              </w:rPr>
+              <w:t>0000</w:t>
+            </w:r>
+            <w:r>
+              <w:t>0000</w:t>
+            </w:r>
+            <w:r>
+              <w:t>0000000</w:t>
+            </w:r>
+          </w:p>
+        </w:tc>
+        <w:tc>
+          <w:tcPr>
+            <w:tcW w:w="426" w:type="dxa"/>
+          </w:tcPr>
+          <w:p>
+            <w:pPr>
+              <w:jc w:val="center"/>
+            </w:pPr>
+            <w:r>
               <w:t>0</w:t>
-            </w:r>
-            <w:r>
-              <w:t>0000</w:t>
-            </w:r>
-          </w:p>
-        </w:tc>
-        <w:tc>
-          <w:tcPr>
-            <w:tcW w:w="2657" w:type="dxa"/>
-          </w:tcPr>
-          <w:p>
-            <w:pPr>
-              <w:jc w:val="center"/>
-            </w:pPr>
-            <w:r>
-              <w:t>000000000000000</w:t>
-            </w:r>
-          </w:p>
-        </w:tc>
-        <w:tc>
-          <w:tcPr>
-            <w:tcW w:w="426" w:type="dxa"/>
-          </w:tcPr>
-          <w:p>
-            <w:pPr>
-              <w:jc w:val="center"/>
-            </w:pPr>
-            <w:r>
-              <w:t>1</w:t>
             </w:r>
           </w:p>
         </w:tc>
@@ -1396,11 +1437,295 @@
     </w:tbl>
     <w:p/>
     <w:p>
+      <w:pPr>
+        <w:pStyle w:val="a6"/>
+        <w:numPr>
+          <w:ilvl w:val="0"/>
+          <w:numId w:val="36"/>
+        </w:numPr>
+        <w:ind w:firstLineChars="0"/>
+      </w:pPr>
+      <w:r>
+        <w:rPr>
+          <w:rFonts w:hint="eastAsia"/>
+        </w:rPr>
+        <w:lastRenderedPageBreak/>
+        <w:t>E</w:t>
+      </w:r>
+      <w:r>
+        <w:t>xceptional NOP</w:t>
+      </w:r>
+      <w:r>
+        <w:t xml:space="preserve"> (Internal Use Only)</w:t>
+      </w:r>
+    </w:p>
+    <w:p>
+      <w:pPr>
+        <w:pStyle w:val="a6"/>
+        <w:ind w:left="420" w:firstLineChars="0" w:firstLine="0"/>
+        <w:rPr>
+          <w:rFonts w:hint="eastAsia"/>
+        </w:rPr>
+      </w:pPr>
+      <w:r>
+        <w:rPr>
+          <w:rFonts w:hint="eastAsia"/>
+        </w:rPr>
+        <w:t>E</w:t>
+      </w:r>
+      <w:r>
+        <w:t xml:space="preserve"> </w:t>
+      </w:r>
+      <w:r>
+        <w:t>==</w:t>
+      </w:r>
+      <w:r>
+        <w:t xml:space="preserve"> </w:t>
+      </w:r>
+      <w:r>
+        <w:t>1, Rc</w:t>
+      </w:r>
+      <w:r>
+        <w:t xml:space="preserve"> </w:t>
+      </w:r>
+      <w:r>
+        <w:t>==</w:t>
+      </w:r>
+      <w:r>
+        <w:t xml:space="preserve"> </w:t>
+      </w:r>
+      <w:r>
+        <w:t>XP</w:t>
+      </w:r>
+      <w:r>
+        <w:t xml:space="preserve"> </w:t>
+      </w:r>
+      <w:r>
+        <w:t>(30)</w:t>
+      </w:r>
+    </w:p>
+    <w:tbl>
+      <w:tblPr>
+        <w:tblStyle w:val="a5"/>
+        <w:tblW w:w="0" w:type="auto"/>
+        <w:tblLook w:val="04A0" w:firstRow="1" w:lastRow="0" w:firstColumn="1" w:lastColumn="0" w:noHBand="0" w:noVBand="1"/>
+      </w:tblPr>
+      <w:tblGrid>
+        <w:gridCol w:w="1382"/>
+        <w:gridCol w:w="1382"/>
+        <w:gridCol w:w="1383"/>
+        <w:gridCol w:w="2657"/>
+        <w:gridCol w:w="426"/>
+      </w:tblGrid>
+      <w:tr>
+        <w:trPr>
+          <w:trHeight w:val="427"/>
+        </w:trPr>
+        <w:tc>
+          <w:tcPr>
+            <w:tcW w:w="1382" w:type="dxa"/>
+            <w:tcBorders>
+              <w:top w:val="nil"/>
+              <w:left w:val="nil"/>
+              <w:right w:val="nil"/>
+            </w:tcBorders>
+          </w:tcPr>
+          <w:p>
+            <w:r>
+              <w:rPr>
+                <w:rFonts w:hint="eastAsia"/>
+              </w:rPr>
+              <w:t>3</w:t>
+            </w:r>
+            <w:r>
+              <w:t>1    26</w:t>
+            </w:r>
+          </w:p>
+        </w:tc>
+        <w:tc>
+          <w:tcPr>
+            <w:tcW w:w="1382" w:type="dxa"/>
+            <w:tcBorders>
+              <w:top w:val="nil"/>
+              <w:left w:val="nil"/>
+              <w:right w:val="nil"/>
+            </w:tcBorders>
+          </w:tcPr>
+          <w:p>
+            <w:r>
+              <w:rPr>
+                <w:rFonts w:hint="eastAsia"/>
+              </w:rPr>
+              <w:t>2</w:t>
+            </w:r>
+            <w:r>
+              <w:t>5     21</w:t>
+            </w:r>
+          </w:p>
+        </w:tc>
+        <w:tc>
+          <w:tcPr>
+            <w:tcW w:w="1383" w:type="dxa"/>
+            <w:tcBorders>
+              <w:top w:val="nil"/>
+              <w:left w:val="nil"/>
+              <w:right w:val="nil"/>
+            </w:tcBorders>
+          </w:tcPr>
+          <w:p>
+            <w:r>
+              <w:rPr>
+                <w:rFonts w:hint="eastAsia"/>
+              </w:rPr>
+              <w:t>2</w:t>
+            </w:r>
+            <w:r>
+              <w:t>0     16</w:t>
+            </w:r>
+          </w:p>
+        </w:tc>
+        <w:tc>
+          <w:tcPr>
+            <w:tcW w:w="2657" w:type="dxa"/>
+            <w:tcBorders>
+              <w:top w:val="nil"/>
+              <w:left w:val="nil"/>
+              <w:right w:val="nil"/>
+            </w:tcBorders>
+          </w:tcPr>
+          <w:p>
+            <w:r>
+              <w:rPr>
+                <w:rFonts w:hint="eastAsia"/>
+              </w:rPr>
+              <w:t>1</w:t>
+            </w:r>
+            <w:r>
+              <w:t>5</w:t>
+            </w:r>
+            <w:r>
+              <w:t xml:space="preserve">                 </w:t>
+            </w:r>
+            <w:r>
+              <w:t>1</w:t>
+            </w:r>
+          </w:p>
+        </w:tc>
+        <w:tc>
+          <w:tcPr>
+            <w:tcW w:w="426" w:type="dxa"/>
+            <w:tcBorders>
+              <w:top w:val="nil"/>
+              <w:left w:val="nil"/>
+              <w:right w:val="nil"/>
+            </w:tcBorders>
+          </w:tcPr>
+          <w:p>
+            <w:r>
+              <w:rPr>
+                <w:rFonts w:hint="eastAsia"/>
+              </w:rPr>
+              <w:t>0</w:t>
+            </w:r>
+          </w:p>
+        </w:tc>
+      </w:tr>
+      <w:tr>
+        <w:tc>
+          <w:tcPr>
+            <w:tcW w:w="1382" w:type="dxa"/>
+          </w:tcPr>
+          <w:p>
+            <w:pPr>
+              <w:jc w:val="center"/>
+            </w:pPr>
+            <w:r>
+              <w:rPr>
+                <w:rFonts w:hint="eastAsia"/>
+                <w:b/>
+              </w:rPr>
+              <w:t>0</w:t>
+            </w:r>
+            <w:r>
+              <w:rPr>
+                <w:b/>
+              </w:rPr>
+              <w:t>1</w:t>
+            </w:r>
+            <w:r>
+              <w:t>1010</w:t>
+            </w:r>
+          </w:p>
+        </w:tc>
+        <w:tc>
+          <w:tcPr>
+            <w:tcW w:w="1382" w:type="dxa"/>
+          </w:tcPr>
+          <w:p>
+            <w:pPr>
+              <w:jc w:val="center"/>
+            </w:pPr>
+            <w:r>
+              <w:t>1111</w:t>
+            </w:r>
+            <w:r>
+              <w:t>0</w:t>
+            </w:r>
+          </w:p>
+        </w:tc>
+        <w:tc>
+          <w:tcPr>
+            <w:tcW w:w="1383" w:type="dxa"/>
+          </w:tcPr>
+          <w:p>
+            <w:pPr>
+              <w:jc w:val="center"/>
+            </w:pPr>
+            <w:r>
+              <w:rPr>
+                <w:rFonts w:hint="eastAsia"/>
+              </w:rPr>
+              <w:t>0</w:t>
+            </w:r>
+            <w:r>
+              <w:t>0000</w:t>
+            </w:r>
+          </w:p>
+        </w:tc>
+        <w:tc>
+          <w:tcPr>
+            <w:tcW w:w="2657" w:type="dxa"/>
+          </w:tcPr>
+          <w:p>
+            <w:pPr>
+              <w:jc w:val="center"/>
+            </w:pPr>
+            <w:r>
+              <w:t>000000000000000</w:t>
+            </w:r>
+          </w:p>
+        </w:tc>
+        <w:tc>
+          <w:tcPr>
+            <w:tcW w:w="426" w:type="dxa"/>
+          </w:tcPr>
+          <w:p>
+            <w:pPr>
+              <w:jc w:val="center"/>
+            </w:pPr>
+            <w:r>
+              <w:t>1</w:t>
+            </w:r>
+          </w:p>
+        </w:tc>
+      </w:tr>
+    </w:tbl>
+    <w:p/>
+    <w:p>
       <w:r>
         <w:rPr>
           <w:b/>
         </w:rPr>
-        <w:lastRenderedPageBreak/>
         <w:t>NOTE:</w:t>
       </w:r>
       <w:r>
@@ -1637,16 +1962,19 @@
         <w:t>T</w:t>
       </w:r>
       <w:r>
-        <w:t>his instruction will cause System Service Exception.</w:t>
-      </w:r>
-      <w:bookmarkStart w:id="0" w:name="_GoBack"/>
-      <w:bookmarkEnd w:id="0"/>
+        <w:t xml:space="preserve">his instruction will cause System Service </w:t>
+      </w:r>
+      <w:r>
+        <w:t>Trap</w:t>
+      </w:r>
+      <w:r>
+        <w:t>.</w:t>
+      </w:r>
     </w:p>
     <w:p>
       <w:pPr>
         <w:pStyle w:val="2"/>
       </w:pPr>
-      <w:proofErr w:type="spellStart"/>
       <w:r>
         <w:rPr>
           <w:rFonts w:hint="eastAsia"/>
@@ -1654,11 +1982,7 @@
         <w:t>I</w:t>
       </w:r>
       <w:r>
-        <w:t>nput/Output</w:t>
-      </w:r>
-      <w:proofErr w:type="spellEnd"/>
-      <w:r>
-        <w:t xml:space="preserve"> Read -- IOR (08)</w:t>
+        <w:t>nput/Output Read -- IOR (08)</w:t>
       </w:r>
     </w:p>
     <w:tbl>
@@ -1797,11 +2121,9 @@
             <w:pPr>
               <w:jc w:val="center"/>
             </w:pPr>
-            <w:proofErr w:type="spellStart"/>
             <w:r>
               <w:t>Rc</w:t>
             </w:r>
-            <w:proofErr w:type="spellEnd"/>
           </w:p>
         </w:tc>
         <w:tc>
@@ -1837,32 +2159,16 @@
     </w:tbl>
     <w:p>
       <w:r>
-        <w:t>Reg[</w:t>
-      </w:r>
-      <w:proofErr w:type="spellStart"/>
-      <w:r>
-        <w:t>Rc</w:t>
-      </w:r>
-      <w:proofErr w:type="spellEnd"/>
-      <w:r>
-        <w:t xml:space="preserve">] ← </w:t>
+        <w:t xml:space="preserve">Reg[Rc] ← </w:t>
       </w:r>
       <w:r>
         <w:t>IO</w:t>
       </w:r>
       <w:r>
-        <w:t xml:space="preserve">[Reg[Ra] + </w:t>
-      </w:r>
-      <w:proofErr w:type="spellStart"/>
-      <w:r>
-        <w:t>SE</w:t>
-      </w:r>
-      <w:r>
-        <w:t>xt</w:t>
-      </w:r>
-      <w:proofErr w:type="spellEnd"/>
-      <w:r>
-        <w:t>(Offset)]</w:t>
+        <w:t>[Reg[Ra] + SE</w:t>
+      </w:r>
+      <w:r>
+        <w:t>xt(Offset)]</w:t>
       </w:r>
     </w:p>
     <w:p>
@@ -1887,7 +2193,6 @@
       <w:pPr>
         <w:pStyle w:val="2"/>
       </w:pPr>
-      <w:proofErr w:type="spellStart"/>
       <w:r>
         <w:rPr>
           <w:rFonts w:hint="eastAsia"/>
@@ -1895,11 +2200,7 @@
         <w:t>I</w:t>
       </w:r>
       <w:r>
-        <w:t>nput/Output</w:t>
-      </w:r>
-      <w:proofErr w:type="spellEnd"/>
-      <w:r>
-        <w:t xml:space="preserve"> Write – IOW (09)</w:t>
+        <w:t>nput/Output Write – IOW (09)</w:t>
       </w:r>
     </w:p>
     <w:tbl>
@@ -2038,11 +2339,9 @@
             <w:pPr>
               <w:jc w:val="center"/>
             </w:pPr>
-            <w:proofErr w:type="spellStart"/>
             <w:r>
               <w:t>Rc</w:t>
             </w:r>
-            <w:proofErr w:type="spellEnd"/>
           </w:p>
         </w:tc>
         <w:tc>
@@ -2081,16 +2380,11 @@
         <w:t>IO</w:t>
       </w:r>
       <w:r>
-        <w:t xml:space="preserve">[Reg[Ra] + </w:t>
-      </w:r>
-      <w:proofErr w:type="spellStart"/>
-      <w:r>
-        <w:t>SE</w:t>
+        <w:t>[Reg[Ra] + SE</w:t>
       </w:r>
       <w:r>
         <w:t>xt</w:t>
       </w:r>
-      <w:proofErr w:type="spellEnd"/>
       <w:r>
         <w:t>(</w:t>
       </w:r>
@@ -2098,15 +2392,7 @@
         <w:t>Offset</w:t>
       </w:r>
       <w:r>
-        <w:t>)] ← Reg[</w:t>
-      </w:r>
-      <w:proofErr w:type="spellStart"/>
-      <w:r>
-        <w:t>Rc</w:t>
-      </w:r>
-      <w:proofErr w:type="spellEnd"/>
-      <w:r>
-        <w:t>]</w:t>
+        <w:t>)] ← Reg[Rc]</w:t>
       </w:r>
     </w:p>
     <w:p>
@@ -2115,6 +2401,7 @@
           <w:rFonts w:hint="eastAsia"/>
           <w:b/>
         </w:rPr>
+        <w:lastRenderedPageBreak/>
         <w:t>N</w:t>
       </w:r>
       <w:r>
@@ -2133,7 +2420,6 @@
         <w:spacing w:before="156" w:after="156"/>
       </w:pPr>
       <w:r>
-        <w:lastRenderedPageBreak/>
         <w:t>Bypass</w:t>
       </w:r>
     </w:p>
@@ -2602,6 +2888,7 @@
         <w:ind w:firstLineChars="850" w:firstLine="2040"/>
       </w:pPr>
       <w:r>
+        <w:lastRenderedPageBreak/>
         <w:t>&amp;&amp; (</w:t>
       </w:r>
       <w:proofErr w:type="spellStart"/>
@@ -2644,7 +2931,6 @@
         <w:ind w:firstLineChars="0"/>
       </w:pPr>
       <w:r>
-        <w:lastRenderedPageBreak/>
         <w:t>Port Y</w:t>
       </w:r>
     </w:p>
@@ -3449,6 +3735,7 @@
         <w:spacing w:before="156" w:after="156"/>
       </w:pPr>
       <w:r>
+        <w:lastRenderedPageBreak/>
         <w:t>Pipeline Stall</w:t>
       </w:r>
     </w:p>
@@ -3472,8 +3759,13 @@
         <w:t xml:space="preserve">at RR-Stage </w:t>
       </w:r>
       <w:r>
-        <w:lastRenderedPageBreak/>
-        <w:t>coincides with the target register of the load instruction</w:t>
+        <w:t>coincides with the target register of the load</w:t>
+      </w:r>
+      <w:r>
+        <w:t>/read</w:t>
+      </w:r>
+      <w:r>
+        <w:t xml:space="preserve"> instruction</w:t>
       </w:r>
       <w:r>
         <w:t xml:space="preserve"> at EX-Stage</w:t>
@@ -3815,16 +4107,11 @@
       </w:r>
       <w:r>
         <w:tab/>
-        <w:t xml:space="preserve">// Read </w:t>
-      </w:r>
-      <w:proofErr w:type="spellStart"/>
-      <w:r>
-        <w:t>R</w:t>
+        <w:t>// Read R</w:t>
       </w:r>
       <w:r>
         <w:t>c</w:t>
       </w:r>
-      <w:proofErr w:type="spellEnd"/>
     </w:p>
     <w:p>
       <w:r>
@@ -4000,6 +4287,7 @@
         <w:rPr>
           <w:rFonts w:hint="eastAsia"/>
         </w:rPr>
+        <w:lastRenderedPageBreak/>
         <w:t>M</w:t>
       </w:r>
       <w:r>
@@ -4014,16 +4302,28 @@
         <w:t>s</w:t>
       </w:r>
       <w:r>
-        <w:t>, r</w:t>
-      </w:r>
-      <w:r>
-        <w:t xml:space="preserve">earrange the instructions and put an instruction independent </w:t>
+        <w:t xml:space="preserve">, </w:t>
+      </w:r>
+      <w:r>
+        <w:t xml:space="preserve">put an instruction independent </w:t>
       </w:r>
       <w:r>
         <w:t>of</w:t>
       </w:r>
       <w:r>
-        <w:t xml:space="preserve"> the data to be loaded from memory exactly after the load instruction to eliminate </w:t>
+        <w:t xml:space="preserve"> the data </w:t>
+      </w:r>
+      <w:r>
+        <w:t>following</w:t>
+      </w:r>
+      <w:r>
+        <w:t xml:space="preserve"> the load</w:t>
+      </w:r>
+      <w:r>
+        <w:t>/read</w:t>
+      </w:r>
+      <w:r>
+        <w:t xml:space="preserve"> instruction to eliminate </w:t>
       </w:r>
       <w:r>
         <w:t>p</w:t>
@@ -4044,7 +4344,6 @@
         <w:rPr>
           <w:rFonts w:hint="eastAsia"/>
         </w:rPr>
-        <w:lastRenderedPageBreak/>
         <w:t>E</w:t>
       </w:r>
       <w:r>
@@ -5262,7 +5561,11 @@
         <w:t xml:space="preserve"> </w:t>
       </w:r>
       <w:r>
-        <w:t xml:space="preserve">exception handlers will executed in </w:t>
+        <w:t xml:space="preserve">exception handlers will </w:t>
+      </w:r>
+      <w:r>
+        <w:lastRenderedPageBreak/>
+        <w:t xml:space="preserve">executed in </w:t>
       </w:r>
       <w:r>
         <w:t xml:space="preserve">the Supervisor </w:t>
@@ -5294,13 +5597,30 @@
     </w:p>
     <w:p>
       <w:pPr>
+        <w:spacing w:beforeLines="50" w:before="156"/>
+        <w:ind w:leftChars="177" w:left="425"/>
+        <w:rPr>
+          <w:rFonts w:hint="eastAsia"/>
+        </w:rPr>
+      </w:pPr>
+      <w:r>
+        <w:rPr>
+          <w:rFonts w:hint="eastAsia"/>
+        </w:rPr>
+        <w:t>3</w:t>
+      </w:r>
+      <w:r>
+        <w:t>) Pay attention to the suppression of exceptions by the branch instruction in EX-Stage, refer to Section 6.2.</w:t>
+      </w:r>
+    </w:p>
+    <w:p>
+      <w:pPr>
         <w:pStyle w:val="2"/>
       </w:pPr>
       <w:r>
         <w:rPr>
           <w:rFonts w:hint="eastAsia"/>
         </w:rPr>
-        <w:lastRenderedPageBreak/>
         <w:t>E</w:t>
       </w:r>
       <w:r>
@@ -5484,7 +5804,11 @@
               <w:t>)</w:t>
             </w:r>
             <w:r>
-              <w:t xml:space="preserve"> in both modes</w:t>
+              <w:t xml:space="preserve"> in both </w:t>
+            </w:r>
+            <w:proofErr w:type="gramStart"/>
+            <w:r>
+              <w:t>modes</w:t>
             </w:r>
             <w:r>
               <w:t>,</w:t>
@@ -5496,7 +5820,11 @@
               <w:t xml:space="preserve"> </w:t>
             </w:r>
             <w:r>
-              <w:t>privileged opcodes</w:t>
+              <w:t>privileged</w:t>
+            </w:r>
+            <w:proofErr w:type="gramEnd"/>
+            <w:r>
+              <w:t xml:space="preserve"> opcodes</w:t>
             </w:r>
             <w:r>
               <w:t xml:space="preserve"> </w:t>
@@ -5728,6 +6056,7 @@
         <w:rPr>
           <w:rFonts w:hint="eastAsia"/>
         </w:rPr>
+        <w:lastRenderedPageBreak/>
         <w:t>I</w:t>
       </w:r>
       <w:r>
@@ -5811,13 +6140,406 @@
         <w:t>write register</w:t>
       </w:r>
       <w:r>
-        <w:t xml:space="preserve"> XP = </w:t>
-      </w:r>
-      <w:r>
-        <w:lastRenderedPageBreak/>
-        <w:t>PC_WB, which is the instruction address plus 4.</w:t>
-      </w:r>
-    </w:p>
+        <w:t xml:space="preserve"> XP = PC_WB, which is the instruction address plus 4.</w:t>
+      </w:r>
+    </w:p>
+    <w:p>
+      <w:pPr>
+        <w:pStyle w:val="3"/>
+      </w:pPr>
+      <w:r>
+        <w:t xml:space="preserve">Pipeline </w:t>
+      </w:r>
+      <w:r>
+        <w:rPr>
+          <w:rFonts w:hint="eastAsia"/>
+        </w:rPr>
+        <w:t>C</w:t>
+      </w:r>
+      <w:r>
+        <w:t>ontrol Signals</w:t>
+      </w:r>
+    </w:p>
+    <w:tbl>
+      <w:tblPr>
+        <w:tblStyle w:val="a5"/>
+        <w:tblW w:w="7225" w:type="dxa"/>
+        <w:tblInd w:w="425" w:type="dxa"/>
+        <w:tblLook w:val="04A0" w:firstRow="1" w:lastRow="0" w:firstColumn="1" w:lastColumn="0" w:noHBand="0" w:noVBand="1"/>
+      </w:tblPr>
+      <w:tblGrid>
+        <w:gridCol w:w="2264"/>
+        <w:gridCol w:w="4961"/>
+      </w:tblGrid>
+      <w:tr>
+        <w:tc>
+          <w:tcPr>
+            <w:tcW w:w="2264" w:type="dxa"/>
+            <w:tcBorders>
+              <w:bottom w:val="single" w:sz="8" w:space="0" w:color="auto"/>
+            </w:tcBorders>
+          </w:tcPr>
+          <w:p>
+            <w:pPr>
+              <w:pStyle w:val="a6"/>
+              <w:ind w:firstLineChars="0" w:firstLine="0"/>
+              <w:rPr>
+                <w:b/>
+              </w:rPr>
+            </w:pPr>
+            <w:r>
+              <w:rPr>
+                <w:b/>
+              </w:rPr>
+              <w:t>Name</w:t>
+            </w:r>
+          </w:p>
+        </w:tc>
+        <w:tc>
+          <w:tcPr>
+            <w:tcW w:w="4961" w:type="dxa"/>
+            <w:tcBorders>
+              <w:bottom w:val="single" w:sz="8" w:space="0" w:color="auto"/>
+            </w:tcBorders>
+          </w:tcPr>
+          <w:p>
+            <w:pPr>
+              <w:pStyle w:val="a6"/>
+              <w:ind w:firstLineChars="0" w:firstLine="0"/>
+              <w:rPr>
+                <w:b/>
+              </w:rPr>
+            </w:pPr>
+            <w:r>
+              <w:rPr>
+                <w:b/>
+              </w:rPr>
+              <w:t>Signals to Assert</w:t>
+            </w:r>
+          </w:p>
+        </w:tc>
+      </w:tr>
+      <w:tr>
+        <w:tc>
+          <w:tcPr>
+            <w:tcW w:w="2264" w:type="dxa"/>
+            <w:tcBorders>
+              <w:top w:val="single" w:sz="8" w:space="0" w:color="auto"/>
+            </w:tcBorders>
+          </w:tcPr>
+          <w:p>
+            <w:pPr>
+              <w:pStyle w:val="a6"/>
+              <w:ind w:firstLineChars="0" w:firstLine="0"/>
+            </w:pPr>
+            <w:r>
+              <w:rPr>
+                <w:rFonts w:hint="eastAsia"/>
+              </w:rPr>
+              <w:t>R</w:t>
+            </w:r>
+            <w:r>
+              <w:t>eset</w:t>
+            </w:r>
+          </w:p>
+        </w:tc>
+        <w:tc>
+          <w:tcPr>
+            <w:tcW w:w="4961" w:type="dxa"/>
+            <w:tcBorders>
+              <w:top w:val="single" w:sz="8" w:space="0" w:color="auto"/>
+            </w:tcBorders>
+          </w:tcPr>
+          <w:p>
+            <w:pPr>
+              <w:pStyle w:val="a6"/>
+              <w:ind w:firstLineChars="0" w:firstLine="0"/>
+            </w:pPr>
+            <w:r>
+              <w:t>(None)</w:t>
+            </w:r>
+          </w:p>
+        </w:tc>
+      </w:tr>
+      <w:tr>
+        <w:tc>
+          <w:tcPr>
+            <w:tcW w:w="2264" w:type="dxa"/>
+          </w:tcPr>
+          <w:p>
+            <w:pPr>
+              <w:pStyle w:val="a6"/>
+              <w:ind w:firstLineChars="0" w:firstLine="0"/>
+            </w:pPr>
+            <w:r>
+              <w:rPr>
+                <w:rFonts w:hint="eastAsia"/>
+              </w:rPr>
+              <w:t>S</w:t>
+            </w:r>
+            <w:r>
+              <w:t>ystem Service</w:t>
+            </w:r>
+          </w:p>
+        </w:tc>
+        <w:tc>
+          <w:tcPr>
+            <w:tcW w:w="4961" w:type="dxa"/>
+            <w:vMerge w:val="restart"/>
+          </w:tcPr>
+          <w:p>
+            <w:pPr>
+              <w:pStyle w:val="a6"/>
+              <w:ind w:firstLineChars="0" w:firstLine="0"/>
+            </w:pPr>
+            <w:proofErr w:type="spellStart"/>
+            <w:r>
+              <w:rPr>
+                <w:rFonts w:hint="eastAsia"/>
+              </w:rPr>
+              <w:t>E</w:t>
+            </w:r>
+            <w:r>
+              <w:t>xcRR</w:t>
+            </w:r>
+            <w:proofErr w:type="spellEnd"/>
+            <w:r>
+              <w:t>, FlushIF</w:t>
+            </w:r>
+            <w:r>
+              <w:t>, FlushRR</w:t>
+            </w:r>
+          </w:p>
+        </w:tc>
+      </w:tr>
+      <w:tr>
+        <w:tc>
+          <w:tcPr>
+            <w:tcW w:w="2264" w:type="dxa"/>
+          </w:tcPr>
+          <w:p>
+            <w:pPr>
+              <w:pStyle w:val="a6"/>
+              <w:ind w:firstLineChars="0" w:firstLine="0"/>
+            </w:pPr>
+            <w:r>
+              <w:rPr>
+                <w:rFonts w:hint="eastAsia"/>
+              </w:rPr>
+              <w:t>I</w:t>
+            </w:r>
+            <w:r>
+              <w:t>llegal Instruction</w:t>
+            </w:r>
+          </w:p>
+        </w:tc>
+        <w:tc>
+          <w:tcPr>
+            <w:tcW w:w="4961" w:type="dxa"/>
+            <w:vMerge/>
+          </w:tcPr>
+          <w:p>
+            <w:pPr>
+              <w:pStyle w:val="a6"/>
+              <w:ind w:firstLineChars="0" w:firstLine="0"/>
+            </w:pPr>
+          </w:p>
+        </w:tc>
+      </w:tr>
+      <w:tr>
+        <w:tc>
+          <w:tcPr>
+            <w:tcW w:w="2264" w:type="dxa"/>
+          </w:tcPr>
+          <w:p>
+            <w:pPr>
+              <w:pStyle w:val="a6"/>
+              <w:ind w:firstLineChars="0" w:firstLine="0"/>
+            </w:pPr>
+            <w:r>
+              <w:t>Invalid Operation</w:t>
+            </w:r>
+            <w:r>
+              <w:rPr>
+                <w:rFonts w:hint="eastAsia"/>
+              </w:rPr>
+              <w:t xml:space="preserve"> </w:t>
+            </w:r>
+          </w:p>
+        </w:tc>
+        <w:tc>
+          <w:tcPr>
+            <w:tcW w:w="4961" w:type="dxa"/>
+          </w:tcPr>
+          <w:p>
+            <w:pPr>
+              <w:pStyle w:val="a6"/>
+              <w:ind w:firstLineChars="0" w:firstLine="0"/>
+            </w:pPr>
+            <w:proofErr w:type="spellStart"/>
+            <w:r>
+              <w:t>ExcEX</w:t>
+            </w:r>
+            <w:proofErr w:type="spellEnd"/>
+            <w:r>
+              <w:t xml:space="preserve">, </w:t>
+            </w:r>
+            <w:r>
+              <w:t>FlushIF, FlushRR</w:t>
+            </w:r>
+            <w:r>
+              <w:t xml:space="preserve">, </w:t>
+            </w:r>
+            <w:proofErr w:type="spellStart"/>
+            <w:r>
+              <w:t>FlushEX</w:t>
+            </w:r>
+            <w:proofErr w:type="spellEnd"/>
+          </w:p>
+        </w:tc>
+      </w:tr>
+      <w:tr>
+        <w:tc>
+          <w:tcPr>
+            <w:tcW w:w="2264" w:type="dxa"/>
+          </w:tcPr>
+          <w:p>
+            <w:pPr>
+              <w:pStyle w:val="a6"/>
+              <w:ind w:firstLineChars="0" w:firstLine="0"/>
+            </w:pPr>
+            <w:r>
+              <w:rPr>
+                <w:rFonts w:hint="eastAsia"/>
+              </w:rPr>
+              <w:t>I</w:t>
+            </w:r>
+            <w:r>
+              <w:t>nvalid D-Address</w:t>
+            </w:r>
+          </w:p>
+        </w:tc>
+        <w:tc>
+          <w:tcPr>
+            <w:tcW w:w="4961" w:type="dxa"/>
+          </w:tcPr>
+          <w:p>
+            <w:pPr>
+              <w:pStyle w:val="a6"/>
+              <w:ind w:firstLineChars="0" w:firstLine="0"/>
+            </w:pPr>
+            <w:proofErr w:type="spellStart"/>
+            <w:r>
+              <w:t>ExcMA</w:t>
+            </w:r>
+            <w:proofErr w:type="spellEnd"/>
+            <w:r>
+              <w:t xml:space="preserve">, </w:t>
+            </w:r>
+            <w:r>
+              <w:t xml:space="preserve">FlushIF, FlushRR, </w:t>
+            </w:r>
+            <w:proofErr w:type="spellStart"/>
+            <w:r>
+              <w:t>FlushEX</w:t>
+            </w:r>
+            <w:proofErr w:type="spellEnd"/>
+            <w:r>
+              <w:t xml:space="preserve">, </w:t>
+            </w:r>
+            <w:proofErr w:type="spellStart"/>
+            <w:r>
+              <w:t>FlushMA</w:t>
+            </w:r>
+            <w:proofErr w:type="spellEnd"/>
+          </w:p>
+        </w:tc>
+      </w:tr>
+      <w:tr>
+        <w:tc>
+          <w:tcPr>
+            <w:tcW w:w="2264" w:type="dxa"/>
+          </w:tcPr>
+          <w:p>
+            <w:pPr>
+              <w:pStyle w:val="a6"/>
+              <w:ind w:firstLineChars="0" w:firstLine="0"/>
+            </w:pPr>
+            <w:r>
+              <w:rPr>
+                <w:rFonts w:hint="eastAsia"/>
+              </w:rPr>
+              <w:t>I</w:t>
+            </w:r>
+            <w:r>
+              <w:t>nvalid I-Address</w:t>
+            </w:r>
+          </w:p>
+        </w:tc>
+        <w:tc>
+          <w:tcPr>
+            <w:tcW w:w="4961" w:type="dxa"/>
+          </w:tcPr>
+          <w:p>
+            <w:pPr>
+              <w:pStyle w:val="a6"/>
+              <w:ind w:firstLineChars="0" w:firstLine="0"/>
+            </w:pPr>
+            <w:proofErr w:type="spellStart"/>
+            <w:r>
+              <w:t>ExcIF</w:t>
+            </w:r>
+            <w:proofErr w:type="spellEnd"/>
+            <w:r>
+              <w:t xml:space="preserve">, </w:t>
+            </w:r>
+            <w:r>
+              <w:t>FlushIF</w:t>
+            </w:r>
+          </w:p>
+        </w:tc>
+      </w:tr>
+      <w:tr>
+        <w:tc>
+          <w:tcPr>
+            <w:tcW w:w="2264" w:type="dxa"/>
+          </w:tcPr>
+          <w:p>
+            <w:pPr>
+              <w:pStyle w:val="a6"/>
+              <w:ind w:firstLineChars="0" w:firstLine="0"/>
+            </w:pPr>
+            <w:r>
+              <w:t>Interrupt 0/1</w:t>
+            </w:r>
+          </w:p>
+        </w:tc>
+        <w:tc>
+          <w:tcPr>
+            <w:tcW w:w="4961" w:type="dxa"/>
+          </w:tcPr>
+          <w:p>
+            <w:pPr>
+              <w:pStyle w:val="a6"/>
+              <w:ind w:firstLineChars="0" w:firstLine="0"/>
+            </w:pPr>
+            <w:proofErr w:type="spellStart"/>
+            <w:r>
+              <w:t>ExcEX</w:t>
+            </w:r>
+            <w:proofErr w:type="spellEnd"/>
+            <w:r>
+              <w:t xml:space="preserve">, FlushIF, FlushRR, </w:t>
+            </w:r>
+            <w:proofErr w:type="spellStart"/>
+            <w:r>
+              <w:t>FlushEX</w:t>
+            </w:r>
+            <w:proofErr w:type="spellEnd"/>
+          </w:p>
+        </w:tc>
+      </w:tr>
+    </w:tbl>
     <w:p>
       <w:pPr>
         <w:pStyle w:val="3"/>
@@ -5927,6 +6649,7 @@
         <w:rPr>
           <w:b/>
         </w:rPr>
+        <w:lastRenderedPageBreak/>
         <w:t>NOTE:</w:t>
       </w:r>
       <w:r>
@@ -5986,41 +6709,6 @@
         <w:t>with an Exceptional NOP instruction</w:t>
       </w:r>
       <w:r>
-        <w:t xml:space="preserve"> (by asserting </w:t>
-      </w:r>
-      <w:proofErr w:type="spellStart"/>
-      <w:r>
-        <w:t>ExcIF</w:t>
-      </w:r>
-      <w:proofErr w:type="spellEnd"/>
-      <w:r>
-        <w:t>/</w:t>
-      </w:r>
-      <w:proofErr w:type="spellStart"/>
-      <w:r>
-        <w:t>ExcRR</w:t>
-      </w:r>
-      <w:proofErr w:type="spellEnd"/>
-      <w:r>
-        <w:t>/</w:t>
-      </w:r>
-      <w:proofErr w:type="spellStart"/>
-      <w:r>
-        <w:t>ExcEx</w:t>
-      </w:r>
-      <w:proofErr w:type="spellEnd"/>
-      <w:r>
-        <w:t>/</w:t>
-      </w:r>
-      <w:proofErr w:type="spellStart"/>
-      <w:r>
-        <w:t>ExcMA</w:t>
-      </w:r>
-      <w:proofErr w:type="spellEnd"/>
-      <w:r>
-        <w:t>)</w:t>
-      </w:r>
-      <w:r>
         <w:t>.</w:t>
       </w:r>
     </w:p>
@@ -6142,15 +6830,7 @@
         <w:t>ed</w:t>
       </w:r>
       <w:r>
-        <w:t xml:space="preserve"> (i.e. PC_</w:t>
-      </w:r>
-      <w:proofErr w:type="gramStart"/>
-      <w:r>
-        <w:t>IF.S</w:t>
-      </w:r>
-      <w:proofErr w:type="gramEnd"/>
-      <w:r>
-        <w:t xml:space="preserve"> == 0).</w:t>
+        <w:t xml:space="preserve"> (i.e. PC_IF.S == 0).</w:t>
       </w:r>
     </w:p>
     <w:p>
@@ -6178,36 +6858,13 @@
         <w:t xml:space="preserve"> </w:t>
       </w:r>
       <w:r>
-        <w:t>IF</w:t>
+        <w:t>EX</w:t>
       </w:r>
       <w:r>
         <w:t>-Stage</w:t>
       </w:r>
       <w:r>
         <w:t xml:space="preserve"> with an Exceptional NOP instruction</w:t>
-      </w:r>
-      <w:r>
-        <w:t xml:space="preserve"> (</w:t>
-      </w:r>
-      <w:r>
-        <w:t>by assert</w:t>
-      </w:r>
-      <w:r>
-        <w:t>ing</w:t>
-      </w:r>
-      <w:r>
-        <w:t xml:space="preserve"> </w:t>
-      </w:r>
-      <w:proofErr w:type="spellStart"/>
-      <w:r>
-        <w:t>Exc</w:t>
-      </w:r>
-      <w:r>
-        <w:t>IF</w:t>
-      </w:r>
-      <w:proofErr w:type="spellEnd"/>
-      <w:r>
-        <w:t>)</w:t>
       </w:r>
       <w:r>
         <w:t>.</w:t>
@@ -6223,7 +6880,46 @@
         <w:ind w:firstLineChars="0"/>
       </w:pPr>
       <w:r>
-        <w:lastRenderedPageBreak/>
+        <w:t xml:space="preserve">Replace the instructions at </w:t>
+      </w:r>
+      <w:r>
+        <w:t>IF-</w:t>
+      </w:r>
+      <w:r>
+        <w:t>Stage and</w:t>
+      </w:r>
+      <w:r>
+        <w:t xml:space="preserve"> RR</w:t>
+      </w:r>
+      <w:r>
+        <w:t xml:space="preserve">-Stage with </w:t>
+      </w:r>
+      <w:r>
+        <w:t>Normal</w:t>
+      </w:r>
+      <w:r>
+        <w:t xml:space="preserve"> NOP instruction</w:t>
+      </w:r>
+      <w:r>
+        <w:t xml:space="preserve">s </w:t>
+      </w:r>
+      <w:r>
+        <w:t>(i.e. flush the pipeline)</w:t>
+      </w:r>
+      <w:r>
+        <w:t>.</w:t>
+      </w:r>
+    </w:p>
+    <w:p>
+      <w:pPr>
+        <w:pStyle w:val="a6"/>
+        <w:numPr>
+          <w:ilvl w:val="0"/>
+          <w:numId w:val="26"/>
+        </w:numPr>
+        <w:ind w:firstLineChars="0"/>
+      </w:pPr>
+      <w:r>
         <w:t>J</w:t>
       </w:r>
       <w:r>
@@ -6256,37 +6952,6 @@
     </w:p>
     <w:p>
       <w:pPr>
-        <w:pStyle w:val="3"/>
-      </w:pPr>
-      <w:r>
-        <w:rPr>
-          <w:rFonts w:hint="eastAsia"/>
-        </w:rPr>
-        <w:t>T</w:t>
-      </w:r>
-      <w:r>
-        <w:t>raps/Faults in Supervisor Mode</w:t>
-      </w:r>
-    </w:p>
-    <w:p>
-      <w:r>
-        <w:rPr>
-          <w:rFonts w:hint="eastAsia"/>
-        </w:rPr>
-        <w:t>I</w:t>
-      </w:r>
-      <w:r>
-        <w:t xml:space="preserve">n Supervisor Mode, traps and faults will </w:t>
-      </w:r>
-      <w:r>
-        <w:t>put the processor into an undefined state</w:t>
-      </w:r>
-      <w:r>
-        <w:t>.</w:t>
-      </w:r>
-    </w:p>
-    <w:p>
-      <w:pPr>
         <w:pStyle w:val="1"/>
         <w:spacing w:before="156" w:after="156"/>
       </w:pPr>
@@ -6294,6 +6959,7 @@
         <w:rPr>
           <w:rFonts w:hint="eastAsia"/>
         </w:rPr>
+        <w:lastRenderedPageBreak/>
         <w:t>B</w:t>
       </w:r>
       <w:r>
@@ -6310,49 +6976,116 @@
     </w:p>
     <w:p>
       <w:r>
-        <w:t>There are 2 branch delay slots. The instructions in the branch delay slots are executed whether the branch is taken or not.</w:t>
+        <w:t xml:space="preserve">There are 2 branch delay slots. The instructions in the branch delay slots </w:t>
+      </w:r>
+      <w:r>
+        <w:t>will be</w:t>
       </w:r>
       <w:r>
         <w:t xml:space="preserve"> </w:t>
       </w:r>
-    </w:p>
-    <w:p>
-      <w:r>
-        <w:rPr>
-          <w:b/>
-        </w:rPr>
-        <w:t>NOTE:</w:t>
-      </w:r>
-      <w:r>
-        <w:t xml:space="preserve"> Fill the </w:t>
-      </w:r>
-      <w:r>
-        <w:t xml:space="preserve">branch </w:t>
-      </w:r>
-      <w:r>
-        <w:t xml:space="preserve">delay slots with </w:t>
-      </w:r>
-      <w:r>
-        <w:t xml:space="preserve">two </w:t>
-      </w:r>
-      <w:r>
-        <w:t xml:space="preserve">instructions which are always executed </w:t>
-      </w:r>
-      <w:r>
-        <w:t xml:space="preserve">exactly </w:t>
-      </w:r>
-      <w:r>
-        <w:t>before branch or NOP instructions in the program.</w:t>
+      <w:r>
+        <w:t>flushed</w:t>
+      </w:r>
+      <w:r>
+        <w:t xml:space="preserve"> by asserting </w:t>
+      </w:r>
+      <w:r>
+        <w:rPr>
+          <w:i/>
+        </w:rPr>
+        <w:t>FlushIF</w:t>
+      </w:r>
+      <w:r>
+        <w:t xml:space="preserve"> and </w:t>
+      </w:r>
+      <w:r>
+        <w:rPr>
+          <w:i/>
+        </w:rPr>
+        <w:t>FlushRR</w:t>
+      </w:r>
+      <w:r>
+        <w:t>,</w:t>
+      </w:r>
+      <w:r>
+        <w:t xml:space="preserve"> </w:t>
+      </w:r>
+      <w:r>
+        <w:t xml:space="preserve">and corresponding PCs will be replaced with PC_EX (i.e. the address of the branch instruction plus 4) </w:t>
+      </w:r>
+      <w:r>
+        <w:t xml:space="preserve">by asserting </w:t>
+      </w:r>
+      <w:r>
+        <w:rPr>
+          <w:i/>
+        </w:rPr>
+        <w:t>ReplicatePC</w:t>
+      </w:r>
+      <w:r>
+        <w:t xml:space="preserve">, </w:t>
+      </w:r>
+      <w:r>
+        <w:t>if</w:t>
+      </w:r>
+      <w:r>
+        <w:t xml:space="preserve"> the branch is </w:t>
+      </w:r>
+      <w:r>
+        <w:t xml:space="preserve">not </w:t>
+      </w:r>
+      <w:r>
+        <w:t>taken.</w:t>
       </w:r>
     </w:p>
     <w:p>
       <w:pPr>
         <w:pStyle w:val="2"/>
-      </w:pPr>
-      <w:r>
         <w:rPr>
           <w:rFonts w:hint="eastAsia"/>
         </w:rPr>
+      </w:pPr>
+      <w:r>
+        <w:rPr>
+          <w:rFonts w:hint="eastAsia"/>
+        </w:rPr>
+        <w:t>E</w:t>
+      </w:r>
+      <w:r>
+        <w:t>xception Suppression</w:t>
+      </w:r>
+    </w:p>
+    <w:p>
+      <w:pPr>
+        <w:rPr>
+          <w:rFonts w:hint="eastAsia"/>
+        </w:rPr>
+      </w:pPr>
+      <w:r>
+        <w:rPr>
+          <w:rFonts w:hint="eastAsia"/>
+        </w:rPr>
+        <w:t>W</w:t>
+      </w:r>
+      <w:r>
+        <w:t xml:space="preserve">hen branch instruction is at EX-Stage and branch is to be taken, the Traps and Faults caused by the </w:t>
+      </w:r>
+      <w:r>
+        <w:t>instructions in the branch delay slots</w:t>
+      </w:r>
+      <w:r>
+        <w:t xml:space="preserve"> will be ignored.</w:t>
+      </w:r>
+    </w:p>
+    <w:p>
+      <w:pPr>
+        <w:pStyle w:val="2"/>
+      </w:pPr>
+      <w:r>
+        <w:rPr>
+          <w:rFonts w:hint="eastAsia"/>
+        </w:rPr>
         <w:t>S</w:t>
       </w:r>
       <w:r>
@@ -6372,6 +7105,299 @@
       <w:r>
         <w:t>nly the JMP instruction is allowed to clear the Supervisor bit but not set it, and no other instructions may have any effect on it.</w:t>
       </w:r>
+    </w:p>
+    <w:p>
+      <w:pPr>
+        <w:widowControl/>
+        <w:jc w:val="left"/>
+      </w:pPr>
+      <w:r>
+        <w:br w:type="page"/>
+      </w:r>
+    </w:p>
+    <w:p>
+      <w:pPr>
+        <w:pStyle w:val="1"/>
+        <w:numPr>
+          <w:ilvl w:val="0"/>
+          <w:numId w:val="0"/>
+        </w:numPr>
+        <w:spacing w:before="156" w:after="156"/>
+        <w:ind w:left="432" w:hanging="432"/>
+      </w:pPr>
+      <w:r>
+        <w:lastRenderedPageBreak/>
+        <w:t xml:space="preserve">Appendix A: </w:t>
+      </w:r>
+      <w:r>
+        <w:t xml:space="preserve">Document </w:t>
+      </w:r>
+      <w:r>
+        <w:rPr>
+          <w:rFonts w:hint="eastAsia"/>
+        </w:rPr>
+        <w:t>V</w:t>
+      </w:r>
+      <w:r>
+        <w:t>ersion History</w:t>
+      </w:r>
+    </w:p>
+    <w:tbl>
+      <w:tblPr>
+        <w:tblStyle w:val="a5"/>
+        <w:tblW w:w="0" w:type="auto"/>
+        <w:tblLook w:val="04A0" w:firstRow="1" w:lastRow="0" w:firstColumn="1" w:lastColumn="0" w:noHBand="0" w:noVBand="1"/>
+      </w:tblPr>
+      <w:tblGrid>
+        <w:gridCol w:w="1036"/>
+        <w:gridCol w:w="1700"/>
+        <w:gridCol w:w="1370"/>
+        <w:gridCol w:w="1275"/>
+        <w:gridCol w:w="2788"/>
+      </w:tblGrid>
+      <w:tr>
+        <w:tc>
+          <w:tcPr>
+            <w:tcW w:w="1036" w:type="dxa"/>
+          </w:tcPr>
+          <w:p>
+            <w:pPr>
+              <w:rPr>
+                <w:rFonts w:hint="eastAsia"/>
+                <w:b/>
+              </w:rPr>
+            </w:pPr>
+            <w:r>
+              <w:rPr>
+                <w:rFonts w:hint="eastAsia"/>
+                <w:b/>
+              </w:rPr>
+              <w:t>V</w:t>
+            </w:r>
+            <w:r>
+              <w:rPr>
+                <w:b/>
+              </w:rPr>
+              <w:t>ersion</w:t>
+            </w:r>
+          </w:p>
+        </w:tc>
+        <w:tc>
+          <w:tcPr>
+            <w:tcW w:w="1700" w:type="dxa"/>
+          </w:tcPr>
+          <w:p>
+            <w:pPr>
+              <w:rPr>
+                <w:rFonts w:hint="eastAsia"/>
+                <w:b/>
+              </w:rPr>
+            </w:pPr>
+            <w:r>
+              <w:rPr>
+                <w:rFonts w:hint="eastAsia"/>
+                <w:b/>
+              </w:rPr>
+              <w:t>D</w:t>
+            </w:r>
+            <w:r>
+              <w:rPr>
+                <w:b/>
+              </w:rPr>
+              <w:t>ate</w:t>
+            </w:r>
+          </w:p>
+        </w:tc>
+        <w:tc>
+          <w:tcPr>
+            <w:tcW w:w="1370" w:type="dxa"/>
+          </w:tcPr>
+          <w:p>
+            <w:pPr>
+              <w:rPr>
+                <w:rFonts w:hint="eastAsia"/>
+                <w:b/>
+              </w:rPr>
+            </w:pPr>
+            <w:r>
+              <w:rPr>
+                <w:rFonts w:hint="eastAsia"/>
+                <w:b/>
+              </w:rPr>
+              <w:t>E</w:t>
+            </w:r>
+            <w:r>
+              <w:rPr>
+                <w:b/>
+              </w:rPr>
+              <w:t>ditor</w:t>
+            </w:r>
+          </w:p>
+        </w:tc>
+        <w:tc>
+          <w:tcPr>
+            <w:tcW w:w="1275" w:type="dxa"/>
+          </w:tcPr>
+          <w:p>
+            <w:pPr>
+              <w:rPr>
+                <w:rFonts w:hint="eastAsia"/>
+                <w:b/>
+              </w:rPr>
+            </w:pPr>
+            <w:r>
+              <w:rPr>
+                <w:rFonts w:hint="eastAsia"/>
+                <w:b/>
+              </w:rPr>
+              <w:t>R</w:t>
+            </w:r>
+            <w:r>
+              <w:rPr>
+                <w:b/>
+              </w:rPr>
+              <w:t>eviewer</w:t>
+            </w:r>
+          </w:p>
+        </w:tc>
+        <w:tc>
+          <w:tcPr>
+            <w:tcW w:w="2788" w:type="dxa"/>
+          </w:tcPr>
+          <w:p>
+            <w:pPr>
+              <w:rPr>
+                <w:rFonts w:hint="eastAsia"/>
+                <w:b/>
+              </w:rPr>
+            </w:pPr>
+            <w:r>
+              <w:rPr>
+                <w:rFonts w:hint="eastAsia"/>
+                <w:b/>
+              </w:rPr>
+              <w:t>C</w:t>
+            </w:r>
+            <w:r>
+              <w:rPr>
+                <w:b/>
+              </w:rPr>
+              <w:t>omment</w:t>
+            </w:r>
+          </w:p>
+        </w:tc>
+        <w:bookmarkStart w:id="0" w:name="_GoBack"/>
+        <w:bookmarkEnd w:id="0"/>
+      </w:tr>
+      <w:tr>
+        <w:tc>
+          <w:tcPr>
+            <w:tcW w:w="1036" w:type="dxa"/>
+          </w:tcPr>
+          <w:p>
+            <w:pPr>
+              <w:rPr>
+                <w:rFonts w:hint="eastAsia"/>
+              </w:rPr>
+            </w:pPr>
+            <w:r>
+              <w:rPr>
+                <w:rFonts w:hint="eastAsia"/>
+              </w:rPr>
+              <w:t>1</w:t>
+            </w:r>
+            <w:r>
+              <w:t>.0</w:t>
+            </w:r>
+          </w:p>
+        </w:tc>
+        <w:tc>
+          <w:tcPr>
+            <w:tcW w:w="1700" w:type="dxa"/>
+          </w:tcPr>
+          <w:p>
+            <w:pPr>
+              <w:rPr>
+                <w:rFonts w:hint="eastAsia"/>
+              </w:rPr>
+            </w:pPr>
+            <w:r>
+              <w:t>April 11, 2018</w:t>
+            </w:r>
+          </w:p>
+        </w:tc>
+        <w:tc>
+          <w:tcPr>
+            <w:tcW w:w="1370" w:type="dxa"/>
+          </w:tcPr>
+          <w:p>
+            <w:pPr>
+              <w:rPr>
+                <w:rFonts w:hint="eastAsia"/>
+              </w:rPr>
+            </w:pPr>
+            <w:r>
+              <w:rPr>
+                <w:rFonts w:hint="eastAsia"/>
+              </w:rPr>
+              <w:t>K</w:t>
+            </w:r>
+            <w:r>
+              <w:t>. White</w:t>
+            </w:r>
+          </w:p>
+        </w:tc>
+        <w:tc>
+          <w:tcPr>
+            <w:tcW w:w="1275" w:type="dxa"/>
+          </w:tcPr>
+          <w:p>
+            <w:pPr>
+              <w:rPr>
+                <w:rFonts w:hint="eastAsia"/>
+              </w:rPr>
+            </w:pPr>
+            <w:r>
+              <w:rPr>
+                <w:rFonts w:hint="eastAsia"/>
+              </w:rPr>
+              <w:t>(</w:t>
+            </w:r>
+            <w:r>
+              <w:t>N/A)</w:t>
+            </w:r>
+          </w:p>
+        </w:tc>
+        <w:tc>
+          <w:tcPr>
+            <w:tcW w:w="2788" w:type="dxa"/>
+          </w:tcPr>
+          <w:p>
+            <w:pPr>
+              <w:ind w:left="36" w:hangingChars="15" w:hanging="36"/>
+              <w:rPr>
+                <w:rFonts w:hint="eastAsia"/>
+              </w:rPr>
+            </w:pPr>
+            <w:r>
+              <w:rPr>
+                <w:rFonts w:hint="eastAsia"/>
+              </w:rPr>
+              <w:t>I</w:t>
+            </w:r>
+            <w:r>
+              <w:t>nitial version.</w:t>
+            </w:r>
+          </w:p>
+        </w:tc>
+      </w:tr>
+    </w:tbl>
+    <w:p>
+      <w:pPr>
+        <w:rPr>
+          <w:rFonts w:hint="eastAsia"/>
+        </w:rPr>
+      </w:pPr>
     </w:p>
     <w:sectPr>
       <w:pgSz w:w="11906" w:h="16838"/>
@@ -7592,6 +8618,15 @@
   </w:num>
   <w:num w:numId="40">
     <w:abstractNumId w:val="9"/>
+  </w:num>
+  <w:num w:numId="41">
+    <w:abstractNumId w:val="3"/>
+  </w:num>
+  <w:num w:numId="42">
+    <w:abstractNumId w:val="3"/>
+  </w:num>
+  <w:num w:numId="43">
+    <w:abstractNumId w:val="3"/>
   </w:num>
 </w:numbering>
 </file>

</xml_diff>

<commit_message>
Split the address paths of data memory and instruction memory used by LD/LDR instruction
</commit_message>
<xml_diff>
--- a/doc/Kabeta Design.docx
+++ b/doc/Kabeta Design.docx
@@ -122,7 +122,7 @@
                 <w:sz w:val="36"/>
                 <w:szCs w:val="36"/>
               </w:rPr>
-              <w:t>1</w:t>
+              <w:t>2</w:t>
             </w:r>
             <w:r>
               <w:rPr>
@@ -179,6 +179,13 @@
               </w:rPr>
               <w:t>1.0</w:t>
             </w:r>
+            <w:r>
+              <w:rPr>
+                <w:sz w:val="36"/>
+                <w:szCs w:val="36"/>
+              </w:rPr>
+              <w:t>A</w:t>
+            </w:r>
           </w:p>
         </w:tc>
       </w:tr>
@@ -284,19 +291,13 @@
             </w:pPr>
             <w:r>
               <w:rPr>
-                <w:rFonts w:hint="eastAsia"/>
                 <w:sz w:val="36"/>
                 <w:szCs w:val="36"/>
               </w:rPr>
-              <w:t>(</w:t>
-            </w:r>
-            <w:r>
-              <w:rPr>
-                <w:sz w:val="36"/>
-                <w:szCs w:val="36"/>
-              </w:rPr>
-              <w:t>N/A)</w:t>
-            </w:r>
+              <w:t>Dao</w:t>
+            </w:r>
+            <w:bookmarkStart w:id="0" w:name="_GoBack"/>
+            <w:bookmarkEnd w:id="0"/>
           </w:p>
         </w:tc>
       </w:tr>
@@ -602,8 +603,6 @@
       <w:r>
         <w:t>Program Counter, on-chip Data Memory and Instruction Memory.</w:t>
       </w:r>
-      <w:bookmarkStart w:id="0" w:name="_GoBack"/>
-      <w:bookmarkEnd w:id="0"/>
     </w:p>
     <w:p>
       <w:pPr>

</xml_diff>

<commit_message>
Release Kabeta Design doc V1.0B
</commit_message>
<xml_diff>
--- a/doc/Kabeta Design.docx
+++ b/doc/Kabeta Design.docx
@@ -303,8 +303,6 @@
               </w:rPr>
               <w:t xml:space="preserve"> Cat</w:t>
             </w:r>
-            <w:bookmarkStart w:id="0" w:name="_GoBack"/>
-            <w:bookmarkEnd w:id="0"/>
           </w:p>
         </w:tc>
       </w:tr>
@@ -6383,8 +6381,8 @@
         <w:widowControl/>
         <w:jc w:val="center"/>
       </w:pPr>
-      <w:bookmarkStart w:id="1" w:name="DetailedBlockDiagram"/>
-      <w:bookmarkEnd w:id="1"/>
+      <w:bookmarkStart w:id="0" w:name="DetailedBlockDiagram"/>
+      <w:bookmarkEnd w:id="0"/>
       <w:r>
         <w:rPr>
           <w:noProof/>
@@ -6493,15 +6491,16 @@
     <w:tbl>
       <w:tblPr>
         <w:tblStyle w:val="a5"/>
-        <w:tblW w:w="0" w:type="auto"/>
+        <w:tblW w:w="9215" w:type="dxa"/>
+        <w:tblInd w:w="-431" w:type="dxa"/>
         <w:tblLook w:val="04A0" w:firstRow="1" w:lastRow="0" w:firstColumn="1" w:lastColumn="0" w:noHBand="0" w:noVBand="1"/>
       </w:tblPr>
       <w:tblGrid>
         <w:gridCol w:w="1036"/>
-        <w:gridCol w:w="1700"/>
-        <w:gridCol w:w="1370"/>
-        <w:gridCol w:w="1275"/>
-        <w:gridCol w:w="2788"/>
+        <w:gridCol w:w="1369"/>
+        <w:gridCol w:w="1134"/>
+        <w:gridCol w:w="1203"/>
+        <w:gridCol w:w="4473"/>
       </w:tblGrid>
       <w:tr>
         <w:tc>
@@ -6531,7 +6530,7 @@
         </w:tc>
         <w:tc>
           <w:tcPr>
-            <w:tcW w:w="1700" w:type="dxa"/>
+            <w:tcW w:w="1369" w:type="dxa"/>
           </w:tcPr>
           <w:p>
             <w:pPr>
@@ -6556,7 +6555,7 @@
         </w:tc>
         <w:tc>
           <w:tcPr>
-            <w:tcW w:w="1370" w:type="dxa"/>
+            <w:tcW w:w="1134" w:type="dxa"/>
           </w:tcPr>
           <w:p>
             <w:pPr>
@@ -6581,7 +6580,7 @@
         </w:tc>
         <w:tc>
           <w:tcPr>
-            <w:tcW w:w="1275" w:type="dxa"/>
+            <w:tcW w:w="1203" w:type="dxa"/>
           </w:tcPr>
           <w:p>
             <w:pPr>
@@ -6606,7 +6605,7 @@
         </w:tc>
         <w:tc>
           <w:tcPr>
-            <w:tcW w:w="2788" w:type="dxa"/>
+            <w:tcW w:w="4473" w:type="dxa"/>
           </w:tcPr>
           <w:p>
             <w:pPr>
@@ -6649,17 +6648,26 @@
         </w:tc>
         <w:tc>
           <w:tcPr>
-            <w:tcW w:w="1700" w:type="dxa"/>
-          </w:tcPr>
-          <w:p>
-            <w:r>
-              <w:t>April 11, 2018</w:t>
-            </w:r>
-          </w:p>
-        </w:tc>
-        <w:tc>
-          <w:tcPr>
-            <w:tcW w:w="1370" w:type="dxa"/>
+            <w:tcW w:w="1369" w:type="dxa"/>
+          </w:tcPr>
+          <w:p>
+            <w:r>
+              <w:t>4/</w:t>
+            </w:r>
+            <w:r>
+              <w:t>11</w:t>
+            </w:r>
+            <w:r>
+              <w:t>/</w:t>
+            </w:r>
+            <w:r>
+              <w:t>2018</w:t>
+            </w:r>
+          </w:p>
+        </w:tc>
+        <w:tc>
+          <w:tcPr>
+            <w:tcW w:w="1134" w:type="dxa"/>
           </w:tcPr>
           <w:p>
             <w:r>
@@ -6675,7 +6683,7 @@
         </w:tc>
         <w:tc>
           <w:tcPr>
-            <w:tcW w:w="1275" w:type="dxa"/>
+            <w:tcW w:w="1203" w:type="dxa"/>
           </w:tcPr>
           <w:p>
             <w:r>
@@ -6691,7 +6699,7 @@
         </w:tc>
         <w:tc>
           <w:tcPr>
-            <w:tcW w:w="2788" w:type="dxa"/>
+            <w:tcW w:w="4473" w:type="dxa"/>
           </w:tcPr>
           <w:p>
             <w:pPr>
@@ -6706,6 +6714,124 @@
             <w:r>
               <w:t>nitial version.</w:t>
             </w:r>
+          </w:p>
+        </w:tc>
+      </w:tr>
+      <w:tr>
+        <w:tc>
+          <w:tcPr>
+            <w:tcW w:w="1036" w:type="dxa"/>
+          </w:tcPr>
+          <w:p>
+            <w:pPr>
+              <w:rPr>
+                <w:rFonts w:hint="eastAsia"/>
+              </w:rPr>
+            </w:pPr>
+            <w:r>
+              <w:rPr>
+                <w:rFonts w:hint="eastAsia"/>
+              </w:rPr>
+              <w:t>1</w:t>
+            </w:r>
+            <w:r>
+              <w:t>.0B</w:t>
+            </w:r>
+          </w:p>
+        </w:tc>
+        <w:tc>
+          <w:tcPr>
+            <w:tcW w:w="1369" w:type="dxa"/>
+          </w:tcPr>
+          <w:p>
+            <w:r>
+              <w:t>4/</w:t>
+            </w:r>
+            <w:r>
+              <w:t>12</w:t>
+            </w:r>
+            <w:r>
+              <w:t>/</w:t>
+            </w:r>
+            <w:r>
+              <w:t>2018</w:t>
+            </w:r>
+          </w:p>
+        </w:tc>
+        <w:tc>
+          <w:tcPr>
+            <w:tcW w:w="1134" w:type="dxa"/>
+          </w:tcPr>
+          <w:p>
+            <w:pPr>
+              <w:rPr>
+                <w:rFonts w:hint="eastAsia"/>
+              </w:rPr>
+            </w:pPr>
+            <w:r>
+              <w:rPr>
+                <w:rFonts w:hint="eastAsia"/>
+              </w:rPr>
+              <w:t>K</w:t>
+            </w:r>
+            <w:r>
+              <w:t>. White</w:t>
+            </w:r>
+          </w:p>
+        </w:tc>
+        <w:tc>
+          <w:tcPr>
+            <w:tcW w:w="1203" w:type="dxa"/>
+          </w:tcPr>
+          <w:p>
+            <w:pPr>
+              <w:rPr>
+                <w:rFonts w:hint="eastAsia"/>
+              </w:rPr>
+            </w:pPr>
+            <w:r>
+              <w:rPr>
+                <w:rFonts w:hint="eastAsia"/>
+              </w:rPr>
+              <w:t>D</w:t>
+            </w:r>
+            <w:r>
+              <w:t>ao Cat</w:t>
+            </w:r>
+          </w:p>
+        </w:tc>
+        <w:tc>
+          <w:tcPr>
+            <w:tcW w:w="4473" w:type="dxa"/>
+          </w:tcPr>
+          <w:p>
+            <w:pPr>
+              <w:ind w:left="36" w:hanging="36"/>
+            </w:pPr>
+            <w:r>
+              <w:t>1) Elaborate top level block diagram.</w:t>
+            </w:r>
+          </w:p>
+          <w:p>
+            <w:pPr>
+              <w:ind w:left="36" w:hangingChars="15" w:hanging="36"/>
+            </w:pPr>
+            <w:r>
+              <w:t xml:space="preserve">2) Replace NOP with BNE(R31,0,XP). </w:t>
+            </w:r>
+          </w:p>
+          <w:p>
+            <w:pPr>
+              <w:ind w:left="36" w:hangingChars="15" w:hanging="36"/>
+              <w:rPr>
+                <w:rFonts w:hint="eastAsia"/>
+              </w:rPr>
+            </w:pPr>
+            <w:r>
+              <w:t>3) Put detailed block diagram into this document.</w:t>
+            </w:r>
+            <w:bookmarkStart w:id="1" w:name="_GoBack"/>
+            <w:bookmarkEnd w:id="1"/>
           </w:p>
         </w:tc>
       </w:tr>
@@ -7699,6 +7825,95 @@
     </w:lvl>
   </w:abstractNum>
   <w:abstractNum w:abstractNumId="9" w15:restartNumberingAfterBreak="0">
+    <w:nsid w:val="5FA74CFA"/>
+    <w:multiLevelType w:val="hybridMultilevel"/>
+    <w:tmpl w:val="C98EF17A"/>
+    <w:lvl w:ilvl="0" w:tplc="D6563014">
+      <w:start w:val="1"/>
+      <w:numFmt w:val="decimal"/>
+      <w:lvlText w:val="%1)"/>
+      <w:lvlJc w:val="left"/>
+      <w:pPr>
+        <w:ind w:left="360" w:hanging="360"/>
+      </w:pPr>
+      <w:rPr>
+        <w:rFonts w:hint="default"/>
+      </w:rPr>
+    </w:lvl>
+    <w:lvl w:ilvl="1" w:tplc="04090019" w:tentative="1">
+      <w:start w:val="1"/>
+      <w:numFmt w:val="lowerLetter"/>
+      <w:lvlText w:val="%2)"/>
+      <w:lvlJc w:val="left"/>
+      <w:pPr>
+        <w:ind w:left="840" w:hanging="420"/>
+      </w:pPr>
+    </w:lvl>
+    <w:lvl w:ilvl="2" w:tplc="0409001B" w:tentative="1">
+      <w:start w:val="1"/>
+      <w:numFmt w:val="lowerRoman"/>
+      <w:lvlText w:val="%3."/>
+      <w:lvlJc w:val="right"/>
+      <w:pPr>
+        <w:ind w:left="1260" w:hanging="420"/>
+      </w:pPr>
+    </w:lvl>
+    <w:lvl w:ilvl="3" w:tplc="0409000F" w:tentative="1">
+      <w:start w:val="1"/>
+      <w:numFmt w:val="decimal"/>
+      <w:lvlText w:val="%4."/>
+      <w:lvlJc w:val="left"/>
+      <w:pPr>
+        <w:ind w:left="1680" w:hanging="420"/>
+      </w:pPr>
+    </w:lvl>
+    <w:lvl w:ilvl="4" w:tplc="04090019" w:tentative="1">
+      <w:start w:val="1"/>
+      <w:numFmt w:val="lowerLetter"/>
+      <w:lvlText w:val="%5)"/>
+      <w:lvlJc w:val="left"/>
+      <w:pPr>
+        <w:ind w:left="2100" w:hanging="420"/>
+      </w:pPr>
+    </w:lvl>
+    <w:lvl w:ilvl="5" w:tplc="0409001B" w:tentative="1">
+      <w:start w:val="1"/>
+      <w:numFmt w:val="lowerRoman"/>
+      <w:lvlText w:val="%6."/>
+      <w:lvlJc w:val="right"/>
+      <w:pPr>
+        <w:ind w:left="2520" w:hanging="420"/>
+      </w:pPr>
+    </w:lvl>
+    <w:lvl w:ilvl="6" w:tplc="0409000F" w:tentative="1">
+      <w:start w:val="1"/>
+      <w:numFmt w:val="decimal"/>
+      <w:lvlText w:val="%7."/>
+      <w:lvlJc w:val="left"/>
+      <w:pPr>
+        <w:ind w:left="2940" w:hanging="420"/>
+      </w:pPr>
+    </w:lvl>
+    <w:lvl w:ilvl="7" w:tplc="04090019" w:tentative="1">
+      <w:start w:val="1"/>
+      <w:numFmt w:val="lowerLetter"/>
+      <w:lvlText w:val="%8)"/>
+      <w:lvlJc w:val="left"/>
+      <w:pPr>
+        <w:ind w:left="3360" w:hanging="420"/>
+      </w:pPr>
+    </w:lvl>
+    <w:lvl w:ilvl="8" w:tplc="0409001B" w:tentative="1">
+      <w:start w:val="1"/>
+      <w:numFmt w:val="lowerRoman"/>
+      <w:lvlText w:val="%9."/>
+      <w:lvlJc w:val="right"/>
+      <w:pPr>
+        <w:ind w:left="3780" w:hanging="420"/>
+      </w:pPr>
+    </w:lvl>
+  </w:abstractNum>
+  <w:abstractNum w:abstractNumId="10" w15:restartNumberingAfterBreak="0">
     <w:nsid w:val="7DC65C8A"/>
     <w:multiLevelType w:val="hybridMultilevel"/>
     <w:tmpl w:val="4E1E242A"/>
@@ -7929,7 +8144,7 @@
     <w:abstractNumId w:val="3"/>
   </w:num>
   <w:num w:numId="40">
-    <w:abstractNumId w:val="9"/>
+    <w:abstractNumId w:val="10"/>
   </w:num>
   <w:num w:numId="41">
     <w:abstractNumId w:val="3"/>
@@ -7939,6 +8154,9 @@
   </w:num>
   <w:num w:numId="43">
     <w:abstractNumId w:val="3"/>
+  </w:num>
+  <w:num w:numId="44">
+    <w:abstractNumId w:val="9"/>
   </w:num>
 </w:numbering>
 </file>
@@ -9145,7 +9363,7 @@
 </file>
 
 <file path=customXml/itemProps1.xml><?xml version="1.0" encoding="utf-8"?>
-<ds:datastoreItem xmlns:ds="http://schemas.openxmlformats.org/officeDocument/2006/customXml" ds:itemID="{E4B4C5E5-2F60-497B-B795-95AC4BB83588}">
+<ds:datastoreItem xmlns:ds="http://schemas.openxmlformats.org/officeDocument/2006/customXml" ds:itemID="{3589684E-B0C4-4794-AA72-9762F01F1178}">
   <ds:schemaRefs>
     <ds:schemaRef ds:uri="http://schemas.openxmlformats.org/officeDocument/2006/bibliography"/>
   </ds:schemaRefs>

</xml_diff>

<commit_message>
Add decoder signaling table.
</commit_message>
<xml_diff>
--- a/doc/Kabeta Design.docx
+++ b/doc/Kabeta Design.docx
@@ -122,7 +122,7 @@
                 <w:sz w:val="36"/>
                 <w:szCs w:val="36"/>
               </w:rPr>
-              <w:t>2</w:t>
+              <w:t>5</w:t>
             </w:r>
             <w:r>
               <w:rPr>
@@ -177,14 +177,14 @@
                 <w:sz w:val="36"/>
                 <w:szCs w:val="36"/>
               </w:rPr>
-              <w:t>1.0</w:t>
+              <w:t>1.</w:t>
             </w:r>
             <w:r>
               <w:rPr>
                 <w:sz w:val="36"/>
                 <w:szCs w:val="36"/>
               </w:rPr>
-              <w:t>B</w:t>
+              <w:t>1</w:t>
             </w:r>
           </w:p>
         </w:tc>
@@ -966,7 +966,13 @@
         <w:t>S</w:t>
       </w:r>
       <w:r>
-        <w:t xml:space="preserve">ystem Service -- </w:t>
+        <w:t xml:space="preserve">ystem Service </w:t>
+      </w:r>
+      <w:r>
+        <w:t>–</w:t>
+      </w:r>
+      <w:r>
+        <w:t xml:space="preserve"> </w:t>
       </w:r>
       <w:r>
         <w:t>SVC</w:t>
@@ -1192,6 +1198,7 @@
       <w:pPr>
         <w:pStyle w:val="2"/>
       </w:pPr>
+      <w:proofErr w:type="spellStart"/>
       <w:r>
         <w:rPr>
           <w:rFonts w:hint="eastAsia"/>
@@ -1200,7 +1207,17 @@
         <w:t>I</w:t>
       </w:r>
       <w:r>
-        <w:t>nput/Output Read -- IOR (08)</w:t>
+        <w:t>nput/Output</w:t>
+      </w:r>
+      <w:proofErr w:type="spellEnd"/>
+      <w:r>
+        <w:t xml:space="preserve"> Read </w:t>
+      </w:r>
+      <w:r>
+        <w:t>–</w:t>
+      </w:r>
+      <w:r>
+        <w:t xml:space="preserve"> IOR (08)</w:t>
       </w:r>
     </w:p>
     <w:tbl>
@@ -1383,7 +1400,10 @@
         <w:t>IO</w:t>
       </w:r>
       <w:r>
-        <w:t>[Reg[Ra] + SE</w:t>
+        <w:t>[Reg[Ra] + S</w:t>
+      </w:r>
+      <w:r>
+        <w:t>e</w:t>
       </w:r>
       <w:r>
         <w:t>xt(Offset)]</w:t>
@@ -1598,7 +1618,10 @@
         <w:t>IO</w:t>
       </w:r>
       <w:r>
-        <w:t>[Reg[Ra] + SE</w:t>
+        <w:t>[Reg[Ra] + S</w:t>
+      </w:r>
+      <w:r>
+        <w:t>e</w:t>
       </w:r>
       <w:r>
         <w:t>xt</w:t>
@@ -1610,7 +1633,15 @@
         <w:t>Offset</w:t>
       </w:r>
       <w:r>
-        <w:t>)] ← Reg[Rc]</w:t>
+        <w:t>)] ← Reg[</w:t>
+      </w:r>
+      <w:proofErr w:type="spellStart"/>
+      <w:r>
+        <w:t>Rc</w:t>
+      </w:r>
+      <w:proofErr w:type="spellEnd"/>
+      <w:r>
+        <w:t>]</w:t>
       </w:r>
     </w:p>
     <w:p>
@@ -6015,9 +6046,6 @@
         <w:t>s</w:t>
       </w:r>
       <w:r>
-        <w:t xml:space="preserve"> (i.e. flush the pipeline)</w:t>
-      </w:r>
-      <w:r>
         <w:t>.</w:t>
       </w:r>
     </w:p>
@@ -6069,7 +6097,6 @@
         <w:rPr>
           <w:rFonts w:hint="eastAsia"/>
         </w:rPr>
-        <w:lastRenderedPageBreak/>
         <w:t>I</w:t>
       </w:r>
       <w:r>
@@ -6097,6 +6124,7 @@
         <w:rPr>
           <w:rFonts w:hint="eastAsia"/>
         </w:rPr>
+        <w:lastRenderedPageBreak/>
         <w:t>W</w:t>
       </w:r>
       <w:r>
@@ -6176,7 +6204,7 @@
         <w:t>Stage and</w:t>
       </w:r>
       <w:r>
-        <w:t xml:space="preserve"> RR-Stage with NOP instructions (i.e. flush the pipeline).</w:t>
+        <w:t xml:space="preserve"> RR-Stage with NOP instructions.</w:t>
       </w:r>
     </w:p>
     <w:p>
@@ -6350,24 +6378,7 @@
       </w:r>
     </w:p>
     <w:p>
-      <w:r>
-        <w:rPr>
-          <w:rFonts w:hint="eastAsia"/>
-        </w:rPr>
-        <w:t>O</w:t>
-      </w:r>
-      <w:r>
-        <w:t xml:space="preserve">nly the JMP instruction is allowed to clear the Supervisor bit but not set it, and </w:t>
-      </w:r>
-      <w:r>
-        <w:lastRenderedPageBreak/>
-        <w:t>no other instructions may have any effect on it.</w:t>
-      </w:r>
-    </w:p>
-    <w:p>
-      <w:pPr>
-        <w:widowControl/>
-        <w:jc w:val="left"/>
+      <w:pPr>
         <w:sectPr>
           <w:pgSz w:w="11906" w:h="16838"/>
           <w:pgMar w:top="1440" w:right="1800" w:bottom="1440" w:left="1800" w:header="851" w:footer="992" w:gutter="0"/>
@@ -6375,6 +6386,3550 @@
           <w:docGrid w:type="lines" w:linePitch="312"/>
         </w:sectPr>
       </w:pPr>
+      <w:r>
+        <w:rPr>
+          <w:rFonts w:hint="eastAsia"/>
+        </w:rPr>
+        <w:t>O</w:t>
+      </w:r>
+      <w:r>
+        <w:t>nly the JMP instruction is allowed to clear the Supervisor bit but not set it, and no other instructions may have any effect on it.</w:t>
+      </w:r>
+    </w:p>
+    <w:p>
+      <w:pPr>
+        <w:pStyle w:val="1"/>
+        <w:spacing w:before="156" w:after="156"/>
+      </w:pPr>
+      <w:r>
+        <w:lastRenderedPageBreak/>
+        <w:t>Decoder</w:t>
+      </w:r>
+      <w:r>
+        <w:t xml:space="preserve"> Signaling</w:t>
+      </w:r>
+    </w:p>
+    <w:tbl>
+      <w:tblPr>
+        <w:tblStyle w:val="a5"/>
+        <w:tblW w:w="0" w:type="auto"/>
+        <w:tblLook w:val="04A0" w:firstRow="1" w:lastRow="0" w:firstColumn="1" w:lastColumn="0" w:noHBand="0" w:noVBand="1"/>
+      </w:tblPr>
+      <w:tblGrid>
+        <w:gridCol w:w="691"/>
+        <w:gridCol w:w="2427"/>
+        <w:gridCol w:w="1060"/>
+        <w:gridCol w:w="1062"/>
+        <w:gridCol w:w="926"/>
+        <w:gridCol w:w="940"/>
+        <w:gridCol w:w="974"/>
+        <w:gridCol w:w="1017"/>
+        <w:gridCol w:w="1013"/>
+        <w:gridCol w:w="1006"/>
+        <w:gridCol w:w="882"/>
+        <w:gridCol w:w="879"/>
+        <w:gridCol w:w="790"/>
+      </w:tblGrid>
+      <w:tr>
+        <w:tc>
+          <w:tcPr>
+            <w:tcW w:w="3118" w:type="dxa"/>
+            <w:gridSpan w:val="2"/>
+          </w:tcPr>
+          <w:p>
+            <w:pPr>
+              <w:jc w:val="center"/>
+              <w:rPr>
+                <w:b/>
+              </w:rPr>
+            </w:pPr>
+            <w:r>
+              <w:rPr>
+                <w:rFonts w:hint="eastAsia"/>
+                <w:b/>
+              </w:rPr>
+              <w:t>S</w:t>
+            </w:r>
+            <w:r>
+              <w:rPr>
+                <w:b/>
+              </w:rPr>
+              <w:t>ignal</w:t>
+            </w:r>
+          </w:p>
+        </w:tc>
+        <w:tc>
+          <w:tcPr>
+            <w:tcW w:w="1060" w:type="dxa"/>
+          </w:tcPr>
+          <w:p>
+            <w:pPr>
+              <w:rPr>
+                <w:b/>
+              </w:rPr>
+            </w:pPr>
+            <w:r>
+              <w:rPr>
+                <w:rFonts w:hint="eastAsia"/>
+                <w:b/>
+              </w:rPr>
+              <w:t>O</w:t>
+            </w:r>
+            <w:r>
+              <w:rPr>
+                <w:b/>
+              </w:rPr>
+              <w:t>P</w:t>
+            </w:r>
+          </w:p>
+        </w:tc>
+        <w:tc>
+          <w:tcPr>
+            <w:tcW w:w="1062" w:type="dxa"/>
+          </w:tcPr>
+          <w:p>
+            <w:pPr>
+              <w:rPr>
+                <w:b/>
+              </w:rPr>
+            </w:pPr>
+            <w:r>
+              <w:rPr>
+                <w:rFonts w:hint="eastAsia"/>
+                <w:b/>
+              </w:rPr>
+              <w:t>O</w:t>
+            </w:r>
+            <w:r>
+              <w:rPr>
+                <w:b/>
+              </w:rPr>
+              <w:t>PC</w:t>
+            </w:r>
+          </w:p>
+        </w:tc>
+        <w:tc>
+          <w:tcPr>
+            <w:tcW w:w="926" w:type="dxa"/>
+          </w:tcPr>
+          <w:p>
+            <w:pPr>
+              <w:rPr>
+                <w:b/>
+              </w:rPr>
+            </w:pPr>
+            <w:r>
+              <w:rPr>
+                <w:rFonts w:hint="eastAsia"/>
+                <w:b/>
+              </w:rPr>
+              <w:t>L</w:t>
+            </w:r>
+            <w:r>
+              <w:rPr>
+                <w:b/>
+              </w:rPr>
+              <w:t>D</w:t>
+            </w:r>
+          </w:p>
+        </w:tc>
+        <w:tc>
+          <w:tcPr>
+            <w:tcW w:w="940" w:type="dxa"/>
+          </w:tcPr>
+          <w:p>
+            <w:pPr>
+              <w:rPr>
+                <w:b/>
+              </w:rPr>
+            </w:pPr>
+            <w:r>
+              <w:rPr>
+                <w:rFonts w:hint="eastAsia"/>
+                <w:b/>
+              </w:rPr>
+              <w:t>I</w:t>
+            </w:r>
+            <w:r>
+              <w:rPr>
+                <w:b/>
+              </w:rPr>
+              <w:t>OR</w:t>
+            </w:r>
+          </w:p>
+        </w:tc>
+        <w:tc>
+          <w:tcPr>
+            <w:tcW w:w="974" w:type="dxa"/>
+          </w:tcPr>
+          <w:p>
+            <w:pPr>
+              <w:rPr>
+                <w:b/>
+              </w:rPr>
+            </w:pPr>
+            <w:r>
+              <w:rPr>
+                <w:rFonts w:hint="eastAsia"/>
+                <w:b/>
+              </w:rPr>
+              <w:t>S</w:t>
+            </w:r>
+            <w:r>
+              <w:rPr>
+                <w:b/>
+              </w:rPr>
+              <w:t>T</w:t>
+            </w:r>
+          </w:p>
+        </w:tc>
+        <w:tc>
+          <w:tcPr>
+            <w:tcW w:w="1017" w:type="dxa"/>
+          </w:tcPr>
+          <w:p>
+            <w:pPr>
+              <w:rPr>
+                <w:b/>
+              </w:rPr>
+            </w:pPr>
+            <w:r>
+              <w:rPr>
+                <w:rFonts w:hint="eastAsia"/>
+                <w:b/>
+              </w:rPr>
+              <w:t>I</w:t>
+            </w:r>
+            <w:r>
+              <w:rPr>
+                <w:b/>
+              </w:rPr>
+              <w:t>OW</w:t>
+            </w:r>
+          </w:p>
+        </w:tc>
+        <w:tc>
+          <w:tcPr>
+            <w:tcW w:w="1013" w:type="dxa"/>
+          </w:tcPr>
+          <w:p>
+            <w:pPr>
+              <w:rPr>
+                <w:b/>
+              </w:rPr>
+            </w:pPr>
+            <w:r>
+              <w:rPr>
+                <w:rFonts w:hint="eastAsia"/>
+                <w:b/>
+              </w:rPr>
+              <w:t>J</w:t>
+            </w:r>
+            <w:r>
+              <w:rPr>
+                <w:b/>
+              </w:rPr>
+              <w:t>MP</w:t>
+            </w:r>
+          </w:p>
+        </w:tc>
+        <w:tc>
+          <w:tcPr>
+            <w:tcW w:w="1006" w:type="dxa"/>
+          </w:tcPr>
+          <w:p>
+            <w:pPr>
+              <w:rPr>
+                <w:b/>
+              </w:rPr>
+            </w:pPr>
+            <w:r>
+              <w:rPr>
+                <w:rFonts w:hint="eastAsia"/>
+                <w:b/>
+              </w:rPr>
+              <w:t>B</w:t>
+            </w:r>
+            <w:r>
+              <w:rPr>
+                <w:b/>
+              </w:rPr>
+              <w:t>EQ</w:t>
+            </w:r>
+          </w:p>
+        </w:tc>
+        <w:tc>
+          <w:tcPr>
+            <w:tcW w:w="882" w:type="dxa"/>
+          </w:tcPr>
+          <w:p>
+            <w:pPr>
+              <w:rPr>
+                <w:b/>
+              </w:rPr>
+            </w:pPr>
+            <w:r>
+              <w:rPr>
+                <w:rFonts w:hint="eastAsia"/>
+                <w:b/>
+              </w:rPr>
+              <w:t>B</w:t>
+            </w:r>
+            <w:r>
+              <w:rPr>
+                <w:b/>
+              </w:rPr>
+              <w:t>NE</w:t>
+            </w:r>
+          </w:p>
+        </w:tc>
+        <w:tc>
+          <w:tcPr>
+            <w:tcW w:w="879" w:type="dxa"/>
+          </w:tcPr>
+          <w:p>
+            <w:pPr>
+              <w:rPr>
+                <w:b/>
+              </w:rPr>
+            </w:pPr>
+            <w:r>
+              <w:rPr>
+                <w:rFonts w:hint="eastAsia"/>
+                <w:b/>
+              </w:rPr>
+              <w:t>L</w:t>
+            </w:r>
+            <w:r>
+              <w:rPr>
+                <w:b/>
+              </w:rPr>
+              <w:t>DR</w:t>
+            </w:r>
+          </w:p>
+        </w:tc>
+        <w:tc>
+          <w:tcPr>
+            <w:tcW w:w="790" w:type="dxa"/>
+          </w:tcPr>
+          <w:p>
+            <w:pPr>
+              <w:rPr>
+                <w:b/>
+              </w:rPr>
+            </w:pPr>
+            <w:r>
+              <w:rPr>
+                <w:rFonts w:hint="eastAsia"/>
+                <w:b/>
+              </w:rPr>
+              <w:t>S</w:t>
+            </w:r>
+            <w:r>
+              <w:rPr>
+                <w:b/>
+              </w:rPr>
+              <w:t>VC</w:t>
+            </w:r>
+          </w:p>
+        </w:tc>
+      </w:tr>
+      <w:tr>
+        <w:tc>
+          <w:tcPr>
+            <w:tcW w:w="691" w:type="dxa"/>
+          </w:tcPr>
+          <w:p>
+            <w:r>
+              <w:rPr>
+                <w:rFonts w:hint="eastAsia"/>
+              </w:rPr>
+              <w:t>I</w:t>
+            </w:r>
+            <w:r>
+              <w:t>F</w:t>
+            </w:r>
+          </w:p>
+        </w:tc>
+        <w:tc>
+          <w:tcPr>
+            <w:tcW w:w="2427" w:type="dxa"/>
+          </w:tcPr>
+          <w:p>
+            <w:r>
+              <w:rPr>
+                <w:rFonts w:hint="eastAsia"/>
+              </w:rPr>
+              <w:t>(</w:t>
+            </w:r>
+            <w:r>
+              <w:t>N/A)</w:t>
+            </w:r>
+          </w:p>
+        </w:tc>
+        <w:tc>
+          <w:tcPr>
+            <w:tcW w:w="1060" w:type="dxa"/>
+          </w:tcPr>
+          <w:p/>
+        </w:tc>
+        <w:tc>
+          <w:tcPr>
+            <w:tcW w:w="1062" w:type="dxa"/>
+          </w:tcPr>
+          <w:p/>
+        </w:tc>
+        <w:tc>
+          <w:tcPr>
+            <w:tcW w:w="926" w:type="dxa"/>
+          </w:tcPr>
+          <w:p/>
+        </w:tc>
+        <w:tc>
+          <w:tcPr>
+            <w:tcW w:w="940" w:type="dxa"/>
+          </w:tcPr>
+          <w:p/>
+        </w:tc>
+        <w:tc>
+          <w:tcPr>
+            <w:tcW w:w="974" w:type="dxa"/>
+          </w:tcPr>
+          <w:p/>
+        </w:tc>
+        <w:tc>
+          <w:tcPr>
+            <w:tcW w:w="1017" w:type="dxa"/>
+          </w:tcPr>
+          <w:p/>
+        </w:tc>
+        <w:tc>
+          <w:tcPr>
+            <w:tcW w:w="1013" w:type="dxa"/>
+          </w:tcPr>
+          <w:p/>
+        </w:tc>
+        <w:tc>
+          <w:tcPr>
+            <w:tcW w:w="1006" w:type="dxa"/>
+          </w:tcPr>
+          <w:p/>
+        </w:tc>
+        <w:tc>
+          <w:tcPr>
+            <w:tcW w:w="882" w:type="dxa"/>
+          </w:tcPr>
+          <w:p/>
+        </w:tc>
+        <w:tc>
+          <w:tcPr>
+            <w:tcW w:w="879" w:type="dxa"/>
+          </w:tcPr>
+          <w:p/>
+        </w:tc>
+        <w:tc>
+          <w:tcPr>
+            <w:tcW w:w="790" w:type="dxa"/>
+          </w:tcPr>
+          <w:p/>
+        </w:tc>
+      </w:tr>
+      <w:tr>
+        <w:tc>
+          <w:tcPr>
+            <w:tcW w:w="691" w:type="dxa"/>
+            <w:vMerge w:val="restart"/>
+          </w:tcPr>
+          <w:p>
+            <w:r>
+              <w:rPr>
+                <w:rFonts w:hint="eastAsia"/>
+              </w:rPr>
+              <w:t>R</w:t>
+            </w:r>
+            <w:r>
+              <w:t>R</w:t>
+            </w:r>
+          </w:p>
+        </w:tc>
+        <w:tc>
+          <w:tcPr>
+            <w:tcW w:w="2427" w:type="dxa"/>
+          </w:tcPr>
+          <w:p>
+            <w:proofErr w:type="spellStart"/>
+            <w:r>
+              <w:t>Reg</w:t>
+            </w:r>
+            <w:r>
+              <w:rPr>
+                <w:rFonts w:hint="eastAsia"/>
+              </w:rPr>
+              <w:t>A</w:t>
+            </w:r>
+            <w:r>
+              <w:t>ddrYSel</w:t>
+            </w:r>
+            <w:proofErr w:type="spellEnd"/>
+          </w:p>
+        </w:tc>
+        <w:tc>
+          <w:tcPr>
+            <w:tcW w:w="1060" w:type="dxa"/>
+          </w:tcPr>
+          <w:p>
+            <w:r>
+              <w:rPr>
+                <w:rFonts w:hint="eastAsia"/>
+              </w:rPr>
+              <w:t>R</w:t>
+            </w:r>
+            <w:r>
+              <w:t>B</w:t>
+            </w:r>
+          </w:p>
+        </w:tc>
+        <w:tc>
+          <w:tcPr>
+            <w:tcW w:w="1062" w:type="dxa"/>
+          </w:tcPr>
+          <w:p>
+            <w:r>
+              <w:rPr>
+                <w:rFonts w:hint="eastAsia"/>
+              </w:rPr>
+              <w:t>X</w:t>
+            </w:r>
+          </w:p>
+        </w:tc>
+        <w:tc>
+          <w:tcPr>
+            <w:tcW w:w="926" w:type="dxa"/>
+          </w:tcPr>
+          <w:p>
+            <w:r>
+              <w:rPr>
+                <w:rFonts w:hint="eastAsia"/>
+              </w:rPr>
+              <w:t>X</w:t>
+            </w:r>
+          </w:p>
+        </w:tc>
+        <w:tc>
+          <w:tcPr>
+            <w:tcW w:w="940" w:type="dxa"/>
+          </w:tcPr>
+          <w:p>
+            <w:r>
+              <w:rPr>
+                <w:rFonts w:hint="eastAsia"/>
+              </w:rPr>
+              <w:t>X</w:t>
+            </w:r>
+          </w:p>
+        </w:tc>
+        <w:tc>
+          <w:tcPr>
+            <w:tcW w:w="974" w:type="dxa"/>
+          </w:tcPr>
+          <w:p>
+            <w:r>
+              <w:t>RC</w:t>
+            </w:r>
+          </w:p>
+        </w:tc>
+        <w:tc>
+          <w:tcPr>
+            <w:tcW w:w="1017" w:type="dxa"/>
+          </w:tcPr>
+          <w:p>
+            <w:r>
+              <w:t>RC</w:t>
+            </w:r>
+          </w:p>
+        </w:tc>
+        <w:tc>
+          <w:tcPr>
+            <w:tcW w:w="1013" w:type="dxa"/>
+          </w:tcPr>
+          <w:p>
+            <w:r>
+              <w:rPr>
+                <w:rFonts w:hint="eastAsia"/>
+              </w:rPr>
+              <w:t>X</w:t>
+            </w:r>
+          </w:p>
+        </w:tc>
+        <w:tc>
+          <w:tcPr>
+            <w:tcW w:w="1006" w:type="dxa"/>
+          </w:tcPr>
+          <w:p>
+            <w:r>
+              <w:rPr>
+                <w:rFonts w:hint="eastAsia"/>
+              </w:rPr>
+              <w:t>X</w:t>
+            </w:r>
+          </w:p>
+        </w:tc>
+        <w:tc>
+          <w:tcPr>
+            <w:tcW w:w="882" w:type="dxa"/>
+          </w:tcPr>
+          <w:p>
+            <w:r>
+              <w:rPr>
+                <w:rFonts w:hint="eastAsia"/>
+              </w:rPr>
+              <w:t>X</w:t>
+            </w:r>
+          </w:p>
+        </w:tc>
+        <w:tc>
+          <w:tcPr>
+            <w:tcW w:w="879" w:type="dxa"/>
+          </w:tcPr>
+          <w:p>
+            <w:r>
+              <w:rPr>
+                <w:rFonts w:hint="eastAsia"/>
+              </w:rPr>
+              <w:t>X</w:t>
+            </w:r>
+          </w:p>
+        </w:tc>
+        <w:tc>
+          <w:tcPr>
+            <w:tcW w:w="790" w:type="dxa"/>
+          </w:tcPr>
+          <w:p>
+            <w:r>
+              <w:rPr>
+                <w:rFonts w:hint="eastAsia"/>
+              </w:rPr>
+              <w:t>X</w:t>
+            </w:r>
+          </w:p>
+        </w:tc>
+      </w:tr>
+      <w:tr>
+        <w:tc>
+          <w:tcPr>
+            <w:tcW w:w="691" w:type="dxa"/>
+            <w:vMerge/>
+          </w:tcPr>
+          <w:p/>
+        </w:tc>
+        <w:tc>
+          <w:tcPr>
+            <w:tcW w:w="2427" w:type="dxa"/>
+          </w:tcPr>
+          <w:p>
+            <w:proofErr w:type="spellStart"/>
+            <w:r>
+              <w:t>Reg</w:t>
+            </w:r>
+            <w:r>
+              <w:rPr>
+                <w:rFonts w:hint="eastAsia"/>
+              </w:rPr>
+              <w:t>R</w:t>
+            </w:r>
+            <w:r>
+              <w:t>dEnX</w:t>
+            </w:r>
+            <w:proofErr w:type="spellEnd"/>
+          </w:p>
+        </w:tc>
+        <w:tc>
+          <w:tcPr>
+            <w:tcW w:w="1060" w:type="dxa"/>
+          </w:tcPr>
+          <w:p>
+            <w:r>
+              <w:rPr>
+                <w:rFonts w:hint="eastAsia"/>
+              </w:rPr>
+              <w:t>1</w:t>
+            </w:r>
+          </w:p>
+        </w:tc>
+        <w:tc>
+          <w:tcPr>
+            <w:tcW w:w="1062" w:type="dxa"/>
+          </w:tcPr>
+          <w:p>
+            <w:r>
+              <w:rPr>
+                <w:rFonts w:hint="eastAsia"/>
+              </w:rPr>
+              <w:t>1</w:t>
+            </w:r>
+          </w:p>
+        </w:tc>
+        <w:tc>
+          <w:tcPr>
+            <w:tcW w:w="926" w:type="dxa"/>
+          </w:tcPr>
+          <w:p>
+            <w:r>
+              <w:rPr>
+                <w:rFonts w:hint="eastAsia"/>
+              </w:rPr>
+              <w:t>1</w:t>
+            </w:r>
+          </w:p>
+        </w:tc>
+        <w:tc>
+          <w:tcPr>
+            <w:tcW w:w="940" w:type="dxa"/>
+          </w:tcPr>
+          <w:p>
+            <w:r>
+              <w:rPr>
+                <w:rFonts w:hint="eastAsia"/>
+              </w:rPr>
+              <w:t>1</w:t>
+            </w:r>
+          </w:p>
+        </w:tc>
+        <w:tc>
+          <w:tcPr>
+            <w:tcW w:w="974" w:type="dxa"/>
+          </w:tcPr>
+          <w:p>
+            <w:r>
+              <w:rPr>
+                <w:rFonts w:hint="eastAsia"/>
+              </w:rPr>
+              <w:t>1</w:t>
+            </w:r>
+          </w:p>
+        </w:tc>
+        <w:tc>
+          <w:tcPr>
+            <w:tcW w:w="1017" w:type="dxa"/>
+          </w:tcPr>
+          <w:p>
+            <w:r>
+              <w:rPr>
+                <w:rFonts w:hint="eastAsia"/>
+              </w:rPr>
+              <w:t>1</w:t>
+            </w:r>
+          </w:p>
+        </w:tc>
+        <w:tc>
+          <w:tcPr>
+            <w:tcW w:w="1013" w:type="dxa"/>
+          </w:tcPr>
+          <w:p>
+            <w:r>
+              <w:rPr>
+                <w:rFonts w:hint="eastAsia"/>
+              </w:rPr>
+              <w:t>1</w:t>
+            </w:r>
+          </w:p>
+        </w:tc>
+        <w:tc>
+          <w:tcPr>
+            <w:tcW w:w="1006" w:type="dxa"/>
+          </w:tcPr>
+          <w:p>
+            <w:r>
+              <w:rPr>
+                <w:rFonts w:hint="eastAsia"/>
+              </w:rPr>
+              <w:t>1</w:t>
+            </w:r>
+          </w:p>
+        </w:tc>
+        <w:tc>
+          <w:tcPr>
+            <w:tcW w:w="882" w:type="dxa"/>
+          </w:tcPr>
+          <w:p>
+            <w:r>
+              <w:rPr>
+                <w:rFonts w:hint="eastAsia"/>
+              </w:rPr>
+              <w:t>1</w:t>
+            </w:r>
+          </w:p>
+        </w:tc>
+        <w:tc>
+          <w:tcPr>
+            <w:tcW w:w="879" w:type="dxa"/>
+          </w:tcPr>
+          <w:p>
+            <w:r>
+              <w:rPr>
+                <w:rFonts w:hint="eastAsia"/>
+              </w:rPr>
+              <w:t>0</w:t>
+            </w:r>
+          </w:p>
+        </w:tc>
+        <w:tc>
+          <w:tcPr>
+            <w:tcW w:w="790" w:type="dxa"/>
+          </w:tcPr>
+          <w:p>
+            <w:r>
+              <w:rPr>
+                <w:rFonts w:hint="eastAsia"/>
+              </w:rPr>
+              <w:t>0</w:t>
+            </w:r>
+          </w:p>
+        </w:tc>
+      </w:tr>
+      <w:tr>
+        <w:tc>
+          <w:tcPr>
+            <w:tcW w:w="691" w:type="dxa"/>
+            <w:vMerge/>
+          </w:tcPr>
+          <w:p/>
+        </w:tc>
+        <w:tc>
+          <w:tcPr>
+            <w:tcW w:w="2427" w:type="dxa"/>
+          </w:tcPr>
+          <w:p>
+            <w:proofErr w:type="spellStart"/>
+            <w:r>
+              <w:t>Reg</w:t>
+            </w:r>
+            <w:r>
+              <w:rPr>
+                <w:rFonts w:hint="eastAsia"/>
+              </w:rPr>
+              <w:t>R</w:t>
+            </w:r>
+            <w:r>
+              <w:t>dEnY</w:t>
+            </w:r>
+            <w:proofErr w:type="spellEnd"/>
+          </w:p>
+        </w:tc>
+        <w:tc>
+          <w:tcPr>
+            <w:tcW w:w="1060" w:type="dxa"/>
+          </w:tcPr>
+          <w:p>
+            <w:r>
+              <w:rPr>
+                <w:rFonts w:hint="eastAsia"/>
+              </w:rPr>
+              <w:t>1</w:t>
+            </w:r>
+          </w:p>
+        </w:tc>
+        <w:tc>
+          <w:tcPr>
+            <w:tcW w:w="1062" w:type="dxa"/>
+          </w:tcPr>
+          <w:p>
+            <w:r>
+              <w:rPr>
+                <w:rFonts w:hint="eastAsia"/>
+              </w:rPr>
+              <w:t>0</w:t>
+            </w:r>
+          </w:p>
+        </w:tc>
+        <w:tc>
+          <w:tcPr>
+            <w:tcW w:w="926" w:type="dxa"/>
+          </w:tcPr>
+          <w:p>
+            <w:r>
+              <w:rPr>
+                <w:rFonts w:hint="eastAsia"/>
+              </w:rPr>
+              <w:t>0</w:t>
+            </w:r>
+          </w:p>
+        </w:tc>
+        <w:tc>
+          <w:tcPr>
+            <w:tcW w:w="940" w:type="dxa"/>
+          </w:tcPr>
+          <w:p>
+            <w:r>
+              <w:rPr>
+                <w:rFonts w:hint="eastAsia"/>
+              </w:rPr>
+              <w:t>0</w:t>
+            </w:r>
+          </w:p>
+        </w:tc>
+        <w:tc>
+          <w:tcPr>
+            <w:tcW w:w="974" w:type="dxa"/>
+          </w:tcPr>
+          <w:p>
+            <w:r>
+              <w:t>1</w:t>
+            </w:r>
+          </w:p>
+        </w:tc>
+        <w:tc>
+          <w:tcPr>
+            <w:tcW w:w="1017" w:type="dxa"/>
+          </w:tcPr>
+          <w:p>
+            <w:r>
+              <w:t>1</w:t>
+            </w:r>
+          </w:p>
+        </w:tc>
+        <w:tc>
+          <w:tcPr>
+            <w:tcW w:w="1013" w:type="dxa"/>
+          </w:tcPr>
+          <w:p>
+            <w:r>
+              <w:rPr>
+                <w:rFonts w:hint="eastAsia"/>
+              </w:rPr>
+              <w:t>0</w:t>
+            </w:r>
+          </w:p>
+        </w:tc>
+        <w:tc>
+          <w:tcPr>
+            <w:tcW w:w="1006" w:type="dxa"/>
+          </w:tcPr>
+          <w:p>
+            <w:r>
+              <w:rPr>
+                <w:rFonts w:hint="eastAsia"/>
+              </w:rPr>
+              <w:t>0</w:t>
+            </w:r>
+          </w:p>
+        </w:tc>
+        <w:tc>
+          <w:tcPr>
+            <w:tcW w:w="882" w:type="dxa"/>
+          </w:tcPr>
+          <w:p>
+            <w:r>
+              <w:rPr>
+                <w:rFonts w:hint="eastAsia"/>
+              </w:rPr>
+              <w:t>0</w:t>
+            </w:r>
+          </w:p>
+        </w:tc>
+        <w:tc>
+          <w:tcPr>
+            <w:tcW w:w="879" w:type="dxa"/>
+          </w:tcPr>
+          <w:p>
+            <w:r>
+              <w:rPr>
+                <w:rFonts w:hint="eastAsia"/>
+              </w:rPr>
+              <w:t>0</w:t>
+            </w:r>
+          </w:p>
+        </w:tc>
+        <w:tc>
+          <w:tcPr>
+            <w:tcW w:w="790" w:type="dxa"/>
+          </w:tcPr>
+          <w:p>
+            <w:r>
+              <w:rPr>
+                <w:rFonts w:hint="eastAsia"/>
+              </w:rPr>
+              <w:t>0</w:t>
+            </w:r>
+          </w:p>
+        </w:tc>
+      </w:tr>
+      <w:tr>
+        <w:tc>
+          <w:tcPr>
+            <w:tcW w:w="691" w:type="dxa"/>
+            <w:vMerge w:val="restart"/>
+          </w:tcPr>
+          <w:p>
+            <w:r>
+              <w:rPr>
+                <w:rFonts w:hint="eastAsia"/>
+              </w:rPr>
+              <w:t>E</w:t>
+            </w:r>
+            <w:r>
+              <w:t>X</w:t>
+            </w:r>
+          </w:p>
+        </w:tc>
+        <w:tc>
+          <w:tcPr>
+            <w:tcW w:w="2427" w:type="dxa"/>
+          </w:tcPr>
+          <w:p>
+            <w:proofErr w:type="gramStart"/>
+            <w:r>
+              <w:rPr>
+                <w:rFonts w:hint="eastAsia"/>
+              </w:rPr>
+              <w:t>B</w:t>
+            </w:r>
+            <w:r>
+              <w:t>rCond</w:t>
+            </w:r>
+            <w:r>
+              <w:rPr>
+                <w:vertAlign w:val="superscript"/>
+              </w:rPr>
+              <w:t>[</w:t>
+            </w:r>
+            <w:proofErr w:type="gramEnd"/>
+            <w:r>
+              <w:rPr>
+                <w:vertAlign w:val="superscript"/>
+              </w:rPr>
+              <w:t>2</w:t>
+            </w:r>
+            <w:r>
+              <w:rPr>
+                <w:vertAlign w:val="superscript"/>
+              </w:rPr>
+              <w:t>]</w:t>
+            </w:r>
+          </w:p>
+        </w:tc>
+        <w:tc>
+          <w:tcPr>
+            <w:tcW w:w="1060" w:type="dxa"/>
+          </w:tcPr>
+          <w:p>
+            <w:r>
+              <w:t>NV</w:t>
+            </w:r>
+          </w:p>
+        </w:tc>
+        <w:tc>
+          <w:tcPr>
+            <w:tcW w:w="1062" w:type="dxa"/>
+          </w:tcPr>
+          <w:p>
+            <w:r>
+              <w:t>NV</w:t>
+            </w:r>
+          </w:p>
+        </w:tc>
+        <w:tc>
+          <w:tcPr>
+            <w:tcW w:w="926" w:type="dxa"/>
+          </w:tcPr>
+          <w:p>
+            <w:r>
+              <w:rPr>
+                <w:rFonts w:hint="eastAsia"/>
+              </w:rPr>
+              <w:t>NV</w:t>
+            </w:r>
+          </w:p>
+        </w:tc>
+        <w:tc>
+          <w:tcPr>
+            <w:tcW w:w="940" w:type="dxa"/>
+          </w:tcPr>
+          <w:p>
+            <w:r>
+              <w:rPr>
+                <w:rFonts w:hint="eastAsia"/>
+              </w:rPr>
+              <w:t>NV</w:t>
+            </w:r>
+          </w:p>
+        </w:tc>
+        <w:tc>
+          <w:tcPr>
+            <w:tcW w:w="974" w:type="dxa"/>
+          </w:tcPr>
+          <w:p>
+            <w:r>
+              <w:rPr>
+                <w:rFonts w:hint="eastAsia"/>
+              </w:rPr>
+              <w:t>NV</w:t>
+            </w:r>
+          </w:p>
+        </w:tc>
+        <w:tc>
+          <w:tcPr>
+            <w:tcW w:w="1017" w:type="dxa"/>
+          </w:tcPr>
+          <w:p>
+            <w:r>
+              <w:rPr>
+                <w:rFonts w:hint="eastAsia"/>
+              </w:rPr>
+              <w:t>NV</w:t>
+            </w:r>
+          </w:p>
+        </w:tc>
+        <w:tc>
+          <w:tcPr>
+            <w:tcW w:w="1013" w:type="dxa"/>
+          </w:tcPr>
+          <w:p>
+            <w:r>
+              <w:t>AL</w:t>
+            </w:r>
+          </w:p>
+        </w:tc>
+        <w:tc>
+          <w:tcPr>
+            <w:tcW w:w="1006" w:type="dxa"/>
+          </w:tcPr>
+          <w:p>
+            <w:r>
+              <w:rPr>
+                <w:rFonts w:hint="eastAsia"/>
+              </w:rPr>
+              <w:t>E</w:t>
+            </w:r>
+            <w:r>
+              <w:t>Q</w:t>
+            </w:r>
+          </w:p>
+        </w:tc>
+        <w:tc>
+          <w:tcPr>
+            <w:tcW w:w="882" w:type="dxa"/>
+          </w:tcPr>
+          <w:p>
+            <w:r>
+              <w:rPr>
+                <w:rFonts w:hint="eastAsia"/>
+              </w:rPr>
+              <w:t>N</w:t>
+            </w:r>
+            <w:r>
+              <w:t>E</w:t>
+            </w:r>
+          </w:p>
+        </w:tc>
+        <w:tc>
+          <w:tcPr>
+            <w:tcW w:w="879" w:type="dxa"/>
+          </w:tcPr>
+          <w:p>
+            <w:r>
+              <w:rPr>
+                <w:rFonts w:hint="eastAsia"/>
+              </w:rPr>
+              <w:t>NV</w:t>
+            </w:r>
+          </w:p>
+        </w:tc>
+        <w:tc>
+          <w:tcPr>
+            <w:tcW w:w="790" w:type="dxa"/>
+          </w:tcPr>
+          <w:p>
+            <w:r>
+              <w:rPr>
+                <w:rFonts w:hint="eastAsia"/>
+              </w:rPr>
+              <w:t>NV</w:t>
+            </w:r>
+          </w:p>
+        </w:tc>
+      </w:tr>
+      <w:tr>
+        <w:tc>
+          <w:tcPr>
+            <w:tcW w:w="691" w:type="dxa"/>
+            <w:vMerge/>
+          </w:tcPr>
+          <w:p/>
+        </w:tc>
+        <w:tc>
+          <w:tcPr>
+            <w:tcW w:w="2427" w:type="dxa"/>
+          </w:tcPr>
+          <w:p>
+            <w:proofErr w:type="spellStart"/>
+            <w:r>
+              <w:rPr>
+                <w:rFonts w:hint="eastAsia"/>
+              </w:rPr>
+              <w:t>I</w:t>
+            </w:r>
+            <w:r>
+              <w:t>nstrnMemAddrBufEn</w:t>
+            </w:r>
+            <w:proofErr w:type="spellEnd"/>
+          </w:p>
+        </w:tc>
+        <w:tc>
+          <w:tcPr>
+            <w:tcW w:w="1060" w:type="dxa"/>
+          </w:tcPr>
+          <w:p>
+            <w:r>
+              <w:rPr>
+                <w:rFonts w:hint="eastAsia"/>
+              </w:rPr>
+              <w:t>0</w:t>
+            </w:r>
+          </w:p>
+        </w:tc>
+        <w:tc>
+          <w:tcPr>
+            <w:tcW w:w="1062" w:type="dxa"/>
+          </w:tcPr>
+          <w:p>
+            <w:r>
+              <w:rPr>
+                <w:rFonts w:hint="eastAsia"/>
+              </w:rPr>
+              <w:t>0</w:t>
+            </w:r>
+          </w:p>
+        </w:tc>
+        <w:tc>
+          <w:tcPr>
+            <w:tcW w:w="926" w:type="dxa"/>
+          </w:tcPr>
+          <w:p>
+            <w:r>
+              <w:rPr>
+                <w:rFonts w:hint="eastAsia"/>
+              </w:rPr>
+              <w:t>0</w:t>
+            </w:r>
+          </w:p>
+        </w:tc>
+        <w:tc>
+          <w:tcPr>
+            <w:tcW w:w="940" w:type="dxa"/>
+          </w:tcPr>
+          <w:p>
+            <w:r>
+              <w:rPr>
+                <w:rFonts w:hint="eastAsia"/>
+              </w:rPr>
+              <w:t>0</w:t>
+            </w:r>
+          </w:p>
+        </w:tc>
+        <w:tc>
+          <w:tcPr>
+            <w:tcW w:w="974" w:type="dxa"/>
+          </w:tcPr>
+          <w:p>
+            <w:r>
+              <w:rPr>
+                <w:rFonts w:hint="eastAsia"/>
+              </w:rPr>
+              <w:t>0</w:t>
+            </w:r>
+          </w:p>
+        </w:tc>
+        <w:tc>
+          <w:tcPr>
+            <w:tcW w:w="1017" w:type="dxa"/>
+          </w:tcPr>
+          <w:p>
+            <w:r>
+              <w:rPr>
+                <w:rFonts w:hint="eastAsia"/>
+              </w:rPr>
+              <w:t>0</w:t>
+            </w:r>
+          </w:p>
+        </w:tc>
+        <w:tc>
+          <w:tcPr>
+            <w:tcW w:w="1013" w:type="dxa"/>
+          </w:tcPr>
+          <w:p>
+            <w:r>
+              <w:rPr>
+                <w:rFonts w:hint="eastAsia"/>
+              </w:rPr>
+              <w:t>0</w:t>
+            </w:r>
+          </w:p>
+        </w:tc>
+        <w:tc>
+          <w:tcPr>
+            <w:tcW w:w="1006" w:type="dxa"/>
+          </w:tcPr>
+          <w:p>
+            <w:r>
+              <w:rPr>
+                <w:rFonts w:hint="eastAsia"/>
+              </w:rPr>
+              <w:t>0</w:t>
+            </w:r>
+          </w:p>
+        </w:tc>
+        <w:tc>
+          <w:tcPr>
+            <w:tcW w:w="882" w:type="dxa"/>
+          </w:tcPr>
+          <w:p>
+            <w:r>
+              <w:rPr>
+                <w:rFonts w:hint="eastAsia"/>
+              </w:rPr>
+              <w:t>0</w:t>
+            </w:r>
+          </w:p>
+        </w:tc>
+        <w:tc>
+          <w:tcPr>
+            <w:tcW w:w="879" w:type="dxa"/>
+          </w:tcPr>
+          <w:p>
+            <w:r>
+              <w:rPr>
+                <w:rFonts w:hint="eastAsia"/>
+              </w:rPr>
+              <w:t>1</w:t>
+            </w:r>
+          </w:p>
+        </w:tc>
+        <w:tc>
+          <w:tcPr>
+            <w:tcW w:w="790" w:type="dxa"/>
+          </w:tcPr>
+          <w:p>
+            <w:r>
+              <w:rPr>
+                <w:rFonts w:hint="eastAsia"/>
+              </w:rPr>
+              <w:t>0</w:t>
+            </w:r>
+          </w:p>
+        </w:tc>
+      </w:tr>
+      <w:tr>
+        <w:tc>
+          <w:tcPr>
+            <w:tcW w:w="691" w:type="dxa"/>
+            <w:vMerge/>
+          </w:tcPr>
+          <w:p/>
+        </w:tc>
+        <w:tc>
+          <w:tcPr>
+            <w:tcW w:w="2427" w:type="dxa"/>
+          </w:tcPr>
+          <w:p>
+            <w:proofErr w:type="spellStart"/>
+            <w:r>
+              <w:t>ALU_</w:t>
+            </w:r>
+            <w:r>
+              <w:rPr>
+                <w:rFonts w:hint="eastAsia"/>
+              </w:rPr>
+              <w:t>D</w:t>
+            </w:r>
+            <w:r>
+              <w:t>ataYSel</w:t>
+            </w:r>
+            <w:proofErr w:type="spellEnd"/>
+          </w:p>
+        </w:tc>
+        <w:tc>
+          <w:tcPr>
+            <w:tcW w:w="1060" w:type="dxa"/>
+          </w:tcPr>
+          <w:p>
+            <w:r>
+              <w:rPr>
+                <w:rFonts w:hint="eastAsia"/>
+              </w:rPr>
+              <w:t>R</w:t>
+            </w:r>
+            <w:r>
+              <w:t>EG</w:t>
+            </w:r>
+          </w:p>
+        </w:tc>
+        <w:tc>
+          <w:tcPr>
+            <w:tcW w:w="1062" w:type="dxa"/>
+          </w:tcPr>
+          <w:p>
+            <w:r>
+              <w:rPr>
+                <w:rFonts w:hint="eastAsia"/>
+              </w:rPr>
+              <w:t>L</w:t>
+            </w:r>
+            <w:r>
+              <w:t>IT</w:t>
+            </w:r>
+          </w:p>
+        </w:tc>
+        <w:tc>
+          <w:tcPr>
+            <w:tcW w:w="926" w:type="dxa"/>
+          </w:tcPr>
+          <w:p>
+            <w:r>
+              <w:rPr>
+                <w:rFonts w:hint="eastAsia"/>
+              </w:rPr>
+              <w:t>L</w:t>
+            </w:r>
+            <w:r>
+              <w:t>IT</w:t>
+            </w:r>
+          </w:p>
+        </w:tc>
+        <w:tc>
+          <w:tcPr>
+            <w:tcW w:w="940" w:type="dxa"/>
+          </w:tcPr>
+          <w:p>
+            <w:r>
+              <w:rPr>
+                <w:rFonts w:hint="eastAsia"/>
+              </w:rPr>
+              <w:t>L</w:t>
+            </w:r>
+            <w:r>
+              <w:t>IT</w:t>
+            </w:r>
+          </w:p>
+        </w:tc>
+        <w:tc>
+          <w:tcPr>
+            <w:tcW w:w="974" w:type="dxa"/>
+          </w:tcPr>
+          <w:p>
+            <w:r>
+              <w:rPr>
+                <w:rFonts w:hint="eastAsia"/>
+              </w:rPr>
+              <w:t>L</w:t>
+            </w:r>
+            <w:r>
+              <w:t>IT</w:t>
+            </w:r>
+          </w:p>
+        </w:tc>
+        <w:tc>
+          <w:tcPr>
+            <w:tcW w:w="1017" w:type="dxa"/>
+          </w:tcPr>
+          <w:p>
+            <w:r>
+              <w:rPr>
+                <w:rFonts w:hint="eastAsia"/>
+              </w:rPr>
+              <w:t>L</w:t>
+            </w:r>
+            <w:r>
+              <w:t>IT</w:t>
+            </w:r>
+          </w:p>
+        </w:tc>
+        <w:tc>
+          <w:tcPr>
+            <w:tcW w:w="1013" w:type="dxa"/>
+          </w:tcPr>
+          <w:p>
+            <w:r>
+              <w:rPr>
+                <w:rFonts w:hint="eastAsia"/>
+              </w:rPr>
+              <w:t>X</w:t>
+            </w:r>
+          </w:p>
+        </w:tc>
+        <w:tc>
+          <w:tcPr>
+            <w:tcW w:w="1006" w:type="dxa"/>
+          </w:tcPr>
+          <w:p>
+            <w:r>
+              <w:rPr>
+                <w:rFonts w:hint="eastAsia"/>
+              </w:rPr>
+              <w:t>X</w:t>
+            </w:r>
+          </w:p>
+        </w:tc>
+        <w:tc>
+          <w:tcPr>
+            <w:tcW w:w="882" w:type="dxa"/>
+          </w:tcPr>
+          <w:p>
+            <w:r>
+              <w:rPr>
+                <w:rFonts w:hint="eastAsia"/>
+              </w:rPr>
+              <w:t>X</w:t>
+            </w:r>
+          </w:p>
+        </w:tc>
+        <w:tc>
+          <w:tcPr>
+            <w:tcW w:w="879" w:type="dxa"/>
+          </w:tcPr>
+          <w:p>
+            <w:r>
+              <w:rPr>
+                <w:rFonts w:hint="eastAsia"/>
+              </w:rPr>
+              <w:t>X</w:t>
+            </w:r>
+          </w:p>
+        </w:tc>
+        <w:tc>
+          <w:tcPr>
+            <w:tcW w:w="790" w:type="dxa"/>
+          </w:tcPr>
+          <w:p>
+            <w:r>
+              <w:rPr>
+                <w:rFonts w:hint="eastAsia"/>
+              </w:rPr>
+              <w:t>X</w:t>
+            </w:r>
+          </w:p>
+        </w:tc>
+      </w:tr>
+      <w:tr>
+        <w:tc>
+          <w:tcPr>
+            <w:tcW w:w="691" w:type="dxa"/>
+            <w:vMerge/>
+          </w:tcPr>
+          <w:p/>
+        </w:tc>
+        <w:tc>
+          <w:tcPr>
+            <w:tcW w:w="2427" w:type="dxa"/>
+          </w:tcPr>
+          <w:p>
+            <w:proofErr w:type="spellStart"/>
+            <w:r>
+              <w:rPr>
+                <w:rFonts w:hint="eastAsia"/>
+              </w:rPr>
+              <w:t>M</w:t>
+            </w:r>
+            <w:r>
+              <w:t>emDataBufEn</w:t>
+            </w:r>
+            <w:proofErr w:type="spellEnd"/>
+          </w:p>
+        </w:tc>
+        <w:tc>
+          <w:tcPr>
+            <w:tcW w:w="1060" w:type="dxa"/>
+          </w:tcPr>
+          <w:p>
+            <w:r>
+              <w:rPr>
+                <w:rFonts w:hint="eastAsia"/>
+              </w:rPr>
+              <w:t>0</w:t>
+            </w:r>
+          </w:p>
+        </w:tc>
+        <w:tc>
+          <w:tcPr>
+            <w:tcW w:w="1062" w:type="dxa"/>
+          </w:tcPr>
+          <w:p>
+            <w:r>
+              <w:rPr>
+                <w:rFonts w:hint="eastAsia"/>
+              </w:rPr>
+              <w:t>0</w:t>
+            </w:r>
+          </w:p>
+        </w:tc>
+        <w:tc>
+          <w:tcPr>
+            <w:tcW w:w="926" w:type="dxa"/>
+          </w:tcPr>
+          <w:p>
+            <w:r>
+              <w:rPr>
+                <w:rFonts w:hint="eastAsia"/>
+              </w:rPr>
+              <w:t>0</w:t>
+            </w:r>
+          </w:p>
+        </w:tc>
+        <w:tc>
+          <w:tcPr>
+            <w:tcW w:w="940" w:type="dxa"/>
+          </w:tcPr>
+          <w:p>
+            <w:r>
+              <w:rPr>
+                <w:rFonts w:hint="eastAsia"/>
+              </w:rPr>
+              <w:t>0</w:t>
+            </w:r>
+          </w:p>
+        </w:tc>
+        <w:tc>
+          <w:tcPr>
+            <w:tcW w:w="974" w:type="dxa"/>
+          </w:tcPr>
+          <w:p>
+            <w:r>
+              <w:rPr>
+                <w:rFonts w:hint="eastAsia"/>
+              </w:rPr>
+              <w:t>1</w:t>
+            </w:r>
+          </w:p>
+        </w:tc>
+        <w:tc>
+          <w:tcPr>
+            <w:tcW w:w="1017" w:type="dxa"/>
+          </w:tcPr>
+          <w:p>
+            <w:r>
+              <w:rPr>
+                <w:rFonts w:hint="eastAsia"/>
+              </w:rPr>
+              <w:t>1</w:t>
+            </w:r>
+          </w:p>
+        </w:tc>
+        <w:tc>
+          <w:tcPr>
+            <w:tcW w:w="1013" w:type="dxa"/>
+          </w:tcPr>
+          <w:p>
+            <w:r>
+              <w:rPr>
+                <w:rFonts w:hint="eastAsia"/>
+              </w:rPr>
+              <w:t>0</w:t>
+            </w:r>
+          </w:p>
+        </w:tc>
+        <w:tc>
+          <w:tcPr>
+            <w:tcW w:w="1006" w:type="dxa"/>
+          </w:tcPr>
+          <w:p>
+            <w:r>
+              <w:rPr>
+                <w:rFonts w:hint="eastAsia"/>
+              </w:rPr>
+              <w:t>0</w:t>
+            </w:r>
+          </w:p>
+        </w:tc>
+        <w:tc>
+          <w:tcPr>
+            <w:tcW w:w="882" w:type="dxa"/>
+          </w:tcPr>
+          <w:p>
+            <w:r>
+              <w:rPr>
+                <w:rFonts w:hint="eastAsia"/>
+              </w:rPr>
+              <w:t>0</w:t>
+            </w:r>
+          </w:p>
+        </w:tc>
+        <w:tc>
+          <w:tcPr>
+            <w:tcW w:w="879" w:type="dxa"/>
+          </w:tcPr>
+          <w:p>
+            <w:r>
+              <w:rPr>
+                <w:rFonts w:hint="eastAsia"/>
+              </w:rPr>
+              <w:t>0</w:t>
+            </w:r>
+          </w:p>
+        </w:tc>
+        <w:tc>
+          <w:tcPr>
+            <w:tcW w:w="790" w:type="dxa"/>
+          </w:tcPr>
+          <w:p>
+            <w:r>
+              <w:rPr>
+                <w:rFonts w:hint="eastAsia"/>
+              </w:rPr>
+              <w:t>0</w:t>
+            </w:r>
+          </w:p>
+        </w:tc>
+      </w:tr>
+      <w:tr>
+        <w:tc>
+          <w:tcPr>
+            <w:tcW w:w="691" w:type="dxa"/>
+            <w:vMerge/>
+          </w:tcPr>
+          <w:p/>
+        </w:tc>
+        <w:tc>
+          <w:tcPr>
+            <w:tcW w:w="2427" w:type="dxa"/>
+          </w:tcPr>
+          <w:p>
+            <w:proofErr w:type="spellStart"/>
+            <w:r>
+              <w:rPr>
+                <w:rFonts w:hint="eastAsia"/>
+              </w:rPr>
+              <w:t>A</w:t>
+            </w:r>
+            <w:r>
+              <w:t>LU_Op</w:t>
+            </w:r>
+            <w:proofErr w:type="spellEnd"/>
+          </w:p>
+        </w:tc>
+        <w:tc>
+          <w:tcPr>
+            <w:tcW w:w="1060" w:type="dxa"/>
+          </w:tcPr>
+          <w:p>
+            <w:proofErr w:type="spellStart"/>
+            <w:r>
+              <w:rPr>
+                <w:rFonts w:hint="eastAsia"/>
+              </w:rPr>
+              <w:t>A</w:t>
+            </w:r>
+            <w:r>
+              <w:t>LU_Op</w:t>
+            </w:r>
+            <w:proofErr w:type="spellEnd"/>
+          </w:p>
+        </w:tc>
+        <w:tc>
+          <w:tcPr>
+            <w:tcW w:w="1062" w:type="dxa"/>
+          </w:tcPr>
+          <w:p>
+            <w:proofErr w:type="spellStart"/>
+            <w:r>
+              <w:rPr>
+                <w:rFonts w:hint="eastAsia"/>
+              </w:rPr>
+              <w:t>A</w:t>
+            </w:r>
+            <w:r>
+              <w:t>LU_Op</w:t>
+            </w:r>
+            <w:proofErr w:type="spellEnd"/>
+          </w:p>
+        </w:tc>
+        <w:tc>
+          <w:tcPr>
+            <w:tcW w:w="926" w:type="dxa"/>
+          </w:tcPr>
+          <w:p>
+            <w:r>
+              <w:rPr>
+                <w:rFonts w:hint="eastAsia"/>
+              </w:rPr>
+              <w:t>A</w:t>
+            </w:r>
+            <w:r>
+              <w:t>DD</w:t>
+            </w:r>
+          </w:p>
+        </w:tc>
+        <w:tc>
+          <w:tcPr>
+            <w:tcW w:w="940" w:type="dxa"/>
+          </w:tcPr>
+          <w:p>
+            <w:r>
+              <w:rPr>
+                <w:rFonts w:hint="eastAsia"/>
+              </w:rPr>
+              <w:t>A</w:t>
+            </w:r>
+            <w:r>
+              <w:t>DD</w:t>
+            </w:r>
+          </w:p>
+        </w:tc>
+        <w:tc>
+          <w:tcPr>
+            <w:tcW w:w="974" w:type="dxa"/>
+          </w:tcPr>
+          <w:p>
+            <w:r>
+              <w:rPr>
+                <w:rFonts w:hint="eastAsia"/>
+              </w:rPr>
+              <w:t>A</w:t>
+            </w:r>
+            <w:r>
+              <w:t>DD</w:t>
+            </w:r>
+          </w:p>
+        </w:tc>
+        <w:tc>
+          <w:tcPr>
+            <w:tcW w:w="1017" w:type="dxa"/>
+          </w:tcPr>
+          <w:p>
+            <w:r>
+              <w:rPr>
+                <w:rFonts w:hint="eastAsia"/>
+              </w:rPr>
+              <w:t>A</w:t>
+            </w:r>
+            <w:r>
+              <w:t>DD</w:t>
+            </w:r>
+          </w:p>
+        </w:tc>
+        <w:tc>
+          <w:tcPr>
+            <w:tcW w:w="1013" w:type="dxa"/>
+          </w:tcPr>
+          <w:p>
+            <w:r>
+              <w:rPr>
+                <w:rFonts w:hint="eastAsia"/>
+              </w:rPr>
+              <w:t>X</w:t>
+            </w:r>
+          </w:p>
+        </w:tc>
+        <w:tc>
+          <w:tcPr>
+            <w:tcW w:w="1006" w:type="dxa"/>
+          </w:tcPr>
+          <w:p>
+            <w:r>
+              <w:rPr>
+                <w:rFonts w:hint="eastAsia"/>
+              </w:rPr>
+              <w:t>X</w:t>
+            </w:r>
+          </w:p>
+        </w:tc>
+        <w:tc>
+          <w:tcPr>
+            <w:tcW w:w="882" w:type="dxa"/>
+          </w:tcPr>
+          <w:p>
+            <w:r>
+              <w:rPr>
+                <w:rFonts w:hint="eastAsia"/>
+              </w:rPr>
+              <w:t>X</w:t>
+            </w:r>
+          </w:p>
+        </w:tc>
+        <w:tc>
+          <w:tcPr>
+            <w:tcW w:w="879" w:type="dxa"/>
+          </w:tcPr>
+          <w:p>
+            <w:r>
+              <w:rPr>
+                <w:rFonts w:hint="eastAsia"/>
+              </w:rPr>
+              <w:t>X</w:t>
+            </w:r>
+          </w:p>
+        </w:tc>
+        <w:tc>
+          <w:tcPr>
+            <w:tcW w:w="790" w:type="dxa"/>
+          </w:tcPr>
+          <w:p>
+            <w:r>
+              <w:rPr>
+                <w:rFonts w:hint="eastAsia"/>
+              </w:rPr>
+              <w:t>X</w:t>
+            </w:r>
+          </w:p>
+        </w:tc>
+      </w:tr>
+      <w:tr>
+        <w:tc>
+          <w:tcPr>
+            <w:tcW w:w="691" w:type="dxa"/>
+            <w:vMerge/>
+          </w:tcPr>
+          <w:p/>
+        </w:tc>
+        <w:tc>
+          <w:tcPr>
+            <w:tcW w:w="2427" w:type="dxa"/>
+          </w:tcPr>
+          <w:p>
+            <w:proofErr w:type="spellStart"/>
+            <w:r>
+              <w:rPr>
+                <w:rFonts w:hint="eastAsia"/>
+              </w:rPr>
+              <w:t>A</w:t>
+            </w:r>
+            <w:r>
+              <w:t>LU_En</w:t>
+            </w:r>
+            <w:proofErr w:type="spellEnd"/>
+          </w:p>
+        </w:tc>
+        <w:tc>
+          <w:tcPr>
+            <w:tcW w:w="1060" w:type="dxa"/>
+          </w:tcPr>
+          <w:p>
+            <w:r>
+              <w:rPr>
+                <w:rFonts w:hint="eastAsia"/>
+              </w:rPr>
+              <w:t>1</w:t>
+            </w:r>
+          </w:p>
+        </w:tc>
+        <w:tc>
+          <w:tcPr>
+            <w:tcW w:w="1062" w:type="dxa"/>
+          </w:tcPr>
+          <w:p>
+            <w:r>
+              <w:rPr>
+                <w:rFonts w:hint="eastAsia"/>
+              </w:rPr>
+              <w:t>1</w:t>
+            </w:r>
+          </w:p>
+        </w:tc>
+        <w:tc>
+          <w:tcPr>
+            <w:tcW w:w="926" w:type="dxa"/>
+          </w:tcPr>
+          <w:p>
+            <w:r>
+              <w:rPr>
+                <w:rFonts w:hint="eastAsia"/>
+              </w:rPr>
+              <w:t>1</w:t>
+            </w:r>
+          </w:p>
+        </w:tc>
+        <w:tc>
+          <w:tcPr>
+            <w:tcW w:w="940" w:type="dxa"/>
+          </w:tcPr>
+          <w:p>
+            <w:r>
+              <w:rPr>
+                <w:rFonts w:hint="eastAsia"/>
+              </w:rPr>
+              <w:t>1</w:t>
+            </w:r>
+          </w:p>
+        </w:tc>
+        <w:tc>
+          <w:tcPr>
+            <w:tcW w:w="974" w:type="dxa"/>
+          </w:tcPr>
+          <w:p>
+            <w:r>
+              <w:rPr>
+                <w:rFonts w:hint="eastAsia"/>
+              </w:rPr>
+              <w:t>1</w:t>
+            </w:r>
+          </w:p>
+        </w:tc>
+        <w:tc>
+          <w:tcPr>
+            <w:tcW w:w="1017" w:type="dxa"/>
+          </w:tcPr>
+          <w:p>
+            <w:r>
+              <w:rPr>
+                <w:rFonts w:hint="eastAsia"/>
+              </w:rPr>
+              <w:t>1</w:t>
+            </w:r>
+          </w:p>
+        </w:tc>
+        <w:tc>
+          <w:tcPr>
+            <w:tcW w:w="1013" w:type="dxa"/>
+          </w:tcPr>
+          <w:p>
+            <w:r>
+              <w:rPr>
+                <w:rFonts w:hint="eastAsia"/>
+              </w:rPr>
+              <w:t>0</w:t>
+            </w:r>
+          </w:p>
+        </w:tc>
+        <w:tc>
+          <w:tcPr>
+            <w:tcW w:w="1006" w:type="dxa"/>
+          </w:tcPr>
+          <w:p>
+            <w:r>
+              <w:rPr>
+                <w:rFonts w:hint="eastAsia"/>
+              </w:rPr>
+              <w:t>0</w:t>
+            </w:r>
+          </w:p>
+        </w:tc>
+        <w:tc>
+          <w:tcPr>
+            <w:tcW w:w="882" w:type="dxa"/>
+          </w:tcPr>
+          <w:p>
+            <w:r>
+              <w:rPr>
+                <w:rFonts w:hint="eastAsia"/>
+              </w:rPr>
+              <w:t>0</w:t>
+            </w:r>
+          </w:p>
+        </w:tc>
+        <w:tc>
+          <w:tcPr>
+            <w:tcW w:w="879" w:type="dxa"/>
+          </w:tcPr>
+          <w:p>
+            <w:r>
+              <w:rPr>
+                <w:rFonts w:hint="eastAsia"/>
+              </w:rPr>
+              <w:t>0</w:t>
+            </w:r>
+          </w:p>
+        </w:tc>
+        <w:tc>
+          <w:tcPr>
+            <w:tcW w:w="790" w:type="dxa"/>
+          </w:tcPr>
+          <w:p>
+            <w:r>
+              <w:rPr>
+                <w:rFonts w:hint="eastAsia"/>
+              </w:rPr>
+              <w:t>0</w:t>
+            </w:r>
+          </w:p>
+        </w:tc>
+      </w:tr>
+      <w:tr>
+        <w:tc>
+          <w:tcPr>
+            <w:tcW w:w="691" w:type="dxa"/>
+            <w:vMerge w:val="restart"/>
+          </w:tcPr>
+          <w:p>
+            <w:r>
+              <w:rPr>
+                <w:rFonts w:hint="eastAsia"/>
+              </w:rPr>
+              <w:t>M</w:t>
+            </w:r>
+            <w:r>
+              <w:t>A</w:t>
+            </w:r>
+          </w:p>
+        </w:tc>
+        <w:tc>
+          <w:tcPr>
+            <w:tcW w:w="2427" w:type="dxa"/>
+          </w:tcPr>
+          <w:p>
+            <w:proofErr w:type="spellStart"/>
+            <w:r>
+              <w:rPr>
+                <w:rFonts w:hint="eastAsia"/>
+              </w:rPr>
+              <w:t>I</w:t>
+            </w:r>
+            <w:r>
+              <w:t>nstrnMemRdEn</w:t>
+            </w:r>
+            <w:proofErr w:type="spellEnd"/>
+          </w:p>
+        </w:tc>
+        <w:tc>
+          <w:tcPr>
+            <w:tcW w:w="1060" w:type="dxa"/>
+          </w:tcPr>
+          <w:p>
+            <w:r>
+              <w:rPr>
+                <w:rFonts w:hint="eastAsia"/>
+              </w:rPr>
+              <w:t>0</w:t>
+            </w:r>
+          </w:p>
+        </w:tc>
+        <w:tc>
+          <w:tcPr>
+            <w:tcW w:w="1062" w:type="dxa"/>
+          </w:tcPr>
+          <w:p>
+            <w:r>
+              <w:rPr>
+                <w:rFonts w:hint="eastAsia"/>
+              </w:rPr>
+              <w:t>0</w:t>
+            </w:r>
+          </w:p>
+        </w:tc>
+        <w:tc>
+          <w:tcPr>
+            <w:tcW w:w="926" w:type="dxa"/>
+          </w:tcPr>
+          <w:p>
+            <w:r>
+              <w:rPr>
+                <w:rFonts w:hint="eastAsia"/>
+              </w:rPr>
+              <w:t>0</w:t>
+            </w:r>
+          </w:p>
+        </w:tc>
+        <w:tc>
+          <w:tcPr>
+            <w:tcW w:w="940" w:type="dxa"/>
+          </w:tcPr>
+          <w:p>
+            <w:r>
+              <w:rPr>
+                <w:rFonts w:hint="eastAsia"/>
+              </w:rPr>
+              <w:t>0</w:t>
+            </w:r>
+          </w:p>
+        </w:tc>
+        <w:tc>
+          <w:tcPr>
+            <w:tcW w:w="974" w:type="dxa"/>
+          </w:tcPr>
+          <w:p>
+            <w:r>
+              <w:rPr>
+                <w:rFonts w:hint="eastAsia"/>
+              </w:rPr>
+              <w:t>0</w:t>
+            </w:r>
+          </w:p>
+        </w:tc>
+        <w:tc>
+          <w:tcPr>
+            <w:tcW w:w="1017" w:type="dxa"/>
+          </w:tcPr>
+          <w:p>
+            <w:r>
+              <w:rPr>
+                <w:rFonts w:hint="eastAsia"/>
+              </w:rPr>
+              <w:t>0</w:t>
+            </w:r>
+          </w:p>
+        </w:tc>
+        <w:tc>
+          <w:tcPr>
+            <w:tcW w:w="1013" w:type="dxa"/>
+          </w:tcPr>
+          <w:p>
+            <w:r>
+              <w:rPr>
+                <w:rFonts w:hint="eastAsia"/>
+              </w:rPr>
+              <w:t>0</w:t>
+            </w:r>
+          </w:p>
+        </w:tc>
+        <w:tc>
+          <w:tcPr>
+            <w:tcW w:w="1006" w:type="dxa"/>
+          </w:tcPr>
+          <w:p>
+            <w:r>
+              <w:rPr>
+                <w:rFonts w:hint="eastAsia"/>
+              </w:rPr>
+              <w:t>0</w:t>
+            </w:r>
+          </w:p>
+        </w:tc>
+        <w:tc>
+          <w:tcPr>
+            <w:tcW w:w="882" w:type="dxa"/>
+          </w:tcPr>
+          <w:p>
+            <w:r>
+              <w:rPr>
+                <w:rFonts w:hint="eastAsia"/>
+              </w:rPr>
+              <w:t>0</w:t>
+            </w:r>
+          </w:p>
+        </w:tc>
+        <w:tc>
+          <w:tcPr>
+            <w:tcW w:w="879" w:type="dxa"/>
+          </w:tcPr>
+          <w:p>
+            <w:r>
+              <w:rPr>
+                <w:rFonts w:hint="eastAsia"/>
+              </w:rPr>
+              <w:t>1</w:t>
+            </w:r>
+          </w:p>
+        </w:tc>
+        <w:tc>
+          <w:tcPr>
+            <w:tcW w:w="790" w:type="dxa"/>
+          </w:tcPr>
+          <w:p>
+            <w:r>
+              <w:rPr>
+                <w:rFonts w:hint="eastAsia"/>
+              </w:rPr>
+              <w:t>0</w:t>
+            </w:r>
+          </w:p>
+        </w:tc>
+      </w:tr>
+      <w:tr>
+        <w:tc>
+          <w:tcPr>
+            <w:tcW w:w="691" w:type="dxa"/>
+            <w:vMerge/>
+          </w:tcPr>
+          <w:p/>
+        </w:tc>
+        <w:tc>
+          <w:tcPr>
+            <w:tcW w:w="2427" w:type="dxa"/>
+          </w:tcPr>
+          <w:p>
+            <w:proofErr w:type="spellStart"/>
+            <w:r>
+              <w:rPr>
+                <w:rFonts w:hint="eastAsia"/>
+              </w:rPr>
+              <w:t>M</w:t>
+            </w:r>
+            <w:r>
+              <w:t>emIO_Sel</w:t>
+            </w:r>
+            <w:proofErr w:type="spellEnd"/>
+          </w:p>
+        </w:tc>
+        <w:tc>
+          <w:tcPr>
+            <w:tcW w:w="1060" w:type="dxa"/>
+          </w:tcPr>
+          <w:p>
+            <w:r>
+              <w:rPr>
+                <w:rFonts w:hint="eastAsia"/>
+              </w:rPr>
+              <w:t>X</w:t>
+            </w:r>
+          </w:p>
+        </w:tc>
+        <w:tc>
+          <w:tcPr>
+            <w:tcW w:w="1062" w:type="dxa"/>
+          </w:tcPr>
+          <w:p>
+            <w:r>
+              <w:rPr>
+                <w:rFonts w:hint="eastAsia"/>
+              </w:rPr>
+              <w:t>X</w:t>
+            </w:r>
+          </w:p>
+        </w:tc>
+        <w:tc>
+          <w:tcPr>
+            <w:tcW w:w="926" w:type="dxa"/>
+          </w:tcPr>
+          <w:p>
+            <w:r>
+              <w:rPr>
+                <w:rFonts w:hint="eastAsia"/>
+              </w:rPr>
+              <w:t>M</w:t>
+            </w:r>
+            <w:r>
+              <w:t>EM</w:t>
+            </w:r>
+          </w:p>
+        </w:tc>
+        <w:tc>
+          <w:tcPr>
+            <w:tcW w:w="940" w:type="dxa"/>
+          </w:tcPr>
+          <w:p>
+            <w:r>
+              <w:t>IO</w:t>
+            </w:r>
+          </w:p>
+        </w:tc>
+        <w:tc>
+          <w:tcPr>
+            <w:tcW w:w="974" w:type="dxa"/>
+          </w:tcPr>
+          <w:p>
+            <w:r>
+              <w:rPr>
+                <w:rFonts w:hint="eastAsia"/>
+              </w:rPr>
+              <w:t>M</w:t>
+            </w:r>
+            <w:r>
+              <w:t>EM</w:t>
+            </w:r>
+          </w:p>
+        </w:tc>
+        <w:tc>
+          <w:tcPr>
+            <w:tcW w:w="1017" w:type="dxa"/>
+          </w:tcPr>
+          <w:p>
+            <w:r>
+              <w:t>IO</w:t>
+            </w:r>
+          </w:p>
+        </w:tc>
+        <w:tc>
+          <w:tcPr>
+            <w:tcW w:w="1013" w:type="dxa"/>
+          </w:tcPr>
+          <w:p>
+            <w:r>
+              <w:rPr>
+                <w:rFonts w:hint="eastAsia"/>
+              </w:rPr>
+              <w:t>X</w:t>
+            </w:r>
+          </w:p>
+        </w:tc>
+        <w:tc>
+          <w:tcPr>
+            <w:tcW w:w="1006" w:type="dxa"/>
+          </w:tcPr>
+          <w:p>
+            <w:r>
+              <w:rPr>
+                <w:rFonts w:hint="eastAsia"/>
+              </w:rPr>
+              <w:t>X</w:t>
+            </w:r>
+          </w:p>
+        </w:tc>
+        <w:tc>
+          <w:tcPr>
+            <w:tcW w:w="882" w:type="dxa"/>
+          </w:tcPr>
+          <w:p>
+            <w:r>
+              <w:rPr>
+                <w:rFonts w:hint="eastAsia"/>
+              </w:rPr>
+              <w:t>X</w:t>
+            </w:r>
+          </w:p>
+        </w:tc>
+        <w:tc>
+          <w:tcPr>
+            <w:tcW w:w="879" w:type="dxa"/>
+          </w:tcPr>
+          <w:p>
+            <w:r>
+              <w:rPr>
+                <w:rFonts w:hint="eastAsia"/>
+              </w:rPr>
+              <w:t>X</w:t>
+            </w:r>
+          </w:p>
+        </w:tc>
+        <w:tc>
+          <w:tcPr>
+            <w:tcW w:w="790" w:type="dxa"/>
+          </w:tcPr>
+          <w:p>
+            <w:r>
+              <w:rPr>
+                <w:rFonts w:hint="eastAsia"/>
+              </w:rPr>
+              <w:t>X</w:t>
+            </w:r>
+          </w:p>
+        </w:tc>
+      </w:tr>
+      <w:tr>
+        <w:tc>
+          <w:tcPr>
+            <w:tcW w:w="691" w:type="dxa"/>
+            <w:vMerge/>
+          </w:tcPr>
+          <w:p/>
+        </w:tc>
+        <w:tc>
+          <w:tcPr>
+            <w:tcW w:w="2427" w:type="dxa"/>
+          </w:tcPr>
+          <w:p>
+            <w:proofErr w:type="spellStart"/>
+            <w:r>
+              <w:rPr>
+                <w:rFonts w:hint="eastAsia"/>
+              </w:rPr>
+              <w:t>M</w:t>
+            </w:r>
+            <w:r>
+              <w:t>emIO_R</w:t>
+            </w:r>
+            <w:r>
+              <w:t>e</w:t>
+            </w:r>
+            <w:r>
+              <w:t>n</w:t>
+            </w:r>
+            <w:proofErr w:type="spellEnd"/>
+          </w:p>
+        </w:tc>
+        <w:tc>
+          <w:tcPr>
+            <w:tcW w:w="1060" w:type="dxa"/>
+          </w:tcPr>
+          <w:p>
+            <w:r>
+              <w:rPr>
+                <w:rFonts w:hint="eastAsia"/>
+              </w:rPr>
+              <w:t>0</w:t>
+            </w:r>
+          </w:p>
+        </w:tc>
+        <w:tc>
+          <w:tcPr>
+            <w:tcW w:w="1062" w:type="dxa"/>
+          </w:tcPr>
+          <w:p>
+            <w:r>
+              <w:rPr>
+                <w:rFonts w:hint="eastAsia"/>
+              </w:rPr>
+              <w:t>0</w:t>
+            </w:r>
+          </w:p>
+        </w:tc>
+        <w:tc>
+          <w:tcPr>
+            <w:tcW w:w="926" w:type="dxa"/>
+          </w:tcPr>
+          <w:p>
+            <w:r>
+              <w:rPr>
+                <w:rFonts w:hint="eastAsia"/>
+              </w:rPr>
+              <w:t>1</w:t>
+            </w:r>
+          </w:p>
+        </w:tc>
+        <w:tc>
+          <w:tcPr>
+            <w:tcW w:w="940" w:type="dxa"/>
+          </w:tcPr>
+          <w:p>
+            <w:r>
+              <w:rPr>
+                <w:rFonts w:hint="eastAsia"/>
+              </w:rPr>
+              <w:t>1</w:t>
+            </w:r>
+          </w:p>
+        </w:tc>
+        <w:tc>
+          <w:tcPr>
+            <w:tcW w:w="974" w:type="dxa"/>
+          </w:tcPr>
+          <w:p>
+            <w:r>
+              <w:rPr>
+                <w:rFonts w:hint="eastAsia"/>
+              </w:rPr>
+              <w:t>0</w:t>
+            </w:r>
+          </w:p>
+        </w:tc>
+        <w:tc>
+          <w:tcPr>
+            <w:tcW w:w="1017" w:type="dxa"/>
+          </w:tcPr>
+          <w:p>
+            <w:r>
+              <w:rPr>
+                <w:rFonts w:hint="eastAsia"/>
+              </w:rPr>
+              <w:t>0</w:t>
+            </w:r>
+          </w:p>
+        </w:tc>
+        <w:tc>
+          <w:tcPr>
+            <w:tcW w:w="1013" w:type="dxa"/>
+          </w:tcPr>
+          <w:p>
+            <w:r>
+              <w:rPr>
+                <w:rFonts w:hint="eastAsia"/>
+              </w:rPr>
+              <w:t>0</w:t>
+            </w:r>
+          </w:p>
+        </w:tc>
+        <w:tc>
+          <w:tcPr>
+            <w:tcW w:w="1006" w:type="dxa"/>
+          </w:tcPr>
+          <w:p>
+            <w:r>
+              <w:rPr>
+                <w:rFonts w:hint="eastAsia"/>
+              </w:rPr>
+              <w:t>0</w:t>
+            </w:r>
+          </w:p>
+        </w:tc>
+        <w:tc>
+          <w:tcPr>
+            <w:tcW w:w="882" w:type="dxa"/>
+          </w:tcPr>
+          <w:p>
+            <w:r>
+              <w:rPr>
+                <w:rFonts w:hint="eastAsia"/>
+              </w:rPr>
+              <w:t>0</w:t>
+            </w:r>
+          </w:p>
+        </w:tc>
+        <w:tc>
+          <w:tcPr>
+            <w:tcW w:w="879" w:type="dxa"/>
+          </w:tcPr>
+          <w:p>
+            <w:r>
+              <w:rPr>
+                <w:rFonts w:hint="eastAsia"/>
+              </w:rPr>
+              <w:t>0</w:t>
+            </w:r>
+          </w:p>
+        </w:tc>
+        <w:tc>
+          <w:tcPr>
+            <w:tcW w:w="790" w:type="dxa"/>
+          </w:tcPr>
+          <w:p>
+            <w:r>
+              <w:rPr>
+                <w:rFonts w:hint="eastAsia"/>
+              </w:rPr>
+              <w:t>0</w:t>
+            </w:r>
+          </w:p>
+        </w:tc>
+      </w:tr>
+      <w:tr>
+        <w:tc>
+          <w:tcPr>
+            <w:tcW w:w="691" w:type="dxa"/>
+            <w:vMerge/>
+          </w:tcPr>
+          <w:p/>
+        </w:tc>
+        <w:tc>
+          <w:tcPr>
+            <w:tcW w:w="2427" w:type="dxa"/>
+          </w:tcPr>
+          <w:p>
+            <w:proofErr w:type="spellStart"/>
+            <w:r>
+              <w:rPr>
+                <w:rFonts w:hint="eastAsia"/>
+              </w:rPr>
+              <w:t>M</w:t>
+            </w:r>
+            <w:r>
+              <w:t>emIO_W</w:t>
+            </w:r>
+            <w:r>
+              <w:t>e</w:t>
+            </w:r>
+            <w:r>
+              <w:t>n</w:t>
+            </w:r>
+            <w:proofErr w:type="spellEnd"/>
+          </w:p>
+        </w:tc>
+        <w:tc>
+          <w:tcPr>
+            <w:tcW w:w="1060" w:type="dxa"/>
+          </w:tcPr>
+          <w:p>
+            <w:r>
+              <w:rPr>
+                <w:rFonts w:hint="eastAsia"/>
+              </w:rPr>
+              <w:t>0</w:t>
+            </w:r>
+          </w:p>
+        </w:tc>
+        <w:tc>
+          <w:tcPr>
+            <w:tcW w:w="1062" w:type="dxa"/>
+          </w:tcPr>
+          <w:p>
+            <w:r>
+              <w:rPr>
+                <w:rFonts w:hint="eastAsia"/>
+              </w:rPr>
+              <w:t>0</w:t>
+            </w:r>
+          </w:p>
+        </w:tc>
+        <w:tc>
+          <w:tcPr>
+            <w:tcW w:w="926" w:type="dxa"/>
+          </w:tcPr>
+          <w:p>
+            <w:r>
+              <w:rPr>
+                <w:rFonts w:hint="eastAsia"/>
+              </w:rPr>
+              <w:t>0</w:t>
+            </w:r>
+          </w:p>
+        </w:tc>
+        <w:tc>
+          <w:tcPr>
+            <w:tcW w:w="940" w:type="dxa"/>
+          </w:tcPr>
+          <w:p>
+            <w:r>
+              <w:rPr>
+                <w:rFonts w:hint="eastAsia"/>
+              </w:rPr>
+              <w:t>0</w:t>
+            </w:r>
+          </w:p>
+        </w:tc>
+        <w:tc>
+          <w:tcPr>
+            <w:tcW w:w="974" w:type="dxa"/>
+          </w:tcPr>
+          <w:p>
+            <w:r>
+              <w:rPr>
+                <w:rFonts w:hint="eastAsia"/>
+              </w:rPr>
+              <w:t>1</w:t>
+            </w:r>
+          </w:p>
+        </w:tc>
+        <w:tc>
+          <w:tcPr>
+            <w:tcW w:w="1017" w:type="dxa"/>
+          </w:tcPr>
+          <w:p>
+            <w:r>
+              <w:rPr>
+                <w:rFonts w:hint="eastAsia"/>
+              </w:rPr>
+              <w:t>1</w:t>
+            </w:r>
+          </w:p>
+        </w:tc>
+        <w:tc>
+          <w:tcPr>
+            <w:tcW w:w="1013" w:type="dxa"/>
+          </w:tcPr>
+          <w:p>
+            <w:r>
+              <w:rPr>
+                <w:rFonts w:hint="eastAsia"/>
+              </w:rPr>
+              <w:t>0</w:t>
+            </w:r>
+          </w:p>
+        </w:tc>
+        <w:tc>
+          <w:tcPr>
+            <w:tcW w:w="1006" w:type="dxa"/>
+          </w:tcPr>
+          <w:p>
+            <w:r>
+              <w:rPr>
+                <w:rFonts w:hint="eastAsia"/>
+              </w:rPr>
+              <w:t>0</w:t>
+            </w:r>
+          </w:p>
+        </w:tc>
+        <w:tc>
+          <w:tcPr>
+            <w:tcW w:w="882" w:type="dxa"/>
+          </w:tcPr>
+          <w:p>
+            <w:r>
+              <w:rPr>
+                <w:rFonts w:hint="eastAsia"/>
+              </w:rPr>
+              <w:t>0</w:t>
+            </w:r>
+          </w:p>
+        </w:tc>
+        <w:tc>
+          <w:tcPr>
+            <w:tcW w:w="879" w:type="dxa"/>
+          </w:tcPr>
+          <w:p>
+            <w:r>
+              <w:rPr>
+                <w:rFonts w:hint="eastAsia"/>
+              </w:rPr>
+              <w:t>0</w:t>
+            </w:r>
+          </w:p>
+        </w:tc>
+        <w:tc>
+          <w:tcPr>
+            <w:tcW w:w="790" w:type="dxa"/>
+          </w:tcPr>
+          <w:p>
+            <w:r>
+              <w:rPr>
+                <w:rFonts w:hint="eastAsia"/>
+              </w:rPr>
+              <w:t>0</w:t>
+            </w:r>
+          </w:p>
+        </w:tc>
+      </w:tr>
+      <w:tr>
+        <w:tc>
+          <w:tcPr>
+            <w:tcW w:w="691" w:type="dxa"/>
+            <w:vMerge/>
+          </w:tcPr>
+          <w:p/>
+        </w:tc>
+        <w:tc>
+          <w:tcPr>
+            <w:tcW w:w="2427" w:type="dxa"/>
+          </w:tcPr>
+          <w:p>
+            <w:proofErr w:type="spellStart"/>
+            <w:r>
+              <w:rPr>
+                <w:rFonts w:hint="eastAsia"/>
+              </w:rPr>
+              <w:t>A</w:t>
+            </w:r>
+            <w:r>
+              <w:t>LU_DataBufEn</w:t>
+            </w:r>
+            <w:proofErr w:type="spellEnd"/>
+          </w:p>
+        </w:tc>
+        <w:tc>
+          <w:tcPr>
+            <w:tcW w:w="1060" w:type="dxa"/>
+          </w:tcPr>
+          <w:p>
+            <w:r>
+              <w:rPr>
+                <w:rFonts w:hint="eastAsia"/>
+              </w:rPr>
+              <w:t>1</w:t>
+            </w:r>
+          </w:p>
+        </w:tc>
+        <w:tc>
+          <w:tcPr>
+            <w:tcW w:w="1062" w:type="dxa"/>
+          </w:tcPr>
+          <w:p>
+            <w:r>
+              <w:rPr>
+                <w:rFonts w:hint="eastAsia"/>
+              </w:rPr>
+              <w:t>1</w:t>
+            </w:r>
+          </w:p>
+        </w:tc>
+        <w:tc>
+          <w:tcPr>
+            <w:tcW w:w="926" w:type="dxa"/>
+          </w:tcPr>
+          <w:p>
+            <w:r>
+              <w:rPr>
+                <w:rFonts w:hint="eastAsia"/>
+              </w:rPr>
+              <w:t>0</w:t>
+            </w:r>
+          </w:p>
+        </w:tc>
+        <w:tc>
+          <w:tcPr>
+            <w:tcW w:w="940" w:type="dxa"/>
+          </w:tcPr>
+          <w:p>
+            <w:r>
+              <w:rPr>
+                <w:rFonts w:hint="eastAsia"/>
+              </w:rPr>
+              <w:t>0</w:t>
+            </w:r>
+          </w:p>
+        </w:tc>
+        <w:tc>
+          <w:tcPr>
+            <w:tcW w:w="974" w:type="dxa"/>
+          </w:tcPr>
+          <w:p>
+            <w:r>
+              <w:rPr>
+                <w:rFonts w:hint="eastAsia"/>
+              </w:rPr>
+              <w:t>0</w:t>
+            </w:r>
+          </w:p>
+        </w:tc>
+        <w:tc>
+          <w:tcPr>
+            <w:tcW w:w="1017" w:type="dxa"/>
+          </w:tcPr>
+          <w:p>
+            <w:r>
+              <w:rPr>
+                <w:rFonts w:hint="eastAsia"/>
+              </w:rPr>
+              <w:t>0</w:t>
+            </w:r>
+          </w:p>
+        </w:tc>
+        <w:tc>
+          <w:tcPr>
+            <w:tcW w:w="1013" w:type="dxa"/>
+          </w:tcPr>
+          <w:p>
+            <w:r>
+              <w:rPr>
+                <w:rFonts w:hint="eastAsia"/>
+              </w:rPr>
+              <w:t>0</w:t>
+            </w:r>
+          </w:p>
+        </w:tc>
+        <w:tc>
+          <w:tcPr>
+            <w:tcW w:w="1006" w:type="dxa"/>
+          </w:tcPr>
+          <w:p>
+            <w:r>
+              <w:rPr>
+                <w:rFonts w:hint="eastAsia"/>
+              </w:rPr>
+              <w:t>0</w:t>
+            </w:r>
+          </w:p>
+        </w:tc>
+        <w:tc>
+          <w:tcPr>
+            <w:tcW w:w="882" w:type="dxa"/>
+          </w:tcPr>
+          <w:p>
+            <w:r>
+              <w:rPr>
+                <w:rFonts w:hint="eastAsia"/>
+              </w:rPr>
+              <w:t>0</w:t>
+            </w:r>
+          </w:p>
+        </w:tc>
+        <w:tc>
+          <w:tcPr>
+            <w:tcW w:w="879" w:type="dxa"/>
+          </w:tcPr>
+          <w:p>
+            <w:r>
+              <w:rPr>
+                <w:rFonts w:hint="eastAsia"/>
+              </w:rPr>
+              <w:t>0</w:t>
+            </w:r>
+          </w:p>
+        </w:tc>
+        <w:tc>
+          <w:tcPr>
+            <w:tcW w:w="790" w:type="dxa"/>
+          </w:tcPr>
+          <w:p>
+            <w:r>
+              <w:rPr>
+                <w:rFonts w:hint="eastAsia"/>
+              </w:rPr>
+              <w:t>0</w:t>
+            </w:r>
+          </w:p>
+        </w:tc>
+      </w:tr>
+      <w:tr>
+        <w:tc>
+          <w:tcPr>
+            <w:tcW w:w="691" w:type="dxa"/>
+            <w:vMerge w:val="restart"/>
+          </w:tcPr>
+          <w:p>
+            <w:r>
+              <w:rPr>
+                <w:rFonts w:hint="eastAsia"/>
+              </w:rPr>
+              <w:t>W</w:t>
+            </w:r>
+            <w:r>
+              <w:t>B</w:t>
+            </w:r>
+          </w:p>
+        </w:tc>
+        <w:tc>
+          <w:tcPr>
+            <w:tcW w:w="2427" w:type="dxa"/>
+          </w:tcPr>
+          <w:p>
+            <w:proofErr w:type="spellStart"/>
+            <w:proofErr w:type="gramStart"/>
+            <w:r>
+              <w:rPr>
+                <w:rFonts w:hint="eastAsia"/>
+              </w:rPr>
+              <w:t>R</w:t>
+            </w:r>
+            <w:r>
+              <w:t>egDataWSel</w:t>
+            </w:r>
+            <w:proofErr w:type="spellEnd"/>
+            <w:r>
+              <w:rPr>
+                <w:vertAlign w:val="superscript"/>
+              </w:rPr>
+              <w:t>[</w:t>
+            </w:r>
+            <w:proofErr w:type="gramEnd"/>
+            <w:r>
+              <w:rPr>
+                <w:vertAlign w:val="superscript"/>
+              </w:rPr>
+              <w:t>3]</w:t>
+            </w:r>
+          </w:p>
+        </w:tc>
+        <w:tc>
+          <w:tcPr>
+            <w:tcW w:w="1060" w:type="dxa"/>
+          </w:tcPr>
+          <w:p>
+            <w:r>
+              <w:rPr>
+                <w:rFonts w:hint="eastAsia"/>
+              </w:rPr>
+              <w:t>A</w:t>
+            </w:r>
+            <w:r>
+              <w:t>LU</w:t>
+            </w:r>
+          </w:p>
+        </w:tc>
+        <w:tc>
+          <w:tcPr>
+            <w:tcW w:w="1062" w:type="dxa"/>
+          </w:tcPr>
+          <w:p>
+            <w:r>
+              <w:rPr>
+                <w:rFonts w:hint="eastAsia"/>
+              </w:rPr>
+              <w:t>A</w:t>
+            </w:r>
+            <w:r>
+              <w:t>LU</w:t>
+            </w:r>
+          </w:p>
+        </w:tc>
+        <w:tc>
+          <w:tcPr>
+            <w:tcW w:w="926" w:type="dxa"/>
+          </w:tcPr>
+          <w:p>
+            <w:r>
+              <w:rPr>
+                <w:rFonts w:hint="eastAsia"/>
+              </w:rPr>
+              <w:t>A</w:t>
+            </w:r>
+            <w:r>
+              <w:t>LU</w:t>
+            </w:r>
+          </w:p>
+        </w:tc>
+        <w:tc>
+          <w:tcPr>
+            <w:tcW w:w="940" w:type="dxa"/>
+          </w:tcPr>
+          <w:p>
+            <w:r>
+              <w:rPr>
+                <w:rFonts w:hint="eastAsia"/>
+              </w:rPr>
+              <w:t>A</w:t>
+            </w:r>
+            <w:r>
+              <w:t>LU</w:t>
+            </w:r>
+          </w:p>
+        </w:tc>
+        <w:tc>
+          <w:tcPr>
+            <w:tcW w:w="974" w:type="dxa"/>
+          </w:tcPr>
+          <w:p>
+            <w:r>
+              <w:rPr>
+                <w:rFonts w:hint="eastAsia"/>
+              </w:rPr>
+              <w:t>X</w:t>
+            </w:r>
+          </w:p>
+        </w:tc>
+        <w:tc>
+          <w:tcPr>
+            <w:tcW w:w="1017" w:type="dxa"/>
+          </w:tcPr>
+          <w:p>
+            <w:r>
+              <w:rPr>
+                <w:rFonts w:hint="eastAsia"/>
+              </w:rPr>
+              <w:t>X</w:t>
+            </w:r>
+          </w:p>
+        </w:tc>
+        <w:tc>
+          <w:tcPr>
+            <w:tcW w:w="1013" w:type="dxa"/>
+          </w:tcPr>
+          <w:p>
+            <w:r>
+              <w:rPr>
+                <w:rFonts w:hint="eastAsia"/>
+              </w:rPr>
+              <w:t>P</w:t>
+            </w:r>
+            <w:r>
+              <w:t>C</w:t>
+            </w:r>
+          </w:p>
+        </w:tc>
+        <w:tc>
+          <w:tcPr>
+            <w:tcW w:w="1006" w:type="dxa"/>
+          </w:tcPr>
+          <w:p>
+            <w:r>
+              <w:rPr>
+                <w:rFonts w:hint="eastAsia"/>
+              </w:rPr>
+              <w:t>P</w:t>
+            </w:r>
+            <w:r>
+              <w:t>C</w:t>
+            </w:r>
+          </w:p>
+        </w:tc>
+        <w:tc>
+          <w:tcPr>
+            <w:tcW w:w="882" w:type="dxa"/>
+          </w:tcPr>
+          <w:p>
+            <w:r>
+              <w:rPr>
+                <w:rFonts w:hint="eastAsia"/>
+              </w:rPr>
+              <w:t>P</w:t>
+            </w:r>
+            <w:r>
+              <w:t>C</w:t>
+            </w:r>
+          </w:p>
+        </w:tc>
+        <w:tc>
+          <w:tcPr>
+            <w:tcW w:w="879" w:type="dxa"/>
+          </w:tcPr>
+          <w:p>
+            <w:r>
+              <w:rPr>
+                <w:rFonts w:hint="eastAsia"/>
+              </w:rPr>
+              <w:t>I</w:t>
+            </w:r>
+            <w:r>
+              <w:t>M</w:t>
+            </w:r>
+          </w:p>
+        </w:tc>
+        <w:tc>
+          <w:tcPr>
+            <w:tcW w:w="790" w:type="dxa"/>
+          </w:tcPr>
+          <w:p>
+            <w:r>
+              <w:rPr>
+                <w:rFonts w:hint="eastAsia"/>
+              </w:rPr>
+              <w:t>X</w:t>
+            </w:r>
+          </w:p>
+        </w:tc>
+      </w:tr>
+      <w:tr>
+        <w:tc>
+          <w:tcPr>
+            <w:tcW w:w="691" w:type="dxa"/>
+            <w:vMerge/>
+          </w:tcPr>
+          <w:p/>
+        </w:tc>
+        <w:tc>
+          <w:tcPr>
+            <w:tcW w:w="2427" w:type="dxa"/>
+          </w:tcPr>
+          <w:p>
+            <w:proofErr w:type="spellStart"/>
+            <w:r>
+              <w:rPr>
+                <w:rFonts w:hint="eastAsia"/>
+              </w:rPr>
+              <w:t>R</w:t>
+            </w:r>
+            <w:r>
+              <w:t>egWrEn</w:t>
+            </w:r>
+            <w:proofErr w:type="spellEnd"/>
+          </w:p>
+        </w:tc>
+        <w:tc>
+          <w:tcPr>
+            <w:tcW w:w="1060" w:type="dxa"/>
+          </w:tcPr>
+          <w:p>
+            <w:r>
+              <w:rPr>
+                <w:rFonts w:hint="eastAsia"/>
+              </w:rPr>
+              <w:t>1</w:t>
+            </w:r>
+          </w:p>
+        </w:tc>
+        <w:tc>
+          <w:tcPr>
+            <w:tcW w:w="1062" w:type="dxa"/>
+          </w:tcPr>
+          <w:p>
+            <w:r>
+              <w:rPr>
+                <w:rFonts w:hint="eastAsia"/>
+              </w:rPr>
+              <w:t>1</w:t>
+            </w:r>
+          </w:p>
+        </w:tc>
+        <w:tc>
+          <w:tcPr>
+            <w:tcW w:w="926" w:type="dxa"/>
+          </w:tcPr>
+          <w:p>
+            <w:r>
+              <w:rPr>
+                <w:rFonts w:hint="eastAsia"/>
+              </w:rPr>
+              <w:t>1</w:t>
+            </w:r>
+          </w:p>
+        </w:tc>
+        <w:tc>
+          <w:tcPr>
+            <w:tcW w:w="940" w:type="dxa"/>
+          </w:tcPr>
+          <w:p>
+            <w:r>
+              <w:rPr>
+                <w:rFonts w:hint="eastAsia"/>
+              </w:rPr>
+              <w:t>1</w:t>
+            </w:r>
+          </w:p>
+        </w:tc>
+        <w:tc>
+          <w:tcPr>
+            <w:tcW w:w="974" w:type="dxa"/>
+          </w:tcPr>
+          <w:p>
+            <w:r>
+              <w:rPr>
+                <w:rFonts w:hint="eastAsia"/>
+              </w:rPr>
+              <w:t>0</w:t>
+            </w:r>
+          </w:p>
+        </w:tc>
+        <w:tc>
+          <w:tcPr>
+            <w:tcW w:w="1017" w:type="dxa"/>
+          </w:tcPr>
+          <w:p>
+            <w:r>
+              <w:rPr>
+                <w:rFonts w:hint="eastAsia"/>
+              </w:rPr>
+              <w:t>0</w:t>
+            </w:r>
+          </w:p>
+        </w:tc>
+        <w:tc>
+          <w:tcPr>
+            <w:tcW w:w="1013" w:type="dxa"/>
+          </w:tcPr>
+          <w:p>
+            <w:r>
+              <w:rPr>
+                <w:rFonts w:hint="eastAsia"/>
+              </w:rPr>
+              <w:t>1</w:t>
+            </w:r>
+          </w:p>
+        </w:tc>
+        <w:tc>
+          <w:tcPr>
+            <w:tcW w:w="1006" w:type="dxa"/>
+          </w:tcPr>
+          <w:p>
+            <w:r>
+              <w:rPr>
+                <w:rFonts w:hint="eastAsia"/>
+              </w:rPr>
+              <w:t>1</w:t>
+            </w:r>
+          </w:p>
+        </w:tc>
+        <w:tc>
+          <w:tcPr>
+            <w:tcW w:w="882" w:type="dxa"/>
+          </w:tcPr>
+          <w:p>
+            <w:r>
+              <w:rPr>
+                <w:rFonts w:hint="eastAsia"/>
+              </w:rPr>
+              <w:t>1</w:t>
+            </w:r>
+          </w:p>
+        </w:tc>
+        <w:tc>
+          <w:tcPr>
+            <w:tcW w:w="879" w:type="dxa"/>
+          </w:tcPr>
+          <w:p>
+            <w:r>
+              <w:rPr>
+                <w:rFonts w:hint="eastAsia"/>
+              </w:rPr>
+              <w:t>1</w:t>
+            </w:r>
+          </w:p>
+        </w:tc>
+        <w:tc>
+          <w:tcPr>
+            <w:tcW w:w="790" w:type="dxa"/>
+          </w:tcPr>
+          <w:p>
+            <w:r>
+              <w:rPr>
+                <w:rFonts w:hint="eastAsia"/>
+              </w:rPr>
+              <w:t>0</w:t>
+            </w:r>
+          </w:p>
+        </w:tc>
+      </w:tr>
+    </w:tbl>
+    <w:p/>
+    <w:p>
+      <w:pPr>
+        <w:rPr>
+          <w:b/>
+        </w:rPr>
+      </w:pPr>
+      <w:r>
+        <w:rPr>
+          <w:rFonts w:hint="eastAsia"/>
+          <w:b/>
+        </w:rPr>
+        <w:t>N</w:t>
+      </w:r>
+      <w:r>
+        <w:rPr>
+          <w:b/>
+        </w:rPr>
+        <w:t>OTE:</w:t>
+      </w:r>
+    </w:p>
+    <w:p>
+      <w:r>
+        <w:rPr>
+          <w:rFonts w:hint="eastAsia"/>
+        </w:rPr>
+        <w:t>1</w:t>
+      </w:r>
+      <w:r>
+        <w:t>)</w:t>
+      </w:r>
+      <w:r>
+        <w:t xml:space="preserve"> ‘X’ means Don’t Care.</w:t>
+      </w:r>
+    </w:p>
+    <w:p>
+      <w:r>
+        <w:t>2</w:t>
+      </w:r>
+      <w:r>
+        <w:rPr>
+          <w:rFonts w:hint="eastAsia"/>
+        </w:rPr>
+        <w:t xml:space="preserve">) </w:t>
+      </w:r>
+      <w:r>
+        <w:rPr>
+          <w:rFonts w:hint="eastAsia"/>
+        </w:rPr>
+        <w:t>B</w:t>
+      </w:r>
+      <w:r>
+        <w:t>r</w:t>
+      </w:r>
+      <w:r>
+        <w:t>Cond</w:t>
+      </w:r>
+      <w:r>
+        <w:t xml:space="preserve">: </w:t>
+      </w:r>
+    </w:p>
+    <w:p>
+      <w:pPr>
+        <w:ind w:leftChars="177" w:left="425"/>
+      </w:pPr>
+      <w:r>
+        <w:t>NV</w:t>
+      </w:r>
+      <w:r>
+        <w:t xml:space="preserve"> – </w:t>
+      </w:r>
+      <w:r>
+        <w:t>D</w:t>
+      </w:r>
+      <w:r>
+        <w:t>o</w:t>
+      </w:r>
+      <w:r>
+        <w:t xml:space="preserve"> no</w:t>
+      </w:r>
+      <w:r>
+        <w:t>t take</w:t>
+      </w:r>
+    </w:p>
+    <w:p>
+      <w:pPr>
+        <w:ind w:leftChars="177" w:left="425"/>
+      </w:pPr>
+      <w:r>
+        <w:t>AL</w:t>
+      </w:r>
+      <w:r>
+        <w:t xml:space="preserve"> – Take unconditionally</w:t>
+      </w:r>
+    </w:p>
+    <w:p>
+      <w:pPr>
+        <w:ind w:leftChars="177" w:left="425"/>
+      </w:pPr>
+      <w:r>
+        <w:t>E</w:t>
+      </w:r>
+      <w:r>
+        <w:t>Q</w:t>
+      </w:r>
+      <w:r>
+        <w:t xml:space="preserve"> – Take if equal</w:t>
+      </w:r>
+    </w:p>
+    <w:p>
+      <w:pPr>
+        <w:ind w:leftChars="177" w:left="425"/>
+      </w:pPr>
+      <w:r>
+        <w:t>N</w:t>
+      </w:r>
+      <w:r>
+        <w:t>E</w:t>
+      </w:r>
+      <w:r>
+        <w:t xml:space="preserve"> – Take if not equal</w:t>
+      </w:r>
+    </w:p>
+    <w:p>
+      <w:r>
+        <w:t>3</w:t>
+      </w:r>
+      <w:r>
+        <w:t xml:space="preserve">) </w:t>
+      </w:r>
+      <w:proofErr w:type="spellStart"/>
+      <w:r>
+        <w:rPr>
+          <w:rFonts w:hint="eastAsia"/>
+        </w:rPr>
+        <w:t>R</w:t>
+      </w:r>
+      <w:r>
+        <w:t>egDataWSel</w:t>
+      </w:r>
+      <w:proofErr w:type="spellEnd"/>
+      <w:r>
+        <w:t xml:space="preserve">: </w:t>
+      </w:r>
+    </w:p>
+    <w:p>
+      <w:pPr>
+        <w:ind w:leftChars="177" w:left="425"/>
+      </w:pPr>
+      <w:r>
+        <w:t>PC – PC+4</w:t>
+      </w:r>
+    </w:p>
+    <w:p>
+      <w:pPr>
+        <w:ind w:leftChars="177" w:left="425"/>
+      </w:pPr>
+      <w:r>
+        <w:rPr>
+          <w:rFonts w:hint="eastAsia"/>
+        </w:rPr>
+        <w:t>A</w:t>
+      </w:r>
+      <w:r>
+        <w:t>LU – ALU Data Buffer</w:t>
+      </w:r>
+    </w:p>
+    <w:p>
+      <w:pPr>
+        <w:ind w:leftChars="177" w:left="425"/>
+      </w:pPr>
+      <w:r>
+        <w:rPr>
+          <w:rFonts w:hint="eastAsia"/>
+        </w:rPr>
+        <w:t>M</w:t>
+      </w:r>
+      <w:r>
+        <w:t>EM – Data Memory</w:t>
+      </w:r>
+    </w:p>
+    <w:p>
+      <w:pPr>
+        <w:ind w:leftChars="177" w:left="425"/>
+      </w:pPr>
+      <w:r>
+        <w:rPr>
+          <w:rFonts w:hint="eastAsia"/>
+        </w:rPr>
+        <w:t>I</w:t>
+      </w:r>
+      <w:r>
+        <w:t>O – IO Registers</w:t>
+      </w:r>
+    </w:p>
+    <w:p>
+      <w:pPr>
+        <w:ind w:leftChars="177" w:left="425"/>
+      </w:pPr>
+      <w:r>
+        <w:rPr>
+          <w:rFonts w:hint="eastAsia"/>
+        </w:rPr>
+        <w:t>I</w:t>
+      </w:r>
+      <w:r>
+        <w:t>M – Instruction Memory</w:t>
+      </w:r>
+    </w:p>
+    <w:p>
+      <w:pPr>
+        <w:sectPr>
+          <w:pgSz w:w="16840" w:h="15876" w:orient="landscape"/>
+          <w:pgMar w:top="1797" w:right="1440" w:bottom="1797" w:left="1440" w:header="851" w:footer="992" w:gutter="0"/>
+          <w:cols w:space="425"/>
+          <w:docGrid w:type="lines" w:linePitch="326"/>
+        </w:sectPr>
+      </w:pPr>
+      <w:r>
+        <w:rPr>
+          <w:rFonts w:hint="eastAsia"/>
+        </w:rPr>
+        <w:t xml:space="preserve"> </w:t>
+      </w:r>
+      <w:r>
+        <w:t xml:space="preserve">       </w:t>
+      </w:r>
     </w:p>
     <w:p>
       <w:pPr>
@@ -6389,10 +9944,10 @@
         </w:rPr>
         <w:lastRenderedPageBreak/>
         <w:drawing>
-          <wp:inline distT="0" distB="0" distL="0" distR="0" wp14:anchorId="0BB91584" wp14:editId="439BA987">
-            <wp:extent cx="11802110" cy="13289280"/>
-            <wp:effectExtent l="0" t="0" r="8890" b="7620"/>
-            <wp:docPr id="2" name="图片 2"/>
+          <wp:inline distT="0" distB="0" distL="0" distR="0" wp14:anchorId="6A5B9ADD" wp14:editId="5A768782">
+            <wp:extent cx="12119610" cy="13748385"/>
+            <wp:effectExtent l="0" t="0" r="0" b="5715"/>
+            <wp:docPr id="5" name="图片 5"/>
             <wp:cNvGraphicFramePr>
               <a:graphicFrameLocks xmlns:a="http://schemas.openxmlformats.org/drawingml/2006/main" noChangeAspect="1"/>
             </wp:cNvGraphicFramePr>
@@ -6400,7 +9955,7 @@
               <a:graphicData uri="http://schemas.openxmlformats.org/drawingml/2006/picture">
                 <pic:pic xmlns:pic="http://schemas.openxmlformats.org/drawingml/2006/picture">
                   <pic:nvPicPr>
-                    <pic:cNvPr id="2" name="Design Diagrams - Detailed Block Diagram.png"/>
+                    <pic:cNvPr id="5" name="Design Diagrams - Detailed Block Diagram.png"/>
                     <pic:cNvPicPr/>
                   </pic:nvPicPr>
                   <pic:blipFill>
@@ -6418,7 +9973,7 @@
                   <pic:spPr>
                     <a:xfrm>
                       <a:off x="0" y="0"/>
-                      <a:ext cx="11802110" cy="13289280"/>
+                      <a:ext cx="12119610" cy="13748385"/>
                     </a:xfrm>
                     <a:prstGeom prst="rect">
                       <a:avLst/>
@@ -6434,7 +9989,7 @@
     <w:p>
       <w:pPr>
         <w:widowControl/>
-        <w:spacing w:beforeLines="250" w:before="815"/>
+        <w:spacing w:beforeLines="150" w:before="489"/>
         <w:jc w:val="center"/>
         <w:rPr>
           <w:sz w:val="48"/>
@@ -6448,6 +10003,8 @@
         </w:rPr>
         <w:t>Detailed Block Diagram</w:t>
       </w:r>
+      <w:bookmarkStart w:id="1" w:name="_GoBack"/>
+      <w:bookmarkEnd w:id="1"/>
     </w:p>
     <w:p>
       <w:pPr>
@@ -6723,11 +10280,6 @@
             <w:tcW w:w="1036" w:type="dxa"/>
           </w:tcPr>
           <w:p>
-            <w:pPr>
-              <w:rPr>
-                <w:rFonts w:hint="eastAsia"/>
-              </w:rPr>
-            </w:pPr>
             <w:r>
               <w:rPr>
                 <w:rFonts w:hint="eastAsia"/>
@@ -6763,11 +10315,6 @@
             <w:tcW w:w="1134" w:type="dxa"/>
           </w:tcPr>
           <w:p>
-            <w:pPr>
-              <w:rPr>
-                <w:rFonts w:hint="eastAsia"/>
-              </w:rPr>
-            </w:pPr>
             <w:r>
               <w:rPr>
                 <w:rFonts w:hint="eastAsia"/>
@@ -6784,11 +10331,6 @@
             <w:tcW w:w="1203" w:type="dxa"/>
           </w:tcPr>
           <w:p>
-            <w:pPr>
-              <w:rPr>
-                <w:rFonts w:hint="eastAsia"/>
-              </w:rPr>
-            </w:pPr>
             <w:r>
               <w:rPr>
                 <w:rFonts w:hint="eastAsia"/>
@@ -6823,15 +10365,92 @@
           <w:p>
             <w:pPr>
               <w:ind w:left="36" w:hangingChars="15" w:hanging="36"/>
-              <w:rPr>
-                <w:rFonts w:hint="eastAsia"/>
-              </w:rPr>
             </w:pPr>
             <w:r>
               <w:t>3) Put detailed block diagram into this document.</w:t>
             </w:r>
-            <w:bookmarkStart w:id="1" w:name="_GoBack"/>
-            <w:bookmarkEnd w:id="1"/>
+          </w:p>
+        </w:tc>
+      </w:tr>
+      <w:tr>
+        <w:tc>
+          <w:tcPr>
+            <w:tcW w:w="1036" w:type="dxa"/>
+          </w:tcPr>
+          <w:p>
+            <w:r>
+              <w:rPr>
+                <w:rFonts w:hint="eastAsia"/>
+              </w:rPr>
+              <w:t>1</w:t>
+            </w:r>
+            <w:r>
+              <w:t>.1</w:t>
+            </w:r>
+          </w:p>
+        </w:tc>
+        <w:tc>
+          <w:tcPr>
+            <w:tcW w:w="1369" w:type="dxa"/>
+          </w:tcPr>
+          <w:p>
+            <w:r>
+              <w:t>4/</w:t>
+            </w:r>
+            <w:r>
+              <w:t>1</w:t>
+            </w:r>
+            <w:r>
+              <w:t>5/</w:t>
+            </w:r>
+            <w:r>
+              <w:t>2018</w:t>
+            </w:r>
+          </w:p>
+        </w:tc>
+        <w:tc>
+          <w:tcPr>
+            <w:tcW w:w="1134" w:type="dxa"/>
+          </w:tcPr>
+          <w:p>
+            <w:r>
+              <w:rPr>
+                <w:rFonts w:hint="eastAsia"/>
+              </w:rPr>
+              <w:t>K</w:t>
+            </w:r>
+            <w:r>
+              <w:t>. White</w:t>
+            </w:r>
+          </w:p>
+        </w:tc>
+        <w:tc>
+          <w:tcPr>
+            <w:tcW w:w="1203" w:type="dxa"/>
+          </w:tcPr>
+          <w:p>
+            <w:r>
+              <w:t>(N/A)</w:t>
+            </w:r>
+          </w:p>
+        </w:tc>
+        <w:tc>
+          <w:tcPr>
+            <w:tcW w:w="4473" w:type="dxa"/>
+          </w:tcPr>
+          <w:p>
+            <w:pPr>
+              <w:ind w:left="36" w:hanging="36"/>
+            </w:pPr>
+            <w:r>
+              <w:rPr>
+                <w:rFonts w:hint="eastAsia"/>
+              </w:rPr>
+              <w:t>A</w:t>
+            </w:r>
+            <w:r>
+              <w:t>dd decoder signaling table.</w:t>
+            </w:r>
           </w:p>
         </w:tc>
       </w:tr>
@@ -7049,6 +10668,95 @@
     </w:lvl>
   </w:abstractNum>
   <w:abstractNum w:abstractNumId="2" w15:restartNumberingAfterBreak="0">
+    <w:nsid w:val="1F400515"/>
+    <w:multiLevelType w:val="hybridMultilevel"/>
+    <w:tmpl w:val="9BCA064A"/>
+    <w:lvl w:ilvl="0" w:tplc="C81EA9FC">
+      <w:start w:val="1"/>
+      <w:numFmt w:val="decimal"/>
+      <w:lvlText w:val="%1)"/>
+      <w:lvlJc w:val="left"/>
+      <w:pPr>
+        <w:ind w:left="360" w:hanging="360"/>
+      </w:pPr>
+      <w:rPr>
+        <w:rFonts w:hint="default"/>
+      </w:rPr>
+    </w:lvl>
+    <w:lvl w:ilvl="1" w:tplc="04090019" w:tentative="1">
+      <w:start w:val="1"/>
+      <w:numFmt w:val="lowerLetter"/>
+      <w:lvlText w:val="%2)"/>
+      <w:lvlJc w:val="left"/>
+      <w:pPr>
+        <w:ind w:left="840" w:hanging="420"/>
+      </w:pPr>
+    </w:lvl>
+    <w:lvl w:ilvl="2" w:tplc="0409001B" w:tentative="1">
+      <w:start w:val="1"/>
+      <w:numFmt w:val="lowerRoman"/>
+      <w:lvlText w:val="%3."/>
+      <w:lvlJc w:val="right"/>
+      <w:pPr>
+        <w:ind w:left="1260" w:hanging="420"/>
+      </w:pPr>
+    </w:lvl>
+    <w:lvl w:ilvl="3" w:tplc="0409000F" w:tentative="1">
+      <w:start w:val="1"/>
+      <w:numFmt w:val="decimal"/>
+      <w:lvlText w:val="%4."/>
+      <w:lvlJc w:val="left"/>
+      <w:pPr>
+        <w:ind w:left="1680" w:hanging="420"/>
+      </w:pPr>
+    </w:lvl>
+    <w:lvl w:ilvl="4" w:tplc="04090019" w:tentative="1">
+      <w:start w:val="1"/>
+      <w:numFmt w:val="lowerLetter"/>
+      <w:lvlText w:val="%5)"/>
+      <w:lvlJc w:val="left"/>
+      <w:pPr>
+        <w:ind w:left="2100" w:hanging="420"/>
+      </w:pPr>
+    </w:lvl>
+    <w:lvl w:ilvl="5" w:tplc="0409001B" w:tentative="1">
+      <w:start w:val="1"/>
+      <w:numFmt w:val="lowerRoman"/>
+      <w:lvlText w:val="%6."/>
+      <w:lvlJc w:val="right"/>
+      <w:pPr>
+        <w:ind w:left="2520" w:hanging="420"/>
+      </w:pPr>
+    </w:lvl>
+    <w:lvl w:ilvl="6" w:tplc="0409000F" w:tentative="1">
+      <w:start w:val="1"/>
+      <w:numFmt w:val="decimal"/>
+      <w:lvlText w:val="%7."/>
+      <w:lvlJc w:val="left"/>
+      <w:pPr>
+        <w:ind w:left="2940" w:hanging="420"/>
+      </w:pPr>
+    </w:lvl>
+    <w:lvl w:ilvl="7" w:tplc="04090019" w:tentative="1">
+      <w:start w:val="1"/>
+      <w:numFmt w:val="lowerLetter"/>
+      <w:lvlText w:val="%8)"/>
+      <w:lvlJc w:val="left"/>
+      <w:pPr>
+        <w:ind w:left="3360" w:hanging="420"/>
+      </w:pPr>
+    </w:lvl>
+    <w:lvl w:ilvl="8" w:tplc="0409001B" w:tentative="1">
+      <w:start w:val="1"/>
+      <w:numFmt w:val="lowerRoman"/>
+      <w:lvlText w:val="%9."/>
+      <w:lvlJc w:val="right"/>
+      <w:pPr>
+        <w:ind w:left="3780" w:hanging="420"/>
+      </w:pPr>
+    </w:lvl>
+  </w:abstractNum>
+  <w:abstractNum w:abstractNumId="3" w15:restartNumberingAfterBreak="0">
     <w:nsid w:val="262A5920"/>
     <w:multiLevelType w:val="hybridMultilevel"/>
     <w:tmpl w:val="D3783B40"/>
@@ -7161,7 +10869,7 @@
       </w:rPr>
     </w:lvl>
   </w:abstractNum>
-  <w:abstractNum w:abstractNumId="3" w15:restartNumberingAfterBreak="0">
+  <w:abstractNum w:abstractNumId="4" w15:restartNumberingAfterBreak="0">
     <w:nsid w:val="46B601AF"/>
     <w:multiLevelType w:val="multilevel"/>
     <w:tmpl w:val="B914DEAC"/>
@@ -7259,7 +10967,7 @@
       </w:pPr>
     </w:lvl>
   </w:abstractNum>
-  <w:abstractNum w:abstractNumId="4" w15:restartNumberingAfterBreak="0">
+  <w:abstractNum w:abstractNumId="5" w15:restartNumberingAfterBreak="0">
     <w:nsid w:val="51F265D7"/>
     <w:multiLevelType w:val="hybridMultilevel"/>
     <w:tmpl w:val="48D8E98E"/>
@@ -7372,7 +11080,7 @@
       </w:rPr>
     </w:lvl>
   </w:abstractNum>
-  <w:abstractNum w:abstractNumId="5" w15:restartNumberingAfterBreak="0">
+  <w:abstractNum w:abstractNumId="6" w15:restartNumberingAfterBreak="0">
     <w:nsid w:val="53246475"/>
     <w:multiLevelType w:val="hybridMultilevel"/>
     <w:tmpl w:val="47EA6E04"/>
@@ -7485,7 +11193,7 @@
       </w:rPr>
     </w:lvl>
   </w:abstractNum>
-  <w:abstractNum w:abstractNumId="6" w15:restartNumberingAfterBreak="0">
+  <w:abstractNum w:abstractNumId="7" w15:restartNumberingAfterBreak="0">
     <w:nsid w:val="57134134"/>
     <w:multiLevelType w:val="hybridMultilevel"/>
     <w:tmpl w:val="5C048614"/>
@@ -7598,7 +11306,7 @@
       </w:rPr>
     </w:lvl>
   </w:abstractNum>
-  <w:abstractNum w:abstractNumId="7" w15:restartNumberingAfterBreak="0">
+  <w:abstractNum w:abstractNumId="8" w15:restartNumberingAfterBreak="0">
     <w:nsid w:val="592238FD"/>
     <w:multiLevelType w:val="hybridMultilevel"/>
     <w:tmpl w:val="EB6C0CCC"/>
@@ -7711,7 +11419,7 @@
       </w:rPr>
     </w:lvl>
   </w:abstractNum>
-  <w:abstractNum w:abstractNumId="8" w15:restartNumberingAfterBreak="0">
+  <w:abstractNum w:abstractNumId="9" w15:restartNumberingAfterBreak="0">
     <w:nsid w:val="5E48312D"/>
     <w:multiLevelType w:val="hybridMultilevel"/>
     <w:tmpl w:val="B572561A"/>
@@ -7824,7 +11532,7 @@
       </w:rPr>
     </w:lvl>
   </w:abstractNum>
-  <w:abstractNum w:abstractNumId="9" w15:restartNumberingAfterBreak="0">
+  <w:abstractNum w:abstractNumId="10" w15:restartNumberingAfterBreak="0">
     <w:nsid w:val="5FA74CFA"/>
     <w:multiLevelType w:val="hybridMultilevel"/>
     <w:tmpl w:val="C98EF17A"/>
@@ -7913,7 +11621,7 @@
       </w:pPr>
     </w:lvl>
   </w:abstractNum>
-  <w:abstractNum w:abstractNumId="10" w15:restartNumberingAfterBreak="0">
+  <w:abstractNum w:abstractNumId="11" w15:restartNumberingAfterBreak="0">
     <w:nsid w:val="7DC65C8A"/>
     <w:multiLevelType w:val="hybridMultilevel"/>
     <w:tmpl w:val="4E1E242A"/>
@@ -8027,136 +11735,145 @@
     </w:lvl>
   </w:abstractNum>
   <w:num w:numId="1">
-    <w:abstractNumId w:val="3"/>
+    <w:abstractNumId w:val="4"/>
   </w:num>
   <w:num w:numId="2">
-    <w:abstractNumId w:val="3"/>
+    <w:abstractNumId w:val="4"/>
   </w:num>
   <w:num w:numId="3">
-    <w:abstractNumId w:val="3"/>
+    <w:abstractNumId w:val="4"/>
   </w:num>
   <w:num w:numId="4">
-    <w:abstractNumId w:val="3"/>
+    <w:abstractNumId w:val="4"/>
   </w:num>
   <w:num w:numId="5">
-    <w:abstractNumId w:val="3"/>
+    <w:abstractNumId w:val="4"/>
   </w:num>
   <w:num w:numId="6">
-    <w:abstractNumId w:val="3"/>
+    <w:abstractNumId w:val="4"/>
   </w:num>
   <w:num w:numId="7">
-    <w:abstractNumId w:val="3"/>
+    <w:abstractNumId w:val="4"/>
   </w:num>
   <w:num w:numId="8">
-    <w:abstractNumId w:val="3"/>
+    <w:abstractNumId w:val="4"/>
   </w:num>
   <w:num w:numId="9">
-    <w:abstractNumId w:val="3"/>
+    <w:abstractNumId w:val="4"/>
   </w:num>
   <w:num w:numId="10">
-    <w:abstractNumId w:val="3"/>
+    <w:abstractNumId w:val="4"/>
   </w:num>
   <w:num w:numId="11">
     <w:abstractNumId w:val="1"/>
   </w:num>
   <w:num w:numId="12">
-    <w:abstractNumId w:val="3"/>
+    <w:abstractNumId w:val="4"/>
   </w:num>
   <w:num w:numId="13">
-    <w:abstractNumId w:val="3"/>
+    <w:abstractNumId w:val="4"/>
   </w:num>
   <w:num w:numId="14">
-    <w:abstractNumId w:val="3"/>
+    <w:abstractNumId w:val="4"/>
   </w:num>
   <w:num w:numId="15">
-    <w:abstractNumId w:val="3"/>
+    <w:abstractNumId w:val="4"/>
   </w:num>
   <w:num w:numId="16">
-    <w:abstractNumId w:val="6"/>
+    <w:abstractNumId w:val="7"/>
   </w:num>
   <w:num w:numId="17">
-    <w:abstractNumId w:val="3"/>
+    <w:abstractNumId w:val="4"/>
   </w:num>
   <w:num w:numId="18">
-    <w:abstractNumId w:val="3"/>
+    <w:abstractNumId w:val="4"/>
   </w:num>
   <w:num w:numId="19">
     <w:abstractNumId w:val="0"/>
   </w:num>
   <w:num w:numId="20">
+    <w:abstractNumId w:val="4"/>
+  </w:num>
+  <w:num w:numId="21">
+    <w:abstractNumId w:val="4"/>
+  </w:num>
+  <w:num w:numId="22">
+    <w:abstractNumId w:val="4"/>
+  </w:num>
+  <w:num w:numId="23">
+    <w:abstractNumId w:val="4"/>
+  </w:num>
+  <w:num w:numId="24">
+    <w:abstractNumId w:val="4"/>
+  </w:num>
+  <w:num w:numId="25">
+    <w:abstractNumId w:val="8"/>
+  </w:num>
+  <w:num w:numId="26">
+    <w:abstractNumId w:val="9"/>
+  </w:num>
+  <w:num w:numId="27">
+    <w:abstractNumId w:val="4"/>
+  </w:num>
+  <w:num w:numId="28">
     <w:abstractNumId w:val="3"/>
   </w:num>
-  <w:num w:numId="21">
-    <w:abstractNumId w:val="3"/>
-  </w:num>
-  <w:num w:numId="22">
-    <w:abstractNumId w:val="3"/>
-  </w:num>
-  <w:num w:numId="23">
-    <w:abstractNumId w:val="3"/>
-  </w:num>
-  <w:num w:numId="24">
-    <w:abstractNumId w:val="3"/>
-  </w:num>
-  <w:num w:numId="25">
-    <w:abstractNumId w:val="7"/>
-  </w:num>
-  <w:num w:numId="26">
-    <w:abstractNumId w:val="8"/>
-  </w:num>
-  <w:num w:numId="27">
-    <w:abstractNumId w:val="3"/>
-  </w:num>
-  <w:num w:numId="28">
-    <w:abstractNumId w:val="2"/>
-  </w:num>
   <w:num w:numId="29">
-    <w:abstractNumId w:val="3"/>
+    <w:abstractNumId w:val="4"/>
   </w:num>
   <w:num w:numId="30">
-    <w:abstractNumId w:val="3"/>
+    <w:abstractNumId w:val="4"/>
   </w:num>
   <w:num w:numId="31">
-    <w:abstractNumId w:val="3"/>
+    <w:abstractNumId w:val="4"/>
   </w:num>
   <w:num w:numId="32">
-    <w:abstractNumId w:val="3"/>
+    <w:abstractNumId w:val="4"/>
   </w:num>
   <w:num w:numId="33">
-    <w:abstractNumId w:val="3"/>
+    <w:abstractNumId w:val="4"/>
   </w:num>
   <w:num w:numId="34">
-    <w:abstractNumId w:val="3"/>
+    <w:abstractNumId w:val="4"/>
   </w:num>
   <w:num w:numId="35">
+    <w:abstractNumId w:val="6"/>
+  </w:num>
+  <w:num w:numId="36">
     <w:abstractNumId w:val="5"/>
   </w:num>
-  <w:num w:numId="36">
+  <w:num w:numId="37">
     <w:abstractNumId w:val="4"/>
   </w:num>
-  <w:num w:numId="37">
-    <w:abstractNumId w:val="3"/>
-  </w:num>
   <w:num w:numId="38">
-    <w:abstractNumId w:val="3"/>
+    <w:abstractNumId w:val="4"/>
   </w:num>
   <w:num w:numId="39">
-    <w:abstractNumId w:val="3"/>
+    <w:abstractNumId w:val="4"/>
   </w:num>
   <w:num w:numId="40">
+    <w:abstractNumId w:val="11"/>
+  </w:num>
+  <w:num w:numId="41">
+    <w:abstractNumId w:val="4"/>
+  </w:num>
+  <w:num w:numId="42">
+    <w:abstractNumId w:val="4"/>
+  </w:num>
+  <w:num w:numId="43">
+    <w:abstractNumId w:val="4"/>
+  </w:num>
+  <w:num w:numId="44">
     <w:abstractNumId w:val="10"/>
   </w:num>
-  <w:num w:numId="41">
-    <w:abstractNumId w:val="3"/>
+  <w:num w:numId="45">
+    <w:abstractNumId w:val="4"/>
   </w:num>
-  <w:num w:numId="42">
-    <w:abstractNumId w:val="3"/>
+  <w:num w:numId="46">
+    <w:abstractNumId w:val="4"/>
   </w:num>
-  <w:num w:numId="43">
-    <w:abstractNumId w:val="3"/>
-  </w:num>
-  <w:num w:numId="44">
-    <w:abstractNumId w:val="9"/>
+  <w:num w:numId="47">
+    <w:abstractNumId w:val="2"/>
   </w:num>
 </w:numbering>
 </file>
@@ -9363,7 +13080,7 @@
 </file>
 
 <file path=customXml/itemProps1.xml><?xml version="1.0" encoding="utf-8"?>
-<ds:datastoreItem xmlns:ds="http://schemas.openxmlformats.org/officeDocument/2006/customXml" ds:itemID="{3589684E-B0C4-4794-AA72-9762F01F1178}">
+<ds:datastoreItem xmlns:ds="http://schemas.openxmlformats.org/officeDocument/2006/customXml" ds:itemID="{C553A948-38B9-497A-8BBD-DAF17C3C608C}">
   <ds:schemaRefs>
     <ds:schemaRef ds:uri="http://schemas.openxmlformats.org/officeDocument/2006/bibliography"/>
   </ds:schemaRefs>

</xml_diff>

<commit_message>
Add interrupt request and acknowledge timing diagram.
</commit_message>
<xml_diff>
--- a/doc/Kabeta Design.docx
+++ b/doc/Kabeta Design.docx
@@ -115,21 +115,76 @@
                 <w:sz w:val="36"/>
                 <w:szCs w:val="36"/>
               </w:rPr>
-              <w:t>1</w:t>
+              <w:t>25</w:t>
             </w:r>
             <w:r>
               <w:rPr>
                 <w:sz w:val="36"/>
                 <w:szCs w:val="36"/>
               </w:rPr>
-              <w:t>7</w:t>
-            </w:r>
-            <w:r>
-              <w:rPr>
+              <w:t>, 2018</w:t>
+            </w:r>
+          </w:p>
+        </w:tc>
+      </w:tr>
+      <w:tr>
+        <w:tc>
+          <w:tcPr>
+            <w:tcW w:w="1984" w:type="dxa"/>
+          </w:tcPr>
+          <w:p>
+            <w:pPr>
+              <w:spacing w:before="156" w:after="156"/>
+            </w:pPr>
+            <w:r>
+              <w:rPr>
+                <w:rFonts w:hint="eastAsia"/>
                 <w:sz w:val="36"/>
                 <w:szCs w:val="36"/>
               </w:rPr>
-              <w:t>, 2018</w:t>
+              <w:t>V</w:t>
+            </w:r>
+            <w:r>
+              <w:rPr>
+                <w:sz w:val="36"/>
+                <w:szCs w:val="36"/>
+              </w:rPr>
+              <w:t>ersion:</w:t>
+            </w:r>
+          </w:p>
+        </w:tc>
+        <w:tc>
+          <w:tcPr>
+            <w:tcW w:w="4148" w:type="dxa"/>
+          </w:tcPr>
+          <w:p>
+            <w:pPr>
+              <w:spacing w:before="156" w:after="156"/>
+              <w:rPr>
+                <w:sz w:val="36"/>
+                <w:szCs w:val="36"/>
+              </w:rPr>
+            </w:pPr>
+            <w:r>
+              <w:rPr>
+                <w:sz w:val="36"/>
+                <w:szCs w:val="36"/>
+              </w:rPr>
+              <w:t>1.</w:t>
+            </w:r>
+            <w:r>
+              <w:rPr>
+                <w:sz w:val="36"/>
+                <w:szCs w:val="36"/>
+              </w:rPr>
+              <w:t>1</w:t>
+            </w:r>
+            <w:r>
+              <w:rPr>
+                <w:sz w:val="36"/>
+                <w:szCs w:val="36"/>
+              </w:rPr>
+              <w:t>B</w:t>
             </w:r>
           </w:p>
         </w:tc>
@@ -149,14 +204,14 @@
                 <w:sz w:val="36"/>
                 <w:szCs w:val="36"/>
               </w:rPr>
-              <w:t>V</w:t>
+              <w:t>A</w:t>
             </w:r>
             <w:r>
               <w:rPr>
                 <w:sz w:val="36"/>
                 <w:szCs w:val="36"/>
               </w:rPr>
-              <w:t>ersion:</w:t>
+              <w:t>uthor:</w:t>
             </w:r>
           </w:p>
         </w:tc>
@@ -167,43 +222,43 @@
           <w:p>
             <w:pPr>
               <w:spacing w:before="156" w:after="156"/>
+            </w:pPr>
+            <w:r>
               <w:rPr>
                 <w:sz w:val="36"/>
                 <w:szCs w:val="36"/>
               </w:rPr>
-            </w:pPr>
+              <w:t>Kath</w:t>
+            </w:r>
             <w:r>
               <w:rPr>
                 <w:sz w:val="36"/>
                 <w:szCs w:val="36"/>
               </w:rPr>
-              <w:t>1.</w:t>
+              <w:t>erine</w:t>
             </w:r>
             <w:r>
               <w:rPr>
                 <w:sz w:val="36"/>
                 <w:szCs w:val="36"/>
               </w:rPr>
-              <w:t>1</w:t>
-            </w:r>
-            <w:r>
+              <w:t xml:space="preserve"> White</w:t>
+            </w:r>
+          </w:p>
+        </w:tc>
+      </w:tr>
+      <w:tr>
+        <w:tc>
+          <w:tcPr>
+            <w:tcW w:w="1984" w:type="dxa"/>
+          </w:tcPr>
+          <w:p>
+            <w:pPr>
+              <w:spacing w:before="156" w:after="156"/>
               <w:rPr>
                 <w:sz w:val="36"/>
                 <w:szCs w:val="36"/>
               </w:rPr>
-              <w:t>A</w:t>
-            </w:r>
-          </w:p>
-        </w:tc>
-      </w:tr>
-      <w:tr>
-        <w:tc>
-          <w:tcPr>
-            <w:tcW w:w="1984" w:type="dxa"/>
-          </w:tcPr>
-          <w:p>
-            <w:pPr>
-              <w:spacing w:before="156" w:after="156"/>
             </w:pPr>
             <w:r>
               <w:rPr>
@@ -211,14 +266,14 @@
                 <w:sz w:val="36"/>
                 <w:szCs w:val="36"/>
               </w:rPr>
-              <w:t>A</w:t>
+              <w:t>R</w:t>
             </w:r>
             <w:r>
               <w:rPr>
                 <w:sz w:val="36"/>
                 <w:szCs w:val="36"/>
               </w:rPr>
-              <w:t>uthor:</w:t>
+              <w:t>eviewer:</w:t>
             </w:r>
           </w:p>
         </w:tc>
@@ -229,87 +284,20 @@
           <w:p>
             <w:pPr>
               <w:spacing w:before="156" w:after="156"/>
-            </w:pPr>
-            <w:r>
               <w:rPr>
                 <w:sz w:val="36"/>
                 <w:szCs w:val="36"/>
               </w:rPr>
-              <w:t>Kath</w:t>
-            </w:r>
+            </w:pPr>
             <w:r>
               <w:rPr>
                 <w:sz w:val="36"/>
                 <w:szCs w:val="36"/>
               </w:rPr>
-              <w:t>erine</w:t>
-            </w:r>
-            <w:r>
-              <w:rPr>
-                <w:sz w:val="36"/>
-                <w:szCs w:val="36"/>
-              </w:rPr>
-              <w:t xml:space="preserve"> White</w:t>
-            </w:r>
-          </w:p>
-        </w:tc>
-      </w:tr>
-      <w:tr>
-        <w:tc>
-          <w:tcPr>
-            <w:tcW w:w="1984" w:type="dxa"/>
-          </w:tcPr>
-          <w:p>
-            <w:pPr>
-              <w:spacing w:before="156" w:after="156"/>
-              <w:rPr>
-                <w:sz w:val="36"/>
-                <w:szCs w:val="36"/>
-              </w:rPr>
-            </w:pPr>
-            <w:r>
-              <w:rPr>
-                <w:rFonts w:hint="eastAsia"/>
-                <w:sz w:val="36"/>
-                <w:szCs w:val="36"/>
-              </w:rPr>
-              <w:t>R</w:t>
-            </w:r>
-            <w:r>
-              <w:rPr>
-                <w:sz w:val="36"/>
-                <w:szCs w:val="36"/>
-              </w:rPr>
-              <w:t>eviewer:</w:t>
-            </w:r>
-          </w:p>
-        </w:tc>
-        <w:tc>
-          <w:tcPr>
-            <w:tcW w:w="4148" w:type="dxa"/>
-          </w:tcPr>
-          <w:p>
-            <w:pPr>
-              <w:spacing w:before="156" w:after="156"/>
-              <w:rPr>
-                <w:sz w:val="36"/>
-                <w:szCs w:val="36"/>
-              </w:rPr>
-            </w:pPr>
-            <w:r>
-              <w:rPr>
-                <w:sz w:val="36"/>
-                <w:szCs w:val="36"/>
-              </w:rPr>
-              <w:t>Dao</w:t>
-            </w:r>
-            <w:r>
-              <w:rPr>
-                <w:sz w:val="36"/>
-                <w:szCs w:val="36"/>
-              </w:rPr>
-              <w:t xml:space="preserve"> Cat</w:t>
-            </w:r>
+              <w:t>(N/A)</w:t>
+            </w:r>
+            <w:bookmarkStart w:id="0" w:name="_GoBack"/>
+            <w:bookmarkEnd w:id="0"/>
           </w:p>
         </w:tc>
       </w:tr>
@@ -635,12 +623,6 @@
         <w:r>
           <w:rPr>
             <w:rStyle w:val="a7"/>
-          </w:rPr>
-          <w:t xml:space="preserve">Click Here to </w:t>
-        </w:r>
-        <w:r>
-          <w:rPr>
-            <w:rStyle w:val="a7"/>
             <w:rFonts w:hint="eastAsia"/>
           </w:rPr>
           <w:t>O</w:t>
@@ -655,36 +637,35 @@
           <w:rPr>
             <w:rStyle w:val="a7"/>
           </w:rPr>
-          <w:t xml:space="preserve"> as a Picture</w:t>
-        </w:r>
-      </w:hyperlink>
-    </w:p>
-    <w:p>
-      <w:hyperlink w:anchor="DetailedBlockDiagram" w:history="1">
-        <w:r>
-          <w:rPr>
-            <w:rStyle w:val="a7"/>
-            <w:rFonts w:hint="eastAsia"/>
-          </w:rPr>
-          <w:t>C</w:t>
+          <w:t xml:space="preserve"> </w:t>
         </w:r>
         <w:r>
           <w:rPr>
             <w:rStyle w:val="a7"/>
           </w:rPr>
-          <w:t xml:space="preserve">lick Here to Go to Detailed Block Diagram </w:t>
+          <w:t>(</w:t>
         </w:r>
         <w:r>
           <w:rPr>
             <w:rStyle w:val="a7"/>
           </w:rPr>
-          <w:t>with</w:t>
+          <w:t>Picture</w:t>
         </w:r>
+      </w:hyperlink>
+      <w:r>
+        <w:rPr>
+          <w:rStyle w:val="a7"/>
+        </w:rPr>
+        <w:t>)</w:t>
+      </w:r>
+    </w:p>
+    <w:p>
+      <w:hyperlink w:anchor="DetailedBlockDiagram" w:history="1">
         <w:r>
           <w:rPr>
             <w:rStyle w:val="a7"/>
           </w:rPr>
-          <w:t>in this Document</w:t>
+          <w:t>Go to Detailed Block Diagram</w:t>
         </w:r>
       </w:hyperlink>
     </w:p>
@@ -5353,8 +5334,119 @@
     </w:p>
     <w:p>
       <w:pPr>
+        <w:rPr>
+          <w:rStyle w:val="a7"/>
+        </w:rPr>
+      </w:pPr>
+      <w:r>
+        <w:fldChar w:fldCharType="begin"/>
+      </w:r>
+      <w:r>
+        <w:instrText xml:space="preserve"> HYPERLINK "IntInterface.png" </w:instrText>
+      </w:r>
+      <w:r>
+        <w:fldChar w:fldCharType="separate"/>
+      </w:r>
+      <w:r>
+        <w:rPr>
+          <w:rStyle w:val="a7"/>
+        </w:rPr>
+        <w:t>O</w:t>
+      </w:r>
+      <w:r>
+        <w:rPr>
+          <w:rStyle w:val="a7"/>
+        </w:rPr>
+        <w:t>pen Interr</w:t>
+      </w:r>
+      <w:r>
+        <w:rPr>
+          <w:rStyle w:val="a7"/>
+        </w:rPr>
+        <w:t>u</w:t>
+      </w:r>
+      <w:r>
+        <w:rPr>
+          <w:rStyle w:val="a7"/>
+        </w:rPr>
+        <w:t xml:space="preserve">pt Request and Acknowledge Timing Diagram </w:t>
+      </w:r>
+      <w:r>
+        <w:rPr>
+          <w:rStyle w:val="a7"/>
+        </w:rPr>
+        <w:t>(P</w:t>
+      </w:r>
+      <w:r>
+        <w:rPr>
+          <w:rStyle w:val="a7"/>
+        </w:rPr>
+        <w:t>icture</w:t>
+      </w:r>
+      <w:r>
+        <w:rPr>
+          <w:rStyle w:val="a7"/>
+        </w:rPr>
+        <w:t>)</w:t>
+      </w:r>
+    </w:p>
+    <w:p>
+      <w:pPr>
+        <w:rPr>
+          <w:rStyle w:val="a7"/>
+        </w:rPr>
+      </w:pPr>
+      <w:r>
+        <w:fldChar w:fldCharType="end"/>
+      </w:r>
+      <w:r>
+        <w:fldChar w:fldCharType="begin"/>
+      </w:r>
+      <w:r>
+        <w:instrText xml:space="preserve"> HYPERLINK  \l "InterruptSyncTiming" </w:instrText>
+      </w:r>
+      <w:r>
+        <w:fldChar w:fldCharType="separate"/>
+      </w:r>
+      <w:r>
+        <w:rPr>
+          <w:rStyle w:val="a7"/>
+        </w:rPr>
+        <w:t>G</w:t>
+      </w:r>
+      <w:r>
+        <w:rPr>
+          <w:rStyle w:val="a7"/>
+        </w:rPr>
+        <w:t>o to Interrupt Requ</w:t>
+      </w:r>
+      <w:r>
+        <w:rPr>
+          <w:rStyle w:val="a7"/>
+        </w:rPr>
+        <w:t>e</w:t>
+      </w:r>
+      <w:r>
+        <w:rPr>
+          <w:rStyle w:val="a7"/>
+        </w:rPr>
+        <w:t>st and Acknowledge Timing Diagram</w:t>
+      </w:r>
+    </w:p>
+    <w:p>
+      <w:pPr>
         <w:pStyle w:val="2"/>
       </w:pPr>
+      <w:r>
+        <w:rPr>
+          <w:rFonts w:asciiTheme="minorHAnsi" w:eastAsiaTheme="minorEastAsia" w:hAnsiTheme="minorHAnsi" w:cstheme="minorBidi"/>
+          <w:b w:val="0"/>
+          <w:bCs w:val="0"/>
+          <w:sz w:val="24"/>
+          <w:szCs w:val="24"/>
+        </w:rPr>
+        <w:fldChar w:fldCharType="end"/>
+      </w:r>
       <w:r>
         <w:t>Implementation</w:t>
       </w:r>
@@ -5458,6 +5550,7 @@
         <w:ind w:firstLineChars="0"/>
       </w:pPr>
       <w:r>
+        <w:lastRenderedPageBreak/>
         <w:t>S</w:t>
       </w:r>
       <w:r>
@@ -5516,7 +5609,6 @@
         <w:rPr>
           <w:rFonts w:hint="eastAsia"/>
         </w:rPr>
-        <w:lastRenderedPageBreak/>
         <w:t>T</w:t>
       </w:r>
       <w:r>
@@ -5827,6 +5919,7 @@
         <w:rPr>
           <w:rFonts w:hint="eastAsia"/>
         </w:rPr>
+        <w:lastRenderedPageBreak/>
         <w:t>B</w:t>
       </w:r>
       <w:r>
@@ -5879,11 +5972,7 @@
         <w:t xml:space="preserve"> </w:t>
       </w:r>
       <w:r>
-        <w:t xml:space="preserve">and corresponding PCs will be replaced </w:t>
-      </w:r>
-      <w:r>
-        <w:lastRenderedPageBreak/>
-        <w:t xml:space="preserve">with PC_EX (i.e. the address of the branch instruction plus 4) </w:t>
+        <w:t xml:space="preserve">and corresponding PCs will be replaced with PC_EX (i.e. the address of the branch instruction plus 4) </w:t>
       </w:r>
       <w:r>
         <w:t xml:space="preserve">by asserting </w:t>
@@ -12725,8 +12814,6 @@
       <w:r>
         <w:t xml:space="preserve">1) </w:t>
       </w:r>
-      <w:bookmarkStart w:id="0" w:name="_GoBack"/>
-      <w:bookmarkEnd w:id="0"/>
       <w:r>
         <w:rPr>
           <w:rFonts w:hint="eastAsia"/>
@@ -13026,6 +13113,108 @@
     </w:p>
     <w:p>
       <w:pPr>
+        <w:widowControl/>
+        <w:jc w:val="center"/>
+      </w:pPr>
+      <w:bookmarkStart w:id="2" w:name="InterruptSyncTiming"/>
+      <w:bookmarkEnd w:id="2"/>
+      <w:r>
+        <w:rPr>
+          <w:noProof/>
+        </w:rPr>
+        <w:lastRenderedPageBreak/>
+        <w:drawing>
+          <wp:inline distT="0" distB="0" distL="0" distR="0" wp14:anchorId="2AE4CED0" wp14:editId="77CCE6C0">
+            <wp:extent cx="12119610" cy="5635625"/>
+            <wp:effectExtent l="0" t="0" r="0" b="3175"/>
+            <wp:docPr id="5" name="图片 5"/>
+            <wp:cNvGraphicFramePr>
+              <a:graphicFrameLocks xmlns:a="http://schemas.openxmlformats.org/drawingml/2006/main" noChangeAspect="1"/>
+            </wp:cNvGraphicFramePr>
+            <a:graphic xmlns:a="http://schemas.openxmlformats.org/drawingml/2006/main">
+              <a:graphicData uri="http://schemas.openxmlformats.org/drawingml/2006/picture">
+                <pic:pic xmlns:pic="http://schemas.openxmlformats.org/drawingml/2006/picture">
+                  <pic:nvPicPr>
+                    <pic:cNvPr id="5" name="IntInterface.png"/>
+                    <pic:cNvPicPr/>
+                  </pic:nvPicPr>
+                  <pic:blipFill>
+                    <a:blip r:embed="rId18">
+                      <a:extLst>
+                        <a:ext uri="{28A0092B-C50C-407E-A947-70E740481C1C}">
+                          <a14:useLocalDpi xmlns:a14="http://schemas.microsoft.com/office/drawing/2010/main" val="0"/>
+                        </a:ext>
+                      </a:extLst>
+                    </a:blip>
+                    <a:stretch>
+                      <a:fillRect/>
+                    </a:stretch>
+                  </pic:blipFill>
+                  <pic:spPr>
+                    <a:xfrm>
+                      <a:off x="0" y="0"/>
+                      <a:ext cx="12119610" cy="5635625"/>
+                    </a:xfrm>
+                    <a:prstGeom prst="rect">
+                      <a:avLst/>
+                    </a:prstGeom>
+                  </pic:spPr>
+                </pic:pic>
+              </a:graphicData>
+            </a:graphic>
+          </wp:inline>
+        </w:drawing>
+      </w:r>
+    </w:p>
+    <w:p>
+      <w:pPr>
+        <w:widowControl/>
+        <w:spacing w:beforeLines="150" w:before="489"/>
+        <w:jc w:val="center"/>
+        <w:rPr>
+          <w:rFonts w:hint="eastAsia"/>
+          <w:sz w:val="32"/>
+          <w:szCs w:val="32"/>
+        </w:rPr>
+      </w:pPr>
+      <w:bookmarkStart w:id="3" w:name="_Hlk512437339"/>
+      <w:r>
+        <w:rPr>
+          <w:rFonts w:hint="eastAsia"/>
+          <w:sz w:val="32"/>
+          <w:szCs w:val="32"/>
+        </w:rPr>
+        <w:t>I</w:t>
+      </w:r>
+      <w:r>
+        <w:rPr>
+          <w:sz w:val="32"/>
+          <w:szCs w:val="32"/>
+        </w:rPr>
+        <w:t>nterrupt Request and Acknowledge Timing Diagram</w:t>
+      </w:r>
+      <w:bookmarkEnd w:id="3"/>
+    </w:p>
+    <w:p>
+      <w:pPr>
+        <w:widowControl/>
+        <w:spacing w:beforeLines="150" w:before="489"/>
+        <w:jc w:val="center"/>
+        <w:rPr>
+          <w:rFonts w:hint="eastAsia"/>
+          <w:sz w:val="32"/>
+          <w:szCs w:val="32"/>
+        </w:rPr>
+        <w:sectPr>
+          <w:pgSz w:w="22680" w:h="26082" w:code="8"/>
+          <w:pgMar w:top="1440" w:right="1797" w:bottom="1440" w:left="1797" w:header="851" w:footer="992" w:gutter="0"/>
+          <w:cols w:space="425"/>
+          <w:docGrid w:type="lines" w:linePitch="326"/>
+        </w:sectPr>
+      </w:pPr>
+    </w:p>
+    <w:p>
+      <w:pPr>
         <w:pStyle w:val="1"/>
         <w:numPr>
           <w:ilvl w:val="0"/>
@@ -13535,6 +13724,109 @@
             </w:r>
             <w:r>
               <w:t>dd branch and exception signaling table.</w:t>
+            </w:r>
+          </w:p>
+        </w:tc>
+      </w:tr>
+      <w:tr>
+        <w:tc>
+          <w:tcPr>
+            <w:tcW w:w="1036" w:type="dxa"/>
+          </w:tcPr>
+          <w:p>
+            <w:pPr>
+              <w:rPr>
+                <w:rFonts w:hint="eastAsia"/>
+              </w:rPr>
+            </w:pPr>
+            <w:r>
+              <w:rPr>
+                <w:rFonts w:hint="eastAsia"/>
+              </w:rPr>
+              <w:t>1</w:t>
+            </w:r>
+            <w:r>
+              <w:t>.1B</w:t>
+            </w:r>
+          </w:p>
+        </w:tc>
+        <w:tc>
+          <w:tcPr>
+            <w:tcW w:w="1369" w:type="dxa"/>
+          </w:tcPr>
+          <w:p>
+            <w:pPr>
+              <w:rPr>
+                <w:rFonts w:hint="eastAsia"/>
+              </w:rPr>
+            </w:pPr>
+            <w:r>
+              <w:rPr>
+                <w:rFonts w:hint="eastAsia"/>
+              </w:rPr>
+              <w:t>4</w:t>
+            </w:r>
+            <w:r>
+              <w:t>/</w:t>
+            </w:r>
+            <w:r>
+              <w:t>25</w:t>
+            </w:r>
+            <w:r>
+              <w:t>/2018</w:t>
+            </w:r>
+          </w:p>
+        </w:tc>
+        <w:tc>
+          <w:tcPr>
+            <w:tcW w:w="1134" w:type="dxa"/>
+          </w:tcPr>
+          <w:p>
+            <w:pPr>
+              <w:rPr>
+                <w:rFonts w:hint="eastAsia"/>
+              </w:rPr>
+            </w:pPr>
+            <w:r>
+              <w:rPr>
+                <w:rFonts w:hint="eastAsia"/>
+              </w:rPr>
+              <w:t>K</w:t>
+            </w:r>
+            <w:r>
+              <w:t>. White</w:t>
+            </w:r>
+          </w:p>
+        </w:tc>
+        <w:tc>
+          <w:tcPr>
+            <w:tcW w:w="1203" w:type="dxa"/>
+          </w:tcPr>
+          <w:p>
+            <w:r>
+              <w:t>(N/A)</w:t>
+            </w:r>
+          </w:p>
+        </w:tc>
+        <w:tc>
+          <w:tcPr>
+            <w:tcW w:w="4473" w:type="dxa"/>
+          </w:tcPr>
+          <w:p>
+            <w:pPr>
+              <w:ind w:left="36" w:hanging="36"/>
+              <w:rPr>
+                <w:rFonts w:hint="eastAsia"/>
+              </w:rPr>
+            </w:pPr>
+            <w:r>
+              <w:rPr>
+                <w:rFonts w:hint="eastAsia"/>
+              </w:rPr>
+              <w:t>A</w:t>
+            </w:r>
+            <w:r>
+              <w:t>dd interrupt request and acknowledge timing diagram.</w:t>
             </w:r>
           </w:p>
         </w:tc>
@@ -16041,7 +16333,7 @@
 </file>
 
 <file path=customXml/itemProps1.xml><?xml version="1.0" encoding="utf-8"?>
-<ds:datastoreItem xmlns:ds="http://schemas.openxmlformats.org/officeDocument/2006/customXml" ds:itemID="{800D757F-C949-4EEB-96B7-E0F197687F3E}">
+<ds:datastoreItem xmlns:ds="http://schemas.openxmlformats.org/officeDocument/2006/customXml" ds:itemID="{B215454C-61AF-466E-8505-2A574F2321A5}">
   <ds:schemaRefs>
     <ds:schemaRef ds:uri="http://schemas.openxmlformats.org/officeDocument/2006/bibliography"/>
   </ds:schemaRefs>

</xml_diff>